<commit_message>
update user guide, tutorial and package ver.
</commit_message>
<xml_diff>
--- a/ioNERDSSUserGuide.docx
+++ b/ioNERDSSUserGuide.docx
@@ -10,24 +10,16 @@
         <w:t>Data Visualization</w:t>
       </w:r>
     </w:p>
-    <w:p>
-      <w:pPr>
-        <w:rPr>
-          <w:rFonts w:ascii="Times New Roman" w:hAnsi="Times New Roman" w:cs="Times New Roman"/>
-        </w:rPr>
-      </w:pPr>
-    </w:p>
-    <w:p>
-      <w:pPr>
-        <w:rPr>
-          <w:rFonts w:ascii="Times New Roman" w:hAnsi="Times New Roman" w:cs="Times New Roman"/>
+    <w:p/>
+    <w:p>
+      <w:pPr>
+        <w:rPr>
           <w:b/>
           <w:bCs/>
         </w:rPr>
       </w:pPr>
       <w:r>
         <w:rPr>
-          <w:rFonts w:ascii="Times New Roman" w:hAnsi="Times New Roman" w:cs="Times New Roman"/>
           <w:b/>
           <w:bCs/>
         </w:rPr>
@@ -35,7 +27,6 @@
       </w:r>
       <w:r>
         <w:rPr>
-          <w:rFonts w:ascii="Times New Roman" w:hAnsi="Times New Roman" w:cs="Times New Roman"/>
           <w:b/>
           <w:bCs/>
         </w:rPr>
@@ -43,139 +34,73 @@
       </w:r>
     </w:p>
     <w:p>
-      <w:pPr>
-        <w:rPr>
-          <w:rFonts w:ascii="Times New Roman" w:hAnsi="Times New Roman" w:cs="Times New Roman"/>
-        </w:rPr>
-      </w:pPr>
-      <w:r>
-        <w:rPr>
-          <w:rFonts w:ascii="Times New Roman" w:hAnsi="Times New Roman" w:cs="Times New Roman"/>
-        </w:rPr>
+      <w:r>
         <w:t>hist (</w:t>
       </w:r>
       <w:proofErr w:type="spellStart"/>
       <w:r>
-        <w:rPr>
-          <w:rFonts w:ascii="Times New Roman" w:hAnsi="Times New Roman" w:cs="Times New Roman"/>
-        </w:rPr>
         <w:t>FileName</w:t>
       </w:r>
       <w:proofErr w:type="spellEnd"/>
       <w:r>
-        <w:rPr>
-          <w:rFonts w:ascii="Times New Roman" w:hAnsi="Times New Roman" w:cs="Times New Roman"/>
-        </w:rPr>
         <w:t xml:space="preserve">, </w:t>
       </w:r>
       <w:proofErr w:type="spellStart"/>
       <w:r>
-        <w:rPr>
-          <w:rFonts w:ascii="Times New Roman" w:hAnsi="Times New Roman" w:cs="Times New Roman"/>
-        </w:rPr>
         <w:t>InitialTime</w:t>
       </w:r>
       <w:proofErr w:type="spellEnd"/>
       <w:r>
-        <w:rPr>
-          <w:rFonts w:ascii="Times New Roman" w:hAnsi="Times New Roman" w:cs="Times New Roman"/>
-        </w:rPr>
         <w:t xml:space="preserve">, </w:t>
       </w:r>
       <w:proofErr w:type="spellStart"/>
       <w:r>
-        <w:rPr>
-          <w:rFonts w:ascii="Times New Roman" w:hAnsi="Times New Roman" w:cs="Times New Roman"/>
-        </w:rPr>
         <w:t>FinalTime</w:t>
       </w:r>
       <w:bookmarkStart w:id="0" w:name="OLE_LINK6"/>
       <w:bookmarkStart w:id="1" w:name="OLE_LINK7"/>
       <w:proofErr w:type="spellEnd"/>
       <w:r>
-        <w:rPr>
-          <w:rFonts w:ascii="Times New Roman" w:hAnsi="Times New Roman" w:cs="Times New Roman"/>
-        </w:rPr>
         <w:t xml:space="preserve">, </w:t>
       </w:r>
       <w:proofErr w:type="spellStart"/>
       <w:r>
-        <w:rPr>
-          <w:rFonts w:ascii="Times New Roman" w:hAnsi="Times New Roman" w:cs="Times New Roman"/>
-        </w:rPr>
         <w:t>SpeciesName</w:t>
       </w:r>
       <w:bookmarkEnd w:id="0"/>
       <w:bookmarkEnd w:id="1"/>
       <w:proofErr w:type="spellEnd"/>
       <w:r>
-        <w:rPr>
-          <w:rFonts w:ascii="Times New Roman" w:hAnsi="Times New Roman" w:cs="Times New Roman"/>
-        </w:rPr>
         <w:t>)</w:t>
       </w:r>
     </w:p>
     <w:p>
-      <w:pPr>
-        <w:rPr>
-          <w:rFonts w:ascii="Times New Roman" w:hAnsi="Times New Roman" w:cs="Times New Roman"/>
-        </w:rPr>
-      </w:pPr>
-      <w:r>
-        <w:rPr>
-          <w:rFonts w:ascii="Times New Roman" w:hAnsi="Times New Roman" w:cs="Times New Roman"/>
-        </w:rPr>
+      <w:r>
         <w:t xml:space="preserve">Description: </w:t>
       </w:r>
       <w:r>
-        <w:rPr>
-          <w:rFonts w:ascii="Times New Roman" w:hAnsi="Times New Roman" w:cs="Times New Roman"/>
-        </w:rPr>
         <w:t xml:space="preserve">This function </w:t>
       </w:r>
       <w:r>
-        <w:rPr>
-          <w:rFonts w:ascii="Times New Roman" w:hAnsi="Times New Roman" w:cs="Times New Roman"/>
-        </w:rPr>
         <w:t>enables</w:t>
       </w:r>
       <w:r>
-        <w:rPr>
-          <w:rFonts w:ascii="Times New Roman" w:hAnsi="Times New Roman" w:cs="Times New Roman"/>
-        </w:rPr>
         <w:t xml:space="preserve"> users to obtain a histogram during a certain </w:t>
       </w:r>
       <w:proofErr w:type="gramStart"/>
       <w:r>
-        <w:rPr>
-          <w:rFonts w:ascii="Times New Roman" w:hAnsi="Times New Roman" w:cs="Times New Roman"/>
-        </w:rPr>
         <w:t>time period</w:t>
       </w:r>
       <w:proofErr w:type="gramEnd"/>
       <w:r>
-        <w:rPr>
-          <w:rFonts w:ascii="Times New Roman" w:hAnsi="Times New Roman" w:cs="Times New Roman"/>
-        </w:rPr>
         <w:t xml:space="preserve"> of selected species</w:t>
       </w:r>
       <w:r>
-        <w:rPr>
-          <w:rFonts w:ascii="Times New Roman" w:hAnsi="Times New Roman" w:cs="Times New Roman"/>
-        </w:rPr>
         <w:t>.</w:t>
       </w:r>
     </w:p>
     <w:p>
-      <w:pPr>
-        <w:rPr>
-          <w:rFonts w:ascii="Times New Roman" w:hAnsi="Times New Roman" w:cs="Times New Roman"/>
-        </w:rPr>
-      </w:pPr>
-      <w:r>
-        <w:rPr>
-          <w:rFonts w:ascii="Times New Roman" w:hAnsi="Times New Roman" w:cs="Times New Roman"/>
-        </w:rPr>
+      <w:r>
         <w:t>Parameters:</w:t>
       </w:r>
     </w:p>
@@ -236,7 +161,13 @@
         <w:rPr>
           <w:rFonts w:ascii="Times New Roman" w:hAnsi="Times New Roman" w:cs="Times New Roman"/>
         </w:rPr>
-        <w:t>s the path to the file (.</w:t>
+        <w:t>s the path to the</w:t>
+      </w:r>
+      <w:r>
+        <w:rPr>
+          <w:rFonts w:ascii="Times New Roman" w:hAnsi="Times New Roman" w:cs="Times New Roman"/>
+        </w:rPr>
+        <w:t xml:space="preserve"> ‘.</w:t>
       </w:r>
       <w:proofErr w:type="spellStart"/>
       <w:r>
@@ -250,7 +181,13 @@
         <w:rPr>
           <w:rFonts w:ascii="Times New Roman" w:hAnsi="Times New Roman" w:cs="Times New Roman"/>
         </w:rPr>
-        <w:t>), which is usually named as ‘histogram_complexes_time.dat’, representing the histogram data to be analyzed.</w:t>
+        <w:t>’</w:t>
+      </w:r>
+      <w:r>
+        <w:rPr>
+          <w:rFonts w:ascii="Times New Roman" w:hAnsi="Times New Roman" w:cs="Times New Roman"/>
+        </w:rPr>
+        <w:t xml:space="preserve"> file, which is usually named as ‘histogram_complexes_time.dat’, representing the histogram data to be analyzed.</w:t>
       </w:r>
     </w:p>
     <w:p>
@@ -789,24 +726,11 @@
         <w:t>’</w:t>
       </w:r>
     </w:p>
-    <w:p>
-      <w:pPr>
-        <w:rPr>
-          <w:rFonts w:ascii="Times New Roman" w:hAnsi="Times New Roman" w:cs="Times New Roman"/>
-        </w:rPr>
-      </w:pPr>
-    </w:p>
-    <w:p>
-      <w:pPr>
-        <w:rPr>
-          <w:rFonts w:ascii="Times New Roman" w:hAnsi="Times New Roman" w:cs="Times New Roman"/>
-        </w:rPr>
-      </w:pPr>
-    </w:p>
-    <w:p>
-      <w:pPr>
-        <w:rPr>
-          <w:rFonts w:ascii="Times New Roman" w:hAnsi="Times New Roman" w:cs="Times New Roman"/>
+    <w:p/>
+    <w:p/>
+    <w:p>
+      <w:pPr>
+        <w:rPr>
           <w:b/>
           <w:bCs/>
         </w:rPr>
@@ -816,7 +740,6 @@
       <w:bookmarkStart w:id="6" w:name="OLE_LINK3"/>
       <w:r>
         <w:rPr>
-          <w:rFonts w:ascii="Times New Roman" w:hAnsi="Times New Roman" w:cs="Times New Roman"/>
           <w:b/>
           <w:bCs/>
         </w:rPr>
@@ -824,7 +747,6 @@
       </w:r>
       <w:r>
         <w:rPr>
-          <w:rFonts w:ascii="Times New Roman" w:hAnsi="Times New Roman" w:cs="Times New Roman"/>
           <w:b/>
           <w:bCs/>
         </w:rPr>
@@ -832,7 +754,6 @@
       </w:r>
       <w:r>
         <w:rPr>
-          <w:rFonts w:ascii="Times New Roman" w:hAnsi="Times New Roman" w:cs="Times New Roman"/>
           <w:b/>
           <w:bCs/>
         </w:rPr>
@@ -840,7 +761,6 @@
       </w:r>
       <w:r>
         <w:rPr>
-          <w:rFonts w:ascii="Times New Roman" w:hAnsi="Times New Roman" w:cs="Times New Roman"/>
           <w:b/>
           <w:bCs/>
         </w:rPr>
@@ -848,7 +768,6 @@
       </w:r>
       <w:r>
         <w:rPr>
-          <w:rFonts w:ascii="Times New Roman" w:hAnsi="Times New Roman" w:cs="Times New Roman"/>
           <w:b/>
           <w:bCs/>
         </w:rPr>
@@ -856,7 +775,6 @@
       </w:r>
       <w:r>
         <w:rPr>
-          <w:rFonts w:ascii="Times New Roman" w:hAnsi="Times New Roman" w:cs="Times New Roman"/>
           <w:b/>
           <w:bCs/>
         </w:rPr>
@@ -864,7 +782,6 @@
       </w:r>
       <w:r>
         <w:rPr>
-          <w:rFonts w:ascii="Times New Roman" w:hAnsi="Times New Roman" w:cs="Times New Roman"/>
           <w:b/>
           <w:bCs/>
         </w:rPr>
@@ -875,7 +792,6 @@
       <w:bookmarkEnd w:id="6"/>
       <w:r>
         <w:rPr>
-          <w:rFonts w:ascii="Times New Roman" w:hAnsi="Times New Roman" w:cs="Times New Roman"/>
           <w:b/>
           <w:bCs/>
         </w:rPr>
@@ -883,167 +799,86 @@
       </w:r>
     </w:p>
     <w:p>
-      <w:pPr>
-        <w:rPr>
-          <w:rFonts w:ascii="Times New Roman" w:hAnsi="Times New Roman" w:cs="Times New Roman"/>
-        </w:rPr>
-      </w:pPr>
-      <w:proofErr w:type="spellStart"/>
-      <w:r>
-        <w:rPr>
-          <w:rFonts w:ascii="Times New Roman" w:hAnsi="Times New Roman" w:cs="Times New Roman"/>
-        </w:rPr>
+      <w:proofErr w:type="spellStart"/>
+      <w:r>
         <w:t>max</w:t>
       </w:r>
       <w:r>
-        <w:rPr>
-          <w:rFonts w:ascii="Times New Roman" w:hAnsi="Times New Roman" w:cs="Times New Roman"/>
-        </w:rPr>
         <w:t>_complex</w:t>
       </w:r>
       <w:proofErr w:type="spellEnd"/>
       <w:r>
-        <w:rPr>
-          <w:rFonts w:ascii="Times New Roman" w:hAnsi="Times New Roman" w:cs="Times New Roman"/>
-        </w:rPr>
         <w:t xml:space="preserve"> (</w:t>
       </w:r>
       <w:proofErr w:type="spellStart"/>
       <w:r>
-        <w:rPr>
-          <w:rFonts w:ascii="Times New Roman" w:hAnsi="Times New Roman" w:cs="Times New Roman"/>
-        </w:rPr>
         <w:t>FileName</w:t>
       </w:r>
       <w:proofErr w:type="spellEnd"/>
       <w:r>
-        <w:rPr>
-          <w:rFonts w:ascii="Times New Roman" w:hAnsi="Times New Roman" w:cs="Times New Roman"/>
-        </w:rPr>
         <w:t xml:space="preserve">, </w:t>
       </w:r>
       <w:proofErr w:type="spellStart"/>
       <w:r>
-        <w:rPr>
-          <w:rFonts w:ascii="Times New Roman" w:hAnsi="Times New Roman" w:cs="Times New Roman"/>
-        </w:rPr>
         <w:t>InitialTime</w:t>
       </w:r>
       <w:proofErr w:type="spellEnd"/>
       <w:r>
-        <w:rPr>
-          <w:rFonts w:ascii="Times New Roman" w:hAnsi="Times New Roman" w:cs="Times New Roman"/>
-        </w:rPr>
         <w:t xml:space="preserve">, </w:t>
       </w:r>
       <w:proofErr w:type="spellStart"/>
       <w:r>
-        <w:rPr>
-          <w:rFonts w:ascii="Times New Roman" w:hAnsi="Times New Roman" w:cs="Times New Roman"/>
-        </w:rPr>
         <w:t>FinalTime</w:t>
       </w:r>
       <w:proofErr w:type="spellEnd"/>
       <w:r>
-        <w:rPr>
-          <w:rFonts w:ascii="Times New Roman" w:hAnsi="Times New Roman" w:cs="Times New Roman"/>
-        </w:rPr>
         <w:t xml:space="preserve">, </w:t>
       </w:r>
       <w:proofErr w:type="spellStart"/>
       <w:r>
-        <w:rPr>
-          <w:rFonts w:ascii="Times New Roman" w:hAnsi="Times New Roman" w:cs="Times New Roman"/>
-        </w:rPr>
         <w:t>SpeciesName</w:t>
       </w:r>
       <w:proofErr w:type="spellEnd"/>
       <w:r>
-        <w:rPr>
-          <w:rFonts w:ascii="Times New Roman" w:hAnsi="Times New Roman" w:cs="Times New Roman"/>
-        </w:rPr>
         <w:t>)</w:t>
       </w:r>
     </w:p>
     <w:p>
-      <w:pPr>
-        <w:rPr>
-          <w:rFonts w:ascii="Times New Roman" w:hAnsi="Times New Roman" w:cs="Times New Roman"/>
-        </w:rPr>
-      </w:pPr>
-      <w:r>
-        <w:rPr>
-          <w:rFonts w:ascii="Times New Roman" w:hAnsi="Times New Roman" w:cs="Times New Roman"/>
-        </w:rPr>
+      <w:r>
         <w:t xml:space="preserve">Description: </w:t>
       </w:r>
       <w:r>
-        <w:rPr>
-          <w:rFonts w:ascii="Times New Roman" w:hAnsi="Times New Roman" w:cs="Times New Roman"/>
-        </w:rPr>
         <w:t xml:space="preserve">This function enables users to obtain a </w:t>
       </w:r>
       <w:r>
-        <w:rPr>
-          <w:rFonts w:ascii="Times New Roman" w:hAnsi="Times New Roman" w:cs="Times New Roman"/>
-        </w:rPr>
         <w:t>plot</w:t>
       </w:r>
       <w:r>
-        <w:rPr>
-          <w:rFonts w:ascii="Times New Roman" w:hAnsi="Times New Roman" w:cs="Times New Roman"/>
-        </w:rPr>
         <w:t xml:space="preserve"> </w:t>
       </w:r>
       <w:r>
-        <w:rPr>
-          <w:rFonts w:ascii="Times New Roman" w:hAnsi="Times New Roman" w:cs="Times New Roman"/>
-        </w:rPr>
         <w:t>indicating</w:t>
       </w:r>
       <w:r>
-        <w:rPr>
-          <w:rFonts w:ascii="Times New Roman" w:hAnsi="Times New Roman" w:cs="Times New Roman"/>
-        </w:rPr>
         <w:t xml:space="preserve"> maximum number of monomers in single </w:t>
       </w:r>
       <w:r>
-        <w:rPr>
-          <w:rFonts w:ascii="Times New Roman" w:hAnsi="Times New Roman" w:cs="Times New Roman"/>
-        </w:rPr>
         <w:t xml:space="preserve">complex </w:t>
       </w:r>
       <w:r>
-        <w:rPr>
-          <w:rFonts w:ascii="Times New Roman" w:hAnsi="Times New Roman" w:cs="Times New Roman"/>
-        </w:rPr>
         <w:t xml:space="preserve">molecule during a certain </w:t>
       </w:r>
       <w:proofErr w:type="gramStart"/>
       <w:r>
-        <w:rPr>
-          <w:rFonts w:ascii="Times New Roman" w:hAnsi="Times New Roman" w:cs="Times New Roman"/>
-        </w:rPr>
         <w:t>time period</w:t>
       </w:r>
       <w:proofErr w:type="gramEnd"/>
       <w:r>
-        <w:rPr>
-          <w:rFonts w:ascii="Times New Roman" w:hAnsi="Times New Roman" w:cs="Times New Roman"/>
-        </w:rPr>
         <w:t>.</w:t>
       </w:r>
     </w:p>
     <w:p>
-      <w:pPr>
-        <w:rPr>
-          <w:rFonts w:ascii="Times New Roman" w:hAnsi="Times New Roman" w:cs="Times New Roman"/>
-        </w:rPr>
-      </w:pPr>
-      <w:r>
-        <w:rPr>
-          <w:rFonts w:ascii="Times New Roman" w:hAnsi="Times New Roman" w:cs="Times New Roman"/>
-        </w:rPr>
+      <w:r>
         <w:t>Parameters:</w:t>
       </w:r>
     </w:p>
@@ -1093,7 +928,13 @@
           <w:rFonts w:ascii="Times New Roman" w:hAnsi="Times New Roman" w:cs="Times New Roman"/>
         </w:rPr>
         <w:lastRenderedPageBreak/>
-        <w:t>Description: It is the path to the file (.</w:t>
+        <w:t xml:space="preserve">Description: It is the path to the </w:t>
+      </w:r>
+      <w:r>
+        <w:rPr>
+          <w:rFonts w:ascii="Times New Roman" w:hAnsi="Times New Roman" w:cs="Times New Roman"/>
+        </w:rPr>
+        <w:t>‘.</w:t>
       </w:r>
       <w:proofErr w:type="spellStart"/>
       <w:r>
@@ -1107,7 +948,19 @@
         <w:rPr>
           <w:rFonts w:ascii="Times New Roman" w:hAnsi="Times New Roman" w:cs="Times New Roman"/>
         </w:rPr>
-        <w:t>), which is usually named as ‘histogram_complexes_time.dat’, representing the histogram data to be analyzed.</w:t>
+        <w:t>’</w:t>
+      </w:r>
+      <w:r>
+        <w:rPr>
+          <w:rFonts w:ascii="Times New Roman" w:hAnsi="Times New Roman" w:cs="Times New Roman"/>
+        </w:rPr>
+        <w:t xml:space="preserve"> </w:t>
+      </w:r>
+      <w:r>
+        <w:rPr>
+          <w:rFonts w:ascii="Times New Roman" w:hAnsi="Times New Roman" w:cs="Times New Roman"/>
+        </w:rPr>
+        <w:t>file, which is usually named as ‘histogram_complexes_time.dat’, representing the histogram data to be analyzed.</w:t>
       </w:r>
     </w:p>
     <w:p>
@@ -1618,31 +1471,17 @@
         <w:t>’</w:t>
       </w:r>
     </w:p>
-    <w:p>
-      <w:pPr>
-        <w:rPr>
-          <w:rFonts w:ascii="Times New Roman" w:hAnsi="Times New Roman" w:cs="Times New Roman"/>
-        </w:rPr>
-      </w:pPr>
-    </w:p>
-    <w:p>
-      <w:pPr>
-        <w:rPr>
-          <w:rFonts w:ascii="Times New Roman" w:hAnsi="Times New Roman" w:cs="Times New Roman"/>
-        </w:rPr>
-      </w:pPr>
-    </w:p>
-    <w:p>
-      <w:pPr>
-        <w:rPr>
-          <w:rFonts w:ascii="Times New Roman" w:hAnsi="Times New Roman" w:cs="Times New Roman"/>
+    <w:p/>
+    <w:p/>
+    <w:p>
+      <w:pPr>
+        <w:rPr>
           <w:b/>
           <w:bCs/>
         </w:rPr>
       </w:pPr>
       <w:r>
         <w:rPr>
-          <w:rFonts w:ascii="Times New Roman" w:hAnsi="Times New Roman" w:cs="Times New Roman"/>
           <w:b/>
           <w:bCs/>
         </w:rPr>
@@ -1650,7 +1489,6 @@
       </w:r>
       <w:r>
         <w:rPr>
-          <w:rFonts w:ascii="Times New Roman" w:hAnsi="Times New Roman" w:cs="Times New Roman"/>
           <w:b/>
           <w:bCs/>
         </w:rPr>
@@ -1658,145 +1496,76 @@
       </w:r>
     </w:p>
     <w:p>
-      <w:pPr>
-        <w:rPr>
-          <w:rFonts w:ascii="Times New Roman" w:hAnsi="Times New Roman" w:cs="Times New Roman"/>
-        </w:rPr>
-      </w:pPr>
-      <w:proofErr w:type="spellStart"/>
-      <w:r>
-        <w:rPr>
-          <w:rFonts w:ascii="Times New Roman" w:hAnsi="Times New Roman" w:cs="Times New Roman"/>
-        </w:rPr>
+      <w:proofErr w:type="spellStart"/>
+      <w:r>
         <w:t>mean</w:t>
       </w:r>
       <w:r>
-        <w:rPr>
-          <w:rFonts w:ascii="Times New Roman" w:hAnsi="Times New Roman" w:cs="Times New Roman"/>
-        </w:rPr>
         <w:t>_complex</w:t>
       </w:r>
       <w:proofErr w:type="spellEnd"/>
       <w:r>
-        <w:rPr>
-          <w:rFonts w:ascii="Times New Roman" w:hAnsi="Times New Roman" w:cs="Times New Roman"/>
-        </w:rPr>
         <w:t xml:space="preserve"> (</w:t>
       </w:r>
       <w:proofErr w:type="spellStart"/>
       <w:r>
-        <w:rPr>
-          <w:rFonts w:ascii="Times New Roman" w:hAnsi="Times New Roman" w:cs="Times New Roman"/>
-        </w:rPr>
         <w:t>FileName</w:t>
       </w:r>
       <w:proofErr w:type="spellEnd"/>
       <w:r>
-        <w:rPr>
-          <w:rFonts w:ascii="Times New Roman" w:hAnsi="Times New Roman" w:cs="Times New Roman"/>
-        </w:rPr>
         <w:t xml:space="preserve">, </w:t>
       </w:r>
       <w:proofErr w:type="spellStart"/>
       <w:r>
-        <w:rPr>
-          <w:rFonts w:ascii="Times New Roman" w:hAnsi="Times New Roman" w:cs="Times New Roman"/>
-        </w:rPr>
         <w:t>InitialTime</w:t>
       </w:r>
       <w:proofErr w:type="spellEnd"/>
       <w:r>
-        <w:rPr>
-          <w:rFonts w:ascii="Times New Roman" w:hAnsi="Times New Roman" w:cs="Times New Roman"/>
-        </w:rPr>
         <w:t xml:space="preserve">, </w:t>
       </w:r>
       <w:proofErr w:type="spellStart"/>
       <w:r>
-        <w:rPr>
-          <w:rFonts w:ascii="Times New Roman" w:hAnsi="Times New Roman" w:cs="Times New Roman"/>
-        </w:rPr>
         <w:t>FinalTime</w:t>
       </w:r>
       <w:proofErr w:type="spellEnd"/>
       <w:r>
-        <w:rPr>
-          <w:rFonts w:ascii="Times New Roman" w:hAnsi="Times New Roman" w:cs="Times New Roman"/>
-        </w:rPr>
         <w:t xml:space="preserve">, </w:t>
       </w:r>
       <w:proofErr w:type="spellStart"/>
       <w:r>
-        <w:rPr>
-          <w:rFonts w:ascii="Times New Roman" w:hAnsi="Times New Roman" w:cs="Times New Roman"/>
-        </w:rPr>
         <w:t>SpeciesName</w:t>
       </w:r>
       <w:proofErr w:type="spellEnd"/>
       <w:r>
-        <w:rPr>
-          <w:rFonts w:ascii="Times New Roman" w:hAnsi="Times New Roman" w:cs="Times New Roman"/>
-        </w:rPr>
         <w:t xml:space="preserve">, </w:t>
       </w:r>
       <w:proofErr w:type="spellStart"/>
       <w:r>
-        <w:rPr>
-          <w:rFonts w:ascii="Times New Roman" w:hAnsi="Times New Roman" w:cs="Times New Roman"/>
-        </w:rPr>
         <w:t>ExcludeNum</w:t>
       </w:r>
       <w:proofErr w:type="spellEnd"/>
       <w:r>
-        <w:rPr>
-          <w:rFonts w:ascii="Times New Roman" w:hAnsi="Times New Roman" w:cs="Times New Roman"/>
-        </w:rPr>
         <w:t>)</w:t>
       </w:r>
     </w:p>
     <w:p>
-      <w:pPr>
-        <w:rPr>
-          <w:rFonts w:ascii="Times New Roman" w:hAnsi="Times New Roman" w:cs="Times New Roman"/>
-        </w:rPr>
-      </w:pPr>
-      <w:r>
-        <w:rPr>
-          <w:rFonts w:ascii="Times New Roman" w:hAnsi="Times New Roman" w:cs="Times New Roman"/>
-        </w:rPr>
+      <w:r>
         <w:t xml:space="preserve">Description: </w:t>
       </w:r>
       <w:r>
-        <w:rPr>
-          <w:rFonts w:ascii="Times New Roman" w:hAnsi="Times New Roman" w:cs="Times New Roman"/>
-        </w:rPr>
         <w:t xml:space="preserve">This function enables users to obtain a plot indicating mean number of monomers in single complex molecule during a certain </w:t>
       </w:r>
       <w:proofErr w:type="gramStart"/>
       <w:r>
-        <w:rPr>
-          <w:rFonts w:ascii="Times New Roman" w:hAnsi="Times New Roman" w:cs="Times New Roman"/>
-        </w:rPr>
         <w:t>time period</w:t>
       </w:r>
       <w:proofErr w:type="gramEnd"/>
       <w:r>
-        <w:rPr>
-          <w:rFonts w:ascii="Times New Roman" w:hAnsi="Times New Roman" w:cs="Times New Roman"/>
-        </w:rPr>
         <w:t>.</w:t>
       </w:r>
     </w:p>
     <w:p>
-      <w:pPr>
-        <w:rPr>
-          <w:rFonts w:ascii="Times New Roman" w:hAnsi="Times New Roman" w:cs="Times New Roman"/>
-        </w:rPr>
-      </w:pPr>
-      <w:r>
-        <w:rPr>
-          <w:rFonts w:ascii="Times New Roman" w:hAnsi="Times New Roman" w:cs="Times New Roman"/>
-        </w:rPr>
+      <w:r>
         <w:t>Parameters:</w:t>
       </w:r>
     </w:p>
@@ -1845,7 +1614,13 @@
         <w:rPr>
           <w:rFonts w:ascii="Times New Roman" w:hAnsi="Times New Roman" w:cs="Times New Roman"/>
         </w:rPr>
-        <w:t>Description: It is the path to the file (.</w:t>
+        <w:t xml:space="preserve">Description: It is the path to the </w:t>
+      </w:r>
+      <w:r>
+        <w:rPr>
+          <w:rFonts w:ascii="Times New Roman" w:hAnsi="Times New Roman" w:cs="Times New Roman"/>
+        </w:rPr>
+        <w:t>‘.</w:t>
       </w:r>
       <w:proofErr w:type="spellStart"/>
       <w:r>
@@ -1859,7 +1634,19 @@
         <w:rPr>
           <w:rFonts w:ascii="Times New Roman" w:hAnsi="Times New Roman" w:cs="Times New Roman"/>
         </w:rPr>
-        <w:t>), which is usually named as ‘histogram_complexes_time.dat’, representing the histogram data to be analyzed.</w:t>
+        <w:t>’</w:t>
+      </w:r>
+      <w:r>
+        <w:rPr>
+          <w:rFonts w:ascii="Times New Roman" w:hAnsi="Times New Roman" w:cs="Times New Roman"/>
+        </w:rPr>
+        <w:t xml:space="preserve"> </w:t>
+      </w:r>
+      <w:r>
+        <w:rPr>
+          <w:rFonts w:ascii="Times New Roman" w:hAnsi="Times New Roman" w:cs="Times New Roman"/>
+        </w:rPr>
+        <w:t>file, which is usually named as ‘histogram_complexes_time.dat’, representing the histogram data to be analyzed.</w:t>
       </w:r>
     </w:p>
     <w:p>
@@ -2545,195 +2332,138 @@
         <w:t>)</w:t>
       </w:r>
     </w:p>
-    <w:p>
-      <w:pPr>
-        <w:rPr>
-          <w:rFonts w:ascii="Times New Roman" w:hAnsi="Times New Roman" w:cs="Times New Roman"/>
-        </w:rPr>
-      </w:pPr>
-    </w:p>
-    <w:p>
-      <w:pPr>
-        <w:rPr>
-          <w:rFonts w:ascii="Times New Roman" w:hAnsi="Times New Roman" w:cs="Times New Roman"/>
-        </w:rPr>
-      </w:pPr>
-      <w:r>
-        <w:rPr>
-          <w:rFonts w:ascii="Times New Roman" w:hAnsi="Times New Roman" w:cs="Times New Roman"/>
+    <w:p/>
+    <w:p>
+      <w:r>
+        <w:rPr>
           <w:b/>
           <w:bCs/>
         </w:rPr>
-        <w:t>Function for converting histogram_complexes_time.dat file to a data frame:</w:t>
-      </w:r>
-      <w:r>
-        <w:rPr>
-          <w:rFonts w:ascii="Times New Roman" w:hAnsi="Times New Roman" w:cs="Times New Roman"/>
-        </w:rPr>
+        <w:t xml:space="preserve">Function for converting </w:t>
+      </w:r>
+      <w:r>
+        <w:rPr>
+          <w:b/>
+          <w:bCs/>
+        </w:rPr>
+        <w:t>‘</w:t>
+      </w:r>
+      <w:r>
+        <w:rPr>
+          <w:b/>
+          <w:bCs/>
+        </w:rPr>
+        <w:t>histogram_complexes_time.dat</w:t>
+      </w:r>
+      <w:r>
+        <w:rPr>
+          <w:b/>
+          <w:bCs/>
+        </w:rPr>
+        <w:t>’</w:t>
+      </w:r>
+      <w:r>
+        <w:rPr>
+          <w:b/>
+          <w:bCs/>
+        </w:rPr>
+        <w:t xml:space="preserve"> file to a data frame:</w:t>
+      </w:r>
+      <w:r>
         <w:t xml:space="preserve"> </w:t>
       </w:r>
       <w:proofErr w:type="spellStart"/>
       <w:r>
-        <w:rPr>
-          <w:rFonts w:ascii="Times New Roman" w:hAnsi="Times New Roman" w:cs="Times New Roman"/>
-        </w:rPr>
         <w:t>hist_to_</w:t>
       </w:r>
       <w:proofErr w:type="gramStart"/>
       <w:r>
-        <w:rPr>
-          <w:rFonts w:ascii="Times New Roman" w:hAnsi="Times New Roman" w:cs="Times New Roman"/>
-        </w:rPr>
         <w:t>df</w:t>
       </w:r>
       <w:proofErr w:type="spellEnd"/>
       <w:r>
-        <w:rPr>
-          <w:rFonts w:ascii="Times New Roman" w:hAnsi="Times New Roman" w:cs="Times New Roman"/>
-        </w:rPr>
         <w:t>(</w:t>
       </w:r>
       <w:proofErr w:type="spellStart"/>
       <w:proofErr w:type="gramEnd"/>
       <w:r>
-        <w:rPr>
-          <w:rFonts w:ascii="Times New Roman" w:hAnsi="Times New Roman" w:cs="Times New Roman"/>
-        </w:rPr>
         <w:t>FileName</w:t>
       </w:r>
       <w:proofErr w:type="spellEnd"/>
       <w:r>
-        <w:rPr>
-          <w:rFonts w:ascii="Times New Roman" w:hAnsi="Times New Roman" w:cs="Times New Roman"/>
-        </w:rPr>
         <w:t xml:space="preserve">, </w:t>
       </w:r>
       <w:proofErr w:type="spellStart"/>
       <w:r>
-        <w:rPr>
-          <w:rFonts w:ascii="Times New Roman" w:hAnsi="Times New Roman" w:cs="Times New Roman"/>
-        </w:rPr>
         <w:t>SpeciesNameList</w:t>
       </w:r>
       <w:proofErr w:type="spellEnd"/>
       <w:r>
-        <w:rPr>
-          <w:rFonts w:ascii="Times New Roman" w:hAnsi="Times New Roman" w:cs="Times New Roman"/>
-        </w:rPr>
         <w:t>)</w:t>
       </w:r>
     </w:p>
     <w:p>
-      <w:pPr>
-        <w:rPr>
-          <w:rFonts w:ascii="Times New Roman" w:hAnsi="Times New Roman" w:cs="Times New Roman"/>
-        </w:rPr>
-      </w:pPr>
-      <w:r>
-        <w:rPr>
-          <w:rFonts w:ascii="Times New Roman" w:hAnsi="Times New Roman" w:cs="Times New Roman" w:hint="eastAsia"/>
+      <w:r>
+        <w:rPr>
+          <w:rFonts w:hint="eastAsia"/>
         </w:rPr>
         <w:t>Description</w:t>
       </w:r>
       <w:r>
-        <w:rPr>
-          <w:rFonts w:ascii="Times New Roman" w:hAnsi="Times New Roman" w:cs="Times New Roman"/>
-        </w:rPr>
         <w:t xml:space="preserve">: </w:t>
       </w:r>
       <w:r>
         <w:rPr>
-          <w:rFonts w:ascii="Times New Roman" w:hAnsi="Times New Roman" w:cs="Times New Roman" w:hint="eastAsia"/>
+          <w:rFonts w:hint="eastAsia"/>
         </w:rPr>
         <w:t>This</w:t>
       </w:r>
       <w:r>
-        <w:rPr>
-          <w:rFonts w:ascii="Times New Roman" w:hAnsi="Times New Roman" w:cs="Times New Roman"/>
-        </w:rPr>
         <w:t xml:space="preserve"> function enables users to convert the raw .</w:t>
       </w:r>
       <w:proofErr w:type="spellStart"/>
       <w:r>
-        <w:rPr>
-          <w:rFonts w:ascii="Times New Roman" w:hAnsi="Times New Roman" w:cs="Times New Roman"/>
-        </w:rPr>
         <w:t>dat</w:t>
       </w:r>
       <w:proofErr w:type="spellEnd"/>
       <w:r>
-        <w:rPr>
-          <w:rFonts w:ascii="Times New Roman" w:hAnsi="Times New Roman" w:cs="Times New Roman"/>
-        </w:rPr>
         <w:t xml:space="preserve"> file to a data frame in python </w:t>
       </w:r>
       <w:proofErr w:type="gramStart"/>
       <w:r>
-        <w:rPr>
-          <w:rFonts w:ascii="Times New Roman" w:hAnsi="Times New Roman" w:cs="Times New Roman"/>
-        </w:rPr>
         <w:t>pandas</w:t>
       </w:r>
       <w:proofErr w:type="gramEnd"/>
       <w:r>
-        <w:rPr>
-          <w:rFonts w:ascii="Times New Roman" w:hAnsi="Times New Roman" w:cs="Times New Roman"/>
-        </w:rPr>
         <w:t xml:space="preserve"> package for multi-species system. </w:t>
       </w:r>
       <w:r>
-        <w:rPr>
-          <w:rFonts w:ascii="Times New Roman" w:hAnsi="Times New Roman" w:cs="Times New Roman"/>
-        </w:rPr>
         <w:t xml:space="preserve">Each column in the data </w:t>
       </w:r>
       <w:r>
         <w:rPr>
-          <w:rFonts w:ascii="Times New Roman" w:hAnsi="Times New Roman" w:cs="Times New Roman" w:hint="eastAsia"/>
+          <w:rFonts w:hint="eastAsia"/>
         </w:rPr>
         <w:t>frame</w:t>
       </w:r>
       <w:r>
-        <w:rPr>
-          <w:rFonts w:ascii="Times New Roman" w:hAnsi="Times New Roman" w:cs="Times New Roman"/>
-        </w:rPr>
         <w:t xml:space="preserve"> includes the simulation time and </w:t>
       </w:r>
       <w:r>
-        <w:rPr>
-          <w:rFonts w:ascii="Times New Roman" w:hAnsi="Times New Roman" w:cs="Times New Roman"/>
-        </w:rPr>
         <w:t>selected</w:t>
       </w:r>
       <w:r>
-        <w:rPr>
-          <w:rFonts w:ascii="Times New Roman" w:hAnsi="Times New Roman" w:cs="Times New Roman"/>
-        </w:rPr>
         <w:t xml:space="preserve"> occurrences of species during the simulation; each row is </w:t>
       </w:r>
       <w:r>
-        <w:rPr>
-          <w:rFonts w:ascii="Times New Roman" w:hAnsi="Times New Roman" w:cs="Times New Roman"/>
-        </w:rPr>
         <w:t>separated</w:t>
       </w:r>
       <w:r>
-        <w:rPr>
-          <w:rFonts w:ascii="Times New Roman" w:hAnsi="Times New Roman" w:cs="Times New Roman"/>
-        </w:rPr>
         <w:t xml:space="preserve"> by a different simulation time.</w:t>
       </w:r>
     </w:p>
     <w:p>
-      <w:pPr>
-        <w:rPr>
-          <w:rFonts w:ascii="Times New Roman" w:hAnsi="Times New Roman" w:cs="Times New Roman"/>
-        </w:rPr>
-      </w:pPr>
-      <w:r>
-        <w:rPr>
-          <w:rFonts w:ascii="Times New Roman" w:hAnsi="Times New Roman" w:cs="Times New Roman"/>
-        </w:rPr>
+      <w:r>
         <w:t>Parameters:</w:t>
       </w:r>
     </w:p>
@@ -2782,7 +2512,13 @@
         <w:rPr>
           <w:rFonts w:ascii="Times New Roman" w:hAnsi="Times New Roman" w:cs="Times New Roman"/>
         </w:rPr>
-        <w:t>Description: It is the path to the file (.</w:t>
+        <w:t xml:space="preserve">Description: It is the path to the </w:t>
+      </w:r>
+      <w:r>
+        <w:rPr>
+          <w:rFonts w:ascii="Times New Roman" w:hAnsi="Times New Roman" w:cs="Times New Roman"/>
+        </w:rPr>
+        <w:t>‘.</w:t>
       </w:r>
       <w:proofErr w:type="spellStart"/>
       <w:r>
@@ -2796,7 +2532,19 @@
         <w:rPr>
           <w:rFonts w:ascii="Times New Roman" w:hAnsi="Times New Roman" w:cs="Times New Roman"/>
         </w:rPr>
-        <w:t>), which is usually named as ‘histogram_complexes_time.dat’, representing the histogram data to be analyzed.</w:t>
+        <w:t>’</w:t>
+      </w:r>
+      <w:r>
+        <w:rPr>
+          <w:rFonts w:ascii="Times New Roman" w:hAnsi="Times New Roman" w:cs="Times New Roman"/>
+        </w:rPr>
+        <w:t xml:space="preserve"> </w:t>
+      </w:r>
+      <w:r>
+        <w:rPr>
+          <w:rFonts w:ascii="Times New Roman" w:hAnsi="Times New Roman" w:cs="Times New Roman"/>
+        </w:rPr>
+        <w:t>file, which is usually named as ‘histogram_complexes_time.dat’, representing the histogram data to be analyzed.</w:t>
       </w:r>
     </w:p>
     <w:p>
@@ -3117,24 +2865,16 @@
         <w:t>)</w:t>
       </w:r>
     </w:p>
-    <w:p>
-      <w:pPr>
-        <w:rPr>
-          <w:rFonts w:ascii="Times New Roman" w:hAnsi="Times New Roman" w:cs="Times New Roman"/>
-        </w:rPr>
-      </w:pPr>
-    </w:p>
-    <w:p>
-      <w:pPr>
-        <w:rPr>
-          <w:rFonts w:ascii="Times New Roman" w:hAnsi="Times New Roman" w:cs="Times New Roman"/>
+    <w:p/>
+    <w:p>
+      <w:pPr>
+        <w:rPr>
           <w:b/>
           <w:bCs/>
         </w:rPr>
       </w:pPr>
       <w:r>
         <w:rPr>
-          <w:rFonts w:ascii="Times New Roman" w:hAnsi="Times New Roman" w:cs="Times New Roman"/>
           <w:b/>
           <w:bCs/>
         </w:rPr>
@@ -3142,7 +2882,6 @@
       </w:r>
       <w:r>
         <w:rPr>
-          <w:rFonts w:ascii="Times New Roman" w:hAnsi="Times New Roman" w:cs="Times New Roman"/>
           <w:b/>
           <w:bCs/>
         </w:rPr>
@@ -3150,7 +2889,6 @@
       </w:r>
       <w:r>
         <w:rPr>
-          <w:rFonts w:ascii="Times New Roman" w:hAnsi="Times New Roman" w:cs="Times New Roman"/>
           <w:b/>
           <w:bCs/>
         </w:rPr>
@@ -3158,178 +2896,97 @@
       </w:r>
     </w:p>
     <w:p>
-      <w:pPr>
-        <w:rPr>
-          <w:rFonts w:ascii="Times New Roman" w:hAnsi="Times New Roman" w:cs="Times New Roman"/>
-        </w:rPr>
-      </w:pPr>
-      <w:r>
-        <w:rPr>
-          <w:rFonts w:ascii="Times New Roman" w:hAnsi="Times New Roman" w:cs="Times New Roman"/>
-        </w:rPr>
+      <w:r>
         <w:t>hist_3d_time</w:t>
       </w:r>
       <w:r>
-        <w:rPr>
-          <w:rFonts w:ascii="Times New Roman" w:hAnsi="Times New Roman" w:cs="Times New Roman"/>
-        </w:rPr>
         <w:t xml:space="preserve"> </w:t>
       </w:r>
       <w:r>
-        <w:rPr>
-          <w:rFonts w:ascii="Times New Roman" w:hAnsi="Times New Roman" w:cs="Times New Roman"/>
-        </w:rPr>
         <w:t>(</w:t>
       </w:r>
       <w:proofErr w:type="spellStart"/>
       <w:r>
-        <w:rPr>
-          <w:rFonts w:ascii="Times New Roman" w:hAnsi="Times New Roman" w:cs="Times New Roman"/>
-        </w:rPr>
         <w:t>FileName</w:t>
       </w:r>
       <w:proofErr w:type="spellEnd"/>
       <w:r>
-        <w:rPr>
-          <w:rFonts w:ascii="Times New Roman" w:hAnsi="Times New Roman" w:cs="Times New Roman"/>
-        </w:rPr>
         <w:t xml:space="preserve">, </w:t>
       </w:r>
       <w:proofErr w:type="spellStart"/>
       <w:r>
-        <w:rPr>
-          <w:rFonts w:ascii="Times New Roman" w:hAnsi="Times New Roman" w:cs="Times New Roman"/>
-        </w:rPr>
         <w:t>InitialTime</w:t>
       </w:r>
       <w:proofErr w:type="spellEnd"/>
       <w:r>
-        <w:rPr>
-          <w:rFonts w:ascii="Times New Roman" w:hAnsi="Times New Roman" w:cs="Times New Roman"/>
-        </w:rPr>
         <w:t xml:space="preserve">, </w:t>
       </w:r>
       <w:proofErr w:type="spellStart"/>
       <w:r>
-        <w:rPr>
-          <w:rFonts w:ascii="Times New Roman" w:hAnsi="Times New Roman" w:cs="Times New Roman"/>
-        </w:rPr>
         <w:t>FinalTime</w:t>
       </w:r>
       <w:proofErr w:type="spellEnd"/>
       <w:r>
-        <w:rPr>
-          <w:rFonts w:ascii="Times New Roman" w:hAnsi="Times New Roman" w:cs="Times New Roman"/>
-        </w:rPr>
         <w:t xml:space="preserve">, </w:t>
       </w:r>
       <w:proofErr w:type="spellStart"/>
       <w:r>
-        <w:rPr>
-          <w:rFonts w:ascii="Times New Roman" w:hAnsi="Times New Roman" w:cs="Times New Roman"/>
-        </w:rPr>
         <w:t>SpeciesName</w:t>
       </w:r>
       <w:proofErr w:type="spellEnd"/>
       <w:r>
-        <w:rPr>
-          <w:rFonts w:ascii="Times New Roman" w:hAnsi="Times New Roman" w:cs="Times New Roman"/>
-        </w:rPr>
         <w:t xml:space="preserve">, </w:t>
       </w:r>
       <w:proofErr w:type="spellStart"/>
       <w:r>
-        <w:rPr>
-          <w:rFonts w:ascii="Times New Roman" w:hAnsi="Times New Roman" w:cs="Times New Roman"/>
-        </w:rPr>
         <w:t>TimeBins</w:t>
       </w:r>
       <w:proofErr w:type="spellEnd"/>
       <w:r>
-        <w:rPr>
-          <w:rFonts w:ascii="Times New Roman" w:hAnsi="Times New Roman" w:cs="Times New Roman"/>
-        </w:rPr>
         <w:t>)</w:t>
       </w:r>
     </w:p>
     <w:p>
-      <w:pPr>
-        <w:rPr>
-          <w:rFonts w:ascii="Times New Roman" w:hAnsi="Times New Roman" w:cs="Times New Roman"/>
-        </w:rPr>
-      </w:pPr>
-      <w:r>
-        <w:rPr>
-          <w:rFonts w:ascii="Times New Roman" w:hAnsi="Times New Roman" w:cs="Times New Roman"/>
-        </w:rPr>
+      <w:r>
         <w:lastRenderedPageBreak/>
         <w:t>Description: This function enables users to generate</w:t>
       </w:r>
       <w:r>
-        <w:rPr>
-          <w:rFonts w:ascii="Times New Roman" w:hAnsi="Times New Roman" w:cs="Times New Roman"/>
-        </w:rPr>
         <w:t xml:space="preserve"> 3</w:t>
       </w:r>
       <w:r>
         <w:rPr>
-          <w:rFonts w:ascii="Times New Roman" w:hAnsi="Times New Roman" w:cs="Times New Roman" w:hint="eastAsia"/>
+          <w:rFonts w:hint="eastAsia"/>
         </w:rPr>
         <w:t>D</w:t>
       </w:r>
       <w:r>
-        <w:rPr>
-          <w:rFonts w:ascii="Times New Roman" w:hAnsi="Times New Roman" w:cs="Times New Roman"/>
-        </w:rPr>
         <w:t xml:space="preserve"> histogram</w:t>
       </w:r>
       <w:r>
         <w:rPr>
-          <w:rFonts w:ascii="Times New Roman" w:hAnsi="Times New Roman" w:cs="Times New Roman" w:hint="eastAsia"/>
+          <w:rFonts w:hint="eastAsia"/>
         </w:rPr>
         <w:t xml:space="preserve"> </w:t>
       </w:r>
       <w:r>
-        <w:rPr>
-          <w:rFonts w:ascii="Times New Roman" w:hAnsi="Times New Roman" w:cs="Times New Roman"/>
-        </w:rPr>
         <w:t>representing the number of monomers in single complex as simulation time develops</w:t>
       </w:r>
       <w:r>
-        <w:rPr>
-          <w:rFonts w:ascii="Times New Roman" w:hAnsi="Times New Roman" w:cs="Times New Roman"/>
-        </w:rPr>
         <w:t>. The x-axis is the number of monomers, y-axis is the averaged time and z-axis is the relative</w:t>
       </w:r>
       <w:r>
-        <w:rPr>
-          <w:rFonts w:ascii="Times New Roman" w:hAnsi="Times New Roman" w:cs="Times New Roman"/>
-        </w:rPr>
         <w:t xml:space="preserve"> occurrence</w:t>
       </w:r>
       <w:r>
-        <w:rPr>
-          <w:rFonts w:ascii="Times New Roman" w:hAnsi="Times New Roman" w:cs="Times New Roman"/>
-        </w:rPr>
         <w:t xml:space="preserve"> probabilities</w:t>
       </w:r>
       <w:r>
-        <w:rPr>
-          <w:rFonts w:ascii="Times New Roman" w:hAnsi="Times New Roman" w:cs="Times New Roman"/>
-        </w:rPr>
         <w:t>.</w:t>
       </w:r>
     </w:p>
     <w:p>
-      <w:pPr>
-        <w:rPr>
-          <w:rFonts w:ascii="Times New Roman" w:hAnsi="Times New Roman" w:cs="Times New Roman"/>
-        </w:rPr>
-      </w:pPr>
-      <w:r>
-        <w:rPr>
-          <w:rFonts w:ascii="Times New Roman" w:hAnsi="Times New Roman" w:cs="Times New Roman"/>
-        </w:rPr>
+      <w:r>
         <w:t>Parameters:</w:t>
       </w:r>
     </w:p>
@@ -3378,7 +3035,13 @@
         <w:rPr>
           <w:rFonts w:ascii="Times New Roman" w:hAnsi="Times New Roman" w:cs="Times New Roman"/>
         </w:rPr>
-        <w:t>Description: It is the path to the file (.</w:t>
+        <w:t xml:space="preserve">Description: It is the path to the </w:t>
+      </w:r>
+      <w:r>
+        <w:rPr>
+          <w:rFonts w:ascii="Times New Roman" w:hAnsi="Times New Roman" w:cs="Times New Roman"/>
+        </w:rPr>
+        <w:t>‘.</w:t>
       </w:r>
       <w:proofErr w:type="spellStart"/>
       <w:r>
@@ -3392,7 +3055,19 @@
         <w:rPr>
           <w:rFonts w:ascii="Times New Roman" w:hAnsi="Times New Roman" w:cs="Times New Roman"/>
         </w:rPr>
-        <w:t>), which is usually named as ‘histogram_complexes_time.dat’, representing the histogram data to be analyzed.</w:t>
+        <w:t>’</w:t>
+      </w:r>
+      <w:r>
+        <w:rPr>
+          <w:rFonts w:ascii="Times New Roman" w:hAnsi="Times New Roman" w:cs="Times New Roman"/>
+        </w:rPr>
+        <w:t xml:space="preserve"> </w:t>
+      </w:r>
+      <w:r>
+        <w:rPr>
+          <w:rFonts w:ascii="Times New Roman" w:hAnsi="Times New Roman" w:cs="Times New Roman"/>
+        </w:rPr>
+        <w:t>file, which is usually named as ‘histogram_complexes_time.dat’, representing the histogram data to be analyzed.</w:t>
       </w:r>
     </w:p>
     <w:p>
@@ -3859,24 +3534,16 @@
         <w:t xml:space="preserve"> into. The value should be positive integer.</w:t>
       </w:r>
     </w:p>
-    <w:p>
-      <w:pPr>
-        <w:rPr>
-          <w:rFonts w:ascii="Times New Roman" w:hAnsi="Times New Roman" w:cs="Times New Roman"/>
-        </w:rPr>
-      </w:pPr>
-    </w:p>
-    <w:p>
-      <w:pPr>
-        <w:rPr>
-          <w:rFonts w:ascii="Times New Roman" w:hAnsi="Times New Roman" w:cs="Times New Roman"/>
+    <w:p/>
+    <w:p>
+      <w:pPr>
+        <w:rPr>
           <w:b/>
           <w:bCs/>
         </w:rPr>
       </w:pPr>
       <w:r>
         <w:rPr>
-          <w:rFonts w:ascii="Times New Roman" w:hAnsi="Times New Roman" w:cs="Times New Roman"/>
           <w:b/>
           <w:bCs/>
         </w:rPr>
@@ -3884,7 +3551,6 @@
       </w:r>
       <w:r>
         <w:rPr>
-          <w:rFonts w:ascii="Times New Roman" w:hAnsi="Times New Roman" w:cs="Times New Roman"/>
           <w:b/>
           <w:bCs/>
         </w:rPr>
@@ -3892,7 +3558,6 @@
       </w:r>
       <w:r>
         <w:rPr>
-          <w:rFonts w:ascii="Times New Roman" w:hAnsi="Times New Roman" w:cs="Times New Roman"/>
           <w:b/>
           <w:bCs/>
         </w:rPr>
@@ -3900,7 +3565,6 @@
       </w:r>
       <w:r>
         <w:rPr>
-          <w:rFonts w:ascii="Times New Roman" w:hAnsi="Times New Roman" w:cs="Times New Roman"/>
           <w:b/>
           <w:bCs/>
         </w:rPr>
@@ -3908,7 +3572,6 @@
       </w:r>
       <w:r>
         <w:rPr>
-          <w:rFonts w:ascii="Times New Roman" w:hAnsi="Times New Roman" w:cs="Times New Roman"/>
           <w:b/>
           <w:bCs/>
         </w:rPr>
@@ -3916,7 +3579,6 @@
       </w:r>
       <w:r>
         <w:rPr>
-          <w:rFonts w:ascii="Times New Roman" w:hAnsi="Times New Roman" w:cs="Times New Roman"/>
           <w:b/>
           <w:bCs/>
         </w:rPr>
@@ -3924,7 +3586,6 @@
       </w:r>
       <w:r>
         <w:rPr>
-          <w:rFonts w:ascii="Times New Roman" w:hAnsi="Times New Roman" w:cs="Times New Roman"/>
           <w:b/>
           <w:bCs/>
         </w:rPr>
@@ -3933,7 +3594,6 @@
       <w:proofErr w:type="spellStart"/>
       <w:r>
         <w:rPr>
-          <w:rFonts w:ascii="Times New Roman" w:hAnsi="Times New Roman" w:cs="Times New Roman"/>
           <w:b/>
           <w:bCs/>
         </w:rPr>
@@ -3942,7 +3602,6 @@
       <w:proofErr w:type="spellEnd"/>
       <w:r>
         <w:rPr>
-          <w:rFonts w:ascii="Times New Roman" w:hAnsi="Times New Roman" w:cs="Times New Roman"/>
           <w:b/>
           <w:bCs/>
         </w:rPr>
@@ -3950,237 +3609,138 @@
       </w:r>
     </w:p>
     <w:p>
-      <w:pPr>
-        <w:rPr>
-          <w:rFonts w:ascii="Times New Roman" w:hAnsi="Times New Roman" w:cs="Times New Roman"/>
-        </w:rPr>
-      </w:pPr>
-      <w:proofErr w:type="spellStart"/>
-      <w:r>
-        <w:rPr>
-          <w:rFonts w:ascii="Times New Roman" w:hAnsi="Times New Roman" w:cs="Times New Roman"/>
-        </w:rPr>
+      <w:proofErr w:type="spellStart"/>
+      <w:r>
         <w:t>hist_time_heatmap</w:t>
       </w:r>
       <w:proofErr w:type="spellEnd"/>
       <w:r>
-        <w:rPr>
-          <w:rFonts w:ascii="Times New Roman" w:hAnsi="Times New Roman" w:cs="Times New Roman"/>
-        </w:rPr>
         <w:t xml:space="preserve"> </w:t>
       </w:r>
       <w:r>
-        <w:rPr>
-          <w:rFonts w:ascii="Times New Roman" w:hAnsi="Times New Roman" w:cs="Times New Roman"/>
-        </w:rPr>
         <w:t>(</w:t>
       </w:r>
       <w:proofErr w:type="spellStart"/>
       <w:r>
-        <w:rPr>
-          <w:rFonts w:ascii="Times New Roman" w:hAnsi="Times New Roman" w:cs="Times New Roman"/>
-        </w:rPr>
         <w:t>FileName</w:t>
       </w:r>
       <w:proofErr w:type="spellEnd"/>
       <w:r>
-        <w:rPr>
-          <w:rFonts w:ascii="Times New Roman" w:hAnsi="Times New Roman" w:cs="Times New Roman"/>
-        </w:rPr>
         <w:t xml:space="preserve">, </w:t>
       </w:r>
       <w:proofErr w:type="spellStart"/>
       <w:r>
-        <w:rPr>
-          <w:rFonts w:ascii="Times New Roman" w:hAnsi="Times New Roman" w:cs="Times New Roman"/>
-        </w:rPr>
         <w:t>InitialTime</w:t>
       </w:r>
       <w:proofErr w:type="spellEnd"/>
       <w:r>
-        <w:rPr>
-          <w:rFonts w:ascii="Times New Roman" w:hAnsi="Times New Roman" w:cs="Times New Roman"/>
-        </w:rPr>
         <w:t xml:space="preserve">, </w:t>
       </w:r>
       <w:proofErr w:type="spellStart"/>
       <w:r>
-        <w:rPr>
-          <w:rFonts w:ascii="Times New Roman" w:hAnsi="Times New Roman" w:cs="Times New Roman"/>
-        </w:rPr>
         <w:t>FinalTime</w:t>
       </w:r>
       <w:proofErr w:type="spellEnd"/>
       <w:r>
-        <w:rPr>
-          <w:rFonts w:ascii="Times New Roman" w:hAnsi="Times New Roman" w:cs="Times New Roman"/>
-        </w:rPr>
         <w:t xml:space="preserve">, </w:t>
       </w:r>
       <w:proofErr w:type="spellStart"/>
       <w:r>
-        <w:rPr>
-          <w:rFonts w:ascii="Times New Roman" w:hAnsi="Times New Roman" w:cs="Times New Roman"/>
-        </w:rPr>
         <w:t>SpeciesName</w:t>
       </w:r>
       <w:proofErr w:type="spellEnd"/>
       <w:r>
-        <w:rPr>
-          <w:rFonts w:ascii="Times New Roman" w:hAnsi="Times New Roman" w:cs="Times New Roman"/>
-        </w:rPr>
         <w:t xml:space="preserve">, </w:t>
       </w:r>
       <w:proofErr w:type="spellStart"/>
       <w:r>
-        <w:rPr>
-          <w:rFonts w:ascii="Times New Roman" w:hAnsi="Times New Roman" w:cs="Times New Roman"/>
-        </w:rPr>
         <w:t>TimeBins</w:t>
       </w:r>
       <w:proofErr w:type="spellEnd"/>
       <w:r>
-        <w:rPr>
-          <w:rFonts w:ascii="Times New Roman" w:hAnsi="Times New Roman" w:cs="Times New Roman"/>
-        </w:rPr>
         <w:t xml:space="preserve">, </w:t>
       </w:r>
       <w:proofErr w:type="spellStart"/>
       <w:r>
-        <w:rPr>
-          <w:rFonts w:ascii="Times New Roman" w:hAnsi="Times New Roman" w:cs="Times New Roman"/>
-        </w:rPr>
         <w:t>ShowNum</w:t>
       </w:r>
       <w:proofErr w:type="spellEnd"/>
       <w:r>
-        <w:rPr>
-          <w:rFonts w:ascii="Times New Roman" w:hAnsi="Times New Roman" w:cs="Times New Roman"/>
-        </w:rPr>
         <w:t>)</w:t>
       </w:r>
     </w:p>
     <w:p>
-      <w:pPr>
-        <w:rPr>
-          <w:rFonts w:ascii="Times New Roman" w:hAnsi="Times New Roman" w:cs="Times New Roman"/>
-        </w:rPr>
-      </w:pPr>
-      <w:r>
-        <w:rPr>
-          <w:rFonts w:ascii="Times New Roman" w:hAnsi="Times New Roman" w:cs="Times New Roman"/>
-        </w:rPr>
+      <w:r>
         <w:t xml:space="preserve">Description: This function enables users to generate 2D histogram of </w:t>
       </w:r>
       <w:r>
-        <w:rPr>
-          <w:rFonts w:ascii="Times New Roman" w:hAnsi="Times New Roman" w:cs="Times New Roman"/>
-        </w:rPr>
         <w:t>numerical distribution</w:t>
       </w:r>
       <w:r>
-        <w:rPr>
-          <w:rFonts w:ascii="Times New Roman" w:hAnsi="Times New Roman" w:cs="Times New Roman"/>
-        </w:rPr>
-        <w:t xml:space="preserve"> of different n-</w:t>
-      </w:r>
-      <w:proofErr w:type="spellStart"/>
-      <w:r>
-        <w:rPr>
-          <w:rFonts w:ascii="Times New Roman" w:hAnsi="Times New Roman" w:cs="Times New Roman"/>
-        </w:rPr>
+        <w:t xml:space="preserve"> of different </w:t>
+      </w:r>
+      <w:r>
+        <w:t>N</w:t>
+      </w:r>
+      <w:r>
+        <w:t>-</w:t>
+      </w:r>
+      <w:proofErr w:type="spellStart"/>
+      <w:r>
         <w:t>mers</w:t>
       </w:r>
       <w:proofErr w:type="spellEnd"/>
       <w:r>
-        <w:rPr>
-          <w:rFonts w:ascii="Times New Roman" w:hAnsi="Times New Roman" w:cs="Times New Roman"/>
-        </w:rPr>
         <w:t xml:space="preserve"> vs. time. The x-axis is the</w:t>
       </w:r>
       <w:r>
-        <w:rPr>
-          <w:rFonts w:ascii="Times New Roman" w:hAnsi="Times New Roman" w:cs="Times New Roman"/>
-        </w:rPr>
         <w:t xml:space="preserve"> distribution of</w:t>
       </w:r>
       <w:r>
-        <w:rPr>
-          <w:rFonts w:ascii="Times New Roman" w:hAnsi="Times New Roman" w:cs="Times New Roman"/>
-        </w:rPr>
         <w:t xml:space="preserve"> number of monomers </w:t>
       </w:r>
       <w:r>
-        <w:rPr>
-          <w:rFonts w:ascii="Times New Roman" w:hAnsi="Times New Roman" w:cs="Times New Roman"/>
-        </w:rPr>
         <w:t xml:space="preserve">in single complex and y-axis is the </w:t>
       </w:r>
       <w:proofErr w:type="gramStart"/>
       <w:r>
-        <w:rPr>
-          <w:rFonts w:ascii="Times New Roman" w:hAnsi="Times New Roman" w:cs="Times New Roman"/>
-        </w:rPr>
         <w:t>time period</w:t>
       </w:r>
       <w:proofErr w:type="gramEnd"/>
       <w:r>
-        <w:rPr>
-          <w:rFonts w:ascii="Times New Roman" w:hAnsi="Times New Roman" w:cs="Times New Roman"/>
-        </w:rPr>
-        <w:t>. The color in each box indicates the number of corresponding n-</w:t>
-      </w:r>
-      <w:proofErr w:type="spellStart"/>
-      <w:r>
-        <w:rPr>
-          <w:rFonts w:ascii="Times New Roman" w:hAnsi="Times New Roman" w:cs="Times New Roman"/>
-        </w:rPr>
+        <w:t xml:space="preserve">. The color in each box indicates the number of corresponding </w:t>
+      </w:r>
+      <w:r>
+        <w:t>N</w:t>
+      </w:r>
+      <w:r>
+        <w:t>-</w:t>
+      </w:r>
+      <w:proofErr w:type="spellStart"/>
+      <w:r>
         <w:t>mers</w:t>
       </w:r>
       <w:proofErr w:type="spellEnd"/>
       <w:r>
-        <w:rPr>
-          <w:rFonts w:ascii="Times New Roman" w:hAnsi="Times New Roman" w:cs="Times New Roman"/>
-        </w:rPr>
         <w:t xml:space="preserve"> when corresponding </w:t>
       </w:r>
       <w:proofErr w:type="gramStart"/>
       <w:r>
-        <w:rPr>
-          <w:rFonts w:ascii="Times New Roman" w:hAnsi="Times New Roman" w:cs="Times New Roman"/>
-        </w:rPr>
         <w:t>time period</w:t>
       </w:r>
       <w:proofErr w:type="gramEnd"/>
       <w:r>
-        <w:rPr>
-          <w:rFonts w:ascii="Times New Roman" w:hAnsi="Times New Roman" w:cs="Times New Roman"/>
-        </w:rPr>
         <w:t xml:space="preserve"> is </w:t>
       </w:r>
       <w:r>
-        <w:rPr>
-          <w:rFonts w:ascii="Times New Roman" w:hAnsi="Times New Roman" w:cs="Times New Roman"/>
-        </w:rPr>
         <w:t>reached</w:t>
       </w:r>
       <w:r>
-        <w:rPr>
-          <w:rFonts w:ascii="Times New Roman" w:hAnsi="Times New Roman" w:cs="Times New Roman"/>
-        </w:rPr>
         <w:t>.</w:t>
       </w:r>
     </w:p>
     <w:p>
-      <w:pPr>
-        <w:rPr>
-          <w:rFonts w:ascii="Times New Roman" w:hAnsi="Times New Roman" w:cs="Times New Roman"/>
-        </w:rPr>
-      </w:pPr>
-      <w:r>
-        <w:rPr>
-          <w:rFonts w:ascii="Times New Roman" w:hAnsi="Times New Roman" w:cs="Times New Roman"/>
-        </w:rPr>
+      <w:r>
         <w:t>Parameters:</w:t>
       </w:r>
     </w:p>
@@ -4229,7 +3789,13 @@
         <w:rPr>
           <w:rFonts w:ascii="Times New Roman" w:hAnsi="Times New Roman" w:cs="Times New Roman"/>
         </w:rPr>
-        <w:t>Description: It is the path to the file (.</w:t>
+        <w:t xml:space="preserve">Description: It is the path to the </w:t>
+      </w:r>
+      <w:r>
+        <w:rPr>
+          <w:rFonts w:ascii="Times New Roman" w:hAnsi="Times New Roman" w:cs="Times New Roman"/>
+        </w:rPr>
+        <w:t>‘.</w:t>
       </w:r>
       <w:proofErr w:type="spellStart"/>
       <w:r>
@@ -4243,7 +3809,19 @@
         <w:rPr>
           <w:rFonts w:ascii="Times New Roman" w:hAnsi="Times New Roman" w:cs="Times New Roman"/>
         </w:rPr>
-        <w:t>), which is usually named as ‘histogram_complexes_time.dat’, representing the histogram data to be analyzed.</w:t>
+        <w:t>’</w:t>
+      </w:r>
+      <w:r>
+        <w:rPr>
+          <w:rFonts w:ascii="Times New Roman" w:hAnsi="Times New Roman" w:cs="Times New Roman"/>
+        </w:rPr>
+        <w:t xml:space="preserve"> </w:t>
+      </w:r>
+      <w:r>
+        <w:rPr>
+          <w:rFonts w:ascii="Times New Roman" w:hAnsi="Times New Roman" w:cs="Times New Roman"/>
+        </w:rPr>
+        <w:t>file, which is usually named as ‘histogram_complexes_time.dat’, representing the histogram data to be analyzed.</w:t>
       </w:r>
     </w:p>
     <w:p>
@@ -4779,24 +4357,16 @@
         <w:t>; if false, there will be no number shown.</w:t>
       </w:r>
     </w:p>
-    <w:p>
-      <w:pPr>
-        <w:rPr>
-          <w:rFonts w:ascii="Times New Roman" w:hAnsi="Times New Roman" w:cs="Times New Roman"/>
-        </w:rPr>
-      </w:pPr>
-    </w:p>
-    <w:p>
-      <w:pPr>
-        <w:rPr>
-          <w:rFonts w:ascii="Times New Roman" w:hAnsi="Times New Roman" w:cs="Times New Roman"/>
+    <w:p/>
+    <w:p>
+      <w:pPr>
+        <w:rPr>
           <w:b/>
           <w:bCs/>
         </w:rPr>
       </w:pPr>
       <w:r>
         <w:rPr>
-          <w:rFonts w:ascii="Times New Roman" w:hAnsi="Times New Roman" w:cs="Times New Roman"/>
           <w:b/>
           <w:bCs/>
         </w:rPr>
@@ -4804,7 +4374,6 @@
       </w:r>
       <w:r>
         <w:rPr>
-          <w:rFonts w:ascii="Times New Roman" w:hAnsi="Times New Roman" w:cs="Times New Roman"/>
           <w:b/>
           <w:bCs/>
         </w:rPr>
@@ -4812,7 +4381,6 @@
       </w:r>
       <w:r>
         <w:rPr>
-          <w:rFonts w:ascii="Times New Roman" w:hAnsi="Times New Roman" w:cs="Times New Roman"/>
           <w:b/>
           <w:bCs/>
         </w:rPr>
@@ -4821,7 +4389,6 @@
       <w:proofErr w:type="spellStart"/>
       <w:r>
         <w:rPr>
-          <w:rFonts w:ascii="Times New Roman" w:hAnsi="Times New Roman" w:cs="Times New Roman"/>
           <w:b/>
           <w:bCs/>
         </w:rPr>
@@ -4830,7 +4397,6 @@
       <w:proofErr w:type="spellEnd"/>
       <w:r>
         <w:rPr>
-          <w:rFonts w:ascii="Times New Roman" w:hAnsi="Times New Roman" w:cs="Times New Roman"/>
           <w:b/>
           <w:bCs/>
         </w:rPr>
@@ -4838,209 +4404,125 @@
       </w:r>
     </w:p>
     <w:p>
-      <w:pPr>
-        <w:rPr>
-          <w:rFonts w:ascii="Times New Roman" w:hAnsi="Times New Roman" w:cs="Times New Roman"/>
-        </w:rPr>
-      </w:pPr>
-      <w:proofErr w:type="spellStart"/>
-      <w:r>
-        <w:rPr>
-          <w:rFonts w:ascii="Times New Roman" w:hAnsi="Times New Roman" w:cs="Times New Roman"/>
-        </w:rPr>
+      <w:proofErr w:type="spellStart"/>
+      <w:r>
         <w:t>hist_time_heatmap_mono_</w:t>
       </w:r>
       <w:proofErr w:type="gramStart"/>
       <w:r>
-        <w:rPr>
-          <w:rFonts w:ascii="Times New Roman" w:hAnsi="Times New Roman" w:cs="Times New Roman"/>
-        </w:rPr>
         <w:t>count</w:t>
       </w:r>
       <w:proofErr w:type="spellEnd"/>
       <w:r>
-        <w:rPr>
-          <w:rFonts w:ascii="Times New Roman" w:hAnsi="Times New Roman" w:cs="Times New Roman"/>
-        </w:rPr>
         <w:t>(</w:t>
       </w:r>
       <w:proofErr w:type="spellStart"/>
       <w:proofErr w:type="gramEnd"/>
       <w:r>
-        <w:rPr>
-          <w:rFonts w:ascii="Times New Roman" w:hAnsi="Times New Roman" w:cs="Times New Roman"/>
-        </w:rPr>
         <w:t>FileName</w:t>
       </w:r>
       <w:proofErr w:type="spellEnd"/>
       <w:r>
-        <w:rPr>
-          <w:rFonts w:ascii="Times New Roman" w:hAnsi="Times New Roman" w:cs="Times New Roman"/>
-        </w:rPr>
         <w:t xml:space="preserve">, </w:t>
       </w:r>
       <w:proofErr w:type="spellStart"/>
       <w:r>
-        <w:rPr>
-          <w:rFonts w:ascii="Times New Roman" w:hAnsi="Times New Roman" w:cs="Times New Roman"/>
-        </w:rPr>
         <w:t>InitialTime</w:t>
       </w:r>
       <w:proofErr w:type="spellEnd"/>
       <w:r>
-        <w:rPr>
-          <w:rFonts w:ascii="Times New Roman" w:hAnsi="Times New Roman" w:cs="Times New Roman"/>
-        </w:rPr>
         <w:t xml:space="preserve">, </w:t>
       </w:r>
       <w:proofErr w:type="spellStart"/>
       <w:r>
-        <w:rPr>
-          <w:rFonts w:ascii="Times New Roman" w:hAnsi="Times New Roman" w:cs="Times New Roman"/>
-        </w:rPr>
         <w:t>FinalTime</w:t>
       </w:r>
       <w:proofErr w:type="spellEnd"/>
       <w:r>
-        <w:rPr>
-          <w:rFonts w:ascii="Times New Roman" w:hAnsi="Times New Roman" w:cs="Times New Roman"/>
-        </w:rPr>
         <w:t xml:space="preserve">, </w:t>
       </w:r>
       <w:proofErr w:type="spellStart"/>
       <w:r>
-        <w:rPr>
-          <w:rFonts w:ascii="Times New Roman" w:hAnsi="Times New Roman" w:cs="Times New Roman"/>
-        </w:rPr>
         <w:t>SpeciesName</w:t>
       </w:r>
       <w:proofErr w:type="spellEnd"/>
       <w:r>
-        <w:rPr>
-          <w:rFonts w:ascii="Times New Roman" w:hAnsi="Times New Roman" w:cs="Times New Roman"/>
-        </w:rPr>
         <w:t xml:space="preserve">, </w:t>
       </w:r>
       <w:proofErr w:type="spellStart"/>
       <w:r>
-        <w:rPr>
-          <w:rFonts w:ascii="Times New Roman" w:hAnsi="Times New Roman" w:cs="Times New Roman"/>
-        </w:rPr>
         <w:t>TimeBins</w:t>
       </w:r>
       <w:proofErr w:type="spellEnd"/>
       <w:r>
-        <w:rPr>
-          <w:rFonts w:ascii="Times New Roman" w:hAnsi="Times New Roman" w:cs="Times New Roman"/>
-        </w:rPr>
         <w:t xml:space="preserve">, </w:t>
       </w:r>
       <w:proofErr w:type="spellStart"/>
       <w:r>
-        <w:rPr>
-          <w:rFonts w:ascii="Times New Roman" w:hAnsi="Times New Roman" w:cs="Times New Roman"/>
-        </w:rPr>
         <w:t>ShowNum</w:t>
       </w:r>
       <w:proofErr w:type="spellEnd"/>
       <w:r>
-        <w:rPr>
-          <w:rFonts w:ascii="Times New Roman" w:hAnsi="Times New Roman" w:cs="Times New Roman"/>
-        </w:rPr>
         <w:t>)</w:t>
       </w:r>
     </w:p>
     <w:p>
-      <w:pPr>
-        <w:rPr>
-          <w:rFonts w:ascii="Times New Roman" w:hAnsi="Times New Roman" w:cs="Times New Roman"/>
-        </w:rPr>
-      </w:pPr>
-      <w:r>
-        <w:rPr>
-          <w:rFonts w:ascii="Times New Roman" w:hAnsi="Times New Roman" w:cs="Times New Roman"/>
-        </w:rPr>
+      <w:r>
         <w:t xml:space="preserve">Description: This function enables users to generate 2D histogram of total count of monomers </w:t>
       </w:r>
       <w:r>
-        <w:rPr>
-          <w:rFonts w:ascii="Times New Roman" w:hAnsi="Times New Roman" w:cs="Times New Roman"/>
-        </w:rPr>
         <w:t>in different</w:t>
       </w:r>
       <w:r>
-        <w:rPr>
-          <w:rFonts w:ascii="Times New Roman" w:hAnsi="Times New Roman" w:cs="Times New Roman"/>
-        </w:rPr>
-        <w:t xml:space="preserve"> n-</w:t>
-      </w:r>
-      <w:proofErr w:type="spellStart"/>
-      <w:r>
-        <w:rPr>
-          <w:rFonts w:ascii="Times New Roman" w:hAnsi="Times New Roman" w:cs="Times New Roman"/>
-        </w:rPr>
+        <w:t xml:space="preserve"> </w:t>
+      </w:r>
+      <w:r>
+        <w:t>N</w:t>
+      </w:r>
+      <w:r>
+        <w:t>-</w:t>
+      </w:r>
+      <w:proofErr w:type="spellStart"/>
+      <w:r>
         <w:t>mers</w:t>
       </w:r>
       <w:proofErr w:type="spellEnd"/>
       <w:r>
-        <w:rPr>
-          <w:rFonts w:ascii="Times New Roman" w:hAnsi="Times New Roman" w:cs="Times New Roman"/>
-        </w:rPr>
         <w:t xml:space="preserve"> vs. time. The x-axis is the number of monomers in single complex and y-axis is the </w:t>
       </w:r>
       <w:proofErr w:type="gramStart"/>
       <w:r>
-        <w:rPr>
-          <w:rFonts w:ascii="Times New Roman" w:hAnsi="Times New Roman" w:cs="Times New Roman"/>
-        </w:rPr>
         <w:t>time period</w:t>
       </w:r>
       <w:proofErr w:type="gramEnd"/>
       <w:r>
-        <w:rPr>
-          <w:rFonts w:ascii="Times New Roman" w:hAnsi="Times New Roman" w:cs="Times New Roman"/>
-        </w:rPr>
-        <w:t>. The color in each box indicates the total number of corresponding monomers in n-</w:t>
-      </w:r>
-      <w:proofErr w:type="spellStart"/>
-      <w:r>
-        <w:rPr>
-          <w:rFonts w:ascii="Times New Roman" w:hAnsi="Times New Roman" w:cs="Times New Roman"/>
-        </w:rPr>
+        <w:t xml:space="preserve">. The color in each box indicates the total number of corresponding monomers in </w:t>
+      </w:r>
+      <w:r>
+        <w:t>N</w:t>
+      </w:r>
+      <w:r>
+        <w:t>-</w:t>
+      </w:r>
+      <w:proofErr w:type="spellStart"/>
+      <w:r>
         <w:t>mers</w:t>
       </w:r>
       <w:proofErr w:type="spellEnd"/>
       <w:r>
-        <w:rPr>
-          <w:rFonts w:ascii="Times New Roman" w:hAnsi="Times New Roman" w:cs="Times New Roman"/>
-        </w:rPr>
         <w:t xml:space="preserve"> when corresponding </w:t>
       </w:r>
       <w:proofErr w:type="gramStart"/>
       <w:r>
-        <w:rPr>
-          <w:rFonts w:ascii="Times New Roman" w:hAnsi="Times New Roman" w:cs="Times New Roman"/>
-        </w:rPr>
         <w:t>time period</w:t>
       </w:r>
       <w:proofErr w:type="gramEnd"/>
       <w:r>
-        <w:rPr>
-          <w:rFonts w:ascii="Times New Roman" w:hAnsi="Times New Roman" w:cs="Times New Roman"/>
-        </w:rPr>
         <w:t xml:space="preserve"> is reached.</w:t>
       </w:r>
     </w:p>
     <w:p>
-      <w:pPr>
-        <w:rPr>
-          <w:rFonts w:ascii="Times New Roman" w:hAnsi="Times New Roman" w:cs="Times New Roman"/>
-        </w:rPr>
-      </w:pPr>
-      <w:r>
-        <w:rPr>
-          <w:rFonts w:ascii="Times New Roman" w:hAnsi="Times New Roman" w:cs="Times New Roman"/>
-        </w:rPr>
+      <w:r>
         <w:t>Parameters:</w:t>
       </w:r>
     </w:p>
@@ -5089,7 +4571,13 @@
         <w:rPr>
           <w:rFonts w:ascii="Times New Roman" w:hAnsi="Times New Roman" w:cs="Times New Roman"/>
         </w:rPr>
-        <w:t>Description: It is the path to the file (.</w:t>
+        <w:t xml:space="preserve">Description: It is the path to the </w:t>
+      </w:r>
+      <w:r>
+        <w:rPr>
+          <w:rFonts w:ascii="Times New Roman" w:hAnsi="Times New Roman" w:cs="Times New Roman"/>
+        </w:rPr>
+        <w:t>‘.</w:t>
       </w:r>
       <w:proofErr w:type="spellStart"/>
       <w:r>
@@ -5103,7 +4591,19 @@
         <w:rPr>
           <w:rFonts w:ascii="Times New Roman" w:hAnsi="Times New Roman" w:cs="Times New Roman"/>
         </w:rPr>
-        <w:t>), which is usually named as ‘histogram_complexes_time.dat’, representing the histogram data to be analyzed.</w:t>
+        <w:t>’</w:t>
+      </w:r>
+      <w:r>
+        <w:rPr>
+          <w:rFonts w:ascii="Times New Roman" w:hAnsi="Times New Roman" w:cs="Times New Roman"/>
+        </w:rPr>
+        <w:t xml:space="preserve"> </w:t>
+      </w:r>
+      <w:r>
+        <w:rPr>
+          <w:rFonts w:ascii="Times New Roman" w:hAnsi="Times New Roman" w:cs="Times New Roman"/>
+        </w:rPr>
+        <w:t>file, which is usually named as ‘histogram_complexes_time.dat’, representing the histogram data to be analyzed.</w:t>
       </w:r>
     </w:p>
     <w:p>
@@ -5633,24 +5133,16 @@
         <w:t>Description: If True, the corresponding number will be shown in the center of each box; if false, there will be no number shown.</w:t>
       </w:r>
     </w:p>
-    <w:p>
-      <w:pPr>
-        <w:rPr>
-          <w:rFonts w:ascii="Times New Roman" w:hAnsi="Times New Roman" w:cs="Times New Roman"/>
-        </w:rPr>
-      </w:pPr>
-    </w:p>
-    <w:p>
-      <w:pPr>
-        <w:rPr>
-          <w:rFonts w:ascii="Times New Roman" w:hAnsi="Times New Roman" w:cs="Times New Roman"/>
+    <w:p/>
+    <w:p>
+      <w:pPr>
+        <w:rPr>
           <w:b/>
           <w:bCs/>
         </w:rPr>
       </w:pPr>
       <w:r>
         <w:rPr>
-          <w:rFonts w:ascii="Times New Roman" w:hAnsi="Times New Roman" w:cs="Times New Roman"/>
           <w:b/>
           <w:bCs/>
         </w:rPr>
@@ -5658,7 +5150,6 @@
       </w:r>
       <w:r>
         <w:rPr>
-          <w:rFonts w:ascii="Times New Roman" w:hAnsi="Times New Roman" w:cs="Times New Roman"/>
           <w:b/>
           <w:bCs/>
         </w:rPr>
@@ -5666,7 +5157,6 @@
       </w:r>
       <w:r>
         <w:rPr>
-          <w:rFonts w:ascii="Times New Roman" w:hAnsi="Times New Roman" w:cs="Times New Roman"/>
           <w:b/>
           <w:bCs/>
         </w:rPr>
@@ -5674,7 +5164,6 @@
       </w:r>
       <w:r>
         <w:rPr>
-          <w:rFonts w:ascii="Times New Roman" w:hAnsi="Times New Roman" w:cs="Times New Roman"/>
           <w:b/>
           <w:bCs/>
         </w:rPr>
@@ -5682,7 +5171,6 @@
       </w:r>
       <w:r>
         <w:rPr>
-          <w:rFonts w:ascii="Times New Roman" w:hAnsi="Times New Roman" w:cs="Times New Roman"/>
           <w:b/>
           <w:bCs/>
         </w:rPr>
@@ -5690,7 +5178,6 @@
       </w:r>
       <w:r>
         <w:rPr>
-          <w:rFonts w:ascii="Times New Roman" w:hAnsi="Times New Roman" w:cs="Times New Roman"/>
           <w:b/>
           <w:bCs/>
         </w:rPr>
@@ -5698,7 +5185,6 @@
       </w:r>
       <w:r>
         <w:rPr>
-          <w:rFonts w:ascii="Times New Roman" w:hAnsi="Times New Roman" w:cs="Times New Roman"/>
           <w:b/>
           <w:bCs/>
         </w:rPr>
@@ -5707,7 +5193,6 @@
       <w:proofErr w:type="spellStart"/>
       <w:r>
         <w:rPr>
-          <w:rFonts w:ascii="Times New Roman" w:hAnsi="Times New Roman" w:cs="Times New Roman"/>
           <w:b/>
           <w:bCs/>
         </w:rPr>
@@ -5716,7 +5201,6 @@
       <w:proofErr w:type="spellEnd"/>
       <w:r>
         <w:rPr>
-          <w:rFonts w:ascii="Times New Roman" w:hAnsi="Times New Roman" w:cs="Times New Roman"/>
           <w:b/>
           <w:bCs/>
         </w:rPr>
@@ -5724,195 +5208,117 @@
       </w:r>
     </w:p>
     <w:p>
-      <w:pPr>
-        <w:rPr>
-          <w:rFonts w:ascii="Times New Roman" w:hAnsi="Times New Roman" w:cs="Times New Roman"/>
-        </w:rPr>
-      </w:pPr>
-      <w:proofErr w:type="spellStart"/>
-      <w:r>
-        <w:rPr>
-          <w:rFonts w:ascii="Times New Roman" w:hAnsi="Times New Roman" w:cs="Times New Roman"/>
-        </w:rPr>
+      <w:proofErr w:type="spellStart"/>
+      <w:r>
         <w:t>hist_time_heatmap_fraction</w:t>
       </w:r>
       <w:proofErr w:type="spellEnd"/>
       <w:r>
-        <w:rPr>
-          <w:rFonts w:ascii="Times New Roman" w:hAnsi="Times New Roman" w:cs="Times New Roman"/>
-        </w:rPr>
         <w:t xml:space="preserve"> </w:t>
       </w:r>
       <w:r>
-        <w:rPr>
-          <w:rFonts w:ascii="Times New Roman" w:hAnsi="Times New Roman" w:cs="Times New Roman"/>
-        </w:rPr>
         <w:t>(</w:t>
       </w:r>
       <w:proofErr w:type="spellStart"/>
       <w:r>
-        <w:rPr>
-          <w:rFonts w:ascii="Times New Roman" w:hAnsi="Times New Roman" w:cs="Times New Roman"/>
-        </w:rPr>
         <w:t>FileName</w:t>
       </w:r>
       <w:proofErr w:type="spellEnd"/>
       <w:r>
-        <w:rPr>
-          <w:rFonts w:ascii="Times New Roman" w:hAnsi="Times New Roman" w:cs="Times New Roman"/>
-        </w:rPr>
         <w:t xml:space="preserve">, </w:t>
       </w:r>
       <w:proofErr w:type="spellStart"/>
       <w:r>
-        <w:rPr>
-          <w:rFonts w:ascii="Times New Roman" w:hAnsi="Times New Roman" w:cs="Times New Roman"/>
-        </w:rPr>
         <w:t>InitialTime</w:t>
       </w:r>
       <w:proofErr w:type="spellEnd"/>
       <w:r>
-        <w:rPr>
-          <w:rFonts w:ascii="Times New Roman" w:hAnsi="Times New Roman" w:cs="Times New Roman"/>
-        </w:rPr>
         <w:t xml:space="preserve">, </w:t>
       </w:r>
       <w:proofErr w:type="spellStart"/>
       <w:r>
-        <w:rPr>
-          <w:rFonts w:ascii="Times New Roman" w:hAnsi="Times New Roman" w:cs="Times New Roman"/>
-        </w:rPr>
         <w:t>FinalTime</w:t>
       </w:r>
       <w:proofErr w:type="spellEnd"/>
       <w:r>
-        <w:rPr>
-          <w:rFonts w:ascii="Times New Roman" w:hAnsi="Times New Roman" w:cs="Times New Roman"/>
-        </w:rPr>
         <w:t xml:space="preserve">, </w:t>
       </w:r>
       <w:proofErr w:type="spellStart"/>
       <w:r>
-        <w:rPr>
-          <w:rFonts w:ascii="Times New Roman" w:hAnsi="Times New Roman" w:cs="Times New Roman"/>
-        </w:rPr>
         <w:t>SpeciesName</w:t>
       </w:r>
       <w:proofErr w:type="spellEnd"/>
       <w:r>
-        <w:rPr>
-          <w:rFonts w:ascii="Times New Roman" w:hAnsi="Times New Roman" w:cs="Times New Roman"/>
-        </w:rPr>
         <w:t xml:space="preserve">, </w:t>
       </w:r>
       <w:proofErr w:type="spellStart"/>
       <w:r>
-        <w:rPr>
-          <w:rFonts w:ascii="Times New Roman" w:hAnsi="Times New Roman" w:cs="Times New Roman"/>
-        </w:rPr>
         <w:t>TimeBins</w:t>
       </w:r>
       <w:proofErr w:type="spellEnd"/>
       <w:r>
-        <w:rPr>
-          <w:rFonts w:ascii="Times New Roman" w:hAnsi="Times New Roman" w:cs="Times New Roman"/>
-        </w:rPr>
         <w:t xml:space="preserve">, </w:t>
       </w:r>
       <w:proofErr w:type="spellStart"/>
       <w:r>
-        <w:rPr>
-          <w:rFonts w:ascii="Times New Roman" w:hAnsi="Times New Roman" w:cs="Times New Roman"/>
-        </w:rPr>
         <w:t>ShowNum</w:t>
       </w:r>
       <w:proofErr w:type="spellEnd"/>
       <w:r>
-        <w:rPr>
-          <w:rFonts w:ascii="Times New Roman" w:hAnsi="Times New Roman" w:cs="Times New Roman"/>
-        </w:rPr>
         <w:t>)</w:t>
       </w:r>
     </w:p>
     <w:p>
-      <w:pPr>
-        <w:rPr>
-          <w:rFonts w:ascii="Times New Roman" w:hAnsi="Times New Roman" w:cs="Times New Roman"/>
-        </w:rPr>
-      </w:pPr>
-      <w:r>
-        <w:rPr>
-          <w:rFonts w:ascii="Times New Roman" w:hAnsi="Times New Roman" w:cs="Times New Roman"/>
-        </w:rPr>
-        <w:t>Description: This function enables users to generate 2D histogram of fractions of monomers forming different n-</w:t>
-      </w:r>
-      <w:proofErr w:type="spellStart"/>
-      <w:r>
-        <w:rPr>
-          <w:rFonts w:ascii="Times New Roman" w:hAnsi="Times New Roman" w:cs="Times New Roman"/>
-        </w:rPr>
+      <w:r>
+        <w:t xml:space="preserve">Description: This function enables users to generate 2D histogram of fractions of monomers forming different </w:t>
+      </w:r>
+      <w:r>
+        <w:t>N</w:t>
+      </w:r>
+      <w:r>
+        <w:t>-</w:t>
+      </w:r>
+      <w:proofErr w:type="spellStart"/>
+      <w:r>
         <w:t>mers</w:t>
       </w:r>
       <w:proofErr w:type="spellEnd"/>
       <w:r>
-        <w:rPr>
-          <w:rFonts w:ascii="Times New Roman" w:hAnsi="Times New Roman" w:cs="Times New Roman"/>
-        </w:rPr>
         <w:t xml:space="preserve"> vs. time. The x-axis is the number of monomers in single complex and y-axis is the </w:t>
       </w:r>
       <w:proofErr w:type="gramStart"/>
       <w:r>
-        <w:rPr>
-          <w:rFonts w:ascii="Times New Roman" w:hAnsi="Times New Roman" w:cs="Times New Roman"/>
-        </w:rPr>
         <w:t>time period</w:t>
       </w:r>
       <w:proofErr w:type="gramEnd"/>
       <w:r>
-        <w:rPr>
-          <w:rFonts w:ascii="Times New Roman" w:hAnsi="Times New Roman" w:cs="Times New Roman"/>
-        </w:rPr>
-        <w:t>. The color in each box indicates the fraction of monomers forming corresponding n-</w:t>
-      </w:r>
-      <w:proofErr w:type="spellStart"/>
-      <w:r>
-        <w:rPr>
-          <w:rFonts w:ascii="Times New Roman" w:hAnsi="Times New Roman" w:cs="Times New Roman"/>
-        </w:rPr>
+        <w:t xml:space="preserve">. The color in each box indicates the fraction of monomers forming corresponding </w:t>
+      </w:r>
+      <w:r>
+        <w:t>N</w:t>
+      </w:r>
+      <w:r>
+        <w:t>-</w:t>
+      </w:r>
+      <w:proofErr w:type="spellStart"/>
+      <w:r>
         <w:t>mers</w:t>
       </w:r>
       <w:proofErr w:type="spellEnd"/>
       <w:r>
-        <w:rPr>
-          <w:rFonts w:ascii="Times New Roman" w:hAnsi="Times New Roman" w:cs="Times New Roman"/>
-        </w:rPr>
         <w:t xml:space="preserve"> when corresponding </w:t>
       </w:r>
       <w:proofErr w:type="gramStart"/>
       <w:r>
-        <w:rPr>
-          <w:rFonts w:ascii="Times New Roman" w:hAnsi="Times New Roman" w:cs="Times New Roman"/>
-        </w:rPr>
         <w:t>time period</w:t>
       </w:r>
       <w:proofErr w:type="gramEnd"/>
       <w:r>
-        <w:rPr>
-          <w:rFonts w:ascii="Times New Roman" w:hAnsi="Times New Roman" w:cs="Times New Roman"/>
-        </w:rPr>
         <w:t xml:space="preserve"> is reached.</w:t>
       </w:r>
     </w:p>
     <w:p>
-      <w:pPr>
-        <w:rPr>
-          <w:rFonts w:ascii="Times New Roman" w:hAnsi="Times New Roman" w:cs="Times New Roman"/>
-        </w:rPr>
-      </w:pPr>
-      <w:r>
-        <w:rPr>
-          <w:rFonts w:ascii="Times New Roman" w:hAnsi="Times New Roman" w:cs="Times New Roman"/>
-        </w:rPr>
+      <w:r>
         <w:t>Parameters:</w:t>
       </w:r>
     </w:p>
@@ -5961,7 +5367,13 @@
         <w:rPr>
           <w:rFonts w:ascii="Times New Roman" w:hAnsi="Times New Roman" w:cs="Times New Roman"/>
         </w:rPr>
-        <w:t>Description: It is the path to the file (.</w:t>
+        <w:t xml:space="preserve">Description: It is the path to the </w:t>
+      </w:r>
+      <w:r>
+        <w:rPr>
+          <w:rFonts w:ascii="Times New Roman" w:hAnsi="Times New Roman" w:cs="Times New Roman"/>
+        </w:rPr>
+        <w:t>‘.</w:t>
       </w:r>
       <w:proofErr w:type="spellStart"/>
       <w:r>
@@ -5975,7 +5387,19 @@
         <w:rPr>
           <w:rFonts w:ascii="Times New Roman" w:hAnsi="Times New Roman" w:cs="Times New Roman"/>
         </w:rPr>
-        <w:t>), which is usually named as ‘histogram_complexes_time.dat’, representing the histogram data to be analyzed.</w:t>
+        <w:t>’</w:t>
+      </w:r>
+      <w:r>
+        <w:rPr>
+          <w:rFonts w:ascii="Times New Roman" w:hAnsi="Times New Roman" w:cs="Times New Roman"/>
+        </w:rPr>
+        <w:t xml:space="preserve"> </w:t>
+      </w:r>
+      <w:r>
+        <w:rPr>
+          <w:rFonts w:ascii="Times New Roman" w:hAnsi="Times New Roman" w:cs="Times New Roman"/>
+        </w:rPr>
+        <w:t>file, which is usually named as ‘histogram_complexes_time.dat’, representing the histogram data to be analyzed.</w:t>
       </w:r>
     </w:p>
     <w:p>
@@ -6505,13 +5929,7 @@
         <w:t>Description: If True, the corresponding number will be shown in the center of each box; if false, there will be no number shown.</w:t>
       </w:r>
     </w:p>
-    <w:p>
-      <w:pPr>
-        <w:rPr>
-          <w:rFonts w:ascii="Times New Roman" w:hAnsi="Times New Roman" w:cs="Times New Roman"/>
-        </w:rPr>
-      </w:pPr>
-    </w:p>
+    <w:p/>
     <w:p>
       <w:pPr>
         <w:pStyle w:val="Heading1"/>
@@ -6520,23 +5938,9 @@
         <w:t>Platonic Solid Self-assembly Input File Writing</w:t>
       </w:r>
     </w:p>
-    <w:p>
-      <w:pPr>
-        <w:rPr>
-          <w:rFonts w:ascii="Times New Roman" w:hAnsi="Times New Roman" w:cs="Times New Roman"/>
-        </w:rPr>
-      </w:pPr>
-    </w:p>
-    <w:p>
-      <w:pPr>
-        <w:rPr>
-          <w:rFonts w:ascii="Times New Roman" w:hAnsi="Times New Roman" w:cs="Times New Roman"/>
-        </w:rPr>
-      </w:pPr>
-      <w:r>
-        <w:rPr>
-          <w:rFonts w:ascii="Times New Roman" w:hAnsi="Times New Roman" w:cs="Times New Roman"/>
-        </w:rPr>
+    <w:p/>
+    <w:p>
+      <w:r>
         <w:t>Platonic solid self-assembly include 10 models, so that 10 separate functions are needed, which are shown in the following table:</w:t>
       </w:r>
     </w:p>
@@ -6569,15 +5973,7 @@
             </w:tcBorders>
           </w:tcPr>
           <w:p>
-            <w:pPr>
-              <w:rPr>
-                <w:rFonts w:ascii="Times New Roman" w:hAnsi="Times New Roman" w:cs="Times New Roman"/>
-              </w:rPr>
-            </w:pPr>
             <w:r>
-              <w:rPr>
-                <w:rFonts w:ascii="Times New Roman" w:hAnsi="Times New Roman" w:cs="Times New Roman"/>
-              </w:rPr>
               <w:t>Platonic Solid</w:t>
             </w:r>
           </w:p>
@@ -6592,15 +5988,7 @@
             </w:tcBorders>
           </w:tcPr>
           <w:p>
-            <w:pPr>
-              <w:rPr>
-                <w:rFonts w:ascii="Times New Roman" w:hAnsi="Times New Roman" w:cs="Times New Roman"/>
-              </w:rPr>
-            </w:pPr>
             <w:r>
-              <w:rPr>
-                <w:rFonts w:ascii="Times New Roman" w:hAnsi="Times New Roman" w:cs="Times New Roman"/>
-              </w:rPr>
               <w:t>Center-of-Mass Position</w:t>
             </w:r>
           </w:p>
@@ -6614,15 +6002,7 @@
             </w:tcBorders>
           </w:tcPr>
           <w:p>
-            <w:pPr>
-              <w:rPr>
-                <w:rFonts w:ascii="Times New Roman" w:hAnsi="Times New Roman" w:cs="Times New Roman"/>
-              </w:rPr>
-            </w:pPr>
             <w:r>
-              <w:rPr>
-                <w:rFonts w:ascii="Times New Roman" w:hAnsi="Times New Roman" w:cs="Times New Roman"/>
-              </w:rPr>
               <w:t>Name of Function</w:t>
             </w:r>
           </w:p>
@@ -6638,21 +6018,10 @@
             </w:tcBorders>
           </w:tcPr>
           <w:p>
-            <w:pPr>
-              <w:rPr>
-                <w:rFonts w:ascii="Times New Roman" w:hAnsi="Times New Roman" w:cs="Times New Roman"/>
-              </w:rPr>
-            </w:pPr>
             <w:r>
-              <w:rPr>
-                <w:rFonts w:ascii="Times New Roman" w:hAnsi="Times New Roman" w:cs="Times New Roman"/>
-              </w:rPr>
               <w:t>Tetrahedron</w:t>
             </w:r>
             <w:r>
-              <w:rPr>
-                <w:rFonts w:ascii="Times New Roman" w:hAnsi="Times New Roman" w:cs="Times New Roman"/>
-              </w:rPr>
               <w:t xml:space="preserve"> (4-face)</w:t>
             </w:r>
           </w:p>
@@ -6667,15 +6036,7 @@
             </w:tcBorders>
           </w:tcPr>
           <w:p>
-            <w:pPr>
-              <w:rPr>
-                <w:rFonts w:ascii="Times New Roman" w:hAnsi="Times New Roman" w:cs="Times New Roman"/>
-              </w:rPr>
-            </w:pPr>
             <w:r>
-              <w:rPr>
-                <w:rFonts w:ascii="Times New Roman" w:hAnsi="Times New Roman" w:cs="Times New Roman"/>
-              </w:rPr>
               <w:t>Each Face</w:t>
             </w:r>
           </w:p>
@@ -6689,37 +6050,20 @@
             </w:tcBorders>
           </w:tcPr>
           <w:p>
-            <w:pPr>
-              <w:rPr>
-                <w:rFonts w:ascii="Times New Roman" w:hAnsi="Times New Roman" w:cs="Times New Roman"/>
-              </w:rPr>
-            </w:pPr>
             <w:proofErr w:type="spellStart"/>
             <w:r>
-              <w:rPr>
-                <w:rFonts w:ascii="Times New Roman" w:hAnsi="Times New Roman" w:cs="Times New Roman"/>
-              </w:rPr>
               <w:t>tetr_</w:t>
             </w:r>
             <w:proofErr w:type="gramStart"/>
             <w:r>
-              <w:rPr>
-                <w:rFonts w:ascii="Times New Roman" w:hAnsi="Times New Roman" w:cs="Times New Roman"/>
-              </w:rPr>
               <w:t>face</w:t>
             </w:r>
             <w:proofErr w:type="spellEnd"/>
             <w:r>
-              <w:rPr>
-                <w:rFonts w:ascii="Times New Roman" w:hAnsi="Times New Roman" w:cs="Times New Roman"/>
-              </w:rPr>
               <w:t>(</w:t>
             </w:r>
             <w:proofErr w:type="gramEnd"/>
             <w:r>
-              <w:rPr>
-                <w:rFonts w:ascii="Times New Roman" w:hAnsi="Times New Roman" w:cs="Times New Roman"/>
-              </w:rPr>
               <w:t>radius, sigma)</w:t>
             </w:r>
           </w:p>
@@ -6734,21 +6078,10 @@
             </w:tcBorders>
           </w:tcPr>
           <w:p>
-            <w:pPr>
-              <w:rPr>
-                <w:rFonts w:ascii="Times New Roman" w:hAnsi="Times New Roman" w:cs="Times New Roman"/>
-              </w:rPr>
-            </w:pPr>
             <w:r>
-              <w:rPr>
-                <w:rFonts w:ascii="Times New Roman" w:hAnsi="Times New Roman" w:cs="Times New Roman"/>
-              </w:rPr>
               <w:t>Tetrahedron</w:t>
             </w:r>
             <w:r>
-              <w:rPr>
-                <w:rFonts w:ascii="Times New Roman" w:hAnsi="Times New Roman" w:cs="Times New Roman"/>
-              </w:rPr>
               <w:t xml:space="preserve"> (4-face)</w:t>
             </w:r>
           </w:p>
@@ -6762,15 +6095,7 @@
             </w:tcBorders>
           </w:tcPr>
           <w:p>
-            <w:pPr>
-              <w:rPr>
-                <w:rFonts w:ascii="Times New Roman" w:hAnsi="Times New Roman" w:cs="Times New Roman"/>
-              </w:rPr>
-            </w:pPr>
             <w:r>
-              <w:rPr>
-                <w:rFonts w:ascii="Times New Roman" w:hAnsi="Times New Roman" w:cs="Times New Roman"/>
-              </w:rPr>
               <w:t>Each Vertex</w:t>
             </w:r>
           </w:p>
@@ -6783,37 +6108,20 @@
             </w:tcBorders>
           </w:tcPr>
           <w:p>
-            <w:pPr>
-              <w:rPr>
-                <w:rFonts w:ascii="Times New Roman" w:hAnsi="Times New Roman" w:cs="Times New Roman"/>
-              </w:rPr>
-            </w:pPr>
             <w:proofErr w:type="spellStart"/>
             <w:r>
-              <w:rPr>
-                <w:rFonts w:ascii="Times New Roman" w:hAnsi="Times New Roman" w:cs="Times New Roman"/>
-              </w:rPr>
               <w:t>tetr_</w:t>
             </w:r>
             <w:proofErr w:type="gramStart"/>
             <w:r>
-              <w:rPr>
-                <w:rFonts w:ascii="Times New Roman" w:hAnsi="Times New Roman" w:cs="Times New Roman"/>
-              </w:rPr>
               <w:t>vert</w:t>
             </w:r>
             <w:proofErr w:type="spellEnd"/>
             <w:r>
-              <w:rPr>
-                <w:rFonts w:ascii="Times New Roman" w:hAnsi="Times New Roman" w:cs="Times New Roman"/>
-              </w:rPr>
               <w:t>(</w:t>
             </w:r>
             <w:proofErr w:type="gramEnd"/>
             <w:r>
-              <w:rPr>
-                <w:rFonts w:ascii="Times New Roman" w:hAnsi="Times New Roman" w:cs="Times New Roman"/>
-              </w:rPr>
               <w:t>radius, sigma)</w:t>
             </w:r>
           </w:p>
@@ -6828,21 +6136,10 @@
             </w:tcBorders>
           </w:tcPr>
           <w:p>
-            <w:pPr>
-              <w:rPr>
-                <w:rFonts w:ascii="Times New Roman" w:hAnsi="Times New Roman" w:cs="Times New Roman"/>
-              </w:rPr>
-            </w:pPr>
             <w:r>
-              <w:rPr>
-                <w:rFonts w:ascii="Times New Roman" w:hAnsi="Times New Roman" w:cs="Times New Roman"/>
-              </w:rPr>
               <w:t>Cube</w:t>
             </w:r>
             <w:r>
-              <w:rPr>
-                <w:rFonts w:ascii="Times New Roman" w:hAnsi="Times New Roman" w:cs="Times New Roman"/>
-              </w:rPr>
               <w:t xml:space="preserve"> (6-face)</w:t>
             </w:r>
           </w:p>
@@ -6856,15 +6153,7 @@
             </w:tcBorders>
           </w:tcPr>
           <w:p>
-            <w:pPr>
-              <w:rPr>
-                <w:rFonts w:ascii="Times New Roman" w:hAnsi="Times New Roman" w:cs="Times New Roman"/>
-              </w:rPr>
-            </w:pPr>
             <w:r>
-              <w:rPr>
-                <w:rFonts w:ascii="Times New Roman" w:hAnsi="Times New Roman" w:cs="Times New Roman"/>
-              </w:rPr>
               <w:t>Each Face</w:t>
             </w:r>
           </w:p>
@@ -6877,37 +6166,20 @@
             </w:tcBorders>
           </w:tcPr>
           <w:p>
-            <w:pPr>
-              <w:rPr>
-                <w:rFonts w:ascii="Times New Roman" w:hAnsi="Times New Roman" w:cs="Times New Roman"/>
-              </w:rPr>
-            </w:pPr>
             <w:proofErr w:type="spellStart"/>
             <w:r>
-              <w:rPr>
-                <w:rFonts w:ascii="Times New Roman" w:hAnsi="Times New Roman" w:cs="Times New Roman"/>
-              </w:rPr>
               <w:t>cube_</w:t>
             </w:r>
             <w:proofErr w:type="gramStart"/>
             <w:r>
-              <w:rPr>
-                <w:rFonts w:ascii="Times New Roman" w:hAnsi="Times New Roman" w:cs="Times New Roman"/>
-              </w:rPr>
               <w:t>face</w:t>
             </w:r>
             <w:proofErr w:type="spellEnd"/>
             <w:r>
-              <w:rPr>
-                <w:rFonts w:ascii="Times New Roman" w:hAnsi="Times New Roman" w:cs="Times New Roman"/>
-              </w:rPr>
               <w:t>(</w:t>
             </w:r>
             <w:proofErr w:type="gramEnd"/>
             <w:r>
-              <w:rPr>
-                <w:rFonts w:ascii="Times New Roman" w:hAnsi="Times New Roman" w:cs="Times New Roman"/>
-              </w:rPr>
               <w:t>radius, sigma)</w:t>
             </w:r>
           </w:p>
@@ -6922,21 +6194,10 @@
             </w:tcBorders>
           </w:tcPr>
           <w:p>
-            <w:pPr>
-              <w:rPr>
-                <w:rFonts w:ascii="Times New Roman" w:hAnsi="Times New Roman" w:cs="Times New Roman"/>
-              </w:rPr>
-            </w:pPr>
             <w:r>
-              <w:rPr>
-                <w:rFonts w:ascii="Times New Roman" w:hAnsi="Times New Roman" w:cs="Times New Roman"/>
-              </w:rPr>
               <w:t>Cube</w:t>
             </w:r>
             <w:r>
-              <w:rPr>
-                <w:rFonts w:ascii="Times New Roman" w:hAnsi="Times New Roman" w:cs="Times New Roman"/>
-              </w:rPr>
               <w:t xml:space="preserve"> (6-face)</w:t>
             </w:r>
           </w:p>
@@ -6950,15 +6211,7 @@
             </w:tcBorders>
           </w:tcPr>
           <w:p>
-            <w:pPr>
-              <w:rPr>
-                <w:rFonts w:ascii="Times New Roman" w:hAnsi="Times New Roman" w:cs="Times New Roman"/>
-              </w:rPr>
-            </w:pPr>
             <w:r>
-              <w:rPr>
-                <w:rFonts w:ascii="Times New Roman" w:hAnsi="Times New Roman" w:cs="Times New Roman"/>
-              </w:rPr>
               <w:t>Each Vertex</w:t>
             </w:r>
           </w:p>
@@ -6971,37 +6224,20 @@
             </w:tcBorders>
           </w:tcPr>
           <w:p>
-            <w:pPr>
-              <w:rPr>
-                <w:rFonts w:ascii="Times New Roman" w:hAnsi="Times New Roman" w:cs="Times New Roman"/>
-              </w:rPr>
-            </w:pPr>
             <w:proofErr w:type="spellStart"/>
             <w:r>
-              <w:rPr>
-                <w:rFonts w:ascii="Times New Roman" w:hAnsi="Times New Roman" w:cs="Times New Roman"/>
-              </w:rPr>
               <w:t>cube_</w:t>
             </w:r>
             <w:proofErr w:type="gramStart"/>
             <w:r>
-              <w:rPr>
-                <w:rFonts w:ascii="Times New Roman" w:hAnsi="Times New Roman" w:cs="Times New Roman"/>
-              </w:rPr>
               <w:t>vert</w:t>
             </w:r>
             <w:proofErr w:type="spellEnd"/>
             <w:r>
-              <w:rPr>
-                <w:rFonts w:ascii="Times New Roman" w:hAnsi="Times New Roman" w:cs="Times New Roman"/>
-              </w:rPr>
               <w:t>(</w:t>
             </w:r>
             <w:proofErr w:type="gramEnd"/>
             <w:r>
-              <w:rPr>
-                <w:rFonts w:ascii="Times New Roman" w:hAnsi="Times New Roman" w:cs="Times New Roman"/>
-              </w:rPr>
               <w:t>radius, sigma)</w:t>
             </w:r>
           </w:p>
@@ -7016,21 +6252,10 @@
             </w:tcBorders>
           </w:tcPr>
           <w:p>
-            <w:pPr>
-              <w:rPr>
-                <w:rFonts w:ascii="Times New Roman" w:hAnsi="Times New Roman" w:cs="Times New Roman"/>
-              </w:rPr>
-            </w:pPr>
             <w:r>
-              <w:rPr>
-                <w:rFonts w:ascii="Times New Roman" w:hAnsi="Times New Roman" w:cs="Times New Roman"/>
-              </w:rPr>
               <w:t>Octahedron</w:t>
             </w:r>
             <w:r>
-              <w:rPr>
-                <w:rFonts w:ascii="Times New Roman" w:hAnsi="Times New Roman" w:cs="Times New Roman"/>
-              </w:rPr>
               <w:t xml:space="preserve"> (8-face)</w:t>
             </w:r>
           </w:p>
@@ -7044,15 +6269,7 @@
             </w:tcBorders>
           </w:tcPr>
           <w:p>
-            <w:pPr>
-              <w:rPr>
-                <w:rFonts w:ascii="Times New Roman" w:hAnsi="Times New Roman" w:cs="Times New Roman"/>
-              </w:rPr>
-            </w:pPr>
             <w:r>
-              <w:rPr>
-                <w:rFonts w:ascii="Times New Roman" w:hAnsi="Times New Roman" w:cs="Times New Roman"/>
-              </w:rPr>
               <w:t>Each Face</w:t>
             </w:r>
           </w:p>
@@ -7065,37 +6282,20 @@
             </w:tcBorders>
           </w:tcPr>
           <w:p>
-            <w:pPr>
-              <w:rPr>
-                <w:rFonts w:ascii="Times New Roman" w:hAnsi="Times New Roman" w:cs="Times New Roman"/>
-              </w:rPr>
-            </w:pPr>
             <w:proofErr w:type="spellStart"/>
             <w:r>
-              <w:rPr>
-                <w:rFonts w:ascii="Times New Roman" w:hAnsi="Times New Roman" w:cs="Times New Roman"/>
-              </w:rPr>
               <w:t>octa_</w:t>
             </w:r>
             <w:proofErr w:type="gramStart"/>
             <w:r>
-              <w:rPr>
-                <w:rFonts w:ascii="Times New Roman" w:hAnsi="Times New Roman" w:cs="Times New Roman"/>
-              </w:rPr>
               <w:t>face</w:t>
             </w:r>
             <w:proofErr w:type="spellEnd"/>
             <w:r>
-              <w:rPr>
-                <w:rFonts w:ascii="Times New Roman" w:hAnsi="Times New Roman" w:cs="Times New Roman"/>
-              </w:rPr>
               <w:t>(</w:t>
             </w:r>
             <w:proofErr w:type="gramEnd"/>
             <w:r>
-              <w:rPr>
-                <w:rFonts w:ascii="Times New Roman" w:hAnsi="Times New Roman" w:cs="Times New Roman"/>
-              </w:rPr>
               <w:t>radius, sigma)</w:t>
             </w:r>
           </w:p>
@@ -7110,21 +6310,10 @@
             </w:tcBorders>
           </w:tcPr>
           <w:p>
-            <w:pPr>
-              <w:rPr>
-                <w:rFonts w:ascii="Times New Roman" w:hAnsi="Times New Roman" w:cs="Times New Roman"/>
-              </w:rPr>
-            </w:pPr>
             <w:r>
-              <w:rPr>
-                <w:rFonts w:ascii="Times New Roman" w:hAnsi="Times New Roman" w:cs="Times New Roman"/>
-              </w:rPr>
               <w:t>Octahedron</w:t>
             </w:r>
             <w:r>
-              <w:rPr>
-                <w:rFonts w:ascii="Times New Roman" w:hAnsi="Times New Roman" w:cs="Times New Roman"/>
-              </w:rPr>
               <w:t xml:space="preserve"> (8-face)</w:t>
             </w:r>
           </w:p>
@@ -7138,15 +6327,7 @@
             </w:tcBorders>
           </w:tcPr>
           <w:p>
-            <w:pPr>
-              <w:rPr>
-                <w:rFonts w:ascii="Times New Roman" w:hAnsi="Times New Roman" w:cs="Times New Roman"/>
-              </w:rPr>
-            </w:pPr>
             <w:r>
-              <w:rPr>
-                <w:rFonts w:ascii="Times New Roman" w:hAnsi="Times New Roman" w:cs="Times New Roman"/>
-              </w:rPr>
               <w:t>Each Vertex</w:t>
             </w:r>
           </w:p>
@@ -7159,37 +6340,20 @@
             </w:tcBorders>
           </w:tcPr>
           <w:p>
-            <w:pPr>
-              <w:rPr>
-                <w:rFonts w:ascii="Times New Roman" w:hAnsi="Times New Roman" w:cs="Times New Roman"/>
-              </w:rPr>
-            </w:pPr>
             <w:proofErr w:type="spellStart"/>
             <w:r>
-              <w:rPr>
-                <w:rFonts w:ascii="Times New Roman" w:hAnsi="Times New Roman" w:cs="Times New Roman"/>
-              </w:rPr>
               <w:t>octa_</w:t>
             </w:r>
             <w:proofErr w:type="gramStart"/>
             <w:r>
-              <w:rPr>
-                <w:rFonts w:ascii="Times New Roman" w:hAnsi="Times New Roman" w:cs="Times New Roman"/>
-              </w:rPr>
               <w:t>vert</w:t>
             </w:r>
             <w:proofErr w:type="spellEnd"/>
             <w:r>
-              <w:rPr>
-                <w:rFonts w:ascii="Times New Roman" w:hAnsi="Times New Roman" w:cs="Times New Roman"/>
-              </w:rPr>
               <w:t>(</w:t>
             </w:r>
             <w:proofErr w:type="gramEnd"/>
             <w:r>
-              <w:rPr>
-                <w:rFonts w:ascii="Times New Roman" w:hAnsi="Times New Roman" w:cs="Times New Roman"/>
-              </w:rPr>
               <w:t>radius, sigma)</w:t>
             </w:r>
           </w:p>
@@ -7204,21 +6368,10 @@
             </w:tcBorders>
           </w:tcPr>
           <w:p>
-            <w:pPr>
-              <w:rPr>
-                <w:rFonts w:ascii="Times New Roman" w:hAnsi="Times New Roman" w:cs="Times New Roman"/>
-              </w:rPr>
-            </w:pPr>
             <w:r>
-              <w:rPr>
-                <w:rFonts w:ascii="Times New Roman" w:hAnsi="Times New Roman" w:cs="Times New Roman"/>
-              </w:rPr>
               <w:t>Dodecahedron</w:t>
             </w:r>
             <w:r>
-              <w:rPr>
-                <w:rFonts w:ascii="Times New Roman" w:hAnsi="Times New Roman" w:cs="Times New Roman"/>
-              </w:rPr>
               <w:t xml:space="preserve"> (12-face)</w:t>
             </w:r>
           </w:p>
@@ -7232,15 +6385,7 @@
             </w:tcBorders>
           </w:tcPr>
           <w:p>
-            <w:pPr>
-              <w:rPr>
-                <w:rFonts w:ascii="Times New Roman" w:hAnsi="Times New Roman" w:cs="Times New Roman"/>
-              </w:rPr>
-            </w:pPr>
             <w:r>
-              <w:rPr>
-                <w:rFonts w:ascii="Times New Roman" w:hAnsi="Times New Roman" w:cs="Times New Roman"/>
-              </w:rPr>
               <w:t>Each Face</w:t>
             </w:r>
           </w:p>
@@ -7253,37 +6398,20 @@
             </w:tcBorders>
           </w:tcPr>
           <w:p>
-            <w:pPr>
-              <w:rPr>
-                <w:rFonts w:ascii="Times New Roman" w:hAnsi="Times New Roman" w:cs="Times New Roman"/>
-              </w:rPr>
-            </w:pPr>
             <w:proofErr w:type="spellStart"/>
             <w:r>
-              <w:rPr>
-                <w:rFonts w:ascii="Times New Roman" w:hAnsi="Times New Roman" w:cs="Times New Roman"/>
-              </w:rPr>
               <w:t>dode_</w:t>
             </w:r>
             <w:proofErr w:type="gramStart"/>
             <w:r>
-              <w:rPr>
-                <w:rFonts w:ascii="Times New Roman" w:hAnsi="Times New Roman" w:cs="Times New Roman"/>
-              </w:rPr>
               <w:t>face</w:t>
             </w:r>
             <w:proofErr w:type="spellEnd"/>
             <w:r>
-              <w:rPr>
-                <w:rFonts w:ascii="Times New Roman" w:hAnsi="Times New Roman" w:cs="Times New Roman"/>
-              </w:rPr>
               <w:t>(</w:t>
             </w:r>
             <w:proofErr w:type="gramEnd"/>
             <w:r>
-              <w:rPr>
-                <w:rFonts w:ascii="Times New Roman" w:hAnsi="Times New Roman" w:cs="Times New Roman"/>
-              </w:rPr>
               <w:t>radius, sigma)</w:t>
             </w:r>
           </w:p>
@@ -7298,21 +6426,10 @@
             </w:tcBorders>
           </w:tcPr>
           <w:p>
-            <w:pPr>
-              <w:rPr>
-                <w:rFonts w:ascii="Times New Roman" w:hAnsi="Times New Roman" w:cs="Times New Roman"/>
-              </w:rPr>
-            </w:pPr>
             <w:r>
-              <w:rPr>
-                <w:rFonts w:ascii="Times New Roman" w:hAnsi="Times New Roman" w:cs="Times New Roman"/>
-              </w:rPr>
               <w:t>Dodecahedron</w:t>
             </w:r>
             <w:r>
-              <w:rPr>
-                <w:rFonts w:ascii="Times New Roman" w:hAnsi="Times New Roman" w:cs="Times New Roman"/>
-              </w:rPr>
               <w:t xml:space="preserve"> (12-face)</w:t>
             </w:r>
           </w:p>
@@ -7326,15 +6443,7 @@
             </w:tcBorders>
           </w:tcPr>
           <w:p>
-            <w:pPr>
-              <w:rPr>
-                <w:rFonts w:ascii="Times New Roman" w:hAnsi="Times New Roman" w:cs="Times New Roman"/>
-              </w:rPr>
-            </w:pPr>
             <w:r>
-              <w:rPr>
-                <w:rFonts w:ascii="Times New Roman" w:hAnsi="Times New Roman" w:cs="Times New Roman"/>
-              </w:rPr>
               <w:t>Each Vertex</w:t>
             </w:r>
           </w:p>
@@ -7347,37 +6456,20 @@
             </w:tcBorders>
           </w:tcPr>
           <w:p>
-            <w:pPr>
-              <w:rPr>
-                <w:rFonts w:ascii="Times New Roman" w:hAnsi="Times New Roman" w:cs="Times New Roman"/>
-              </w:rPr>
-            </w:pPr>
             <w:proofErr w:type="spellStart"/>
             <w:r>
-              <w:rPr>
-                <w:rFonts w:ascii="Times New Roman" w:hAnsi="Times New Roman" w:cs="Times New Roman"/>
-              </w:rPr>
               <w:t>dode_</w:t>
             </w:r>
             <w:proofErr w:type="gramStart"/>
             <w:r>
-              <w:rPr>
-                <w:rFonts w:ascii="Times New Roman" w:hAnsi="Times New Roman" w:cs="Times New Roman"/>
-              </w:rPr>
               <w:t>vert</w:t>
             </w:r>
             <w:proofErr w:type="spellEnd"/>
             <w:r>
-              <w:rPr>
-                <w:rFonts w:ascii="Times New Roman" w:hAnsi="Times New Roman" w:cs="Times New Roman"/>
-              </w:rPr>
               <w:t>(</w:t>
             </w:r>
             <w:proofErr w:type="gramEnd"/>
             <w:r>
-              <w:rPr>
-                <w:rFonts w:ascii="Times New Roman" w:hAnsi="Times New Roman" w:cs="Times New Roman"/>
-              </w:rPr>
               <w:t>radius, sigma)</w:t>
             </w:r>
           </w:p>
@@ -7392,21 +6484,10 @@
             </w:tcBorders>
           </w:tcPr>
           <w:p>
-            <w:pPr>
-              <w:rPr>
-                <w:rFonts w:ascii="Times New Roman" w:hAnsi="Times New Roman" w:cs="Times New Roman"/>
-              </w:rPr>
-            </w:pPr>
             <w:r>
-              <w:rPr>
-                <w:rFonts w:ascii="Times New Roman" w:hAnsi="Times New Roman" w:cs="Times New Roman"/>
-              </w:rPr>
               <w:t>Icosahedron</w:t>
             </w:r>
             <w:r>
-              <w:rPr>
-                <w:rFonts w:ascii="Times New Roman" w:hAnsi="Times New Roman" w:cs="Times New Roman"/>
-              </w:rPr>
               <w:t xml:space="preserve"> (20-face)</w:t>
             </w:r>
           </w:p>
@@ -7420,15 +6501,7 @@
             </w:tcBorders>
           </w:tcPr>
           <w:p>
-            <w:pPr>
-              <w:rPr>
-                <w:rFonts w:ascii="Times New Roman" w:hAnsi="Times New Roman" w:cs="Times New Roman"/>
-              </w:rPr>
-            </w:pPr>
             <w:r>
-              <w:rPr>
-                <w:rFonts w:ascii="Times New Roman" w:hAnsi="Times New Roman" w:cs="Times New Roman"/>
-              </w:rPr>
               <w:t>Each Face</w:t>
             </w:r>
           </w:p>
@@ -7441,37 +6514,20 @@
             </w:tcBorders>
           </w:tcPr>
           <w:p>
-            <w:pPr>
-              <w:rPr>
-                <w:rFonts w:ascii="Times New Roman" w:hAnsi="Times New Roman" w:cs="Times New Roman"/>
-              </w:rPr>
-            </w:pPr>
             <w:proofErr w:type="spellStart"/>
             <w:r>
-              <w:rPr>
-                <w:rFonts w:ascii="Times New Roman" w:hAnsi="Times New Roman" w:cs="Times New Roman"/>
-              </w:rPr>
               <w:t>icos_</w:t>
             </w:r>
             <w:proofErr w:type="gramStart"/>
             <w:r>
-              <w:rPr>
-                <w:rFonts w:ascii="Times New Roman" w:hAnsi="Times New Roman" w:cs="Times New Roman"/>
-              </w:rPr>
               <w:t>face</w:t>
             </w:r>
             <w:proofErr w:type="spellEnd"/>
             <w:r>
-              <w:rPr>
-                <w:rFonts w:ascii="Times New Roman" w:hAnsi="Times New Roman" w:cs="Times New Roman"/>
-              </w:rPr>
               <w:t>(</w:t>
             </w:r>
             <w:proofErr w:type="gramEnd"/>
             <w:r>
-              <w:rPr>
-                <w:rFonts w:ascii="Times New Roman" w:hAnsi="Times New Roman" w:cs="Times New Roman"/>
-              </w:rPr>
               <w:t>radius, sigma)</w:t>
             </w:r>
           </w:p>
@@ -7486,21 +6542,10 @@
             </w:tcBorders>
           </w:tcPr>
           <w:p>
-            <w:pPr>
-              <w:rPr>
-                <w:rFonts w:ascii="Times New Roman" w:hAnsi="Times New Roman" w:cs="Times New Roman"/>
-              </w:rPr>
-            </w:pPr>
             <w:r>
-              <w:rPr>
-                <w:rFonts w:ascii="Times New Roman" w:hAnsi="Times New Roman" w:cs="Times New Roman"/>
-              </w:rPr>
               <w:t>Icosahedron</w:t>
             </w:r>
             <w:r>
-              <w:rPr>
-                <w:rFonts w:ascii="Times New Roman" w:hAnsi="Times New Roman" w:cs="Times New Roman"/>
-              </w:rPr>
               <w:t xml:space="preserve"> (20-face)</w:t>
             </w:r>
           </w:p>
@@ -7514,15 +6559,7 @@
             </w:tcBorders>
           </w:tcPr>
           <w:p>
-            <w:pPr>
-              <w:rPr>
-                <w:rFonts w:ascii="Times New Roman" w:hAnsi="Times New Roman" w:cs="Times New Roman"/>
-              </w:rPr>
-            </w:pPr>
             <w:r>
-              <w:rPr>
-                <w:rFonts w:ascii="Times New Roman" w:hAnsi="Times New Roman" w:cs="Times New Roman"/>
-              </w:rPr>
               <w:t>Each Vertex</w:t>
             </w:r>
           </w:p>
@@ -7535,95 +6572,47 @@
             </w:tcBorders>
           </w:tcPr>
           <w:p>
-            <w:pPr>
-              <w:rPr>
-                <w:rFonts w:ascii="Times New Roman" w:hAnsi="Times New Roman" w:cs="Times New Roman"/>
-              </w:rPr>
-            </w:pPr>
             <w:proofErr w:type="spellStart"/>
             <w:r>
-              <w:rPr>
-                <w:rFonts w:ascii="Times New Roman" w:hAnsi="Times New Roman" w:cs="Times New Roman"/>
-              </w:rPr>
               <w:t>icos_</w:t>
             </w:r>
             <w:proofErr w:type="gramStart"/>
             <w:r>
-              <w:rPr>
-                <w:rFonts w:ascii="Times New Roman" w:hAnsi="Times New Roman" w:cs="Times New Roman"/>
-              </w:rPr>
               <w:t>vert</w:t>
             </w:r>
             <w:proofErr w:type="spellEnd"/>
             <w:r>
-              <w:rPr>
-                <w:rFonts w:ascii="Times New Roman" w:hAnsi="Times New Roman" w:cs="Times New Roman"/>
-              </w:rPr>
               <w:t>(</w:t>
             </w:r>
             <w:proofErr w:type="gramEnd"/>
             <w:r>
-              <w:rPr>
-                <w:rFonts w:ascii="Times New Roman" w:hAnsi="Times New Roman" w:cs="Times New Roman"/>
-              </w:rPr>
               <w:t>radius, sigma)</w:t>
             </w:r>
           </w:p>
         </w:tc>
       </w:tr>
     </w:tbl>
-    <w:p>
-      <w:pPr>
-        <w:rPr>
-          <w:rFonts w:ascii="Times New Roman" w:hAnsi="Times New Roman" w:cs="Times New Roman"/>
-        </w:rPr>
-      </w:pPr>
-    </w:p>
-    <w:p>
-      <w:pPr>
-        <w:rPr>
-          <w:rFonts w:ascii="Times New Roman" w:hAnsi="Times New Roman" w:cs="Times New Roman"/>
-        </w:rPr>
-      </w:pPr>
-      <w:r>
-        <w:rPr>
-          <w:rFonts w:ascii="Times New Roman" w:hAnsi="Times New Roman" w:cs="Times New Roman"/>
-        </w:rPr>
+    <w:p/>
+    <w:p>
+      <w:r>
         <w:t xml:space="preserve">Description: This function enable users to generate NERDSS input files </w:t>
       </w:r>
       <w:proofErr w:type="gramStart"/>
       <w:r>
-        <w:rPr>
-          <w:rFonts w:ascii="Times New Roman" w:hAnsi="Times New Roman" w:cs="Times New Roman"/>
-        </w:rPr>
         <w:t>(.</w:t>
       </w:r>
       <w:proofErr w:type="spellStart"/>
       <w:r>
-        <w:rPr>
-          <w:rFonts w:ascii="Times New Roman" w:hAnsi="Times New Roman" w:cs="Times New Roman"/>
-        </w:rPr>
         <w:t>inp</w:t>
       </w:r>
       <w:proofErr w:type="spellEnd"/>
       <w:proofErr w:type="gramEnd"/>
       <w:r>
-        <w:rPr>
-          <w:rFonts w:ascii="Times New Roman" w:hAnsi="Times New Roman" w:cs="Times New Roman"/>
-        </w:rPr>
         <w:t xml:space="preserve"> and .mol files) for Platonic solid self-assembly system.</w:t>
       </w:r>
     </w:p>
     <w:p>
-      <w:pPr>
-        <w:rPr>
-          <w:rFonts w:ascii="Times New Roman" w:hAnsi="Times New Roman" w:cs="Times New Roman"/>
-        </w:rPr>
-      </w:pPr>
-      <w:r>
-        <w:rPr>
-          <w:rFonts w:ascii="Times New Roman" w:hAnsi="Times New Roman" w:cs="Times New Roman"/>
-        </w:rPr>
+      <w:r>
         <w:t>Parameters:</w:t>
       </w:r>
     </w:p>
@@ -7776,8 +6765,1121 @@
         <w:t>Sample: sigma = 1.0</w:t>
       </w:r>
     </w:p>
-    <w:p>
-      <w:pPr>
+    <w:p/>
+    <w:p>
+      <w:pPr>
+        <w:pStyle w:val="Heading1"/>
+        <w:rPr>
+          <w:lang w:val="en-CN"/>
+        </w:rPr>
+      </w:pPr>
+      <w:bookmarkStart w:id="7" w:name="OLE_LINK8"/>
+      <w:bookmarkStart w:id="8" w:name="OLE_LINK9"/>
+      <w:r>
+        <w:rPr>
+          <w:lang w:val="en-CN"/>
+        </w:rPr>
+        <w:t>Locat</w:t>
+      </w:r>
+      <w:proofErr w:type="spellStart"/>
+      <w:r>
+        <w:t>ing</w:t>
+      </w:r>
+      <w:proofErr w:type="spellEnd"/>
+      <w:r>
+        <w:rPr>
+          <w:lang w:val="en-CN"/>
+        </w:rPr>
+        <w:t xml:space="preserve"> position for certain size of complex</w:t>
+      </w:r>
+      <w:r>
+        <w:t>es</w:t>
+      </w:r>
+      <w:r>
+        <w:rPr>
+          <w:lang w:val="en-CN"/>
+        </w:rPr>
+        <w:t xml:space="preserve"> by PDB</w:t>
+      </w:r>
+      <w:r>
+        <w:t>/restart</w:t>
+      </w:r>
+      <w:r>
+        <w:rPr>
+          <w:lang w:val="en-CN"/>
+        </w:rPr>
+        <w:t xml:space="preserve"> file</w:t>
+      </w:r>
+    </w:p>
+    <w:bookmarkEnd w:id="7"/>
+    <w:bookmarkEnd w:id="8"/>
+    <w:p/>
+    <w:p>
+      <w:r>
+        <w:t>locate_position_PDB(FileNamePdb, NumList, FileNameInp, BufferRati</w:t>
+      </w:r>
+      <w:r>
+        <w:rPr>
+          <w:lang w:val="en-US"/>
+        </w:rPr>
+        <w:t>o</w:t>
+      </w:r>
+      <w:r>
+        <w:t>)</w:t>
+      </w:r>
+    </w:p>
+    <w:p>
+      <w:r>
+        <w:t>Description: This function enables users to locate specific complex</w:t>
+      </w:r>
+      <w:r>
+        <w:rPr>
+          <w:lang w:val="en-US"/>
+        </w:rPr>
+        <w:t>es</w:t>
+      </w:r>
+      <w:r>
+        <w:t xml:space="preserve"> of certain size from a PDB file after simulation. The result will be output as a separated file named “output_file.pdb” containing only the desired complex.</w:t>
+      </w:r>
+    </w:p>
+    <w:p>
+      <w:pPr>
+        <w:rPr>
+          <w:lang w:val="en-US"/>
+        </w:rPr>
+      </w:pPr>
+      <w:r>
+        <w:rPr>
+          <w:lang w:val="en-US"/>
+        </w:rPr>
+        <w:t xml:space="preserve">Note: </w:t>
+      </w:r>
+      <w:r>
+        <w:rPr>
+          <w:lang w:val="en-US"/>
+        </w:rPr>
+        <w:t xml:space="preserve">Reading only the PDB file slows down the function compared to reading the 'restart.dat' file, because the function needs to calculate the distance between all reactive atoms that can be reacted based on the reaction information to determine whether they are bound or not. </w:t>
+      </w:r>
+      <w:r>
+        <w:rPr>
+          <w:lang w:val="en-US"/>
+        </w:rPr>
+        <w:t>Therefore,</w:t>
+      </w:r>
+      <w:r>
+        <w:rPr>
+          <w:lang w:val="en-US"/>
+        </w:rPr>
+        <w:t xml:space="preserve"> this function is universal but runs slowly in time.</w:t>
+      </w:r>
+    </w:p>
+    <w:p>
+      <w:pPr>
+        <w:rPr>
+          <w:lang w:val="en-US"/>
+        </w:rPr>
+      </w:pPr>
+      <w:r>
+        <w:rPr>
+          <w:lang w:val="en-US"/>
+        </w:rPr>
+        <w:t>Parameters:</w:t>
+      </w:r>
+    </w:p>
+    <w:p>
+      <w:pPr>
+        <w:pStyle w:val="ListParagraph"/>
+        <w:numPr>
+          <w:ilvl w:val="0"/>
+          <w:numId w:val="1"/>
+        </w:numPr>
+        <w:rPr>
+          <w:rFonts w:ascii="Times New Roman" w:hAnsi="Times New Roman" w:cs="Times New Roman"/>
+        </w:rPr>
+      </w:pPr>
+      <w:proofErr w:type="spellStart"/>
+      <w:r>
+        <w:rPr>
+          <w:rFonts w:ascii="Times New Roman" w:hAnsi="Times New Roman" w:cs="Times New Roman"/>
+        </w:rPr>
+        <w:t>FileNamePdb</w:t>
+      </w:r>
+      <w:proofErr w:type="spellEnd"/>
+    </w:p>
+    <w:p>
+      <w:pPr>
+        <w:pStyle w:val="ListParagraph"/>
+        <w:rPr>
+          <w:rFonts w:ascii="Times New Roman" w:hAnsi="Times New Roman" w:cs="Times New Roman"/>
+        </w:rPr>
+      </w:pPr>
+      <w:r>
+        <w:rPr>
+          <w:rFonts w:ascii="Times New Roman" w:hAnsi="Times New Roman" w:cs="Times New Roman"/>
+        </w:rPr>
+        <w:t>Acceptable value: String (Must provide)</w:t>
+      </w:r>
+    </w:p>
+    <w:p>
+      <w:pPr>
+        <w:pStyle w:val="ListParagraph"/>
+        <w:rPr>
+          <w:rFonts w:ascii="Times New Roman" w:hAnsi="Times New Roman" w:cs="Times New Roman"/>
+        </w:rPr>
+      </w:pPr>
+      <w:r>
+        <w:rPr>
+          <w:rFonts w:ascii="Times New Roman" w:hAnsi="Times New Roman" w:cs="Times New Roman"/>
+        </w:rPr>
+        <w:t xml:space="preserve">Description: It is the path to the </w:t>
+      </w:r>
+      <w:r>
+        <w:rPr>
+          <w:rFonts w:ascii="Times New Roman" w:hAnsi="Times New Roman" w:cs="Times New Roman"/>
+        </w:rPr>
+        <w:t xml:space="preserve">PDB </w:t>
+      </w:r>
+      <w:r>
+        <w:rPr>
+          <w:rFonts w:ascii="Times New Roman" w:hAnsi="Times New Roman" w:cs="Times New Roman"/>
+        </w:rPr>
+        <w:t>file</w:t>
+      </w:r>
+      <w:r>
+        <w:rPr>
+          <w:rFonts w:ascii="Times New Roman" w:hAnsi="Times New Roman" w:cs="Times New Roman"/>
+        </w:rPr>
+        <w:t>, which is usually the last frame of simulation.</w:t>
+      </w:r>
+    </w:p>
+    <w:p>
+      <w:pPr>
+        <w:pStyle w:val="ListParagraph"/>
+        <w:rPr>
+          <w:rFonts w:ascii="Times New Roman" w:hAnsi="Times New Roman" w:cs="Times New Roman"/>
+        </w:rPr>
+      </w:pPr>
+      <w:r>
+        <w:rPr>
+          <w:rFonts w:ascii="Times New Roman" w:hAnsi="Times New Roman" w:cs="Times New Roman"/>
+        </w:rPr>
+        <w:t xml:space="preserve">Sample: </w:t>
+      </w:r>
+      <w:proofErr w:type="spellStart"/>
+      <w:r>
+        <w:rPr>
+          <w:rFonts w:ascii="Times New Roman" w:hAnsi="Times New Roman" w:cs="Times New Roman"/>
+        </w:rPr>
+        <w:t>FileName</w:t>
+      </w:r>
+      <w:r>
+        <w:rPr>
+          <w:rFonts w:ascii="Times New Roman" w:hAnsi="Times New Roman" w:cs="Times New Roman"/>
+        </w:rPr>
+        <w:t>Pdb</w:t>
+      </w:r>
+      <w:proofErr w:type="spellEnd"/>
+      <w:r>
+        <w:rPr>
+          <w:rFonts w:ascii="Times New Roman" w:hAnsi="Times New Roman" w:cs="Times New Roman"/>
+        </w:rPr>
+        <w:t xml:space="preserve"> = </w:t>
+      </w:r>
+      <w:r>
+        <w:rPr>
+          <w:rFonts w:ascii="Times New Roman" w:hAnsi="Times New Roman" w:cs="Times New Roman"/>
+        </w:rPr>
+        <w:t>‘</w:t>
+      </w:r>
+      <w:r>
+        <w:rPr>
+          <w:rFonts w:ascii="Times New Roman" w:hAnsi="Times New Roman" w:cs="Times New Roman"/>
+        </w:rPr>
+        <w:t>/Users/</w:t>
+      </w:r>
+      <w:proofErr w:type="spellStart"/>
+      <w:r>
+        <w:rPr>
+          <w:rFonts w:ascii="Times New Roman" w:hAnsi="Times New Roman" w:cs="Times New Roman"/>
+        </w:rPr>
+        <w:t>UserName</w:t>
+      </w:r>
+      <w:proofErr w:type="spellEnd"/>
+      <w:r>
+        <w:rPr>
+          <w:rFonts w:ascii="Times New Roman" w:hAnsi="Times New Roman" w:cs="Times New Roman"/>
+        </w:rPr>
+        <w:t>/Documents</w:t>
+      </w:r>
+      <w:r>
+        <w:rPr>
+          <w:rFonts w:ascii="Times New Roman" w:hAnsi="Times New Roman" w:cs="Times New Roman"/>
+        </w:rPr>
+        <w:t>/</w:t>
+      </w:r>
+      <w:r>
+        <w:rPr>
+          <w:rFonts w:ascii="Times New Roman" w:hAnsi="Times New Roman" w:cs="Times New Roman"/>
+        </w:rPr>
+        <w:t>999999</w:t>
+      </w:r>
+      <w:r>
+        <w:rPr>
+          <w:rFonts w:ascii="Times New Roman" w:hAnsi="Times New Roman" w:cs="Times New Roman"/>
+        </w:rPr>
+        <w:t>.</w:t>
+      </w:r>
+      <w:r>
+        <w:rPr>
+          <w:rFonts w:ascii="Times New Roman" w:hAnsi="Times New Roman" w:cs="Times New Roman"/>
+        </w:rPr>
+        <w:t>pdb</w:t>
+      </w:r>
+      <w:r>
+        <w:rPr>
+          <w:rFonts w:ascii="Times New Roman" w:hAnsi="Times New Roman" w:cs="Times New Roman"/>
+        </w:rPr>
+        <w:t>’</w:t>
+      </w:r>
+    </w:p>
+    <w:p>
+      <w:pPr>
+        <w:pStyle w:val="ListParagraph"/>
+        <w:numPr>
+          <w:ilvl w:val="0"/>
+          <w:numId w:val="1"/>
+        </w:numPr>
+      </w:pPr>
+      <w:proofErr w:type="spellStart"/>
+      <w:r>
+        <w:rPr>
+          <w:rFonts w:ascii="Times New Roman" w:hAnsi="Times New Roman" w:cs="Times New Roman"/>
+        </w:rPr>
+        <w:t>Numlist</w:t>
+      </w:r>
+      <w:proofErr w:type="spellEnd"/>
+    </w:p>
+    <w:p>
+      <w:pPr>
+        <w:pStyle w:val="ListParagraph"/>
+        <w:rPr>
+          <w:rFonts w:ascii="Times New Roman" w:hAnsi="Times New Roman" w:cs="Times New Roman"/>
+        </w:rPr>
+      </w:pPr>
+      <w:r>
+        <w:rPr>
+          <w:rFonts w:ascii="Times New Roman" w:hAnsi="Times New Roman" w:cs="Times New Roman"/>
+        </w:rPr>
+        <w:t>Acceptable value: List with Int elements (Must provide)</w:t>
+      </w:r>
+    </w:p>
+    <w:p>
+      <w:pPr>
+        <w:pStyle w:val="ListParagraph"/>
+        <w:rPr>
+          <w:rFonts w:ascii="Times New Roman" w:hAnsi="Times New Roman" w:cs="Times New Roman"/>
+        </w:rPr>
+      </w:pPr>
+      <w:r>
+        <w:rPr>
+          <w:rFonts w:ascii="Times New Roman" w:hAnsi="Times New Roman" w:cs="Times New Roman"/>
+        </w:rPr>
+        <w:t>Description: It</w:t>
+      </w:r>
+      <w:r>
+        <w:rPr>
+          <w:rFonts w:ascii="Times New Roman" w:hAnsi="Times New Roman" w:cs="Times New Roman"/>
+        </w:rPr>
+        <w:t xml:space="preserve"> represents the number of individual monomers in the complex that the user needs to locate, and the order of the monomers in the list is determined by the order in which they appear in the PDB file.</w:t>
+      </w:r>
+    </w:p>
+    <w:p>
+      <w:pPr>
+        <w:pStyle w:val="ListParagraph"/>
+        <w:rPr>
+          <w:rFonts w:ascii="Times New Roman" w:hAnsi="Times New Roman" w:cs="Times New Roman"/>
+        </w:rPr>
+      </w:pPr>
+      <w:r>
+        <w:rPr>
+          <w:rFonts w:ascii="Times New Roman" w:hAnsi="Times New Roman" w:cs="Times New Roman"/>
+        </w:rPr>
+        <w:t xml:space="preserve">Sample: </w:t>
+      </w:r>
+      <w:proofErr w:type="spellStart"/>
+      <w:r>
+        <w:rPr>
+          <w:rFonts w:ascii="Times New Roman" w:hAnsi="Times New Roman" w:cs="Times New Roman"/>
+        </w:rPr>
+        <w:t>NumList</w:t>
+      </w:r>
+      <w:proofErr w:type="spellEnd"/>
+      <w:r>
+        <w:rPr>
+          <w:rFonts w:ascii="Times New Roman" w:hAnsi="Times New Roman" w:cs="Times New Roman"/>
+        </w:rPr>
+        <w:t xml:space="preserve"> = [12] (This represents the complexes is consist of only one kind of monomer and the desired complexes is a </w:t>
+      </w:r>
+      <w:r>
+        <w:rPr>
+          <w:rFonts w:ascii="Times New Roman" w:hAnsi="Times New Roman" w:cs="Times New Roman"/>
+        </w:rPr>
+        <w:t>dodecamer</w:t>
+      </w:r>
+      <w:r>
+        <w:rPr>
+          <w:rFonts w:ascii="Times New Roman" w:hAnsi="Times New Roman" w:cs="Times New Roman"/>
+        </w:rPr>
+        <w:t>, also known as 12-mer)</w:t>
+      </w:r>
+    </w:p>
+    <w:p>
+      <w:pPr>
+        <w:pStyle w:val="ListParagraph"/>
+        <w:numPr>
+          <w:ilvl w:val="0"/>
+          <w:numId w:val="1"/>
+        </w:numPr>
+        <w:rPr>
+          <w:rFonts w:ascii="Times New Roman" w:hAnsi="Times New Roman" w:cs="Times New Roman"/>
+        </w:rPr>
+      </w:pPr>
+      <w:proofErr w:type="spellStart"/>
+      <w:r>
+        <w:rPr>
+          <w:rFonts w:ascii="Times New Roman" w:hAnsi="Times New Roman" w:cs="Times New Roman"/>
+        </w:rPr>
+        <w:t>FileNameInp</w:t>
+      </w:r>
+      <w:proofErr w:type="spellEnd"/>
+    </w:p>
+    <w:p>
+      <w:pPr>
+        <w:pStyle w:val="ListParagraph"/>
+        <w:rPr>
+          <w:rFonts w:ascii="Times New Roman" w:hAnsi="Times New Roman" w:cs="Times New Roman"/>
+        </w:rPr>
+      </w:pPr>
+      <w:r>
+        <w:rPr>
+          <w:rFonts w:ascii="Times New Roman" w:hAnsi="Times New Roman" w:cs="Times New Roman"/>
+        </w:rPr>
+        <w:t xml:space="preserve">Acceptable value: </w:t>
+      </w:r>
+      <w:r>
+        <w:rPr>
+          <w:rFonts w:ascii="Times New Roman" w:hAnsi="Times New Roman" w:cs="Times New Roman"/>
+        </w:rPr>
+        <w:t>String (Must provide)</w:t>
+      </w:r>
+    </w:p>
+    <w:p>
+      <w:pPr>
+        <w:pStyle w:val="ListParagraph"/>
+        <w:rPr>
+          <w:rFonts w:ascii="Times New Roman" w:hAnsi="Times New Roman" w:cs="Times New Roman"/>
+        </w:rPr>
+      </w:pPr>
+      <w:r>
+        <w:rPr>
+          <w:rFonts w:ascii="Times New Roman" w:hAnsi="Times New Roman" w:cs="Times New Roman"/>
+        </w:rPr>
+        <w:t>Description:</w:t>
+      </w:r>
+      <w:r>
+        <w:rPr>
+          <w:rFonts w:ascii="Times New Roman" w:hAnsi="Times New Roman" w:cs="Times New Roman"/>
+        </w:rPr>
+        <w:t xml:space="preserve"> </w:t>
+      </w:r>
+      <w:r>
+        <w:rPr>
+          <w:rFonts w:ascii="Times New Roman" w:hAnsi="Times New Roman" w:cs="Times New Roman"/>
+        </w:rPr>
+        <w:t xml:space="preserve">It is the path to the </w:t>
+      </w:r>
+      <w:proofErr w:type="gramStart"/>
+      <w:r>
+        <w:rPr>
+          <w:rFonts w:ascii="Times New Roman" w:hAnsi="Times New Roman" w:cs="Times New Roman"/>
+        </w:rPr>
+        <w:t>‘.</w:t>
+      </w:r>
+      <w:proofErr w:type="spellStart"/>
+      <w:r>
+        <w:rPr>
+          <w:rFonts w:ascii="Times New Roman" w:hAnsi="Times New Roman" w:cs="Times New Roman"/>
+        </w:rPr>
+        <w:t>inp</w:t>
+      </w:r>
+      <w:proofErr w:type="spellEnd"/>
+      <w:proofErr w:type="gramEnd"/>
+      <w:r>
+        <w:rPr>
+          <w:rFonts w:ascii="Times New Roman" w:hAnsi="Times New Roman" w:cs="Times New Roman"/>
+        </w:rPr>
+        <w:t>’</w:t>
+      </w:r>
+      <w:r>
+        <w:rPr>
+          <w:rFonts w:ascii="Times New Roman" w:hAnsi="Times New Roman" w:cs="Times New Roman"/>
+        </w:rPr>
+        <w:t xml:space="preserve"> </w:t>
+      </w:r>
+      <w:r>
+        <w:rPr>
+          <w:rFonts w:ascii="Times New Roman" w:hAnsi="Times New Roman" w:cs="Times New Roman"/>
+        </w:rPr>
+        <w:t>file</w:t>
+      </w:r>
+      <w:r>
+        <w:rPr>
+          <w:rFonts w:ascii="Times New Roman" w:hAnsi="Times New Roman" w:cs="Times New Roman"/>
+        </w:rPr>
+        <w:t>, which usually</w:t>
+      </w:r>
+      <w:r>
+        <w:rPr>
+          <w:rFonts w:ascii="Times New Roman" w:hAnsi="Times New Roman" w:cs="Times New Roman"/>
+        </w:rPr>
+        <w:t xml:space="preserve"> stores the reaction information</w:t>
+      </w:r>
+      <w:r>
+        <w:rPr>
+          <w:rFonts w:ascii="Times New Roman" w:hAnsi="Times New Roman" w:cs="Times New Roman"/>
+        </w:rPr>
+        <w:t>.</w:t>
+      </w:r>
+    </w:p>
+    <w:p>
+      <w:pPr>
+        <w:pStyle w:val="ListParagraph"/>
+        <w:rPr>
+          <w:rFonts w:ascii="Times New Roman" w:hAnsi="Times New Roman" w:cs="Times New Roman"/>
+        </w:rPr>
+      </w:pPr>
+      <w:r>
+        <w:rPr>
+          <w:rFonts w:ascii="Times New Roman" w:hAnsi="Times New Roman" w:cs="Times New Roman"/>
+        </w:rPr>
+        <w:t xml:space="preserve">Sample: </w:t>
+      </w:r>
+      <w:proofErr w:type="spellStart"/>
+      <w:r>
+        <w:rPr>
+          <w:rFonts w:ascii="Times New Roman" w:hAnsi="Times New Roman" w:cs="Times New Roman"/>
+        </w:rPr>
+        <w:t>FileName</w:t>
+      </w:r>
+      <w:r>
+        <w:rPr>
+          <w:rFonts w:ascii="Times New Roman" w:hAnsi="Times New Roman" w:cs="Times New Roman"/>
+        </w:rPr>
+        <w:t>Inp</w:t>
+      </w:r>
+      <w:proofErr w:type="spellEnd"/>
+      <w:r>
+        <w:rPr>
+          <w:rFonts w:ascii="Times New Roman" w:hAnsi="Times New Roman" w:cs="Times New Roman"/>
+        </w:rPr>
+        <w:t xml:space="preserve"> = </w:t>
+      </w:r>
+      <w:r>
+        <w:rPr>
+          <w:rFonts w:ascii="Times New Roman" w:hAnsi="Times New Roman" w:cs="Times New Roman"/>
+        </w:rPr>
+        <w:t>‘</w:t>
+      </w:r>
+      <w:r>
+        <w:rPr>
+          <w:rFonts w:ascii="Times New Roman" w:hAnsi="Times New Roman" w:cs="Times New Roman"/>
+        </w:rPr>
+        <w:t>/Users/</w:t>
+      </w:r>
+      <w:proofErr w:type="spellStart"/>
+      <w:r>
+        <w:rPr>
+          <w:rFonts w:ascii="Times New Roman" w:hAnsi="Times New Roman" w:cs="Times New Roman"/>
+        </w:rPr>
+        <w:t>UserName</w:t>
+      </w:r>
+      <w:proofErr w:type="spellEnd"/>
+      <w:r>
+        <w:rPr>
+          <w:rFonts w:ascii="Times New Roman" w:hAnsi="Times New Roman" w:cs="Times New Roman"/>
+        </w:rPr>
+        <w:t>/Documents</w:t>
+      </w:r>
+      <w:r>
+        <w:rPr>
+          <w:rFonts w:ascii="Times New Roman" w:hAnsi="Times New Roman" w:cs="Times New Roman"/>
+        </w:rPr>
+        <w:t>/</w:t>
+      </w:r>
+      <w:proofErr w:type="spellStart"/>
+      <w:r>
+        <w:rPr>
+          <w:rFonts w:ascii="Times New Roman" w:hAnsi="Times New Roman" w:cs="Times New Roman"/>
+        </w:rPr>
+        <w:t>parms</w:t>
+      </w:r>
+      <w:r>
+        <w:rPr>
+          <w:rFonts w:ascii="Times New Roman" w:hAnsi="Times New Roman" w:cs="Times New Roman"/>
+        </w:rPr>
+        <w:t>.</w:t>
+      </w:r>
+      <w:r>
+        <w:rPr>
+          <w:rFonts w:ascii="Times New Roman" w:hAnsi="Times New Roman" w:cs="Times New Roman"/>
+        </w:rPr>
+        <w:t>inp</w:t>
+      </w:r>
+      <w:proofErr w:type="spellEnd"/>
+      <w:r>
+        <w:rPr>
+          <w:rFonts w:ascii="Times New Roman" w:hAnsi="Times New Roman" w:cs="Times New Roman"/>
+        </w:rPr>
+        <w:t>’</w:t>
+      </w:r>
+    </w:p>
+    <w:p>
+      <w:pPr>
+        <w:pStyle w:val="ListParagraph"/>
+        <w:numPr>
+          <w:ilvl w:val="0"/>
+          <w:numId w:val="1"/>
+        </w:numPr>
+        <w:rPr>
+          <w:rFonts w:ascii="Times New Roman" w:hAnsi="Times New Roman" w:cs="Times New Roman"/>
+        </w:rPr>
+      </w:pPr>
+      <w:proofErr w:type="spellStart"/>
+      <w:r>
+        <w:rPr>
+          <w:rFonts w:ascii="Times New Roman" w:hAnsi="Times New Roman" w:cs="Times New Roman"/>
+        </w:rPr>
+        <w:t>BufferRatio</w:t>
+      </w:r>
+      <w:proofErr w:type="spellEnd"/>
+    </w:p>
+    <w:p>
+      <w:pPr>
+        <w:pStyle w:val="ListParagraph"/>
+        <w:rPr>
+          <w:rFonts w:ascii="Times New Roman" w:hAnsi="Times New Roman" w:cs="Times New Roman"/>
+        </w:rPr>
+      </w:pPr>
+      <w:r>
+        <w:rPr>
+          <w:rFonts w:ascii="Times New Roman" w:hAnsi="Times New Roman" w:cs="Times New Roman"/>
+        </w:rPr>
+        <w:t xml:space="preserve">Acceptable value: </w:t>
+      </w:r>
+      <w:r>
+        <w:rPr>
+          <w:rFonts w:ascii="Times New Roman" w:hAnsi="Times New Roman" w:cs="Times New Roman"/>
+        </w:rPr>
+        <w:t>Float (Optional)</w:t>
+      </w:r>
+    </w:p>
+    <w:p>
+      <w:pPr>
+        <w:pStyle w:val="ListParagraph"/>
+        <w:rPr>
+          <w:rFonts w:ascii="Times New Roman" w:hAnsi="Times New Roman" w:cs="Times New Roman"/>
+        </w:rPr>
+      </w:pPr>
+      <w:r>
+        <w:rPr>
+          <w:rFonts w:ascii="Times New Roman" w:hAnsi="Times New Roman" w:cs="Times New Roman"/>
+        </w:rPr>
+        <w:t>Default: 0.01</w:t>
+      </w:r>
+    </w:p>
+    <w:p>
+      <w:pPr>
+        <w:pStyle w:val="ListParagraph"/>
+        <w:rPr>
+          <w:rFonts w:ascii="Times New Roman" w:hAnsi="Times New Roman" w:cs="Times New Roman"/>
+        </w:rPr>
+      </w:pPr>
+      <w:r>
+        <w:rPr>
+          <w:rFonts w:ascii="Times New Roman" w:hAnsi="Times New Roman" w:cs="Times New Roman"/>
+        </w:rPr>
+        <w:t xml:space="preserve">Description: </w:t>
+      </w:r>
+      <w:r>
+        <w:rPr>
+          <w:rFonts w:ascii="Times New Roman" w:hAnsi="Times New Roman" w:cs="Times New Roman"/>
+        </w:rPr>
+        <w:t>When the sigma value is within the interval of 1</w:t>
+      </w:r>
+      <w:r>
+        <w:rPr>
+          <w:rFonts w:ascii="Times New Roman" w:hAnsi="Times New Roman" w:cs="Times New Roman"/>
+        </w:rPr>
+        <w:t>.0</w:t>
+      </w:r>
+      <w:r>
+        <w:rPr>
+          <w:rFonts w:ascii="Times New Roman" w:hAnsi="Times New Roman" w:cs="Times New Roman"/>
+        </w:rPr>
+        <w:t xml:space="preserve"> plus or minus the ratio, the two reaction interfaces can be considered </w:t>
+      </w:r>
+      <w:r>
+        <w:rPr>
+          <w:rFonts w:ascii="Times New Roman" w:hAnsi="Times New Roman" w:cs="Times New Roman"/>
+        </w:rPr>
+        <w:t>as</w:t>
+      </w:r>
+      <w:r>
+        <w:rPr>
+          <w:rFonts w:ascii="Times New Roman" w:hAnsi="Times New Roman" w:cs="Times New Roman"/>
+        </w:rPr>
+        <w:t xml:space="preserve"> </w:t>
+      </w:r>
+      <w:r>
+        <w:rPr>
+          <w:rFonts w:ascii="Times New Roman" w:hAnsi="Times New Roman" w:cs="Times New Roman"/>
+        </w:rPr>
+        <w:t>bonded</w:t>
+      </w:r>
+      <w:r>
+        <w:rPr>
+          <w:rFonts w:ascii="Times New Roman" w:hAnsi="Times New Roman" w:cs="Times New Roman"/>
+        </w:rPr>
+        <w:t>.</w:t>
+      </w:r>
+    </w:p>
+    <w:p/>
+    <w:p>
+      <w:r>
+        <w:t>locate_position_restart(FileNamePdb, NumList, FileNameRestart)</w:t>
+      </w:r>
+    </w:p>
+    <w:p>
+      <w:r>
+        <w:t>Description: This function enables users to locate specific complex</w:t>
+      </w:r>
+      <w:r>
+        <w:rPr>
+          <w:lang w:val="en-US"/>
+        </w:rPr>
+        <w:t>es</w:t>
+      </w:r>
+      <w:r>
+        <w:t xml:space="preserve"> of certain size from a PDB file</w:t>
+      </w:r>
+      <w:r>
+        <w:rPr>
+          <w:lang w:val="en-US"/>
+        </w:rPr>
+        <w:t xml:space="preserve"> along with ‘restart.dat’ file</w:t>
+      </w:r>
+      <w:r>
+        <w:t xml:space="preserve"> after simulation. The result will be output as a separated file named “output_file.pdb” containing only the desired complex.</w:t>
+      </w:r>
+    </w:p>
+    <w:p>
+      <w:pPr>
+        <w:rPr>
+          <w:lang w:val="en-US"/>
+        </w:rPr>
+      </w:pPr>
+      <w:r>
+        <w:rPr>
+          <w:lang w:val="en-US"/>
+        </w:rPr>
+        <w:lastRenderedPageBreak/>
+        <w:t xml:space="preserve">Note: </w:t>
+      </w:r>
+      <w:r>
+        <w:rPr>
+          <w:lang w:val="en-US"/>
+        </w:rPr>
+        <w:t>The advantage of reading the 'restart.dat' file is that the file directly stores the binding information of each complex in the system and can be used directly, so the function runs faster; however, the function is not universal, if the 'restart.dat ' file's write logic changes, then this function will no longer work.</w:t>
+      </w:r>
+    </w:p>
+    <w:p>
+      <w:pPr>
+        <w:rPr>
+          <w:lang w:val="en-US"/>
+        </w:rPr>
+      </w:pPr>
+      <w:r>
+        <w:rPr>
+          <w:lang w:val="en-US"/>
+        </w:rPr>
+        <w:t>Parameters:</w:t>
+      </w:r>
+    </w:p>
+    <w:p>
+      <w:pPr>
+        <w:pStyle w:val="ListParagraph"/>
+        <w:numPr>
+          <w:ilvl w:val="0"/>
+          <w:numId w:val="1"/>
+        </w:numPr>
+        <w:rPr>
+          <w:rFonts w:ascii="Times New Roman" w:hAnsi="Times New Roman" w:cs="Times New Roman"/>
+        </w:rPr>
+      </w:pPr>
+      <w:proofErr w:type="spellStart"/>
+      <w:r>
+        <w:rPr>
+          <w:rFonts w:ascii="Times New Roman" w:hAnsi="Times New Roman" w:cs="Times New Roman"/>
+        </w:rPr>
+        <w:t>FileNamePdb</w:t>
+      </w:r>
+      <w:proofErr w:type="spellEnd"/>
+    </w:p>
+    <w:p>
+      <w:pPr>
+        <w:pStyle w:val="ListParagraph"/>
+        <w:rPr>
+          <w:rFonts w:ascii="Times New Roman" w:hAnsi="Times New Roman" w:cs="Times New Roman"/>
+        </w:rPr>
+      </w:pPr>
+      <w:r>
+        <w:rPr>
+          <w:rFonts w:ascii="Times New Roman" w:hAnsi="Times New Roman" w:cs="Times New Roman"/>
+        </w:rPr>
+        <w:t>Acceptable value: String (Must provide)</w:t>
+      </w:r>
+    </w:p>
+    <w:p>
+      <w:pPr>
+        <w:pStyle w:val="ListParagraph"/>
+        <w:rPr>
+          <w:rFonts w:ascii="Times New Roman" w:hAnsi="Times New Roman" w:cs="Times New Roman"/>
+        </w:rPr>
+      </w:pPr>
+      <w:r>
+        <w:rPr>
+          <w:rFonts w:ascii="Times New Roman" w:hAnsi="Times New Roman" w:cs="Times New Roman"/>
+        </w:rPr>
+        <w:t xml:space="preserve">Description: It is the path to the </w:t>
+      </w:r>
+      <w:r>
+        <w:rPr>
+          <w:rFonts w:ascii="Times New Roman" w:hAnsi="Times New Roman" w:cs="Times New Roman"/>
+        </w:rPr>
+        <w:t xml:space="preserve">PDB </w:t>
+      </w:r>
+      <w:r>
+        <w:rPr>
+          <w:rFonts w:ascii="Times New Roman" w:hAnsi="Times New Roman" w:cs="Times New Roman"/>
+        </w:rPr>
+        <w:t>file</w:t>
+      </w:r>
+      <w:r>
+        <w:rPr>
+          <w:rFonts w:ascii="Times New Roman" w:hAnsi="Times New Roman" w:cs="Times New Roman"/>
+        </w:rPr>
+        <w:t>, which is usually the last frame of simulation.</w:t>
+      </w:r>
+    </w:p>
+    <w:p>
+      <w:pPr>
+        <w:pStyle w:val="ListParagraph"/>
+        <w:rPr>
+          <w:rFonts w:ascii="Times New Roman" w:hAnsi="Times New Roman" w:cs="Times New Roman"/>
+        </w:rPr>
+      </w:pPr>
+      <w:r>
+        <w:rPr>
+          <w:rFonts w:ascii="Times New Roman" w:hAnsi="Times New Roman" w:cs="Times New Roman"/>
+        </w:rPr>
+        <w:t xml:space="preserve">Sample: </w:t>
+      </w:r>
+      <w:proofErr w:type="spellStart"/>
+      <w:r>
+        <w:rPr>
+          <w:rFonts w:ascii="Times New Roman" w:hAnsi="Times New Roman" w:cs="Times New Roman"/>
+        </w:rPr>
+        <w:t>FileName</w:t>
+      </w:r>
+      <w:r>
+        <w:rPr>
+          <w:rFonts w:ascii="Times New Roman" w:hAnsi="Times New Roman" w:cs="Times New Roman"/>
+        </w:rPr>
+        <w:t>Pdb</w:t>
+      </w:r>
+      <w:proofErr w:type="spellEnd"/>
+      <w:r>
+        <w:rPr>
+          <w:rFonts w:ascii="Times New Roman" w:hAnsi="Times New Roman" w:cs="Times New Roman"/>
+        </w:rPr>
+        <w:t xml:space="preserve"> = </w:t>
+      </w:r>
+      <w:r>
+        <w:rPr>
+          <w:rFonts w:ascii="Times New Roman" w:hAnsi="Times New Roman" w:cs="Times New Roman"/>
+        </w:rPr>
+        <w:t>‘</w:t>
+      </w:r>
+      <w:r>
+        <w:rPr>
+          <w:rFonts w:ascii="Times New Roman" w:hAnsi="Times New Roman" w:cs="Times New Roman"/>
+        </w:rPr>
+        <w:t>/Users/</w:t>
+      </w:r>
+      <w:proofErr w:type="spellStart"/>
+      <w:r>
+        <w:rPr>
+          <w:rFonts w:ascii="Times New Roman" w:hAnsi="Times New Roman" w:cs="Times New Roman"/>
+        </w:rPr>
+        <w:t>UserName</w:t>
+      </w:r>
+      <w:proofErr w:type="spellEnd"/>
+      <w:r>
+        <w:rPr>
+          <w:rFonts w:ascii="Times New Roman" w:hAnsi="Times New Roman" w:cs="Times New Roman"/>
+        </w:rPr>
+        <w:t>/Documents</w:t>
+      </w:r>
+      <w:r>
+        <w:rPr>
+          <w:rFonts w:ascii="Times New Roman" w:hAnsi="Times New Roman" w:cs="Times New Roman"/>
+        </w:rPr>
+        <w:t>/999999</w:t>
+      </w:r>
+      <w:r>
+        <w:rPr>
+          <w:rFonts w:ascii="Times New Roman" w:hAnsi="Times New Roman" w:cs="Times New Roman"/>
+        </w:rPr>
+        <w:t>.</w:t>
+      </w:r>
+      <w:r>
+        <w:rPr>
+          <w:rFonts w:ascii="Times New Roman" w:hAnsi="Times New Roman" w:cs="Times New Roman"/>
+        </w:rPr>
+        <w:t>pdb’</w:t>
+      </w:r>
+    </w:p>
+    <w:p>
+      <w:pPr>
+        <w:pStyle w:val="ListParagraph"/>
+        <w:numPr>
+          <w:ilvl w:val="0"/>
+          <w:numId w:val="1"/>
+        </w:numPr>
+      </w:pPr>
+      <w:proofErr w:type="spellStart"/>
+      <w:r>
+        <w:rPr>
+          <w:rFonts w:ascii="Times New Roman" w:hAnsi="Times New Roman" w:cs="Times New Roman"/>
+        </w:rPr>
+        <w:t>Numlist</w:t>
+      </w:r>
+      <w:proofErr w:type="spellEnd"/>
+    </w:p>
+    <w:p>
+      <w:pPr>
+        <w:pStyle w:val="ListParagraph"/>
+        <w:rPr>
+          <w:rFonts w:ascii="Times New Roman" w:hAnsi="Times New Roman" w:cs="Times New Roman"/>
+        </w:rPr>
+      </w:pPr>
+      <w:r>
+        <w:rPr>
+          <w:rFonts w:ascii="Times New Roman" w:hAnsi="Times New Roman" w:cs="Times New Roman"/>
+        </w:rPr>
+        <w:t>Acceptable value: List with Int elements (Must provide)</w:t>
+      </w:r>
+    </w:p>
+    <w:p>
+      <w:pPr>
+        <w:pStyle w:val="ListParagraph"/>
+        <w:rPr>
+          <w:rFonts w:ascii="Times New Roman" w:hAnsi="Times New Roman" w:cs="Times New Roman"/>
+        </w:rPr>
+      </w:pPr>
+      <w:r>
+        <w:rPr>
+          <w:rFonts w:ascii="Times New Roman" w:hAnsi="Times New Roman" w:cs="Times New Roman"/>
+        </w:rPr>
+        <w:t>Description: It</w:t>
+      </w:r>
+      <w:r>
+        <w:rPr>
+          <w:rFonts w:ascii="Times New Roman" w:hAnsi="Times New Roman" w:cs="Times New Roman"/>
+        </w:rPr>
+        <w:t xml:space="preserve"> represents the number of individual monomers in the complex that the user needs to locate, and the order of the monomers in the list is determined by the order in which they appear in the PDB file.</w:t>
+      </w:r>
+    </w:p>
+    <w:p>
+      <w:pPr>
+        <w:pStyle w:val="ListParagraph"/>
+        <w:rPr>
+          <w:rFonts w:ascii="Times New Roman" w:hAnsi="Times New Roman" w:cs="Times New Roman"/>
+        </w:rPr>
+      </w:pPr>
+      <w:r>
+        <w:rPr>
+          <w:rFonts w:ascii="Times New Roman" w:hAnsi="Times New Roman" w:cs="Times New Roman"/>
+        </w:rPr>
+        <w:t xml:space="preserve">Sample: </w:t>
+      </w:r>
+      <w:proofErr w:type="spellStart"/>
+      <w:r>
+        <w:rPr>
+          <w:rFonts w:ascii="Times New Roman" w:hAnsi="Times New Roman" w:cs="Times New Roman"/>
+        </w:rPr>
+        <w:t>NumList</w:t>
+      </w:r>
+      <w:proofErr w:type="spellEnd"/>
+      <w:r>
+        <w:rPr>
+          <w:rFonts w:ascii="Times New Roman" w:hAnsi="Times New Roman" w:cs="Times New Roman"/>
+        </w:rPr>
+        <w:t xml:space="preserve"> = [12] (This represents the complexes is consist of only one kind of monomer and the desired complexes is a </w:t>
+      </w:r>
+      <w:r>
+        <w:rPr>
+          <w:rFonts w:ascii="Times New Roman" w:hAnsi="Times New Roman" w:cs="Times New Roman"/>
+        </w:rPr>
+        <w:t>dodecamer</w:t>
+      </w:r>
+      <w:r>
+        <w:rPr>
+          <w:rFonts w:ascii="Times New Roman" w:hAnsi="Times New Roman" w:cs="Times New Roman"/>
+        </w:rPr>
+        <w:t>, also known as 12-mer)</w:t>
+      </w:r>
+    </w:p>
+    <w:p>
+      <w:pPr>
+        <w:pStyle w:val="ListParagraph"/>
+        <w:numPr>
+          <w:ilvl w:val="0"/>
+          <w:numId w:val="1"/>
+        </w:numPr>
+      </w:pPr>
+      <w:proofErr w:type="spellStart"/>
+      <w:r>
+        <w:rPr>
+          <w:rFonts w:ascii="Times New Roman" w:hAnsi="Times New Roman" w:cs="Times New Roman"/>
+        </w:rPr>
+        <w:t>FileNameRestar</w:t>
+      </w:r>
+      <w:r>
+        <w:rPr>
+          <w:rFonts w:ascii="Times New Roman" w:hAnsi="Times New Roman" w:cs="Times New Roman"/>
+        </w:rPr>
+        <w:t>t</w:t>
+      </w:r>
+      <w:proofErr w:type="spellEnd"/>
+    </w:p>
+    <w:p>
+      <w:pPr>
+        <w:pStyle w:val="ListParagraph"/>
+        <w:rPr>
+          <w:rFonts w:ascii="Times New Roman" w:hAnsi="Times New Roman" w:cs="Times New Roman"/>
+        </w:rPr>
+      </w:pPr>
+      <w:r>
+        <w:rPr>
+          <w:rFonts w:ascii="Times New Roman" w:hAnsi="Times New Roman" w:cs="Times New Roman"/>
+        </w:rPr>
+        <w:t>Acceptable value: String (</w:t>
+      </w:r>
+      <w:r>
+        <w:rPr>
+          <w:rFonts w:ascii="Times New Roman" w:hAnsi="Times New Roman" w:cs="Times New Roman"/>
+        </w:rPr>
+        <w:t>Optional</w:t>
+      </w:r>
+      <w:r>
+        <w:rPr>
+          <w:rFonts w:ascii="Times New Roman" w:hAnsi="Times New Roman" w:cs="Times New Roman"/>
+        </w:rPr>
+        <w:t>)</w:t>
+      </w:r>
+    </w:p>
+    <w:p>
+      <w:pPr>
+        <w:pStyle w:val="ListParagraph"/>
+        <w:rPr>
+          <w:rFonts w:ascii="Times New Roman" w:hAnsi="Times New Roman" w:cs="Times New Roman"/>
+        </w:rPr>
+      </w:pPr>
+      <w:r>
+        <w:rPr>
+          <w:rFonts w:ascii="Times New Roman" w:hAnsi="Times New Roman" w:cs="Times New Roman"/>
+        </w:rPr>
+        <w:t xml:space="preserve">Default: </w:t>
+      </w:r>
+      <w:r>
+        <w:rPr>
+          <w:rFonts w:ascii="Times New Roman" w:hAnsi="Times New Roman" w:cs="Times New Roman"/>
+        </w:rPr>
+        <w:t>'restart.dat'</w:t>
+      </w:r>
+    </w:p>
+    <w:p>
+      <w:pPr>
+        <w:pStyle w:val="ListParagraph"/>
+        <w:rPr>
+          <w:rFonts w:ascii="Times New Roman" w:hAnsi="Times New Roman" w:cs="Times New Roman"/>
+        </w:rPr>
+      </w:pPr>
+      <w:r>
+        <w:rPr>
+          <w:rFonts w:ascii="Times New Roman" w:hAnsi="Times New Roman" w:cs="Times New Roman"/>
+        </w:rPr>
+        <w:t xml:space="preserve">Description: It is the path to the </w:t>
+      </w:r>
+      <w:r>
+        <w:rPr>
+          <w:rFonts w:ascii="Times New Roman" w:hAnsi="Times New Roman" w:cs="Times New Roman"/>
+        </w:rPr>
+        <w:t>‘restart.dat’</w:t>
+      </w:r>
+      <w:r>
+        <w:rPr>
+          <w:rFonts w:ascii="Times New Roman" w:hAnsi="Times New Roman" w:cs="Times New Roman"/>
+        </w:rPr>
+        <w:t xml:space="preserve"> </w:t>
+      </w:r>
+      <w:r>
+        <w:rPr>
+          <w:rFonts w:ascii="Times New Roman" w:hAnsi="Times New Roman" w:cs="Times New Roman"/>
+        </w:rPr>
+        <w:t>fil</w:t>
+      </w:r>
+      <w:r>
+        <w:rPr>
+          <w:rFonts w:ascii="Times New Roman" w:hAnsi="Times New Roman" w:cs="Times New Roman"/>
+        </w:rPr>
+        <w:t>e.</w:t>
+      </w:r>
+    </w:p>
+    <w:p>
+      <w:pPr>
+        <w:pStyle w:val="ListParagraph"/>
+      </w:pPr>
+    </w:p>
+    <w:p/>
+    <w:p/>
+    <w:p>
+      <w:pPr>
+        <w:pStyle w:val="ListParagraph"/>
+      </w:pPr>
+    </w:p>
+    <w:p>
+      <w:pPr>
+        <w:pStyle w:val="ListParagraph"/>
+        <w:rPr>
+          <w:rFonts w:ascii="Times New Roman" w:hAnsi="Times New Roman" w:cs="Times New Roman"/>
+        </w:rPr>
+      </w:pPr>
+    </w:p>
+    <w:p>
+      <w:pPr>
+        <w:pStyle w:val="ListParagraph"/>
         <w:rPr>
           <w:rFonts w:ascii="Times New Roman" w:hAnsi="Times New Roman" w:cs="Times New Roman"/>
         </w:rPr>
@@ -7798,7 +7900,7 @@
   <w:abstractNum w:abstractNumId="0" w15:restartNumberingAfterBreak="0">
     <w:nsid w:val="1AE74A4A"/>
     <w:multiLevelType w:val="hybridMultilevel"/>
-    <w:tmpl w:val="73340776"/>
+    <w:tmpl w:val="37481672"/>
     <w:lvl w:ilvl="0" w:tplc="04090001">
       <w:start w:val="1"/>
       <w:numFmt w:val="bullet"/>
@@ -8424,8 +8526,9 @@
   <w:style w:type="paragraph" w:default="1" w:styleId="Normal">
     <w:name w:val="Normal"/>
     <w:qFormat/>
+    <w:rsid w:val="00B21633"/>
     <w:rPr>
-      <w:lang w:val="en-US"/>
+      <w:rFonts w:ascii="Times New Roman" w:eastAsia="Times New Roman" w:hAnsi="Times New Roman" w:cs="Times New Roman"/>
     </w:rPr>
   </w:style>
   <w:style w:type="paragraph" w:styleId="Heading1">
@@ -8447,6 +8550,7 @@
       <w:color w:val="2F5496" w:themeColor="accent1" w:themeShade="BF"/>
       <w:sz w:val="32"/>
       <w:szCs w:val="32"/>
+      <w:lang w:val="en-US"/>
     </w:rPr>
   </w:style>
   <w:style w:type="paragraph" w:styleId="Heading2">
@@ -8469,6 +8573,7 @@
       <w:color w:val="2F5496" w:themeColor="accent1" w:themeShade="BF"/>
       <w:sz w:val="26"/>
       <w:szCs w:val="26"/>
+      <w:lang w:val="en-US"/>
     </w:rPr>
   </w:style>
   <w:style w:type="paragraph" w:styleId="Heading3">
@@ -8489,6 +8594,7 @@
     <w:rPr>
       <w:rFonts w:asciiTheme="majorHAnsi" w:eastAsiaTheme="majorEastAsia" w:hAnsiTheme="majorHAnsi" w:cstheme="majorBidi"/>
       <w:color w:val="1F3763" w:themeColor="accent1" w:themeShade="7F"/>
+      <w:lang w:val="en-US"/>
     </w:rPr>
   </w:style>
   <w:style w:type="character" w:default="1" w:styleId="DefaultParagraphFont">
@@ -8528,6 +8634,10 @@
       <w:ind w:left="720"/>
       <w:contextualSpacing/>
     </w:pPr>
+    <w:rPr>
+      <w:rFonts w:asciiTheme="minorHAnsi" w:eastAsiaTheme="minorEastAsia" w:hAnsiTheme="minorHAnsi" w:cstheme="minorBidi"/>
+      <w:lang w:val="en-US"/>
+    </w:rPr>
   </w:style>
   <w:style w:type="character" w:customStyle="1" w:styleId="Heading1Char">
     <w:name w:val="Heading 1 Char"/>

</xml_diff>

<commit_message>
updated new package version
</commit_message>
<xml_diff>
--- a/ioNERDSSUserGuide.docx
+++ b/ioNERDSSUserGuide.docx
@@ -706,16 +706,8 @@
         <w:rPr>
           <w:rFonts w:ascii="Times New Roman" w:hAnsi="Times New Roman" w:cs="Times New Roman"/>
         </w:rPr>
-        <w:t>(.</w:t>
-      </w:r>
-      <w:proofErr w:type="spellStart"/>
-      <w:r>
-        <w:rPr>
-          <w:rFonts w:ascii="Times New Roman" w:hAnsi="Times New Roman" w:cs="Times New Roman"/>
-        </w:rPr>
-        <w:t>inp</w:t>
-      </w:r>
-      <w:proofErr w:type="spellEnd"/>
+        <w:t>(.inp</w:t>
+      </w:r>
       <w:proofErr w:type="gramEnd"/>
       <w:r>
         <w:rPr>
@@ -1541,16 +1533,8 @@
         <w:rPr>
           <w:rFonts w:ascii="Times New Roman" w:hAnsi="Times New Roman" w:cs="Times New Roman"/>
         </w:rPr>
-        <w:t>(.</w:t>
-      </w:r>
-      <w:proofErr w:type="spellStart"/>
-      <w:r>
-        <w:rPr>
-          <w:rFonts w:ascii="Times New Roman" w:hAnsi="Times New Roman" w:cs="Times New Roman"/>
-        </w:rPr>
-        <w:t>inp</w:t>
-      </w:r>
-      <w:proofErr w:type="spellEnd"/>
+        <w:t>(.inp</w:t>
+      </w:r>
       <w:proofErr w:type="gramEnd"/>
       <w:r>
         <w:rPr>
@@ -2263,16 +2247,8 @@
         <w:rPr>
           <w:rFonts w:ascii="Times New Roman" w:hAnsi="Times New Roman" w:cs="Times New Roman"/>
         </w:rPr>
-        <w:t>(.</w:t>
-      </w:r>
-      <w:proofErr w:type="spellStart"/>
-      <w:r>
-        <w:rPr>
-          <w:rFonts w:ascii="Times New Roman" w:hAnsi="Times New Roman" w:cs="Times New Roman"/>
-        </w:rPr>
-        <w:t>inp</w:t>
-      </w:r>
-      <w:proofErr w:type="spellEnd"/>
+        <w:t>(.inp</w:t>
+      </w:r>
       <w:proofErr w:type="gramEnd"/>
       <w:r>
         <w:rPr>
@@ -3702,16 +3678,8 @@
         <w:rPr>
           <w:rFonts w:ascii="Times New Roman" w:hAnsi="Times New Roman" w:cs="Times New Roman"/>
         </w:rPr>
-        <w:t>(.</w:t>
-      </w:r>
-      <w:proofErr w:type="spellStart"/>
-      <w:r>
-        <w:rPr>
-          <w:rFonts w:ascii="Times New Roman" w:hAnsi="Times New Roman" w:cs="Times New Roman"/>
-        </w:rPr>
-        <w:t>inp</w:t>
-      </w:r>
-      <w:proofErr w:type="spellEnd"/>
+        <w:t>(.inp</w:t>
+      </w:r>
       <w:proofErr w:type="gramEnd"/>
       <w:r>
         <w:rPr>
@@ -3807,21 +3775,7 @@
         <w:rPr>
           <w:rFonts w:ascii="Times New Roman" w:hAnsi="Times New Roman" w:cs="Times New Roman"/>
         </w:rPr>
-        <w:t xml:space="preserve">Description: It is the number of bins that users want to divide the selected </w:t>
-      </w:r>
-      <w:proofErr w:type="gramStart"/>
-      <w:r>
-        <w:rPr>
-          <w:rFonts w:ascii="Times New Roman" w:hAnsi="Times New Roman" w:cs="Times New Roman"/>
-        </w:rPr>
-        <w:t>time period</w:t>
-      </w:r>
-      <w:proofErr w:type="gramEnd"/>
-      <w:r>
-        <w:rPr>
-          <w:rFonts w:ascii="Times New Roman" w:hAnsi="Times New Roman" w:cs="Times New Roman"/>
-        </w:rPr>
-        <w:t xml:space="preserve"> into. The value should be positive integer.</w:t>
+        <w:t>Description: It is the number of bins that users want to divide the selected time period into. The value should be positive integer.</w:t>
       </w:r>
     </w:p>
     <w:p>
@@ -4595,16 +4549,8 @@
         <w:rPr>
           <w:rFonts w:ascii="Times New Roman" w:hAnsi="Times New Roman" w:cs="Times New Roman"/>
         </w:rPr>
-        <w:t>(.</w:t>
-      </w:r>
-      <w:proofErr w:type="spellStart"/>
-      <w:r>
-        <w:rPr>
-          <w:rFonts w:ascii="Times New Roman" w:hAnsi="Times New Roman" w:cs="Times New Roman"/>
-        </w:rPr>
-        <w:t>inp</w:t>
-      </w:r>
-      <w:proofErr w:type="spellEnd"/>
+        <w:t>(.inp</w:t>
+      </w:r>
       <w:proofErr w:type="gramEnd"/>
       <w:r>
         <w:rPr>
@@ -4700,21 +4646,7 @@
         <w:rPr>
           <w:rFonts w:ascii="Times New Roman" w:hAnsi="Times New Roman" w:cs="Times New Roman"/>
         </w:rPr>
-        <w:t xml:space="preserve">Description: It is the number of bins that users want to divide the selected </w:t>
-      </w:r>
-      <w:proofErr w:type="gramStart"/>
-      <w:r>
-        <w:rPr>
-          <w:rFonts w:ascii="Times New Roman" w:hAnsi="Times New Roman" w:cs="Times New Roman"/>
-        </w:rPr>
-        <w:t>time period</w:t>
-      </w:r>
-      <w:proofErr w:type="gramEnd"/>
-      <w:r>
-        <w:rPr>
-          <w:rFonts w:ascii="Times New Roman" w:hAnsi="Times New Roman" w:cs="Times New Roman"/>
-        </w:rPr>
-        <w:t xml:space="preserve"> into. The value should be positive integer.</w:t>
+        <w:t>Description: It is the number of bins that users want to divide the selected time period into. The value should be positive integer.</w:t>
       </w:r>
     </w:p>
     <w:p>
@@ -5612,16 +5544,8 @@
         <w:rPr>
           <w:rFonts w:ascii="Times New Roman" w:hAnsi="Times New Roman" w:cs="Times New Roman"/>
         </w:rPr>
-        <w:t>(.</w:t>
-      </w:r>
-      <w:proofErr w:type="spellStart"/>
-      <w:r>
-        <w:rPr>
-          <w:rFonts w:ascii="Times New Roman" w:hAnsi="Times New Roman" w:cs="Times New Roman"/>
-        </w:rPr>
-        <w:t>inp</w:t>
-      </w:r>
-      <w:proofErr w:type="spellEnd"/>
+        <w:t>(.inp</w:t>
+      </w:r>
       <w:proofErr w:type="gramEnd"/>
       <w:r>
         <w:rPr>
@@ -5717,21 +5641,7 @@
         <w:rPr>
           <w:rFonts w:ascii="Times New Roman" w:hAnsi="Times New Roman" w:cs="Times New Roman"/>
         </w:rPr>
-        <w:t xml:space="preserve">Description: It is the number of bins that users want to divide the selected </w:t>
-      </w:r>
-      <w:proofErr w:type="gramStart"/>
-      <w:r>
-        <w:rPr>
-          <w:rFonts w:ascii="Times New Roman" w:hAnsi="Times New Roman" w:cs="Times New Roman"/>
-        </w:rPr>
-        <w:t>time period</w:t>
-      </w:r>
-      <w:proofErr w:type="gramEnd"/>
-      <w:r>
-        <w:rPr>
-          <w:rFonts w:ascii="Times New Roman" w:hAnsi="Times New Roman" w:cs="Times New Roman"/>
-        </w:rPr>
-        <w:t xml:space="preserve"> into. The value should be positive integer.</w:t>
+        <w:t>Description: It is the number of bins that users want to divide the selected time period into. The value should be positive integer.</w:t>
       </w:r>
     </w:p>
     <w:p>
@@ -6598,16 +6508,8 @@
         <w:rPr>
           <w:rFonts w:ascii="Times New Roman" w:hAnsi="Times New Roman" w:cs="Times New Roman"/>
         </w:rPr>
-        <w:t>(.</w:t>
-      </w:r>
-      <w:proofErr w:type="spellStart"/>
-      <w:r>
-        <w:rPr>
-          <w:rFonts w:ascii="Times New Roman" w:hAnsi="Times New Roman" w:cs="Times New Roman"/>
-        </w:rPr>
-        <w:t>inp</w:t>
-      </w:r>
-      <w:proofErr w:type="spellEnd"/>
+        <w:t>(.inp</w:t>
+      </w:r>
       <w:proofErr w:type="gramEnd"/>
       <w:r>
         <w:rPr>
@@ -6704,21 +6606,7 @@
         <w:rPr>
           <w:rFonts w:ascii="Times New Roman" w:hAnsi="Times New Roman" w:cs="Times New Roman"/>
         </w:rPr>
-        <w:t xml:space="preserve">Description: It is the number of bins that users want to divide the selected </w:t>
-      </w:r>
-      <w:proofErr w:type="gramStart"/>
-      <w:r>
-        <w:rPr>
-          <w:rFonts w:ascii="Times New Roman" w:hAnsi="Times New Roman" w:cs="Times New Roman"/>
-        </w:rPr>
-        <w:t>time period</w:t>
-      </w:r>
-      <w:proofErr w:type="gramEnd"/>
-      <w:r>
-        <w:rPr>
-          <w:rFonts w:ascii="Times New Roman" w:hAnsi="Times New Roman" w:cs="Times New Roman"/>
-        </w:rPr>
-        <w:t xml:space="preserve"> into. The value should be positive integer.</w:t>
+        <w:t>Description: It is the number of bins that users want to divide the selected time period into. The value should be positive integer.</w:t>
       </w:r>
     </w:p>
     <w:p>
@@ -7161,21 +7049,7 @@
         <w:rPr>
           <w:lang w:val="en-US"/>
         </w:rPr>
-        <w:t xml:space="preserve">Description: The plot indicates the change in free energy in selected </w:t>
-      </w:r>
-      <w:proofErr w:type="gramStart"/>
-      <w:r>
-        <w:rPr>
-          <w:lang w:val="en-US"/>
-        </w:rPr>
-        <w:t>time period</w:t>
-      </w:r>
-      <w:proofErr w:type="gramEnd"/>
-      <w:r>
-        <w:rPr>
-          <w:lang w:val="en-US"/>
-        </w:rPr>
-        <w:t xml:space="preserve"> among different size of complexes. The x-axis is the size of complex and the y-axis is the free energy calculated as </w:t>
+        <w:t xml:space="preserve">Description: The plot indicates the change in free energy in selected time period among different size of complexes. The x-axis is the size of complex and the y-axis is the free energy calculated as </w:t>
       </w:r>
       <m:oMath>
         <m:r>
@@ -7876,16 +7750,8 @@
         <w:rPr>
           <w:rFonts w:ascii="Times New Roman" w:hAnsi="Times New Roman" w:cs="Times New Roman"/>
         </w:rPr>
-        <w:t>(.</w:t>
-      </w:r>
-      <w:proofErr w:type="spellStart"/>
-      <w:r>
-        <w:rPr>
-          <w:rFonts w:ascii="Times New Roman" w:hAnsi="Times New Roman" w:cs="Times New Roman"/>
-        </w:rPr>
-        <w:t>inp</w:t>
-      </w:r>
-      <w:proofErr w:type="spellEnd"/>
+        <w:t>(.inp</w:t>
+      </w:r>
       <w:proofErr w:type="gramEnd"/>
       <w:r>
         <w:rPr>
@@ -8875,16 +8741,8 @@
         <w:rPr>
           <w:rFonts w:ascii="Times New Roman" w:hAnsi="Times New Roman" w:cs="Times New Roman"/>
         </w:rPr>
-        <w:t>(.</w:t>
-      </w:r>
-      <w:proofErr w:type="spellStart"/>
-      <w:r>
-        <w:rPr>
-          <w:rFonts w:ascii="Times New Roman" w:hAnsi="Times New Roman" w:cs="Times New Roman"/>
-        </w:rPr>
-        <w:t>inp</w:t>
-      </w:r>
-      <w:proofErr w:type="spellEnd"/>
+        <w:t>(.inp</w:t>
+      </w:r>
       <w:proofErr w:type="gramEnd"/>
       <w:r>
         <w:rPr>
@@ -9882,16 +9740,8 @@
         <w:rPr>
           <w:rFonts w:ascii="Times New Roman" w:hAnsi="Times New Roman" w:cs="Times New Roman"/>
         </w:rPr>
-        <w:t>(.</w:t>
-      </w:r>
-      <w:proofErr w:type="spellStart"/>
-      <w:r>
-        <w:rPr>
-          <w:rFonts w:ascii="Times New Roman" w:hAnsi="Times New Roman" w:cs="Times New Roman"/>
-        </w:rPr>
-        <w:t>inp</w:t>
-      </w:r>
-      <w:proofErr w:type="spellEnd"/>
+        <w:t>(.inp</w:t>
+      </w:r>
       <w:proofErr w:type="gramEnd"/>
       <w:r>
         <w:rPr>
@@ -10876,16 +10726,8 @@
         <w:rPr>
           <w:rFonts w:ascii="Times New Roman" w:hAnsi="Times New Roman" w:cs="Times New Roman"/>
         </w:rPr>
-        <w:t>(.</w:t>
-      </w:r>
-      <w:proofErr w:type="spellStart"/>
-      <w:r>
-        <w:rPr>
-          <w:rFonts w:ascii="Times New Roman" w:hAnsi="Times New Roman" w:cs="Times New Roman"/>
-        </w:rPr>
-        <w:t>inp</w:t>
-      </w:r>
-      <w:proofErr w:type="spellEnd"/>
+        <w:t>(.inp</w:t>
+      </w:r>
       <w:proofErr w:type="gramEnd"/>
       <w:r>
         <w:rPr>
@@ -11819,16 +11661,8 @@
         <w:rPr>
           <w:rFonts w:ascii="Times New Roman" w:hAnsi="Times New Roman" w:cs="Times New Roman"/>
         </w:rPr>
-        <w:t>(.</w:t>
-      </w:r>
-      <w:proofErr w:type="spellStart"/>
-      <w:r>
-        <w:rPr>
-          <w:rFonts w:ascii="Times New Roman" w:hAnsi="Times New Roman" w:cs="Times New Roman"/>
-        </w:rPr>
-        <w:t>inp</w:t>
-      </w:r>
-      <w:proofErr w:type="spellEnd"/>
+        <w:t>(.inp</w:t>
+      </w:r>
       <w:proofErr w:type="gramEnd"/>
       <w:r>
         <w:rPr>
@@ -12728,16 +12562,8 @@
         <w:rPr>
           <w:rFonts w:ascii="Times New Roman" w:hAnsi="Times New Roman" w:cs="Times New Roman"/>
         </w:rPr>
-        <w:t>(.</w:t>
-      </w:r>
-      <w:proofErr w:type="spellStart"/>
-      <w:r>
-        <w:rPr>
-          <w:rFonts w:ascii="Times New Roman" w:hAnsi="Times New Roman" w:cs="Times New Roman"/>
-        </w:rPr>
-        <w:t>inp</w:t>
-      </w:r>
-      <w:proofErr w:type="spellEnd"/>
+        <w:t>(.inp</w:t>
+      </w:r>
       <w:proofErr w:type="gramEnd"/>
       <w:r>
         <w:rPr>
@@ -13523,16 +13349,8 @@
         <w:rPr>
           <w:rFonts w:ascii="Times New Roman" w:hAnsi="Times New Roman" w:cs="Times New Roman"/>
         </w:rPr>
-        <w:t>(.</w:t>
-      </w:r>
-      <w:proofErr w:type="spellStart"/>
-      <w:r>
-        <w:rPr>
-          <w:rFonts w:ascii="Times New Roman" w:hAnsi="Times New Roman" w:cs="Times New Roman"/>
-        </w:rPr>
-        <w:t>inp</w:t>
-      </w:r>
-      <w:proofErr w:type="spellEnd"/>
+        <w:t>(.inp</w:t>
+      </w:r>
       <w:proofErr w:type="gramEnd"/>
       <w:r>
         <w:rPr>
@@ -16764,21 +16582,7 @@
         <w:rPr>
           <w:lang w:val="en-US"/>
         </w:rPr>
-        <w:t xml:space="preserve">Description: This function enables users to obtain a plot indicating maximum number of selected monomers in single complex molecule during a certain </w:t>
-      </w:r>
-      <w:proofErr w:type="gramStart"/>
-      <w:r>
-        <w:rPr>
-          <w:lang w:val="en-US"/>
-        </w:rPr>
-        <w:t>time period</w:t>
-      </w:r>
-      <w:proofErr w:type="gramEnd"/>
-      <w:r>
-        <w:rPr>
-          <w:lang w:val="en-US"/>
-        </w:rPr>
-        <w:t>.</w:t>
+        <w:t>Description: This function enables users to obtain a plot indicating maximum number of selected monomers in single complex molecule during a certain time period.</w:t>
       </w:r>
     </w:p>
     <w:p>
@@ -17652,21 +17456,7 @@
         <w:rPr>
           <w:lang w:val="en-US"/>
         </w:rPr>
-        <w:t xml:space="preserve">Description: This function enables users to obtain a plot indicating mean number of selected monomers in single complex molecule during a certain </w:t>
-      </w:r>
-      <w:proofErr w:type="gramStart"/>
-      <w:r>
-        <w:rPr>
-          <w:lang w:val="en-US"/>
-        </w:rPr>
-        <w:t>time period</w:t>
-      </w:r>
-      <w:proofErr w:type="gramEnd"/>
-      <w:r>
-        <w:rPr>
-          <w:lang w:val="en-US"/>
-        </w:rPr>
-        <w:t>.</w:t>
+        <w:t>Description: This function enables users to obtain a plot indicating mean number of selected monomers in single complex molecule during a certain time period.</w:t>
       </w:r>
     </w:p>
     <w:p>
@@ -18696,21 +18486,7 @@
         <w:rPr>
           <w:lang w:val="en-US"/>
         </w:rPr>
-        <w:t xml:space="preserve">Description: This function enables users to generate a heatmap during a certain </w:t>
-      </w:r>
-      <w:proofErr w:type="gramStart"/>
-      <w:r>
-        <w:rPr>
-          <w:lang w:val="en-US"/>
-        </w:rPr>
-        <w:t>time period</w:t>
-      </w:r>
-      <w:proofErr w:type="gramEnd"/>
-      <w:r>
-        <w:rPr>
-          <w:lang w:val="en-US"/>
-        </w:rPr>
-        <w:t xml:space="preserve"> representing the distribution of size of selected species. The x and y axis are both desired individual components and the color of each square represents the relative occurrence probability of complex of corresponding size.</w:t>
+        <w:t>Description: This function enables users to generate a heatmap during a certain time period representing the distribution of size of selected species. The x and y axis are both desired individual components and the color of each square represents the relative occurrence probability of complex of corresponding size.</w:t>
       </w:r>
     </w:p>
     <w:p>
@@ -19961,21 +19737,7 @@
         <w:rPr>
           <w:lang w:val="en-US"/>
         </w:rPr>
-        <w:t xml:space="preserve">Description: This function enables users to generate a 3D histogram during a certain </w:t>
-      </w:r>
-      <w:proofErr w:type="gramStart"/>
-      <w:r>
-        <w:rPr>
-          <w:lang w:val="en-US"/>
-        </w:rPr>
-        <w:t>time period</w:t>
-      </w:r>
-      <w:proofErr w:type="gramEnd"/>
-      <w:r>
-        <w:rPr>
-          <w:lang w:val="en-US"/>
-        </w:rPr>
-        <w:t xml:space="preserve"> representing the distribution of size of selected species. The x and y axis are both desired individual components and the height of each column represents the relative occurrence probability of complex of corresponding size.</w:t>
+        <w:t>Description: This function enables users to generate a 3D histogram during a certain time period representing the distribution of size of selected species. The x and y axis are both desired individual components and the height of each column represents the relative occurrence probability of complex of corresponding size.</w:t>
       </w:r>
     </w:p>
     <w:p>
@@ -21208,16 +20970,8 @@
         <w:rPr>
           <w:rFonts w:ascii="Times New Roman" w:hAnsi="Times New Roman" w:cs="Times New Roman"/>
         </w:rPr>
-        <w:t>‘.</w:t>
-      </w:r>
-      <w:proofErr w:type="spellStart"/>
-      <w:r>
-        <w:rPr>
-          <w:rFonts w:ascii="Times New Roman" w:hAnsi="Times New Roman" w:cs="Times New Roman"/>
-        </w:rPr>
-        <w:t>inp</w:t>
-      </w:r>
-      <w:proofErr w:type="spellEnd"/>
+        <w:t>‘.inp</w:t>
+      </w:r>
       <w:proofErr w:type="gramEnd"/>
       <w:r>
         <w:rPr>
@@ -21658,7 +21412,7 @@
     <w:p/>
     <w:p>
       <w:pPr>
-        <w:pStyle w:val="Heading1"/>
+        <w:pStyle w:val="Heading2"/>
         <w:rPr>
           <w:rFonts w:ascii="Times New Roman" w:hAnsi="Times New Roman" w:cs="Times New Roman"/>
         </w:rPr>
@@ -22410,7 +22164,6 @@
         <w:rPr>
           <w:rFonts w:ascii="Times New Roman" w:hAnsi="Times New Roman" w:cs="Times New Roman"/>
         </w:rPr>
-        <w:lastRenderedPageBreak/>
         <w:t>Sample: sigma = 1.0</w:t>
       </w:r>
     </w:p>
@@ -22418,7 +22171,1537 @@
     <w:p/>
     <w:p>
       <w:pPr>
-        <w:pStyle w:val="Heading1"/>
+        <w:pStyle w:val="Heading2"/>
+        <w:rPr>
+          <w:rFonts w:ascii="Times New Roman" w:hAnsi="Times New Roman" w:cs="Times New Roman"/>
+        </w:rPr>
+      </w:pPr>
+      <w:r>
+        <w:rPr>
+          <w:rFonts w:ascii="Times New Roman" w:hAnsi="Times New Roman" w:cs="Times New Roman"/>
+        </w:rPr>
+        <w:t>Analyzing Single-component 'histogram_complexes_time.dat' File</w:t>
+      </w:r>
+    </w:p>
+    <w:p>
+      <w:pPr>
+        <w:rPr>
+          <w:b/>
+          <w:bCs/>
+        </w:rPr>
+      </w:pPr>
+      <w:r>
+        <w:rPr>
+          <w:b/>
+          <w:bCs/>
+        </w:rPr>
+        <w:t>Function for converting</w:t>
+      </w:r>
+      <w:r>
+        <w:rPr>
+          <w:b/>
+          <w:bCs/>
+          <w:lang w:val="en-US"/>
+        </w:rPr>
+        <w:t xml:space="preserve"> .xyz</w:t>
+      </w:r>
+      <w:r>
+        <w:rPr>
+          <w:b/>
+          <w:bCs/>
+        </w:rPr>
+        <w:t xml:space="preserve"> file to a </w:t>
+      </w:r>
+      <w:r>
+        <w:rPr>
+          <w:b/>
+          <w:bCs/>
+          <w:lang w:val="en-US"/>
+        </w:rPr>
+        <w:t>.csv file</w:t>
+      </w:r>
+      <w:r>
+        <w:rPr>
+          <w:b/>
+          <w:bCs/>
+        </w:rPr>
+        <w:t>:</w:t>
+      </w:r>
+    </w:p>
+    <w:p>
+      <w:pPr>
+        <w:rPr>
+          <w:lang w:val="en-US"/>
+        </w:rPr>
+      </w:pPr>
+      <w:proofErr w:type="spellStart"/>
+      <w:r>
+        <w:rPr>
+          <w:lang w:val="en-US"/>
+        </w:rPr>
+        <w:t>x</w:t>
+      </w:r>
+      <w:r>
+        <w:rPr>
+          <w:lang w:val="en-US"/>
+        </w:rPr>
+        <w:t>yz_to_</w:t>
+      </w:r>
+      <w:r>
+        <w:rPr>
+          <w:lang w:val="en-US"/>
+        </w:rPr>
+        <w:t>csv</w:t>
+      </w:r>
+      <w:proofErr w:type="spellEnd"/>
+      <w:r>
+        <w:rPr>
+          <w:lang w:val="en-US"/>
+        </w:rPr>
+        <w:t xml:space="preserve"> (</w:t>
+      </w:r>
+      <w:proofErr w:type="spellStart"/>
+      <w:r>
+        <w:rPr>
+          <w:lang w:val="en-US"/>
+        </w:rPr>
+        <w:t>FileName</w:t>
+      </w:r>
+      <w:proofErr w:type="spellEnd"/>
+      <w:r>
+        <w:rPr>
+          <w:lang w:val="en-US"/>
+        </w:rPr>
+        <w:t xml:space="preserve">, </w:t>
+      </w:r>
+      <w:proofErr w:type="spellStart"/>
+      <w:r>
+        <w:rPr>
+          <w:lang w:val="en-US"/>
+        </w:rPr>
+        <w:t>LitNum</w:t>
+      </w:r>
+      <w:proofErr w:type="spellEnd"/>
+      <w:r>
+        <w:rPr>
+          <w:lang w:val="en-US"/>
+        </w:rPr>
+        <w:t>):</w:t>
+      </w:r>
+    </w:p>
+    <w:p>
+      <w:pPr>
+        <w:rPr>
+          <w:lang w:val="en-US"/>
+        </w:rPr>
+      </w:pPr>
+      <w:r>
+        <w:rPr>
+          <w:lang w:val="en-US"/>
+        </w:rPr>
+        <w:t>Description: This function enables users to convert the output .xyz file by NERDSS simulation into a .csv file of a specific</w:t>
+      </w:r>
+      <w:r>
+        <w:rPr>
+          <w:lang w:val="en-US"/>
+        </w:rPr>
+        <w:t xml:space="preserve"> or entire</w:t>
+      </w:r>
+      <w:r>
+        <w:rPr>
+          <w:lang w:val="en-US"/>
+        </w:rPr>
+        <w:t xml:space="preserve"> time frame. The generated csv file will contain </w:t>
+      </w:r>
+      <w:r>
+        <w:rPr>
+          <w:lang w:val="en-US"/>
+        </w:rPr>
+        <w:t>5</w:t>
+      </w:r>
+      <w:r>
+        <w:rPr>
+          <w:lang w:val="en-US"/>
+        </w:rPr>
+        <w:t xml:space="preserve"> columns, including </w:t>
+      </w:r>
+      <w:r>
+        <w:rPr>
+          <w:lang w:val="en-US"/>
+        </w:rPr>
+        <w:t xml:space="preserve">number of literation, </w:t>
+      </w:r>
+      <w:r>
+        <w:rPr>
+          <w:lang w:val="en-US"/>
+        </w:rPr>
+        <w:t xml:space="preserve">species name, x, </w:t>
+      </w:r>
+      <w:proofErr w:type="gramStart"/>
+      <w:r>
+        <w:rPr>
+          <w:lang w:val="en-US"/>
+        </w:rPr>
+        <w:t>y</w:t>
+      </w:r>
+      <w:proofErr w:type="gramEnd"/>
+      <w:r>
+        <w:rPr>
+          <w:lang w:val="en-US"/>
+        </w:rPr>
+        <w:t xml:space="preserve"> and z coordinate</w:t>
+      </w:r>
+      <w:r>
+        <w:rPr>
+          <w:lang w:val="en-US"/>
+        </w:rPr>
+        <w:t>s</w:t>
+      </w:r>
+      <w:r>
+        <w:rPr>
+          <w:lang w:val="en-US"/>
+        </w:rPr>
+        <w:t>.</w:t>
+      </w:r>
+    </w:p>
+    <w:p>
+      <w:r>
+        <w:t>Parameters:</w:t>
+      </w:r>
+    </w:p>
+    <w:p>
+      <w:pPr>
+        <w:pStyle w:val="ListParagraph"/>
+        <w:numPr>
+          <w:ilvl w:val="0"/>
+          <w:numId w:val="1"/>
+        </w:numPr>
+        <w:rPr>
+          <w:rFonts w:ascii="Times New Roman" w:hAnsi="Times New Roman" w:cs="Times New Roman"/>
+        </w:rPr>
+      </w:pPr>
+      <w:proofErr w:type="spellStart"/>
+      <w:r>
+        <w:rPr>
+          <w:rFonts w:ascii="Times New Roman" w:hAnsi="Times New Roman" w:cs="Times New Roman"/>
+        </w:rPr>
+        <w:t>FileName</w:t>
+      </w:r>
+      <w:proofErr w:type="spellEnd"/>
+    </w:p>
+    <w:p>
+      <w:pPr>
+        <w:pStyle w:val="ListParagraph"/>
+        <w:rPr>
+          <w:rFonts w:ascii="Times New Roman" w:hAnsi="Times New Roman" w:cs="Times New Roman"/>
+        </w:rPr>
+      </w:pPr>
+      <w:r>
+        <w:rPr>
+          <w:rFonts w:ascii="Times New Roman" w:hAnsi="Times New Roman" w:cs="Times New Roman"/>
+        </w:rPr>
+        <w:t xml:space="preserve">Acceptable value: </w:t>
+      </w:r>
+      <w:r>
+        <w:rPr>
+          <w:rFonts w:ascii="Times New Roman" w:hAnsi="Times New Roman" w:cs="Times New Roman"/>
+        </w:rPr>
+        <w:t>String</w:t>
+      </w:r>
+      <w:r>
+        <w:rPr>
+          <w:rFonts w:ascii="Times New Roman" w:hAnsi="Times New Roman" w:cs="Times New Roman"/>
+        </w:rPr>
+        <w:t xml:space="preserve"> (Must provide)</w:t>
+      </w:r>
+    </w:p>
+    <w:p>
+      <w:pPr>
+        <w:pStyle w:val="ListParagraph"/>
+        <w:rPr>
+          <w:rFonts w:ascii="Times New Roman" w:hAnsi="Times New Roman" w:cs="Times New Roman"/>
+        </w:rPr>
+      </w:pPr>
+      <w:r>
+        <w:rPr>
+          <w:rFonts w:ascii="Times New Roman" w:hAnsi="Times New Roman" w:cs="Times New Roman"/>
+        </w:rPr>
+        <w:t xml:space="preserve">Description: It is the path to the </w:t>
+      </w:r>
+      <w:r>
+        <w:rPr>
+          <w:rFonts w:ascii="Times New Roman" w:hAnsi="Times New Roman" w:cs="Times New Roman"/>
+        </w:rPr>
+        <w:t>.xyz</w:t>
+      </w:r>
+      <w:r>
+        <w:rPr>
+          <w:rFonts w:ascii="Times New Roman" w:hAnsi="Times New Roman" w:cs="Times New Roman"/>
+        </w:rPr>
+        <w:t xml:space="preserve"> file</w:t>
+      </w:r>
+      <w:r>
+        <w:rPr>
+          <w:rFonts w:ascii="Times New Roman" w:hAnsi="Times New Roman" w:cs="Times New Roman"/>
+        </w:rPr>
+        <w:t>, which is usually names as</w:t>
+      </w:r>
+      <w:r>
+        <w:rPr>
+          <w:rFonts w:ascii="Times New Roman" w:hAnsi="Times New Roman" w:cs="Times New Roman"/>
+        </w:rPr>
+        <w:t xml:space="preserve"> </w:t>
+      </w:r>
+      <w:r>
+        <w:rPr>
+          <w:rFonts w:ascii="Times New Roman" w:hAnsi="Times New Roman" w:cs="Times New Roman"/>
+        </w:rPr>
+        <w:t>‘</w:t>
+      </w:r>
+      <w:proofErr w:type="spellStart"/>
+      <w:r>
+        <w:rPr>
+          <w:rFonts w:ascii="Times New Roman" w:hAnsi="Times New Roman" w:cs="Times New Roman"/>
+        </w:rPr>
+        <w:t>trajectory.xyz</w:t>
+      </w:r>
+      <w:proofErr w:type="spellEnd"/>
+      <w:r>
+        <w:rPr>
+          <w:rFonts w:ascii="Times New Roman" w:hAnsi="Times New Roman" w:cs="Times New Roman"/>
+        </w:rPr>
+        <w:t>’</w:t>
+      </w:r>
+      <w:r>
+        <w:rPr>
+          <w:rFonts w:ascii="Times New Roman" w:hAnsi="Times New Roman" w:cs="Times New Roman"/>
+        </w:rPr>
+        <w:t>.</w:t>
+      </w:r>
+    </w:p>
+    <w:p>
+      <w:pPr>
+        <w:pStyle w:val="ListParagraph"/>
+        <w:rPr>
+          <w:rFonts w:ascii="Times New Roman" w:hAnsi="Times New Roman" w:cs="Times New Roman"/>
+        </w:rPr>
+      </w:pPr>
+      <w:r>
+        <w:rPr>
+          <w:rFonts w:ascii="Times New Roman" w:hAnsi="Times New Roman" w:cs="Times New Roman"/>
+        </w:rPr>
+        <w:t>Sample:</w:t>
+      </w:r>
+      <w:r>
+        <w:rPr>
+          <w:rFonts w:ascii="Times New Roman" w:hAnsi="Times New Roman" w:cs="Times New Roman"/>
+        </w:rPr>
+        <w:t xml:space="preserve"> </w:t>
+      </w:r>
+      <w:proofErr w:type="spellStart"/>
+      <w:r>
+        <w:rPr>
+          <w:rFonts w:ascii="Times New Roman" w:hAnsi="Times New Roman" w:cs="Times New Roman"/>
+        </w:rPr>
+        <w:t>FileName</w:t>
+      </w:r>
+      <w:proofErr w:type="spellEnd"/>
+      <w:r>
+        <w:rPr>
+          <w:rFonts w:ascii="Times New Roman" w:hAnsi="Times New Roman" w:cs="Times New Roman"/>
+        </w:rPr>
+        <w:t xml:space="preserve"> = ‘/Users/</w:t>
+      </w:r>
+      <w:proofErr w:type="spellStart"/>
+      <w:r>
+        <w:rPr>
+          <w:rFonts w:ascii="Times New Roman" w:hAnsi="Times New Roman" w:cs="Times New Roman"/>
+        </w:rPr>
+        <w:t>UserName</w:t>
+      </w:r>
+      <w:proofErr w:type="spellEnd"/>
+      <w:r>
+        <w:rPr>
+          <w:rFonts w:ascii="Times New Roman" w:hAnsi="Times New Roman" w:cs="Times New Roman"/>
+        </w:rPr>
+        <w:t>/Documents/</w:t>
+      </w:r>
+      <w:r>
+        <w:rPr>
+          <w:rFonts w:ascii="Times New Roman" w:hAnsi="Times New Roman" w:cs="Times New Roman"/>
+        </w:rPr>
+        <w:t xml:space="preserve"> </w:t>
+      </w:r>
+      <w:proofErr w:type="spellStart"/>
+      <w:r>
+        <w:rPr>
+          <w:rFonts w:ascii="Times New Roman" w:hAnsi="Times New Roman" w:cs="Times New Roman"/>
+        </w:rPr>
+        <w:t>trajectory.xyz</w:t>
+      </w:r>
+      <w:proofErr w:type="spellEnd"/>
+      <w:r>
+        <w:rPr>
+          <w:rFonts w:ascii="Times New Roman" w:hAnsi="Times New Roman" w:cs="Times New Roman"/>
+        </w:rPr>
+        <w:t>’</w:t>
+      </w:r>
+    </w:p>
+    <w:p>
+      <w:pPr>
+        <w:pStyle w:val="ListParagraph"/>
+        <w:numPr>
+          <w:ilvl w:val="0"/>
+          <w:numId w:val="1"/>
+        </w:numPr>
+        <w:rPr>
+          <w:rFonts w:ascii="Times New Roman" w:hAnsi="Times New Roman" w:cs="Times New Roman"/>
+        </w:rPr>
+      </w:pPr>
+      <w:proofErr w:type="spellStart"/>
+      <w:r>
+        <w:rPr>
+          <w:rFonts w:ascii="Times New Roman" w:hAnsi="Times New Roman" w:cs="Times New Roman"/>
+        </w:rPr>
+        <w:t>LitNum</w:t>
+      </w:r>
+      <w:proofErr w:type="spellEnd"/>
+    </w:p>
+    <w:p>
+      <w:pPr>
+        <w:pStyle w:val="ListParagraph"/>
+        <w:rPr>
+          <w:rFonts w:ascii="Times New Roman" w:hAnsi="Times New Roman" w:cs="Times New Roman"/>
+        </w:rPr>
+      </w:pPr>
+      <w:r>
+        <w:rPr>
+          <w:rFonts w:ascii="Times New Roman" w:hAnsi="Times New Roman" w:cs="Times New Roman"/>
+        </w:rPr>
+        <w:t xml:space="preserve">Acceptable value: </w:t>
+      </w:r>
+      <w:r>
+        <w:rPr>
+          <w:rFonts w:ascii="Times New Roman" w:hAnsi="Times New Roman" w:cs="Times New Roman"/>
+        </w:rPr>
+        <w:t>I</w:t>
+      </w:r>
+      <w:r>
+        <w:rPr>
+          <w:rFonts w:ascii="Times New Roman" w:hAnsi="Times New Roman" w:cs="Times New Roman"/>
+        </w:rPr>
+        <w:t>nt</w:t>
+      </w:r>
+      <w:r>
+        <w:rPr>
+          <w:rFonts w:ascii="Times New Roman" w:hAnsi="Times New Roman" w:cs="Times New Roman"/>
+        </w:rPr>
+        <w:t xml:space="preserve"> (Must provide)</w:t>
+      </w:r>
+    </w:p>
+    <w:p>
+      <w:pPr>
+        <w:pStyle w:val="ListParagraph"/>
+        <w:rPr>
+          <w:rFonts w:ascii="Times New Roman" w:hAnsi="Times New Roman" w:cs="Times New Roman"/>
+        </w:rPr>
+      </w:pPr>
+      <w:r>
+        <w:rPr>
+          <w:rFonts w:ascii="Times New Roman" w:hAnsi="Times New Roman" w:cs="Times New Roman"/>
+        </w:rPr>
+        <w:t>Description: It is the</w:t>
+      </w:r>
+      <w:r>
+        <w:rPr>
+          <w:rFonts w:ascii="Times New Roman" w:hAnsi="Times New Roman" w:cs="Times New Roman"/>
+        </w:rPr>
+        <w:t xml:space="preserve"> number of literation user desire to examine.</w:t>
+      </w:r>
+      <w:r>
+        <w:rPr>
+          <w:rFonts w:ascii="Times New Roman" w:hAnsi="Times New Roman" w:cs="Times New Roman"/>
+        </w:rPr>
+        <w:t xml:space="preserve"> If the input if -1, the function will extract the entire literation.</w:t>
+      </w:r>
+    </w:p>
+    <w:p>
+      <w:pPr>
+        <w:pStyle w:val="ListParagraph"/>
+        <w:rPr>
+          <w:rFonts w:ascii="Times New Roman" w:hAnsi="Times New Roman" w:cs="Times New Roman"/>
+        </w:rPr>
+      </w:pPr>
+      <w:r>
+        <w:rPr>
+          <w:rFonts w:ascii="Times New Roman" w:hAnsi="Times New Roman" w:cs="Times New Roman"/>
+        </w:rPr>
+        <w:t>Sample:</w:t>
+      </w:r>
+      <w:r>
+        <w:rPr>
+          <w:rFonts w:ascii="Times New Roman" w:hAnsi="Times New Roman" w:cs="Times New Roman"/>
+        </w:rPr>
+        <w:t xml:space="preserve"> </w:t>
+      </w:r>
+      <w:proofErr w:type="spellStart"/>
+      <w:r>
+        <w:rPr>
+          <w:rFonts w:ascii="Times New Roman" w:hAnsi="Times New Roman" w:cs="Times New Roman"/>
+        </w:rPr>
+        <w:t>LitNum</w:t>
+      </w:r>
+      <w:proofErr w:type="spellEnd"/>
+      <w:r>
+        <w:rPr>
+          <w:rFonts w:ascii="Times New Roman" w:hAnsi="Times New Roman" w:cs="Times New Roman"/>
+        </w:rPr>
+        <w:t xml:space="preserve"> = </w:t>
+      </w:r>
+      <w:r>
+        <w:rPr>
+          <w:rFonts w:ascii="Times New Roman" w:hAnsi="Times New Roman" w:cs="Times New Roman"/>
+        </w:rPr>
+        <w:t>100000000</w:t>
+      </w:r>
+      <w:r>
+        <w:rPr>
+          <w:rFonts w:ascii="Times New Roman" w:hAnsi="Times New Roman" w:cs="Times New Roman"/>
+        </w:rPr>
+        <w:t xml:space="preserve"> or </w:t>
+      </w:r>
+      <w:proofErr w:type="spellStart"/>
+      <w:r>
+        <w:rPr>
+          <w:rFonts w:ascii="Times New Roman" w:hAnsi="Times New Roman" w:cs="Times New Roman"/>
+        </w:rPr>
+        <w:t>LitNum</w:t>
+      </w:r>
+      <w:proofErr w:type="spellEnd"/>
+      <w:r>
+        <w:rPr>
+          <w:rFonts w:ascii="Times New Roman" w:hAnsi="Times New Roman" w:cs="Times New Roman"/>
+        </w:rPr>
+        <w:t xml:space="preserve"> = -1</w:t>
+      </w:r>
+    </w:p>
+    <w:p/>
+    <w:p/>
+    <w:p>
+      <w:pPr>
+        <w:rPr>
+          <w:lang w:val="en-US"/>
+        </w:rPr>
+      </w:pPr>
+      <w:proofErr w:type="spellStart"/>
+      <w:r>
+        <w:rPr>
+          <w:lang w:val="en-US"/>
+        </w:rPr>
+        <w:t>x</w:t>
+      </w:r>
+      <w:r>
+        <w:rPr>
+          <w:lang w:val="en-US"/>
+        </w:rPr>
+        <w:t>yz_to_</w:t>
+      </w:r>
+      <w:r>
+        <w:rPr>
+          <w:lang w:val="en-US"/>
+        </w:rPr>
+        <w:t>df</w:t>
+      </w:r>
+      <w:proofErr w:type="spellEnd"/>
+      <w:r>
+        <w:rPr>
+          <w:lang w:val="en-US"/>
+        </w:rPr>
+        <w:t xml:space="preserve"> (</w:t>
+      </w:r>
+      <w:proofErr w:type="spellStart"/>
+      <w:r>
+        <w:rPr>
+          <w:lang w:val="en-US"/>
+        </w:rPr>
+        <w:t>FileName</w:t>
+      </w:r>
+      <w:proofErr w:type="spellEnd"/>
+      <w:r>
+        <w:rPr>
+          <w:lang w:val="en-US"/>
+        </w:rPr>
+        <w:t xml:space="preserve">, </w:t>
+      </w:r>
+      <w:proofErr w:type="spellStart"/>
+      <w:r>
+        <w:rPr>
+          <w:lang w:val="en-US"/>
+        </w:rPr>
+        <w:t>LitNum</w:t>
+      </w:r>
+      <w:proofErr w:type="spellEnd"/>
+      <w:r>
+        <w:rPr>
+          <w:lang w:val="en-US"/>
+        </w:rPr>
+        <w:t xml:space="preserve">, </w:t>
+      </w:r>
+      <w:proofErr w:type="spellStart"/>
+      <w:r>
+        <w:rPr>
+          <w:lang w:val="en-US"/>
+        </w:rPr>
+        <w:t>SaveCsv</w:t>
+      </w:r>
+      <w:proofErr w:type="spellEnd"/>
+      <w:r>
+        <w:rPr>
+          <w:lang w:val="en-US"/>
+        </w:rPr>
+        <w:t>):</w:t>
+      </w:r>
+    </w:p>
+    <w:p>
+      <w:pPr>
+        <w:rPr>
+          <w:lang w:val="en-US"/>
+        </w:rPr>
+      </w:pPr>
+      <w:r>
+        <w:rPr>
+          <w:lang w:val="en-US"/>
+        </w:rPr>
+        <w:t xml:space="preserve">Description: This function enables users to convert the output .xyz file by NERDSS simulation into a </w:t>
+      </w:r>
+      <w:proofErr w:type="gramStart"/>
+      <w:r>
+        <w:rPr>
+          <w:lang w:val="en-US"/>
+        </w:rPr>
+        <w:t>pandas.DataFrame</w:t>
+      </w:r>
+      <w:proofErr w:type="gramEnd"/>
+      <w:r>
+        <w:rPr>
+          <w:lang w:val="en-US"/>
+        </w:rPr>
+        <w:t xml:space="preserve"> of a specific or entire time frame. The generated csv file will contain 5 columns, including number of literation, species name, x, </w:t>
+      </w:r>
+      <w:proofErr w:type="gramStart"/>
+      <w:r>
+        <w:rPr>
+          <w:lang w:val="en-US"/>
+        </w:rPr>
+        <w:t>y</w:t>
+      </w:r>
+      <w:proofErr w:type="gramEnd"/>
+      <w:r>
+        <w:rPr>
+          <w:lang w:val="en-US"/>
+        </w:rPr>
+        <w:t xml:space="preserve"> and z coordinates.</w:t>
+      </w:r>
+    </w:p>
+    <w:p>
+      <w:r>
+        <w:t>Parameters:</w:t>
+      </w:r>
+    </w:p>
+    <w:p>
+      <w:pPr>
+        <w:pStyle w:val="ListParagraph"/>
+        <w:numPr>
+          <w:ilvl w:val="0"/>
+          <w:numId w:val="1"/>
+        </w:numPr>
+        <w:rPr>
+          <w:rFonts w:ascii="Times New Roman" w:hAnsi="Times New Roman" w:cs="Times New Roman"/>
+        </w:rPr>
+      </w:pPr>
+      <w:proofErr w:type="spellStart"/>
+      <w:r>
+        <w:rPr>
+          <w:rFonts w:ascii="Times New Roman" w:hAnsi="Times New Roman" w:cs="Times New Roman"/>
+        </w:rPr>
+        <w:t>FileName</w:t>
+      </w:r>
+      <w:proofErr w:type="spellEnd"/>
+    </w:p>
+    <w:p>
+      <w:pPr>
+        <w:pStyle w:val="ListParagraph"/>
+        <w:rPr>
+          <w:rFonts w:ascii="Times New Roman" w:hAnsi="Times New Roman" w:cs="Times New Roman"/>
+        </w:rPr>
+      </w:pPr>
+      <w:r>
+        <w:rPr>
+          <w:rFonts w:ascii="Times New Roman" w:hAnsi="Times New Roman" w:cs="Times New Roman"/>
+        </w:rPr>
+        <w:t xml:space="preserve">Acceptable value: </w:t>
+      </w:r>
+      <w:r>
+        <w:rPr>
+          <w:rFonts w:ascii="Times New Roman" w:hAnsi="Times New Roman" w:cs="Times New Roman"/>
+        </w:rPr>
+        <w:t>String</w:t>
+      </w:r>
+      <w:r>
+        <w:rPr>
+          <w:rFonts w:ascii="Times New Roman" w:hAnsi="Times New Roman" w:cs="Times New Roman"/>
+        </w:rPr>
+        <w:t xml:space="preserve"> (Must provide)</w:t>
+      </w:r>
+    </w:p>
+    <w:p>
+      <w:pPr>
+        <w:pStyle w:val="ListParagraph"/>
+        <w:rPr>
+          <w:rFonts w:ascii="Times New Roman" w:hAnsi="Times New Roman" w:cs="Times New Roman"/>
+        </w:rPr>
+      </w:pPr>
+      <w:r>
+        <w:rPr>
+          <w:rFonts w:ascii="Times New Roman" w:hAnsi="Times New Roman" w:cs="Times New Roman"/>
+        </w:rPr>
+        <w:t xml:space="preserve">Description: It is the path to the </w:t>
+      </w:r>
+      <w:r>
+        <w:rPr>
+          <w:rFonts w:ascii="Times New Roman" w:hAnsi="Times New Roman" w:cs="Times New Roman"/>
+        </w:rPr>
+        <w:t>.xyz</w:t>
+      </w:r>
+      <w:r>
+        <w:rPr>
+          <w:rFonts w:ascii="Times New Roman" w:hAnsi="Times New Roman" w:cs="Times New Roman"/>
+        </w:rPr>
+        <w:t xml:space="preserve"> file</w:t>
+      </w:r>
+      <w:r>
+        <w:rPr>
+          <w:rFonts w:ascii="Times New Roman" w:hAnsi="Times New Roman" w:cs="Times New Roman"/>
+        </w:rPr>
+        <w:t>, which is usually names as</w:t>
+      </w:r>
+      <w:r>
+        <w:rPr>
+          <w:rFonts w:ascii="Times New Roman" w:hAnsi="Times New Roman" w:cs="Times New Roman"/>
+        </w:rPr>
+        <w:t xml:space="preserve"> </w:t>
+      </w:r>
+      <w:r>
+        <w:rPr>
+          <w:rFonts w:ascii="Times New Roman" w:hAnsi="Times New Roman" w:cs="Times New Roman"/>
+        </w:rPr>
+        <w:t>‘</w:t>
+      </w:r>
+      <w:proofErr w:type="spellStart"/>
+      <w:r>
+        <w:rPr>
+          <w:rFonts w:ascii="Times New Roman" w:hAnsi="Times New Roman" w:cs="Times New Roman"/>
+        </w:rPr>
+        <w:t>trajectory.xyz</w:t>
+      </w:r>
+      <w:proofErr w:type="spellEnd"/>
+      <w:r>
+        <w:rPr>
+          <w:rFonts w:ascii="Times New Roman" w:hAnsi="Times New Roman" w:cs="Times New Roman"/>
+        </w:rPr>
+        <w:t>’</w:t>
+      </w:r>
+      <w:r>
+        <w:rPr>
+          <w:rFonts w:ascii="Times New Roman" w:hAnsi="Times New Roman" w:cs="Times New Roman"/>
+        </w:rPr>
+        <w:t>.</w:t>
+      </w:r>
+    </w:p>
+    <w:p>
+      <w:pPr>
+        <w:pStyle w:val="ListParagraph"/>
+        <w:rPr>
+          <w:rFonts w:ascii="Times New Roman" w:hAnsi="Times New Roman" w:cs="Times New Roman"/>
+        </w:rPr>
+      </w:pPr>
+      <w:r>
+        <w:rPr>
+          <w:rFonts w:ascii="Times New Roman" w:hAnsi="Times New Roman" w:cs="Times New Roman"/>
+        </w:rPr>
+        <w:t>Sample:</w:t>
+      </w:r>
+      <w:r>
+        <w:rPr>
+          <w:rFonts w:ascii="Times New Roman" w:hAnsi="Times New Roman" w:cs="Times New Roman"/>
+        </w:rPr>
+        <w:t xml:space="preserve"> </w:t>
+      </w:r>
+      <w:proofErr w:type="spellStart"/>
+      <w:r>
+        <w:rPr>
+          <w:rFonts w:ascii="Times New Roman" w:hAnsi="Times New Roman" w:cs="Times New Roman"/>
+        </w:rPr>
+        <w:t>FileName</w:t>
+      </w:r>
+      <w:proofErr w:type="spellEnd"/>
+      <w:r>
+        <w:rPr>
+          <w:rFonts w:ascii="Times New Roman" w:hAnsi="Times New Roman" w:cs="Times New Roman"/>
+        </w:rPr>
+        <w:t xml:space="preserve"> = ‘/Users/</w:t>
+      </w:r>
+      <w:proofErr w:type="spellStart"/>
+      <w:r>
+        <w:rPr>
+          <w:rFonts w:ascii="Times New Roman" w:hAnsi="Times New Roman" w:cs="Times New Roman"/>
+        </w:rPr>
+        <w:t>UserName</w:t>
+      </w:r>
+      <w:proofErr w:type="spellEnd"/>
+      <w:r>
+        <w:rPr>
+          <w:rFonts w:ascii="Times New Roman" w:hAnsi="Times New Roman" w:cs="Times New Roman"/>
+        </w:rPr>
+        <w:t>/Documents/</w:t>
+      </w:r>
+      <w:r>
+        <w:rPr>
+          <w:rFonts w:ascii="Times New Roman" w:hAnsi="Times New Roman" w:cs="Times New Roman"/>
+        </w:rPr>
+        <w:t xml:space="preserve"> </w:t>
+      </w:r>
+      <w:proofErr w:type="spellStart"/>
+      <w:r>
+        <w:rPr>
+          <w:rFonts w:ascii="Times New Roman" w:hAnsi="Times New Roman" w:cs="Times New Roman"/>
+        </w:rPr>
+        <w:t>trajectory.xyz</w:t>
+      </w:r>
+      <w:proofErr w:type="spellEnd"/>
+      <w:r>
+        <w:rPr>
+          <w:rFonts w:ascii="Times New Roman" w:hAnsi="Times New Roman" w:cs="Times New Roman"/>
+        </w:rPr>
+        <w:t>’</w:t>
+      </w:r>
+    </w:p>
+    <w:p>
+      <w:pPr>
+        <w:pStyle w:val="ListParagraph"/>
+        <w:numPr>
+          <w:ilvl w:val="0"/>
+          <w:numId w:val="1"/>
+        </w:numPr>
+        <w:rPr>
+          <w:rFonts w:ascii="Times New Roman" w:hAnsi="Times New Roman" w:cs="Times New Roman"/>
+        </w:rPr>
+      </w:pPr>
+      <w:proofErr w:type="spellStart"/>
+      <w:r>
+        <w:rPr>
+          <w:rFonts w:ascii="Times New Roman" w:hAnsi="Times New Roman" w:cs="Times New Roman"/>
+        </w:rPr>
+        <w:t>LitNum</w:t>
+      </w:r>
+      <w:proofErr w:type="spellEnd"/>
+    </w:p>
+    <w:p>
+      <w:pPr>
+        <w:pStyle w:val="ListParagraph"/>
+        <w:rPr>
+          <w:rFonts w:ascii="Times New Roman" w:hAnsi="Times New Roman" w:cs="Times New Roman"/>
+        </w:rPr>
+      </w:pPr>
+      <w:r>
+        <w:rPr>
+          <w:rFonts w:ascii="Times New Roman" w:hAnsi="Times New Roman" w:cs="Times New Roman"/>
+        </w:rPr>
+        <w:t xml:space="preserve">Acceptable value: </w:t>
+      </w:r>
+      <w:r>
+        <w:rPr>
+          <w:rFonts w:ascii="Times New Roman" w:hAnsi="Times New Roman" w:cs="Times New Roman"/>
+        </w:rPr>
+        <w:t>int</w:t>
+      </w:r>
+      <w:r>
+        <w:rPr>
+          <w:rFonts w:ascii="Times New Roman" w:hAnsi="Times New Roman" w:cs="Times New Roman"/>
+        </w:rPr>
+        <w:t xml:space="preserve"> (Must provide)</w:t>
+      </w:r>
+    </w:p>
+    <w:p>
+      <w:pPr>
+        <w:pStyle w:val="ListParagraph"/>
+        <w:rPr>
+          <w:rFonts w:ascii="Times New Roman" w:hAnsi="Times New Roman" w:cs="Times New Roman"/>
+        </w:rPr>
+      </w:pPr>
+      <w:r>
+        <w:rPr>
+          <w:rFonts w:ascii="Times New Roman" w:hAnsi="Times New Roman" w:cs="Times New Roman"/>
+        </w:rPr>
+        <w:t>Description: It is the</w:t>
+      </w:r>
+      <w:r>
+        <w:rPr>
+          <w:rFonts w:ascii="Times New Roman" w:hAnsi="Times New Roman" w:cs="Times New Roman"/>
+        </w:rPr>
+        <w:t xml:space="preserve"> number of literation user desire to examine. If the input if -1, the function will extract the entire literation.</w:t>
+      </w:r>
+    </w:p>
+    <w:p>
+      <w:pPr>
+        <w:pStyle w:val="ListParagraph"/>
+        <w:rPr>
+          <w:rFonts w:ascii="Times New Roman" w:hAnsi="Times New Roman" w:cs="Times New Roman"/>
+        </w:rPr>
+      </w:pPr>
+      <w:r>
+        <w:rPr>
+          <w:rFonts w:ascii="Times New Roman" w:hAnsi="Times New Roman" w:cs="Times New Roman"/>
+        </w:rPr>
+        <w:t>Sample:</w:t>
+      </w:r>
+      <w:r>
+        <w:rPr>
+          <w:rFonts w:ascii="Times New Roman" w:hAnsi="Times New Roman" w:cs="Times New Roman"/>
+        </w:rPr>
+        <w:t xml:space="preserve"> </w:t>
+      </w:r>
+      <w:proofErr w:type="spellStart"/>
+      <w:r>
+        <w:rPr>
+          <w:rFonts w:ascii="Times New Roman" w:hAnsi="Times New Roman" w:cs="Times New Roman"/>
+        </w:rPr>
+        <w:t>LitNum</w:t>
+      </w:r>
+      <w:proofErr w:type="spellEnd"/>
+      <w:r>
+        <w:rPr>
+          <w:rFonts w:ascii="Times New Roman" w:hAnsi="Times New Roman" w:cs="Times New Roman"/>
+        </w:rPr>
+        <w:t xml:space="preserve"> = 100000000 or </w:t>
+      </w:r>
+      <w:proofErr w:type="spellStart"/>
+      <w:r>
+        <w:rPr>
+          <w:rFonts w:ascii="Times New Roman" w:hAnsi="Times New Roman" w:cs="Times New Roman"/>
+        </w:rPr>
+        <w:t>LitNum</w:t>
+      </w:r>
+      <w:proofErr w:type="spellEnd"/>
+      <w:r>
+        <w:rPr>
+          <w:rFonts w:ascii="Times New Roman" w:hAnsi="Times New Roman" w:cs="Times New Roman"/>
+        </w:rPr>
+        <w:t xml:space="preserve"> = -1</w:t>
+      </w:r>
+    </w:p>
+    <w:p>
+      <w:pPr>
+        <w:pStyle w:val="ListParagraph"/>
+        <w:numPr>
+          <w:ilvl w:val="0"/>
+          <w:numId w:val="1"/>
+        </w:numPr>
+        <w:rPr>
+          <w:rFonts w:ascii="Times New Roman" w:hAnsi="Times New Roman" w:cs="Times New Roman"/>
+        </w:rPr>
+      </w:pPr>
+      <w:proofErr w:type="spellStart"/>
+      <w:r>
+        <w:rPr>
+          <w:rFonts w:ascii="Times New Roman" w:hAnsi="Times New Roman" w:cs="Times New Roman"/>
+        </w:rPr>
+        <w:t>SaveCsv</w:t>
+      </w:r>
+      <w:proofErr w:type="spellEnd"/>
+    </w:p>
+    <w:p>
+      <w:pPr>
+        <w:pStyle w:val="ListParagraph"/>
+        <w:rPr>
+          <w:rFonts w:ascii="Times New Roman" w:hAnsi="Times New Roman" w:cs="Times New Roman"/>
+        </w:rPr>
+      </w:pPr>
+      <w:r>
+        <w:rPr>
+          <w:rFonts w:ascii="Times New Roman" w:hAnsi="Times New Roman" w:cs="Times New Roman"/>
+        </w:rPr>
+        <w:t xml:space="preserve">Acceptable value: </w:t>
+      </w:r>
+      <w:r>
+        <w:rPr>
+          <w:rFonts w:ascii="Times New Roman" w:hAnsi="Times New Roman" w:cs="Times New Roman"/>
+        </w:rPr>
+        <w:t>Bool</w:t>
+      </w:r>
+      <w:r>
+        <w:rPr>
+          <w:rFonts w:ascii="Times New Roman" w:hAnsi="Times New Roman" w:cs="Times New Roman"/>
+        </w:rPr>
+        <w:t xml:space="preserve"> (</w:t>
+      </w:r>
+      <w:r>
+        <w:rPr>
+          <w:rFonts w:ascii="Times New Roman" w:hAnsi="Times New Roman" w:cs="Times New Roman"/>
+        </w:rPr>
+        <w:t>Optional</w:t>
+      </w:r>
+      <w:r>
+        <w:rPr>
+          <w:rFonts w:ascii="Times New Roman" w:hAnsi="Times New Roman" w:cs="Times New Roman"/>
+        </w:rPr>
+        <w:t>)</w:t>
+      </w:r>
+    </w:p>
+    <w:p>
+      <w:pPr>
+        <w:pStyle w:val="ListParagraph"/>
+        <w:rPr>
+          <w:rFonts w:ascii="Times New Roman" w:hAnsi="Times New Roman" w:cs="Times New Roman"/>
+        </w:rPr>
+      </w:pPr>
+      <w:r>
+        <w:rPr>
+          <w:rFonts w:ascii="Times New Roman" w:hAnsi="Times New Roman" w:cs="Times New Roman"/>
+        </w:rPr>
+        <w:t>Default: True</w:t>
+      </w:r>
+    </w:p>
+    <w:p>
+      <w:pPr>
+        <w:pStyle w:val="ListParagraph"/>
+        <w:rPr>
+          <w:rFonts w:ascii="Times New Roman" w:hAnsi="Times New Roman" w:cs="Times New Roman"/>
+        </w:rPr>
+      </w:pPr>
+      <w:r>
+        <w:rPr>
+          <w:rFonts w:ascii="Times New Roman" w:hAnsi="Times New Roman" w:cs="Times New Roman"/>
+        </w:rPr>
+        <w:t xml:space="preserve">Description: </w:t>
+      </w:r>
+      <w:r>
+        <w:rPr>
+          <w:rFonts w:ascii="Times New Roman" w:hAnsi="Times New Roman" w:cs="Times New Roman"/>
+        </w:rPr>
+        <w:t>If True, the corresponding .csv file will also be saved under the same directory; if False, the generated .csv file will be deleted.</w:t>
+      </w:r>
+    </w:p>
+    <w:p/>
+    <w:p/>
+    <w:p>
+      <w:pPr>
+        <w:rPr>
+          <w:lang w:val="en-US"/>
+        </w:rPr>
+      </w:pPr>
+      <w:proofErr w:type="spellStart"/>
+      <w:r>
+        <w:rPr>
+          <w:lang w:val="en-US"/>
+        </w:rPr>
+        <w:t>traj_track</w:t>
+      </w:r>
+      <w:proofErr w:type="spellEnd"/>
+      <w:r>
+        <w:rPr>
+          <w:lang w:val="en-US"/>
+        </w:rPr>
+        <w:t xml:space="preserve"> (</w:t>
+      </w:r>
+      <w:proofErr w:type="spellStart"/>
+      <w:r>
+        <w:rPr>
+          <w:lang w:val="en-US"/>
+        </w:rPr>
+        <w:t>FileName</w:t>
+      </w:r>
+      <w:proofErr w:type="spellEnd"/>
+      <w:r>
+        <w:rPr>
+          <w:lang w:val="en-US"/>
+        </w:rPr>
+        <w:t xml:space="preserve">, </w:t>
+      </w:r>
+      <w:proofErr w:type="spellStart"/>
+      <w:r>
+        <w:rPr>
+          <w:lang w:val="en-US"/>
+        </w:rPr>
+        <w:t>SiteNum</w:t>
+      </w:r>
+      <w:proofErr w:type="spellEnd"/>
+      <w:r>
+        <w:rPr>
+          <w:lang w:val="en-US"/>
+        </w:rPr>
+        <w:t xml:space="preserve">, </w:t>
+      </w:r>
+      <w:proofErr w:type="spellStart"/>
+      <w:r>
+        <w:rPr>
+          <w:lang w:val="en-US"/>
+        </w:rPr>
+        <w:t>MolIndex</w:t>
+      </w:r>
+      <w:proofErr w:type="spellEnd"/>
+      <w:r>
+        <w:rPr>
+          <w:lang w:val="en-US"/>
+        </w:rPr>
+        <w:t>)</w:t>
+      </w:r>
+    </w:p>
+    <w:p>
+      <w:pPr>
+        <w:rPr>
+          <w:lang w:val="en-US"/>
+        </w:rPr>
+      </w:pPr>
+      <w:r>
+        <w:rPr>
+          <w:lang w:val="en-US"/>
+        </w:rPr>
+        <w:t xml:space="preserve">Description: This function enables users to track the COM coordinate changing of one or more molecule. The return will be a 2D matrix with the size of the number of literation times the number of desired </w:t>
+      </w:r>
+      <w:r>
+        <w:rPr>
+          <w:lang w:val="en-US"/>
+        </w:rPr>
+        <w:t>molecules</w:t>
+      </w:r>
+      <w:r>
+        <w:rPr>
+          <w:lang w:val="en-US"/>
+        </w:rPr>
+        <w:t>.</w:t>
+      </w:r>
+    </w:p>
+    <w:p>
+      <w:pPr>
+        <w:rPr>
+          <w:lang w:val="en-US"/>
+        </w:rPr>
+      </w:pPr>
+      <w:r>
+        <w:rPr>
+          <w:lang w:val="en-US"/>
+        </w:rPr>
+        <w:t>Parameters:</w:t>
+      </w:r>
+    </w:p>
+    <w:p>
+      <w:pPr>
+        <w:pStyle w:val="ListParagraph"/>
+        <w:numPr>
+          <w:ilvl w:val="0"/>
+          <w:numId w:val="1"/>
+        </w:numPr>
+        <w:rPr>
+          <w:rFonts w:ascii="Times New Roman" w:hAnsi="Times New Roman" w:cs="Times New Roman"/>
+        </w:rPr>
+      </w:pPr>
+      <w:proofErr w:type="spellStart"/>
+      <w:r>
+        <w:rPr>
+          <w:rFonts w:ascii="Times New Roman" w:hAnsi="Times New Roman" w:cs="Times New Roman"/>
+        </w:rPr>
+        <w:lastRenderedPageBreak/>
+        <w:t>FileName</w:t>
+      </w:r>
+      <w:proofErr w:type="spellEnd"/>
+    </w:p>
+    <w:p>
+      <w:pPr>
+        <w:pStyle w:val="ListParagraph"/>
+        <w:rPr>
+          <w:rFonts w:ascii="Times New Roman" w:hAnsi="Times New Roman" w:cs="Times New Roman"/>
+        </w:rPr>
+      </w:pPr>
+      <w:r>
+        <w:rPr>
+          <w:rFonts w:ascii="Times New Roman" w:hAnsi="Times New Roman" w:cs="Times New Roman"/>
+        </w:rPr>
+        <w:t xml:space="preserve">Acceptable value: </w:t>
+      </w:r>
+      <w:r>
+        <w:rPr>
+          <w:rFonts w:ascii="Times New Roman" w:hAnsi="Times New Roman" w:cs="Times New Roman"/>
+        </w:rPr>
+        <w:t>String</w:t>
+      </w:r>
+      <w:r>
+        <w:rPr>
+          <w:rFonts w:ascii="Times New Roman" w:hAnsi="Times New Roman" w:cs="Times New Roman"/>
+        </w:rPr>
+        <w:t xml:space="preserve"> (Must provide)</w:t>
+      </w:r>
+    </w:p>
+    <w:p>
+      <w:pPr>
+        <w:pStyle w:val="ListParagraph"/>
+        <w:rPr>
+          <w:rFonts w:ascii="Times New Roman" w:hAnsi="Times New Roman" w:cs="Times New Roman"/>
+        </w:rPr>
+      </w:pPr>
+      <w:r>
+        <w:rPr>
+          <w:rFonts w:ascii="Times New Roman" w:hAnsi="Times New Roman" w:cs="Times New Roman"/>
+        </w:rPr>
+        <w:t xml:space="preserve">Description: It is the path to the </w:t>
+      </w:r>
+      <w:r>
+        <w:rPr>
+          <w:rFonts w:ascii="Times New Roman" w:hAnsi="Times New Roman" w:cs="Times New Roman"/>
+        </w:rPr>
+        <w:t>.xyz</w:t>
+      </w:r>
+      <w:r>
+        <w:rPr>
+          <w:rFonts w:ascii="Times New Roman" w:hAnsi="Times New Roman" w:cs="Times New Roman"/>
+        </w:rPr>
+        <w:t xml:space="preserve"> file</w:t>
+      </w:r>
+      <w:r>
+        <w:rPr>
+          <w:rFonts w:ascii="Times New Roman" w:hAnsi="Times New Roman" w:cs="Times New Roman"/>
+        </w:rPr>
+        <w:t>, which is usually names as</w:t>
+      </w:r>
+      <w:r>
+        <w:rPr>
+          <w:rFonts w:ascii="Times New Roman" w:hAnsi="Times New Roman" w:cs="Times New Roman"/>
+        </w:rPr>
+        <w:t xml:space="preserve"> </w:t>
+      </w:r>
+      <w:r>
+        <w:rPr>
+          <w:rFonts w:ascii="Times New Roman" w:hAnsi="Times New Roman" w:cs="Times New Roman"/>
+        </w:rPr>
+        <w:t>‘</w:t>
+      </w:r>
+      <w:proofErr w:type="spellStart"/>
+      <w:r>
+        <w:rPr>
+          <w:rFonts w:ascii="Times New Roman" w:hAnsi="Times New Roman" w:cs="Times New Roman"/>
+        </w:rPr>
+        <w:t>trajectory.xyz</w:t>
+      </w:r>
+      <w:proofErr w:type="spellEnd"/>
+      <w:r>
+        <w:rPr>
+          <w:rFonts w:ascii="Times New Roman" w:hAnsi="Times New Roman" w:cs="Times New Roman"/>
+        </w:rPr>
+        <w:t>’</w:t>
+      </w:r>
+      <w:r>
+        <w:rPr>
+          <w:rFonts w:ascii="Times New Roman" w:hAnsi="Times New Roman" w:cs="Times New Roman"/>
+        </w:rPr>
+        <w:t>.</w:t>
+      </w:r>
+    </w:p>
+    <w:p>
+      <w:pPr>
+        <w:pStyle w:val="ListParagraph"/>
+        <w:rPr>
+          <w:rFonts w:ascii="Times New Roman" w:hAnsi="Times New Roman" w:cs="Times New Roman"/>
+        </w:rPr>
+      </w:pPr>
+      <w:r>
+        <w:rPr>
+          <w:rFonts w:ascii="Times New Roman" w:hAnsi="Times New Roman" w:cs="Times New Roman"/>
+        </w:rPr>
+        <w:t>Sample:</w:t>
+      </w:r>
+      <w:r>
+        <w:rPr>
+          <w:rFonts w:ascii="Times New Roman" w:hAnsi="Times New Roman" w:cs="Times New Roman"/>
+        </w:rPr>
+        <w:t xml:space="preserve"> </w:t>
+      </w:r>
+      <w:proofErr w:type="spellStart"/>
+      <w:r>
+        <w:rPr>
+          <w:rFonts w:ascii="Times New Roman" w:hAnsi="Times New Roman" w:cs="Times New Roman"/>
+        </w:rPr>
+        <w:t>FileName</w:t>
+      </w:r>
+      <w:proofErr w:type="spellEnd"/>
+      <w:r>
+        <w:rPr>
+          <w:rFonts w:ascii="Times New Roman" w:hAnsi="Times New Roman" w:cs="Times New Roman"/>
+        </w:rPr>
+        <w:t xml:space="preserve"> = ‘/Users/</w:t>
+      </w:r>
+      <w:proofErr w:type="spellStart"/>
+      <w:r>
+        <w:rPr>
+          <w:rFonts w:ascii="Times New Roman" w:hAnsi="Times New Roman" w:cs="Times New Roman"/>
+        </w:rPr>
+        <w:t>UserName</w:t>
+      </w:r>
+      <w:proofErr w:type="spellEnd"/>
+      <w:r>
+        <w:rPr>
+          <w:rFonts w:ascii="Times New Roman" w:hAnsi="Times New Roman" w:cs="Times New Roman"/>
+        </w:rPr>
+        <w:t>/Documents/</w:t>
+      </w:r>
+      <w:r>
+        <w:rPr>
+          <w:rFonts w:ascii="Times New Roman" w:hAnsi="Times New Roman" w:cs="Times New Roman"/>
+        </w:rPr>
+        <w:t xml:space="preserve"> </w:t>
+      </w:r>
+      <w:proofErr w:type="spellStart"/>
+      <w:r>
+        <w:rPr>
+          <w:rFonts w:ascii="Times New Roman" w:hAnsi="Times New Roman" w:cs="Times New Roman"/>
+        </w:rPr>
+        <w:t>trajectory.xyz</w:t>
+      </w:r>
+      <w:proofErr w:type="spellEnd"/>
+      <w:r>
+        <w:rPr>
+          <w:rFonts w:ascii="Times New Roman" w:hAnsi="Times New Roman" w:cs="Times New Roman"/>
+        </w:rPr>
+        <w:t>’</w:t>
+      </w:r>
+    </w:p>
+    <w:p>
+      <w:pPr>
+        <w:pStyle w:val="ListParagraph"/>
+        <w:numPr>
+          <w:ilvl w:val="0"/>
+          <w:numId w:val="1"/>
+        </w:numPr>
+        <w:rPr>
+          <w:rFonts w:ascii="Times New Roman" w:hAnsi="Times New Roman" w:cs="Times New Roman"/>
+        </w:rPr>
+      </w:pPr>
+      <w:proofErr w:type="spellStart"/>
+      <w:r>
+        <w:rPr>
+          <w:rFonts w:ascii="Times New Roman" w:hAnsi="Times New Roman" w:cs="Times New Roman"/>
+        </w:rPr>
+        <w:t>SiteNum</w:t>
+      </w:r>
+      <w:proofErr w:type="spellEnd"/>
+    </w:p>
+    <w:p>
+      <w:pPr>
+        <w:pStyle w:val="ListParagraph"/>
+        <w:rPr>
+          <w:rFonts w:ascii="Times New Roman" w:hAnsi="Times New Roman" w:cs="Times New Roman"/>
+        </w:rPr>
+      </w:pPr>
+      <w:r>
+        <w:rPr>
+          <w:rFonts w:ascii="Times New Roman" w:hAnsi="Times New Roman" w:cs="Times New Roman"/>
+        </w:rPr>
+        <w:t xml:space="preserve">Acceptable value: </w:t>
+      </w:r>
+      <w:r>
+        <w:rPr>
+          <w:rFonts w:ascii="Times New Roman" w:hAnsi="Times New Roman" w:cs="Times New Roman"/>
+        </w:rPr>
+        <w:t>Int</w:t>
+      </w:r>
+      <w:r>
+        <w:rPr>
+          <w:rFonts w:ascii="Times New Roman" w:hAnsi="Times New Roman" w:cs="Times New Roman"/>
+        </w:rPr>
+        <w:t xml:space="preserve"> (Must provide)</w:t>
+      </w:r>
+    </w:p>
+    <w:p>
+      <w:pPr>
+        <w:pStyle w:val="ListParagraph"/>
+        <w:rPr>
+          <w:rFonts w:ascii="Times New Roman" w:hAnsi="Times New Roman" w:cs="Times New Roman"/>
+        </w:rPr>
+      </w:pPr>
+      <w:r>
+        <w:rPr>
+          <w:rFonts w:ascii="Times New Roman" w:hAnsi="Times New Roman" w:cs="Times New Roman"/>
+        </w:rPr>
+        <w:t xml:space="preserve">Description: </w:t>
+      </w:r>
+      <w:r>
+        <w:rPr>
+          <w:rFonts w:ascii="Times New Roman" w:hAnsi="Times New Roman" w:cs="Times New Roman"/>
+        </w:rPr>
+        <w:t xml:space="preserve">This is the total number of COM and interfaces of a single molecule. For example, if a molecule possesses 1 COM and 5 interfaces, the </w:t>
+      </w:r>
+      <w:proofErr w:type="spellStart"/>
+      <w:r>
+        <w:rPr>
+          <w:rFonts w:ascii="Times New Roman" w:hAnsi="Times New Roman" w:cs="Times New Roman"/>
+        </w:rPr>
+        <w:t>SiteNum</w:t>
+      </w:r>
+      <w:proofErr w:type="spellEnd"/>
+      <w:r>
+        <w:rPr>
+          <w:rFonts w:ascii="Times New Roman" w:hAnsi="Times New Roman" w:cs="Times New Roman"/>
+        </w:rPr>
+        <w:t xml:space="preserve"> value should be 6.</w:t>
+      </w:r>
+    </w:p>
+    <w:p>
+      <w:pPr>
+        <w:pStyle w:val="ListParagraph"/>
+        <w:rPr>
+          <w:rFonts w:ascii="Times New Roman" w:hAnsi="Times New Roman" w:cs="Times New Roman"/>
+        </w:rPr>
+      </w:pPr>
+      <w:r>
+        <w:rPr>
+          <w:rFonts w:ascii="Times New Roman" w:hAnsi="Times New Roman" w:cs="Times New Roman"/>
+        </w:rPr>
+        <w:t>Sample:</w:t>
+      </w:r>
+      <w:r>
+        <w:rPr>
+          <w:rFonts w:ascii="Times New Roman" w:hAnsi="Times New Roman" w:cs="Times New Roman"/>
+        </w:rPr>
+        <w:t xml:space="preserve"> </w:t>
+      </w:r>
+      <w:proofErr w:type="spellStart"/>
+      <w:r>
+        <w:rPr>
+          <w:rFonts w:ascii="Times New Roman" w:hAnsi="Times New Roman" w:cs="Times New Roman"/>
+        </w:rPr>
+        <w:t>SiteNum</w:t>
+      </w:r>
+      <w:proofErr w:type="spellEnd"/>
+      <w:r>
+        <w:rPr>
+          <w:rFonts w:ascii="Times New Roman" w:hAnsi="Times New Roman" w:cs="Times New Roman"/>
+        </w:rPr>
+        <w:t xml:space="preserve"> = 6</w:t>
+      </w:r>
+    </w:p>
+    <w:p>
+      <w:pPr>
+        <w:pStyle w:val="ListParagraph"/>
+        <w:numPr>
+          <w:ilvl w:val="0"/>
+          <w:numId w:val="1"/>
+        </w:numPr>
+        <w:rPr>
+          <w:rFonts w:ascii="Times New Roman" w:hAnsi="Times New Roman" w:cs="Times New Roman"/>
+        </w:rPr>
+      </w:pPr>
+      <w:proofErr w:type="spellStart"/>
+      <w:r>
+        <w:rPr>
+          <w:rFonts w:ascii="Times New Roman" w:hAnsi="Times New Roman" w:cs="Times New Roman"/>
+        </w:rPr>
+        <w:t>MolIndex</w:t>
+      </w:r>
+      <w:proofErr w:type="spellEnd"/>
+    </w:p>
+    <w:p>
+      <w:pPr>
+        <w:pStyle w:val="ListParagraph"/>
+        <w:rPr>
+          <w:rFonts w:ascii="Times New Roman" w:hAnsi="Times New Roman" w:cs="Times New Roman"/>
+        </w:rPr>
+      </w:pPr>
+      <w:r>
+        <w:rPr>
+          <w:rFonts w:ascii="Times New Roman" w:hAnsi="Times New Roman" w:cs="Times New Roman"/>
+        </w:rPr>
+        <w:t xml:space="preserve">Acceptable value: </w:t>
+      </w:r>
+      <w:r>
+        <w:rPr>
+          <w:rFonts w:ascii="Times New Roman" w:hAnsi="Times New Roman" w:cs="Times New Roman"/>
+        </w:rPr>
+        <w:t>List with Int elements</w:t>
+      </w:r>
+      <w:r>
+        <w:rPr>
+          <w:rFonts w:ascii="Times New Roman" w:hAnsi="Times New Roman" w:cs="Times New Roman"/>
+        </w:rPr>
+        <w:t xml:space="preserve"> (Must provide)</w:t>
+      </w:r>
+    </w:p>
+    <w:p>
+      <w:pPr>
+        <w:pStyle w:val="ListParagraph"/>
+        <w:rPr>
+          <w:rFonts w:ascii="Times New Roman" w:hAnsi="Times New Roman" w:cs="Times New Roman"/>
+        </w:rPr>
+      </w:pPr>
+      <w:r>
+        <w:rPr>
+          <w:rFonts w:ascii="Times New Roman" w:hAnsi="Times New Roman" w:cs="Times New Roman"/>
+        </w:rPr>
+        <w:t xml:space="preserve">Description: </w:t>
+      </w:r>
+      <w:r>
+        <w:rPr>
+          <w:rFonts w:ascii="Times New Roman" w:hAnsi="Times New Roman" w:cs="Times New Roman"/>
+        </w:rPr>
+        <w:t xml:space="preserve">This is the index of molecule users desired to </w:t>
+      </w:r>
+      <w:r>
+        <w:rPr>
+          <w:rFonts w:ascii="Times New Roman" w:hAnsi="Times New Roman" w:cs="Times New Roman"/>
+        </w:rPr>
+        <w:t>track.</w:t>
+      </w:r>
+      <w:r>
+        <w:rPr>
+          <w:rFonts w:ascii="Times New Roman" w:hAnsi="Times New Roman" w:cs="Times New Roman"/>
+        </w:rPr>
+        <w:t xml:space="preserve"> The number in the list should be no smaller than 1.</w:t>
+      </w:r>
+    </w:p>
+    <w:p>
+      <w:pPr>
+        <w:rPr>
+          <w:lang w:val="en-US"/>
+        </w:rPr>
+      </w:pPr>
+      <w:r>
+        <w:tab/>
+      </w:r>
+      <w:r>
+        <w:rPr>
+          <w:lang w:val="en-US"/>
+        </w:rPr>
+        <w:t xml:space="preserve">Sample: </w:t>
+      </w:r>
+      <w:proofErr w:type="spellStart"/>
+      <w:r>
+        <w:rPr>
+          <w:lang w:val="en-US"/>
+        </w:rPr>
+        <w:t>MolIndex</w:t>
+      </w:r>
+      <w:proofErr w:type="spellEnd"/>
+      <w:r>
+        <w:rPr>
+          <w:lang w:val="en-US"/>
+        </w:rPr>
+        <w:t xml:space="preserve"> = [1, 2, 3, 4, 5, 6, 7, 8, 9, 10]</w:t>
+      </w:r>
+    </w:p>
+    <w:p/>
+    <w:p/>
+    <w:p/>
+    <w:p>
+      <w:pPr>
+        <w:pStyle w:val="Heading2"/>
         <w:rPr>
           <w:rFonts w:ascii="Times New Roman" w:hAnsi="Times New Roman" w:cs="Times New Roman"/>
         </w:rPr>
@@ -22506,21 +23789,7 @@
         <w:rPr>
           <w:lang w:val="en-US"/>
         </w:rPr>
-        <w:t xml:space="preserve"> and .</w:t>
-      </w:r>
-      <w:proofErr w:type="spellStart"/>
-      <w:r>
-        <w:rPr>
-          <w:lang w:val="en-US"/>
-        </w:rPr>
-        <w:t>inp</w:t>
-      </w:r>
-      <w:proofErr w:type="spellEnd"/>
-      <w:r>
-        <w:rPr>
-          <w:lang w:val="en-US"/>
-        </w:rPr>
-        <w:t xml:space="preserve"> files). This function </w:t>
+        <w:t xml:space="preserve"> and .inp files). This function </w:t>
       </w:r>
       <w:r>
         <w:rPr>
@@ -22775,6 +24044,7 @@
         <w:rPr>
           <w:lang w:val="en-US"/>
         </w:rPr>
+        <w:lastRenderedPageBreak/>
         <w:t>Among all pairs of interfaces, users then are required to change the distance between interfaces (sigma), if type in ‘yes’, users can change any of the distance shown above or change all sigma into a same value; if type in ‘no’, the distance will not be changed</w:t>
       </w:r>
     </w:p>
@@ -22861,14 +24131,7 @@
         <w:rPr>
           <w:lang w:val="en-US"/>
         </w:rPr>
-        <w:t xml:space="preserve"> extremely rare situation), the algorithm will automatically detect it </w:t>
-      </w:r>
-      <w:r>
-        <w:rPr>
-          <w:lang w:val="en-US"/>
-        </w:rPr>
-        <w:lastRenderedPageBreak/>
-        <w:t>and for the default vector, it will take (0,1,0) instead and for manually input vector, users are required to input th</w:t>
+        <w:t xml:space="preserve"> extremely rare situation), the algorithm will automatically detect it and for the default vector, it will take (0,1,0) instead and for manually input vector, users are required to input th</w:t>
       </w:r>
       <w:r>
         <w:rPr>
@@ -23016,49 +24279,41 @@
         <w:rPr>
           <w:lang w:val="en-US"/>
         </w:rPr>
-        <w:t>quit and the corresponding input (multiple .mol files and single .</w:t>
-      </w:r>
-      <w:proofErr w:type="spellStart"/>
-      <w:r>
-        <w:rPr>
-          <w:lang w:val="en-US"/>
-        </w:rPr>
-        <w:t>inp</w:t>
-      </w:r>
-      <w:proofErr w:type="spellEnd"/>
-      <w:r>
-        <w:rPr>
-          <w:lang w:val="en-US"/>
-        </w:rPr>
-        <w:t xml:space="preserve"> file) will be found in the same directory as the Python file.</w:t>
-      </w:r>
-    </w:p>
-    <w:p>
-      <w:pPr>
-        <w:rPr>
-          <w:lang w:val="en-US"/>
-        </w:rPr>
-      </w:pPr>
-    </w:p>
-    <w:p>
-      <w:pPr>
-        <w:rPr>
-          <w:lang w:val="en-US"/>
-        </w:rPr>
-      </w:pPr>
-    </w:p>
-    <w:p>
-      <w:pPr>
-        <w:pStyle w:val="Heading1"/>
-        <w:rPr>
-          <w:rFonts w:ascii="Times New Roman" w:hAnsi="Times New Roman" w:cs="Times New Roman"/>
-        </w:rPr>
-      </w:pPr>
-      <w:r>
-        <w:rPr>
-          <w:rFonts w:ascii="Times New Roman" w:hAnsi="Times New Roman" w:cs="Times New Roman"/>
-        </w:rPr>
-        <w:t>Reading Real PDB file and Generating Inputs for NERDSS (Separated functions)</w:t>
+        <w:t>quit and the corresponding input (multiple .mol files and single .inp file) will be found in the same directory as the Python file.</w:t>
+      </w:r>
+    </w:p>
+    <w:p>
+      <w:pPr>
+        <w:rPr>
+          <w:lang w:val="en-US"/>
+        </w:rPr>
+      </w:pPr>
+    </w:p>
+    <w:p>
+      <w:pPr>
+        <w:rPr>
+          <w:lang w:val="en-US"/>
+        </w:rPr>
+      </w:pPr>
+    </w:p>
+    <w:p>
+      <w:pPr>
+        <w:pStyle w:val="Heading2"/>
+        <w:rPr>
+          <w:rFonts w:ascii="Times New Roman" w:hAnsi="Times New Roman" w:cs="Times New Roman"/>
+        </w:rPr>
+      </w:pPr>
+      <w:r>
+        <w:rPr>
+          <w:rFonts w:ascii="Times New Roman" w:hAnsi="Times New Roman" w:cs="Times New Roman"/>
+        </w:rPr>
+        <w:t>Reading Real PDB file and Generating Inputs for NERDSS (Separated</w:t>
+      </w:r>
+      <w:r>
+        <w:rPr>
+          <w:rFonts w:ascii="Times New Roman" w:hAnsi="Times New Roman" w:cs="Times New Roman"/>
+        </w:rPr>
+        <w:t xml:space="preserve"> functions)</w:t>
       </w:r>
     </w:p>
     <w:p>
@@ -23119,6 +24374,7 @@
         <w:rPr>
           <w:lang w:val="en-US"/>
         </w:rPr>
+        <w:lastRenderedPageBreak/>
         <w:t>This function will extract the coordinate information stored inside a real PDB file and calculate the COM of each unique chain, as well as recognize the binding information between each pair of chains (all atoms of different unique chains that are closer that 3.0 angstroms are considered as binded), including whether two chains are binded and the coordinates of each binding interface. All the information will be printed on the screen and the returns will contain all the information for further analysis.</w:t>
       </w:r>
     </w:p>
@@ -23272,7 +24528,6 @@
         <w:rPr>
           <w:lang w:val="en-US"/>
         </w:rPr>
-        <w:lastRenderedPageBreak/>
         <w:t>Description:</w:t>
       </w:r>
     </w:p>
@@ -23737,21 +24992,7 @@
         <w:rPr>
           <w:rFonts w:ascii="Times New Roman" w:hAnsi="Times New Roman" w:cs="Times New Roman"/>
         </w:rPr>
-        <w:t xml:space="preserve">Description: If True, the users </w:t>
-      </w:r>
-      <w:proofErr w:type="gramStart"/>
-      <w:r>
-        <w:rPr>
-          <w:rFonts w:ascii="Times New Roman" w:hAnsi="Times New Roman" w:cs="Times New Roman"/>
-        </w:rPr>
-        <w:t>are capable of changing</w:t>
-      </w:r>
-      <w:proofErr w:type="gramEnd"/>
-      <w:r>
-        <w:rPr>
-          <w:rFonts w:ascii="Times New Roman" w:hAnsi="Times New Roman" w:cs="Times New Roman"/>
-        </w:rPr>
-        <w:t xml:space="preserve"> the sigma value; if False, the sigma will remain as the original ones.</w:t>
+        <w:t>Description: If True, the users are capable of changing the sigma value; if False, the sigma will remain as the original ones.</w:t>
       </w:r>
     </w:p>
     <w:p>
@@ -23813,6 +25054,7 @@
         <w:rPr>
           <w:rFonts w:ascii="Times New Roman" w:hAnsi="Times New Roman" w:cs="Times New Roman"/>
         </w:rPr>
+        <w:lastRenderedPageBreak/>
         <w:t>Description: It consists of the serial numbers of the pair of interfaces for which the user needs to modify the sigma value. The serial number is determined by the pairing sequence shown by the function ‘</w:t>
       </w:r>
       <w:proofErr w:type="spellStart"/>
@@ -23995,7 +25237,6 @@
         <w:rPr>
           <w:lang w:val="en-US"/>
         </w:rPr>
-        <w:lastRenderedPageBreak/>
         <w:t>real_PDB_separate_</w:t>
       </w:r>
       <w:r>
@@ -24459,16 +25700,8 @@
         <w:rPr>
           <w:lang w:val="en-US"/>
         </w:rPr>
-        <w:t>‘.</w:t>
-      </w:r>
-      <w:proofErr w:type="spellStart"/>
-      <w:r>
-        <w:rPr>
-          <w:lang w:val="en-US"/>
-        </w:rPr>
-        <w:t>inp</w:t>
-      </w:r>
-      <w:proofErr w:type="spellEnd"/>
+        <w:t>‘.inp</w:t>
+      </w:r>
       <w:proofErr w:type="gramEnd"/>
       <w:r>
         <w:rPr>
@@ -24488,33 +25721,20 @@
         <w:rPr>
           <w:lang w:val="en-US"/>
         </w:rPr>
-        <w:t>’ file and a ‘.</w:t>
-      </w:r>
-      <w:proofErr w:type="spellStart"/>
-      <w:r>
-        <w:rPr>
-          <w:lang w:val="en-US"/>
-        </w:rPr>
-        <w:t>inp</w:t>
-      </w:r>
-      <w:proofErr w:type="spellEnd"/>
-      <w:r>
-        <w:rPr>
-          <w:lang w:val="en-US"/>
-        </w:rPr>
-        <w:t>’ file can be found in the same directory as the Jupyter Notebook file once the function finish running.</w:t>
-      </w:r>
-    </w:p>
-    <w:p>
-      <w:pPr>
-        <w:rPr>
-          <w:lang w:val="en-US"/>
-        </w:rPr>
-      </w:pPr>
-      <w:r>
-        <w:rPr>
-          <w:lang w:val="en-US"/>
-        </w:rPr>
+        <w:t>’ file and a ‘.inp’ file can be found in the same directory as the Jupyter Notebook file once the function finish running.</w:t>
+      </w:r>
+    </w:p>
+    <w:p>
+      <w:pPr>
+        <w:rPr>
+          <w:lang w:val="en-US"/>
+        </w:rPr>
+      </w:pPr>
+      <w:r>
+        <w:rPr>
+          <w:lang w:val="en-US"/>
+        </w:rPr>
+        <w:lastRenderedPageBreak/>
         <w:t>Parameters:</w:t>
       </w:r>
     </w:p>
@@ -24730,7 +25950,6 @@
         <w:rPr>
           <w:rFonts w:ascii="Times New Roman" w:hAnsi="Times New Roman" w:cs="Times New Roman"/>
         </w:rPr>
-        <w:lastRenderedPageBreak/>
         <w:t>Acceptable value: Tuple (Must provide)</w:t>
       </w:r>
     </w:p>
@@ -24972,7 +26191,7 @@
   <w:abstractNum w:abstractNumId="0" w15:restartNumberingAfterBreak="0">
     <w:nsid w:val="1AE74A4A"/>
     <w:multiLevelType w:val="hybridMultilevel"/>
-    <w:tmpl w:val="EF9E3B34"/>
+    <w:tmpl w:val="2D5C67BA"/>
     <w:lvl w:ilvl="0" w:tplc="04090001">
       <w:start w:val="1"/>
       <w:numFmt w:val="bullet"/>

</xml_diff>

<commit_message>
edited the UserGuid to add TOC
</commit_message>
<xml_diff>
--- a/ioNERDSSUserGuide.docx
+++ b/ioNERDSSUserGuide.docx
@@ -1,7 +1,900 @@
 
 <file path=word/document.xml><?xml version="1.0" encoding="utf-8"?>
-<w:document xmlns:wpc="http://schemas.microsoft.com/office/word/2010/wordprocessingCanvas" xmlns:cx="http://schemas.microsoft.com/office/drawing/2014/chartex" xmlns:cx1="http://schemas.microsoft.com/office/drawing/2015/9/8/chartex" xmlns:cx2="http://schemas.microsoft.com/office/drawing/2015/10/21/chartex" xmlns:cx3="http://schemas.microsoft.com/office/drawing/2016/5/9/chartex" xmlns:cx4="http://schemas.microsoft.com/office/drawing/2016/5/10/chartex" xmlns:cx5="http://schemas.microsoft.com/office/drawing/2016/5/11/chartex" xmlns:cx6="http://schemas.microsoft.com/office/drawing/2016/5/12/chartex" xmlns:cx7="http://schemas.microsoft.com/office/drawing/2016/5/13/chartex" xmlns:cx8="http://schemas.microsoft.com/office/drawing/2016/5/14/chartex" xmlns:mc="http://schemas.openxmlformats.org/markup-compatibility/2006" xmlns:aink="http://schemas.microsoft.com/office/drawing/2016/ink" xmlns:am3d="http://schemas.microsoft.com/office/drawing/2017/model3d" xmlns:o="urn:schemas-microsoft-com:office:office" xmlns:oel="http://schemas.microsoft.com/office/2019/extlst" xmlns:r="http://schemas.openxmlformats.org/officeDocument/2006/relationships" xmlns:m="http://schemas.openxmlformats.org/officeDocument/2006/math" xmlns:v="urn:schemas-microsoft-com:vml" xmlns:wp14="http://schemas.microsoft.com/office/word/2010/wordprocessingDrawing" xmlns:wp="http://schemas.openxmlformats.org/drawingml/2006/wordprocessingDrawing" xmlns:w10="urn:schemas-microsoft-com:office:word" xmlns:w="http://schemas.openxmlformats.org/wordprocessingml/2006/main" xmlns:w14="http://schemas.microsoft.com/office/word/2010/wordml" xmlns:w15="http://schemas.microsoft.com/office/word/2012/wordml" xmlns:w16cex="http://schemas.microsoft.com/office/word/2018/wordml/cex" xmlns:w16cid="http://schemas.microsoft.com/office/word/2016/wordml/cid" xmlns:w16="http://schemas.microsoft.com/office/word/2018/wordml" xmlns:w16sdtdh="http://schemas.microsoft.com/office/word/2020/wordml/sdtdatahash" xmlns:w16se="http://schemas.microsoft.com/office/word/2015/wordml/symex" xmlns:wpg="http://schemas.microsoft.com/office/word/2010/wordprocessingGroup" xmlns:wpi="http://schemas.microsoft.com/office/word/2010/wordprocessingInk" xmlns:wne="http://schemas.microsoft.com/office/word/2006/wordml" xmlns:wps="http://schemas.microsoft.com/office/word/2010/wordprocessingShape" mc:Ignorable="w14 w15 w16se w16cid w16 w16cex w16sdtdh wp14">
+<w:document xmlns:wpc="http://schemas.microsoft.com/office/word/2010/wordprocessingCanvas" xmlns:cx="http://schemas.microsoft.com/office/drawing/2014/chartex" xmlns:cx1="http://schemas.microsoft.com/office/drawing/2015/9/8/chartex" xmlns:cx2="http://schemas.microsoft.com/office/drawing/2015/10/21/chartex" xmlns:cx3="http://schemas.microsoft.com/office/drawing/2016/5/9/chartex" xmlns:cx4="http://schemas.microsoft.com/office/drawing/2016/5/10/chartex" xmlns:cx5="http://schemas.microsoft.com/office/drawing/2016/5/11/chartex" xmlns:cx6="http://schemas.microsoft.com/office/drawing/2016/5/12/chartex" xmlns:cx7="http://schemas.microsoft.com/office/drawing/2016/5/13/chartex" xmlns:cx8="http://schemas.microsoft.com/office/drawing/2016/5/14/chartex" xmlns:mc="http://schemas.openxmlformats.org/markup-compatibility/2006" xmlns:aink="http://schemas.microsoft.com/office/drawing/2016/ink" xmlns:am3d="http://schemas.microsoft.com/office/drawing/2017/model3d" xmlns:o="urn:schemas-microsoft-com:office:office" xmlns:r="http://schemas.openxmlformats.org/officeDocument/2006/relationships" xmlns:m="http://schemas.openxmlformats.org/officeDocument/2006/math" xmlns:v="urn:schemas-microsoft-com:vml" xmlns:wp14="http://schemas.microsoft.com/office/word/2010/wordprocessingDrawing" xmlns:wp="http://schemas.openxmlformats.org/drawingml/2006/wordprocessingDrawing" xmlns:w10="urn:schemas-microsoft-com:office:word" xmlns:w="http://schemas.openxmlformats.org/wordprocessingml/2006/main" xmlns:w14="http://schemas.microsoft.com/office/word/2010/wordml" xmlns:w15="http://schemas.microsoft.com/office/word/2012/wordml" xmlns:w16cex="http://schemas.microsoft.com/office/word/2018/wordml/cex" xmlns:w16cid="http://schemas.microsoft.com/office/word/2016/wordml/cid" xmlns:w16="http://schemas.microsoft.com/office/word/2018/wordml" xmlns:w16sdtdh="http://schemas.microsoft.com/office/word/2020/wordml/sdtdatahash" xmlns:w16se="http://schemas.microsoft.com/office/word/2015/wordml/symex" xmlns:wpg="http://schemas.microsoft.com/office/word/2010/wordprocessingGroup" xmlns:wpi="http://schemas.microsoft.com/office/word/2010/wordprocessingInk" xmlns:wne="http://schemas.microsoft.com/office/word/2006/wordml" xmlns:wps="http://schemas.microsoft.com/office/word/2010/wordprocessingShape" mc:Ignorable="w14 w15 w16se w16cid w16 w16cex w16sdtdh wp14">
   <w:body>
+    <w:sdt>
+      <w:sdtPr>
+        <w:id w:val="476585038"/>
+        <w:docPartObj>
+          <w:docPartGallery w:val="Table of Contents"/>
+          <w:docPartUnique/>
+        </w:docPartObj>
+      </w:sdtPr>
+      <w:sdtEndPr>
+        <w:rPr>
+          <w:rFonts w:ascii="Times New Roman" w:eastAsia="Times New Roman" w:hAnsi="Times New Roman" w:cs="Times New Roman"/>
+          <w:noProof/>
+          <w:color w:val="auto"/>
+          <w:sz w:val="24"/>
+          <w:szCs w:val="24"/>
+          <w:lang w:eastAsia="zh-CN"/>
+        </w:rPr>
+      </w:sdtEndPr>
+      <w:sdtContent>
+        <w:p>
+          <w:pPr>
+            <w:pStyle w:val="TOCHeading"/>
+          </w:pPr>
+          <w:r>
+            <w:t>Table of Contents</w:t>
+          </w:r>
+        </w:p>
+        <w:p>
+          <w:pPr>
+            <w:pStyle w:val="TOC1"/>
+            <w:tabs>
+              <w:tab w:val="right" w:leader="dot" w:pos="9350"/>
+            </w:tabs>
+            <w:rPr>
+              <w:rFonts w:eastAsiaTheme="minorEastAsia" w:cstheme="minorBidi"/>
+              <w:b w:val="0"/>
+              <w:bCs w:val="0"/>
+              <w:i w:val="0"/>
+              <w:iCs w:val="0"/>
+              <w:noProof/>
+              <w:lang w:val="en-US" w:eastAsia="en-US"/>
+            </w:rPr>
+          </w:pPr>
+          <w:r>
+            <w:rPr>
+              <w:b w:val="0"/>
+              <w:bCs w:val="0"/>
+            </w:rPr>
+            <w:fldChar w:fldCharType="begin"/>
+          </w:r>
+          <w:r>
+            <w:instrText xml:space="preserve"> TOC \o "1-3" \h \z \u </w:instrText>
+          </w:r>
+          <w:r>
+            <w:rPr>
+              <w:b w:val="0"/>
+              <w:bCs w:val="0"/>
+            </w:rPr>
+            <w:fldChar w:fldCharType="separate"/>
+          </w:r>
+          <w:hyperlink w:anchor="_Toc131086226" w:history="1">
+            <w:r>
+              <w:rPr>
+                <w:rStyle w:val="Hyperlink"/>
+                <w:rFonts w:ascii="Times New Roman" w:hAnsi="Times New Roman" w:cs="Times New Roman"/>
+                <w:noProof/>
+              </w:rPr>
+              <w:t>Package Analyzing Tools</w:t>
+            </w:r>
+            <w:r>
+              <w:rPr>
+                <w:noProof/>
+                <w:webHidden/>
+              </w:rPr>
+              <w:tab/>
+            </w:r>
+            <w:r>
+              <w:rPr>
+                <w:noProof/>
+                <w:webHidden/>
+              </w:rPr>
+              <w:fldChar w:fldCharType="begin"/>
+            </w:r>
+            <w:r>
+              <w:rPr>
+                <w:noProof/>
+                <w:webHidden/>
+              </w:rPr>
+              <w:instrText xml:space="preserve"> PAGEREF _Toc131086226 \h </w:instrText>
+            </w:r>
+            <w:r>
+              <w:rPr>
+                <w:noProof/>
+                <w:webHidden/>
+              </w:rPr>
+            </w:r>
+            <w:r>
+              <w:rPr>
+                <w:noProof/>
+                <w:webHidden/>
+              </w:rPr>
+              <w:fldChar w:fldCharType="separate"/>
+            </w:r>
+            <w:r>
+              <w:rPr>
+                <w:noProof/>
+                <w:webHidden/>
+              </w:rPr>
+              <w:t>1</w:t>
+            </w:r>
+            <w:r>
+              <w:rPr>
+                <w:noProof/>
+                <w:webHidden/>
+              </w:rPr>
+              <w:fldChar w:fldCharType="end"/>
+            </w:r>
+          </w:hyperlink>
+        </w:p>
+        <w:p>
+          <w:pPr>
+            <w:pStyle w:val="TOC2"/>
+            <w:tabs>
+              <w:tab w:val="right" w:leader="dot" w:pos="9350"/>
+            </w:tabs>
+            <w:rPr>
+              <w:rFonts w:eastAsiaTheme="minorEastAsia" w:cstheme="minorBidi"/>
+              <w:b w:val="0"/>
+              <w:bCs w:val="0"/>
+              <w:noProof/>
+              <w:sz w:val="24"/>
+              <w:szCs w:val="24"/>
+              <w:lang w:val="en-US" w:eastAsia="en-US"/>
+            </w:rPr>
+          </w:pPr>
+          <w:hyperlink w:anchor="_Toc131086227" w:history="1">
+            <w:r>
+              <w:rPr>
+                <w:rStyle w:val="Hyperlink"/>
+                <w:rFonts w:ascii="Times New Roman" w:hAnsi="Times New Roman" w:cs="Times New Roman"/>
+                <w:noProof/>
+              </w:rPr>
+              <w:t>Analyzing Single-component 'histogram_complexes_time.dat' File</w:t>
+            </w:r>
+            <w:r>
+              <w:rPr>
+                <w:noProof/>
+                <w:webHidden/>
+              </w:rPr>
+              <w:tab/>
+            </w:r>
+            <w:r>
+              <w:rPr>
+                <w:noProof/>
+                <w:webHidden/>
+              </w:rPr>
+              <w:fldChar w:fldCharType="begin"/>
+            </w:r>
+            <w:r>
+              <w:rPr>
+                <w:noProof/>
+                <w:webHidden/>
+              </w:rPr>
+              <w:instrText xml:space="preserve"> PAGEREF _Toc131086227 \h </w:instrText>
+            </w:r>
+            <w:r>
+              <w:rPr>
+                <w:noProof/>
+                <w:webHidden/>
+              </w:rPr>
+            </w:r>
+            <w:r>
+              <w:rPr>
+                <w:noProof/>
+                <w:webHidden/>
+              </w:rPr>
+              <w:fldChar w:fldCharType="separate"/>
+            </w:r>
+            <w:r>
+              <w:rPr>
+                <w:noProof/>
+                <w:webHidden/>
+              </w:rPr>
+              <w:t>1</w:t>
+            </w:r>
+            <w:r>
+              <w:rPr>
+                <w:noProof/>
+                <w:webHidden/>
+              </w:rPr>
+              <w:fldChar w:fldCharType="end"/>
+            </w:r>
+          </w:hyperlink>
+        </w:p>
+        <w:p>
+          <w:pPr>
+            <w:pStyle w:val="TOC3"/>
+            <w:tabs>
+              <w:tab w:val="right" w:leader="dot" w:pos="9350"/>
+            </w:tabs>
+            <w:rPr>
+              <w:rFonts w:eastAsiaTheme="minorEastAsia" w:cstheme="minorBidi"/>
+              <w:noProof/>
+              <w:sz w:val="24"/>
+              <w:szCs w:val="24"/>
+              <w:lang w:val="en-US" w:eastAsia="en-US"/>
+            </w:rPr>
+          </w:pPr>
+          <w:hyperlink w:anchor="_Toc131086228" w:history="1">
+            <w:r>
+              <w:rPr>
+                <w:rStyle w:val="Hyperlink"/>
+                <w:noProof/>
+              </w:rPr>
+              <w:t>Function for plotting maximum number of monomers in single complex over time:</w:t>
+            </w:r>
+            <w:r>
+              <w:rPr>
+                <w:noProof/>
+                <w:webHidden/>
+              </w:rPr>
+              <w:tab/>
+            </w:r>
+            <w:r>
+              <w:rPr>
+                <w:noProof/>
+                <w:webHidden/>
+              </w:rPr>
+              <w:fldChar w:fldCharType="begin"/>
+            </w:r>
+            <w:r>
+              <w:rPr>
+                <w:noProof/>
+                <w:webHidden/>
+              </w:rPr>
+              <w:instrText xml:space="preserve"> PAGEREF _Toc131086228 \h </w:instrText>
+            </w:r>
+            <w:r>
+              <w:rPr>
+                <w:noProof/>
+                <w:webHidden/>
+              </w:rPr>
+            </w:r>
+            <w:r>
+              <w:rPr>
+                <w:noProof/>
+                <w:webHidden/>
+              </w:rPr>
+              <w:fldChar w:fldCharType="separate"/>
+            </w:r>
+            <w:r>
+              <w:rPr>
+                <w:noProof/>
+                <w:webHidden/>
+              </w:rPr>
+              <w:t>2</w:t>
+            </w:r>
+            <w:r>
+              <w:rPr>
+                <w:noProof/>
+                <w:webHidden/>
+              </w:rPr>
+              <w:fldChar w:fldCharType="end"/>
+            </w:r>
+          </w:hyperlink>
+        </w:p>
+        <w:p>
+          <w:pPr>
+            <w:pStyle w:val="TOC2"/>
+            <w:tabs>
+              <w:tab w:val="right" w:leader="dot" w:pos="9350"/>
+            </w:tabs>
+            <w:rPr>
+              <w:rFonts w:eastAsiaTheme="minorEastAsia" w:cstheme="minorBidi"/>
+              <w:b w:val="0"/>
+              <w:bCs w:val="0"/>
+              <w:noProof/>
+              <w:sz w:val="24"/>
+              <w:szCs w:val="24"/>
+              <w:lang w:val="en-US" w:eastAsia="en-US"/>
+            </w:rPr>
+          </w:pPr>
+          <w:hyperlink w:anchor="_Toc131086229" w:history="1">
+            <w:r>
+              <w:rPr>
+                <w:rStyle w:val="Hyperlink"/>
+                <w:rFonts w:ascii="Times New Roman" w:hAnsi="Times New Roman" w:cs="Times New Roman"/>
+                <w:noProof/>
+              </w:rPr>
+              <w:t>Analyzing 'transition_matrix_ti</w:t>
+            </w:r>
+            <w:r>
+              <w:rPr>
+                <w:rStyle w:val="Hyperlink"/>
+                <w:rFonts w:ascii="Times New Roman" w:hAnsi="Times New Roman" w:cs="Times New Roman"/>
+                <w:noProof/>
+              </w:rPr>
+              <w:t>m</w:t>
+            </w:r>
+            <w:r>
+              <w:rPr>
+                <w:rStyle w:val="Hyperlink"/>
+                <w:rFonts w:ascii="Times New Roman" w:hAnsi="Times New Roman" w:cs="Times New Roman"/>
+                <w:noProof/>
+              </w:rPr>
+              <w:t>e.dat' File</w:t>
+            </w:r>
+            <w:r>
+              <w:rPr>
+                <w:noProof/>
+                <w:webHidden/>
+              </w:rPr>
+              <w:tab/>
+            </w:r>
+            <w:r>
+              <w:rPr>
+                <w:noProof/>
+                <w:webHidden/>
+              </w:rPr>
+              <w:fldChar w:fldCharType="begin"/>
+            </w:r>
+            <w:r>
+              <w:rPr>
+                <w:noProof/>
+                <w:webHidden/>
+              </w:rPr>
+              <w:instrText xml:space="preserve"> PAGEREF _Toc131086229 \h </w:instrText>
+            </w:r>
+            <w:r>
+              <w:rPr>
+                <w:noProof/>
+                <w:webHidden/>
+              </w:rPr>
+            </w:r>
+            <w:r>
+              <w:rPr>
+                <w:noProof/>
+                <w:webHidden/>
+              </w:rPr>
+              <w:fldChar w:fldCharType="separate"/>
+            </w:r>
+            <w:r>
+              <w:rPr>
+                <w:noProof/>
+                <w:webHidden/>
+              </w:rPr>
+              <w:t>11</w:t>
+            </w:r>
+            <w:r>
+              <w:rPr>
+                <w:noProof/>
+                <w:webHidden/>
+              </w:rPr>
+              <w:fldChar w:fldCharType="end"/>
+            </w:r>
+          </w:hyperlink>
+        </w:p>
+        <w:p>
+          <w:pPr>
+            <w:pStyle w:val="TOC2"/>
+            <w:tabs>
+              <w:tab w:val="right" w:leader="dot" w:pos="9350"/>
+            </w:tabs>
+            <w:rPr>
+              <w:rFonts w:eastAsiaTheme="minorEastAsia" w:cstheme="minorBidi"/>
+              <w:b w:val="0"/>
+              <w:bCs w:val="0"/>
+              <w:noProof/>
+              <w:sz w:val="24"/>
+              <w:szCs w:val="24"/>
+              <w:lang w:val="en-US" w:eastAsia="en-US"/>
+            </w:rPr>
+          </w:pPr>
+          <w:hyperlink w:anchor="_Toc131086230" w:history="1">
+            <w:r>
+              <w:rPr>
+                <w:rStyle w:val="Hyperlink"/>
+                <w:noProof/>
+              </w:rPr>
+              <w:t>Function for creating line plot of symmetric dissociate probability:</w:t>
+            </w:r>
+            <w:r>
+              <w:rPr>
+                <w:noProof/>
+                <w:webHidden/>
+              </w:rPr>
+              <w:tab/>
+            </w:r>
+            <w:r>
+              <w:rPr>
+                <w:noProof/>
+                <w:webHidden/>
+              </w:rPr>
+              <w:fldChar w:fldCharType="begin"/>
+            </w:r>
+            <w:r>
+              <w:rPr>
+                <w:noProof/>
+                <w:webHidden/>
+              </w:rPr>
+              <w:instrText xml:space="preserve"> PAGEREF _Toc131086230 \h </w:instrText>
+            </w:r>
+            <w:r>
+              <w:rPr>
+                <w:noProof/>
+                <w:webHidden/>
+              </w:rPr>
+            </w:r>
+            <w:r>
+              <w:rPr>
+                <w:noProof/>
+                <w:webHidden/>
+              </w:rPr>
+              <w:fldChar w:fldCharType="separate"/>
+            </w:r>
+            <w:r>
+              <w:rPr>
+                <w:noProof/>
+                <w:webHidden/>
+              </w:rPr>
+              <w:t>15</w:t>
+            </w:r>
+            <w:r>
+              <w:rPr>
+                <w:noProof/>
+                <w:webHidden/>
+              </w:rPr>
+              <w:fldChar w:fldCharType="end"/>
+            </w:r>
+          </w:hyperlink>
+        </w:p>
+        <w:p>
+          <w:pPr>
+            <w:pStyle w:val="TOC2"/>
+            <w:tabs>
+              <w:tab w:val="right" w:leader="dot" w:pos="9350"/>
+            </w:tabs>
+            <w:rPr>
+              <w:rFonts w:eastAsiaTheme="minorEastAsia" w:cstheme="minorBidi"/>
+              <w:b w:val="0"/>
+              <w:bCs w:val="0"/>
+              <w:noProof/>
+              <w:sz w:val="24"/>
+              <w:szCs w:val="24"/>
+              <w:lang w:val="en-US" w:eastAsia="en-US"/>
+            </w:rPr>
+          </w:pPr>
+          <w:hyperlink w:anchor="_Toc131086231" w:history="1">
+            <w:r>
+              <w:rPr>
+                <w:rStyle w:val="Hyperlink"/>
+                <w:rFonts w:ascii="Times New Roman" w:hAnsi="Times New Roman" w:cs="Times New Roman"/>
+                <w:noProof/>
+              </w:rPr>
+              <w:t>Analyzing Multi-component 'histogram_complexes_time.dat' File</w:t>
+            </w:r>
+            <w:r>
+              <w:rPr>
+                <w:noProof/>
+                <w:webHidden/>
+              </w:rPr>
+              <w:tab/>
+            </w:r>
+            <w:r>
+              <w:rPr>
+                <w:noProof/>
+                <w:webHidden/>
+              </w:rPr>
+              <w:fldChar w:fldCharType="begin"/>
+            </w:r>
+            <w:r>
+              <w:rPr>
+                <w:noProof/>
+                <w:webHidden/>
+              </w:rPr>
+              <w:instrText xml:space="preserve"> PAGEREF _Toc131086231 \h </w:instrText>
+            </w:r>
+            <w:r>
+              <w:rPr>
+                <w:noProof/>
+                <w:webHidden/>
+              </w:rPr>
+            </w:r>
+            <w:r>
+              <w:rPr>
+                <w:noProof/>
+                <w:webHidden/>
+              </w:rPr>
+              <w:fldChar w:fldCharType="separate"/>
+            </w:r>
+            <w:r>
+              <w:rPr>
+                <w:noProof/>
+                <w:webHidden/>
+              </w:rPr>
+              <w:t>20</w:t>
+            </w:r>
+            <w:r>
+              <w:rPr>
+                <w:noProof/>
+                <w:webHidden/>
+              </w:rPr>
+              <w:fldChar w:fldCharType="end"/>
+            </w:r>
+          </w:hyperlink>
+        </w:p>
+        <w:p>
+          <w:pPr>
+            <w:pStyle w:val="TOC2"/>
+            <w:tabs>
+              <w:tab w:val="right" w:leader="dot" w:pos="9350"/>
+            </w:tabs>
+            <w:rPr>
+              <w:rFonts w:eastAsiaTheme="minorEastAsia" w:cstheme="minorBidi"/>
+              <w:b w:val="0"/>
+              <w:bCs w:val="0"/>
+              <w:noProof/>
+              <w:sz w:val="24"/>
+              <w:szCs w:val="24"/>
+              <w:lang w:val="en-US" w:eastAsia="en-US"/>
+            </w:rPr>
+          </w:pPr>
+          <w:hyperlink w:anchor="_Toc131086232" w:history="1">
+            <w:r>
+              <w:rPr>
+                <w:rStyle w:val="Hyperlink"/>
+                <w:rFonts w:ascii="Times New Roman" w:hAnsi="Times New Roman" w:cs="Times New Roman"/>
+                <w:noProof/>
+              </w:rPr>
+              <w:t>Locating position for certain size of complexes by PDB/restart file</w:t>
+            </w:r>
+            <w:r>
+              <w:rPr>
+                <w:noProof/>
+                <w:webHidden/>
+              </w:rPr>
+              <w:tab/>
+            </w:r>
+            <w:r>
+              <w:rPr>
+                <w:noProof/>
+                <w:webHidden/>
+              </w:rPr>
+              <w:fldChar w:fldCharType="begin"/>
+            </w:r>
+            <w:r>
+              <w:rPr>
+                <w:noProof/>
+                <w:webHidden/>
+              </w:rPr>
+              <w:instrText xml:space="preserve"> PAGEREF _Toc131086232 \h </w:instrText>
+            </w:r>
+            <w:r>
+              <w:rPr>
+                <w:noProof/>
+                <w:webHidden/>
+              </w:rPr>
+            </w:r>
+            <w:r>
+              <w:rPr>
+                <w:noProof/>
+                <w:webHidden/>
+              </w:rPr>
+              <w:fldChar w:fldCharType="separate"/>
+            </w:r>
+            <w:r>
+              <w:rPr>
+                <w:noProof/>
+                <w:webHidden/>
+              </w:rPr>
+              <w:t>30</w:t>
+            </w:r>
+            <w:r>
+              <w:rPr>
+                <w:noProof/>
+                <w:webHidden/>
+              </w:rPr>
+              <w:fldChar w:fldCharType="end"/>
+            </w:r>
+          </w:hyperlink>
+        </w:p>
+        <w:p>
+          <w:pPr>
+            <w:pStyle w:val="TOC2"/>
+            <w:tabs>
+              <w:tab w:val="right" w:leader="dot" w:pos="9350"/>
+            </w:tabs>
+            <w:rPr>
+              <w:rFonts w:eastAsiaTheme="minorEastAsia" w:cstheme="minorBidi"/>
+              <w:b w:val="0"/>
+              <w:bCs w:val="0"/>
+              <w:noProof/>
+              <w:sz w:val="24"/>
+              <w:szCs w:val="24"/>
+              <w:lang w:val="en-US" w:eastAsia="en-US"/>
+            </w:rPr>
+          </w:pPr>
+          <w:hyperlink w:anchor="_Toc131086233" w:history="1">
+            <w:r>
+              <w:rPr>
+                <w:rStyle w:val="Hyperlink"/>
+                <w:rFonts w:ascii="Times New Roman" w:hAnsi="Times New Roman" w:cs="Times New Roman"/>
+                <w:noProof/>
+              </w:rPr>
+              <w:t>Platonic Solid Self-assembly Input File Writing</w:t>
+            </w:r>
+            <w:r>
+              <w:rPr>
+                <w:noProof/>
+                <w:webHidden/>
+              </w:rPr>
+              <w:tab/>
+            </w:r>
+            <w:r>
+              <w:rPr>
+                <w:noProof/>
+                <w:webHidden/>
+              </w:rPr>
+              <w:fldChar w:fldCharType="begin"/>
+            </w:r>
+            <w:r>
+              <w:rPr>
+                <w:noProof/>
+                <w:webHidden/>
+              </w:rPr>
+              <w:instrText xml:space="preserve"> PAGEREF _Toc131086233 \h </w:instrText>
+            </w:r>
+            <w:r>
+              <w:rPr>
+                <w:noProof/>
+                <w:webHidden/>
+              </w:rPr>
+            </w:r>
+            <w:r>
+              <w:rPr>
+                <w:noProof/>
+                <w:webHidden/>
+              </w:rPr>
+              <w:fldChar w:fldCharType="separate"/>
+            </w:r>
+            <w:r>
+              <w:rPr>
+                <w:noProof/>
+                <w:webHidden/>
+              </w:rPr>
+              <w:t>31</w:t>
+            </w:r>
+            <w:r>
+              <w:rPr>
+                <w:noProof/>
+                <w:webHidden/>
+              </w:rPr>
+              <w:fldChar w:fldCharType="end"/>
+            </w:r>
+          </w:hyperlink>
+        </w:p>
+        <w:p>
+          <w:pPr>
+            <w:pStyle w:val="TOC2"/>
+            <w:tabs>
+              <w:tab w:val="right" w:leader="dot" w:pos="9350"/>
+            </w:tabs>
+            <w:rPr>
+              <w:rFonts w:eastAsiaTheme="minorEastAsia" w:cstheme="minorBidi"/>
+              <w:b w:val="0"/>
+              <w:bCs w:val="0"/>
+              <w:noProof/>
+              <w:sz w:val="24"/>
+              <w:szCs w:val="24"/>
+              <w:lang w:val="en-US" w:eastAsia="en-US"/>
+            </w:rPr>
+          </w:pPr>
+          <w:hyperlink w:anchor="_Toc131086234" w:history="1">
+            <w:r>
+              <w:rPr>
+                <w:rStyle w:val="Hyperlink"/>
+                <w:rFonts w:ascii="Times New Roman" w:hAnsi="Times New Roman" w:cs="Times New Roman"/>
+                <w:noProof/>
+              </w:rPr>
+              <w:t>Analyzing Single-component 'histogram_complexes_time.dat' File</w:t>
+            </w:r>
+            <w:r>
+              <w:rPr>
+                <w:noProof/>
+                <w:webHidden/>
+              </w:rPr>
+              <w:tab/>
+            </w:r>
+            <w:r>
+              <w:rPr>
+                <w:noProof/>
+                <w:webHidden/>
+              </w:rPr>
+              <w:fldChar w:fldCharType="begin"/>
+            </w:r>
+            <w:r>
+              <w:rPr>
+                <w:noProof/>
+                <w:webHidden/>
+              </w:rPr>
+              <w:instrText xml:space="preserve"> PAGEREF _Toc131086234 \h </w:instrText>
+            </w:r>
+            <w:r>
+              <w:rPr>
+                <w:noProof/>
+                <w:webHidden/>
+              </w:rPr>
+            </w:r>
+            <w:r>
+              <w:rPr>
+                <w:noProof/>
+                <w:webHidden/>
+              </w:rPr>
+              <w:fldChar w:fldCharType="separate"/>
+            </w:r>
+            <w:r>
+              <w:rPr>
+                <w:noProof/>
+                <w:webHidden/>
+              </w:rPr>
+              <w:t>32</w:t>
+            </w:r>
+            <w:r>
+              <w:rPr>
+                <w:noProof/>
+                <w:webHidden/>
+              </w:rPr>
+              <w:fldChar w:fldCharType="end"/>
+            </w:r>
+          </w:hyperlink>
+        </w:p>
+        <w:p>
+          <w:pPr>
+            <w:pStyle w:val="TOC2"/>
+            <w:tabs>
+              <w:tab w:val="right" w:leader="dot" w:pos="9350"/>
+            </w:tabs>
+            <w:rPr>
+              <w:rFonts w:eastAsiaTheme="minorEastAsia" w:cstheme="minorBidi"/>
+              <w:b w:val="0"/>
+              <w:bCs w:val="0"/>
+              <w:noProof/>
+              <w:sz w:val="24"/>
+              <w:szCs w:val="24"/>
+              <w:lang w:val="en-US" w:eastAsia="en-US"/>
+            </w:rPr>
+          </w:pPr>
+          <w:hyperlink w:anchor="_Toc131086235" w:history="1">
+            <w:r>
+              <w:rPr>
+                <w:rStyle w:val="Hyperlink"/>
+                <w:rFonts w:ascii="Times New Roman" w:hAnsi="Times New Roman" w:cs="Times New Roman"/>
+                <w:noProof/>
+              </w:rPr>
+              <w:t>Reading Real PDB file and Generating Inputs for NERDSS (UI version)</w:t>
+            </w:r>
+            <w:r>
+              <w:rPr>
+                <w:noProof/>
+                <w:webHidden/>
+              </w:rPr>
+              <w:tab/>
+            </w:r>
+            <w:r>
+              <w:rPr>
+                <w:noProof/>
+                <w:webHidden/>
+              </w:rPr>
+              <w:fldChar w:fldCharType="begin"/>
+            </w:r>
+            <w:r>
+              <w:rPr>
+                <w:noProof/>
+                <w:webHidden/>
+              </w:rPr>
+              <w:instrText xml:space="preserve"> PAGEREF _Toc131086235 \h </w:instrText>
+            </w:r>
+            <w:r>
+              <w:rPr>
+                <w:noProof/>
+                <w:webHidden/>
+              </w:rPr>
+            </w:r>
+            <w:r>
+              <w:rPr>
+                <w:noProof/>
+                <w:webHidden/>
+              </w:rPr>
+              <w:fldChar w:fldCharType="separate"/>
+            </w:r>
+            <w:r>
+              <w:rPr>
+                <w:noProof/>
+                <w:webHidden/>
+              </w:rPr>
+              <w:t>33</w:t>
+            </w:r>
+            <w:r>
+              <w:rPr>
+                <w:noProof/>
+                <w:webHidden/>
+              </w:rPr>
+              <w:fldChar w:fldCharType="end"/>
+            </w:r>
+          </w:hyperlink>
+        </w:p>
+        <w:p>
+          <w:pPr>
+            <w:pStyle w:val="TOC2"/>
+            <w:tabs>
+              <w:tab w:val="right" w:leader="dot" w:pos="9350"/>
+            </w:tabs>
+            <w:rPr>
+              <w:rFonts w:eastAsiaTheme="minorEastAsia" w:cstheme="minorBidi"/>
+              <w:b w:val="0"/>
+              <w:bCs w:val="0"/>
+              <w:noProof/>
+              <w:sz w:val="24"/>
+              <w:szCs w:val="24"/>
+              <w:lang w:val="en-US" w:eastAsia="en-US"/>
+            </w:rPr>
+          </w:pPr>
+          <w:hyperlink w:anchor="_Toc131086236" w:history="1">
+            <w:r>
+              <w:rPr>
+                <w:rStyle w:val="Hyperlink"/>
+                <w:rFonts w:ascii="Times New Roman" w:hAnsi="Times New Roman" w:cs="Times New Roman"/>
+                <w:noProof/>
+              </w:rPr>
+              <w:t>Reading Real PDB file and Generating Inputs for NERDSS (Separated functions)</w:t>
+            </w:r>
+            <w:r>
+              <w:rPr>
+                <w:noProof/>
+                <w:webHidden/>
+              </w:rPr>
+              <w:tab/>
+            </w:r>
+            <w:r>
+              <w:rPr>
+                <w:noProof/>
+                <w:webHidden/>
+              </w:rPr>
+              <w:fldChar w:fldCharType="begin"/>
+            </w:r>
+            <w:r>
+              <w:rPr>
+                <w:noProof/>
+                <w:webHidden/>
+              </w:rPr>
+              <w:instrText xml:space="preserve"> PAGEREF _Toc131086236 \h </w:instrText>
+            </w:r>
+            <w:r>
+              <w:rPr>
+                <w:noProof/>
+                <w:webHidden/>
+              </w:rPr>
+            </w:r>
+            <w:r>
+              <w:rPr>
+                <w:noProof/>
+                <w:webHidden/>
+              </w:rPr>
+              <w:fldChar w:fldCharType="separate"/>
+            </w:r>
+            <w:r>
+              <w:rPr>
+                <w:noProof/>
+                <w:webHidden/>
+              </w:rPr>
+              <w:t>35</w:t>
+            </w:r>
+            <w:r>
+              <w:rPr>
+                <w:noProof/>
+                <w:webHidden/>
+              </w:rPr>
+              <w:fldChar w:fldCharType="end"/>
+            </w:r>
+          </w:hyperlink>
+        </w:p>
+        <w:p>
+          <w:r>
+            <w:rPr>
+              <w:b/>
+              <w:bCs/>
+              <w:noProof/>
+            </w:rPr>
+            <w:fldChar w:fldCharType="end"/>
+          </w:r>
+        </w:p>
+      </w:sdtContent>
+    </w:sdt>
     <w:p>
       <w:pPr>
         <w:pStyle w:val="Heading1"/>
@@ -9,6 +902,7 @@
           <w:rFonts w:ascii="Times New Roman" w:hAnsi="Times New Roman" w:cs="Times New Roman"/>
         </w:rPr>
       </w:pPr>
+      <w:bookmarkStart w:id="0" w:name="_Toc131086226"/>
       <w:r>
         <w:rPr>
           <w:rFonts w:ascii="Times New Roman" w:hAnsi="Times New Roman" w:cs="Times New Roman"/>
@@ -21,6 +915,7 @@
         </w:rPr>
         <w:t>Analyzing Tools</w:t>
       </w:r>
+      <w:bookmarkEnd w:id="0"/>
     </w:p>
     <w:p>
       <w:pPr>
@@ -36,6 +931,7 @@
           <w:rFonts w:ascii="Times New Roman" w:hAnsi="Times New Roman" w:cs="Times New Roman"/>
         </w:rPr>
       </w:pPr>
+      <w:bookmarkStart w:id="1" w:name="_Toc131086227"/>
       <w:r>
         <w:rPr>
           <w:rFonts w:ascii="Times New Roman" w:hAnsi="Times New Roman" w:cs="Times New Roman"/>
@@ -54,6 +950,7 @@
         </w:rPr>
         <w:t>'histogram_complexes_time.dat' File</w:t>
       </w:r>
+      <w:bookmarkEnd w:id="1"/>
     </w:p>
     <w:p>
       <w:pPr>
@@ -105,13 +1002,13 @@
       <w:r>
         <w:t>, InitialTime, FinalTime</w:t>
       </w:r>
-      <w:bookmarkStart w:id="0" w:name="OLE_LINK6"/>
-      <w:bookmarkStart w:id="1" w:name="OLE_LINK7"/>
+      <w:bookmarkStart w:id="2" w:name="OLE_LINK6"/>
+      <w:bookmarkStart w:id="3" w:name="OLE_LINK7"/>
       <w:r>
         <w:t>, SpeciesName</w:t>
       </w:r>
-      <w:bookmarkEnd w:id="0"/>
-      <w:bookmarkEnd w:id="1"/>
+      <w:bookmarkEnd w:id="2"/>
+      <w:bookmarkEnd w:id="3"/>
       <w:r>
         <w:rPr>
           <w:lang w:val="en-US"/>
@@ -511,6 +1408,7 @@
         <w:rPr>
           <w:rFonts w:ascii="Times New Roman" w:hAnsi="Times New Roman" w:cs="Times New Roman"/>
         </w:rPr>
+        <w:lastRenderedPageBreak/>
         <w:t>Description:</w:t>
       </w:r>
       <w:r>
@@ -587,8 +1485,8 @@
           <w:rFonts w:ascii="Times New Roman" w:hAnsi="Times New Roman" w:cs="Times New Roman"/>
         </w:rPr>
       </w:pPr>
-      <w:bookmarkStart w:id="2" w:name="OLE_LINK4"/>
-      <w:bookmarkStart w:id="3" w:name="OLE_LINK5"/>
+      <w:bookmarkStart w:id="4" w:name="OLE_LINK4"/>
+      <w:bookmarkStart w:id="5" w:name="OLE_LINK5"/>
       <w:r>
         <w:rPr>
           <w:rFonts w:ascii="Times New Roman" w:hAnsi="Times New Roman" w:cs="Times New Roman"/>
@@ -596,8 +1494,8 @@
         <w:t>Acceptable value: Float (Must provide)</w:t>
       </w:r>
     </w:p>
-    <w:bookmarkEnd w:id="2"/>
-    <w:bookmarkEnd w:id="3"/>
+    <w:bookmarkEnd w:id="4"/>
+    <w:bookmarkEnd w:id="5"/>
     <w:p>
       <w:pPr>
         <w:pStyle w:val="ListParagraph"/>
@@ -843,7 +1741,6 @@
         <w:rPr>
           <w:rFonts w:ascii="Times New Roman" w:hAnsi="Times New Roman" w:cs="Times New Roman"/>
         </w:rPr>
-        <w:lastRenderedPageBreak/>
         <w:t>Description: It is size of each data bar in x-dimension. The x-axis will be separated evenly according to this number and the count of each size range will be sum up and shown together.</w:t>
       </w:r>
     </w:p>
@@ -1049,72 +1946,42 @@
     <w:p/>
     <w:p>
       <w:pPr>
-        <w:rPr>
-          <w:b/>
-          <w:bCs/>
-        </w:rPr>
-      </w:pPr>
-      <w:bookmarkStart w:id="4" w:name="OLE_LINK1"/>
-      <w:bookmarkStart w:id="5" w:name="OLE_LINK2"/>
-      <w:bookmarkStart w:id="6" w:name="OLE_LINK3"/>
-      <w:r>
-        <w:rPr>
-          <w:b/>
-          <w:bCs/>
-        </w:rPr>
+        <w:pStyle w:val="Heading3"/>
+      </w:pPr>
+      <w:bookmarkStart w:id="6" w:name="OLE_LINK1"/>
+      <w:bookmarkStart w:id="7" w:name="OLE_LINK2"/>
+      <w:bookmarkStart w:id="8" w:name="OLE_LINK3"/>
+      <w:bookmarkStart w:id="9" w:name="_Toc131086228"/>
+      <w:r>
         <w:t>F</w:t>
       </w:r>
       <w:r>
-        <w:rPr>
-          <w:b/>
-          <w:bCs/>
-        </w:rPr>
         <w:t xml:space="preserve">unction for </w:t>
       </w:r>
       <w:r>
-        <w:rPr>
-          <w:b/>
-          <w:bCs/>
-        </w:rPr>
         <w:t xml:space="preserve">plotting </w:t>
       </w:r>
       <w:r>
-        <w:rPr>
-          <w:b/>
-          <w:bCs/>
-        </w:rPr>
         <w:t>maximum</w:t>
       </w:r>
       <w:r>
-        <w:rPr>
-          <w:b/>
-          <w:bCs/>
-        </w:rPr>
         <w:t xml:space="preserve"> number of monomers in single</w:t>
       </w:r>
       <w:r>
-        <w:rPr>
-          <w:b/>
-          <w:bCs/>
-        </w:rPr>
         <w:t xml:space="preserve"> </w:t>
       </w:r>
       <w:r>
-        <w:rPr>
-          <w:b/>
-          <w:bCs/>
-        </w:rPr>
         <w:t>complex over time</w:t>
       </w:r>
-      <w:bookmarkEnd w:id="4"/>
-      <w:bookmarkEnd w:id="5"/>
       <w:bookmarkEnd w:id="6"/>
-      <w:r>
-        <w:rPr>
-          <w:b/>
-          <w:bCs/>
-        </w:rPr>
-        <w:t xml:space="preserve">: </w:t>
+      <w:bookmarkEnd w:id="7"/>
+      <w:bookmarkEnd w:id="8"/>
+      <w:r>
+        <w:t>:</w:t>
+      </w:r>
+      <w:bookmarkEnd w:id="9"/>
+      <w:r>
+        <w:t xml:space="preserve"> </w:t>
       </w:r>
     </w:p>
     <w:p>
@@ -1400,6 +2267,7 @@
         <w:rPr>
           <w:rFonts w:ascii="Times New Roman" w:hAnsi="Times New Roman" w:cs="Times New Roman"/>
         </w:rPr>
+        <w:lastRenderedPageBreak/>
         <w:t xml:space="preserve">Sample: </w:t>
       </w:r>
       <w:proofErr w:type="spellStart"/>
@@ -1641,7 +2509,6 @@
         <w:rPr>
           <w:rFonts w:ascii="Times New Roman" w:hAnsi="Times New Roman" w:cs="Times New Roman"/>
         </w:rPr>
-        <w:lastRenderedPageBreak/>
         <w:t>SpeciesName</w:t>
       </w:r>
       <w:proofErr w:type="spellEnd"/>
@@ -2222,6 +3089,7 @@
         <w:rPr>
           <w:rFonts w:ascii="Times New Roman" w:hAnsi="Times New Roman" w:cs="Times New Roman"/>
         </w:rPr>
+        <w:lastRenderedPageBreak/>
         <w:t>Acceptable value: Int (Must Provide)</w:t>
       </w:r>
     </w:p>
@@ -2430,7 +3298,6 @@
         <w:rPr>
           <w:rFonts w:ascii="Times New Roman" w:hAnsi="Times New Roman" w:cs="Times New Roman"/>
         </w:rPr>
-        <w:lastRenderedPageBreak/>
         <w:t xml:space="preserve">Description: It is the final time that users desire to examine. The acceptable range should not smaller than the value of </w:t>
       </w:r>
       <w:proofErr w:type="spellStart"/>
@@ -3023,6 +3890,7 @@
         <w:rPr>
           <w:lang w:val="en-US"/>
         </w:rPr>
+        <w:lastRenderedPageBreak/>
         <w:t>single_</w:t>
       </w:r>
       <w:r>
@@ -3790,6 +4658,7 @@
         <w:rPr>
           <w:rFonts w:ascii="Times New Roman" w:hAnsi="Times New Roman" w:cs="Times New Roman"/>
         </w:rPr>
+        <w:lastRenderedPageBreak/>
         <w:t>Description: It is the number of the total input file. If multiple files are provided, their names should obey the naming rule listed below.</w:t>
       </w:r>
     </w:p>
@@ -3984,7 +4853,6 @@
         <w:rPr>
           <w:rFonts w:ascii="Times New Roman" w:hAnsi="Times New Roman" w:cs="Times New Roman"/>
         </w:rPr>
-        <w:lastRenderedPageBreak/>
         <w:t xml:space="preserve">Description: It is the final time that users desire to examine. The acceptable range should not smaller than the value of </w:t>
       </w:r>
       <w:proofErr w:type="spellStart"/>
@@ -4543,13 +5411,7 @@
         <w:rPr>
           <w:lang w:val="en-US"/>
         </w:rPr>
-        <w:t>,</w:t>
-      </w:r>
-      <w:r>
-        <w:rPr>
-          <w:lang w:val="en-US"/>
-        </w:rPr>
-        <w:t xml:space="preserve"> </w:t>
+        <w:t xml:space="preserve">, </w:t>
       </w:r>
       <w:r>
         <w:t>Show</w:t>
@@ -4782,7 +5644,6 @@
         <w:rPr>
           <w:rFonts w:ascii="Times New Roman" w:hAnsi="Times New Roman" w:cs="Times New Roman"/>
         </w:rPr>
-        <w:lastRenderedPageBreak/>
         <w:t>Acceptable value: Int (Must Provide)</w:t>
       </w:r>
     </w:p>
@@ -5219,6 +6080,7 @@
         <w:rPr>
           <w:rFonts w:ascii="Times New Roman" w:hAnsi="Times New Roman" w:cs="Times New Roman"/>
         </w:rPr>
+        <w:lastRenderedPageBreak/>
         <w:t>Acceptable value: Int (Optional)</w:t>
       </w:r>
     </w:p>
@@ -5495,7 +6357,6 @@
         <w:rPr>
           <w:rFonts w:ascii="Times New Roman" w:hAnsi="Times New Roman" w:cs="Times New Roman"/>
         </w:rPr>
-        <w:lastRenderedPageBreak/>
         <w:t>Acceptable value: Bool (Optional)</w:t>
       </w:r>
     </w:p>
@@ -5970,6 +6831,7 @@
         <w:rPr>
           <w:rFonts w:ascii="Times New Roman" w:hAnsi="Times New Roman" w:cs="Times New Roman"/>
         </w:rPr>
+        <w:lastRenderedPageBreak/>
         <w:t>Note (naming rule): If single file is provided, the input file should be named as its original name (‘histogram_complexes_time.dat’); if multiple files are provided, the name of input file should also include serial number as ‘histogram_complexes_time_X.dat’ where X = 1,2,3,4,5…</w:t>
       </w:r>
     </w:p>
@@ -6183,7 +7045,6 @@
         <w:rPr>
           <w:rFonts w:ascii="Times New Roman" w:hAnsi="Times New Roman" w:cs="Times New Roman"/>
         </w:rPr>
-        <w:lastRenderedPageBreak/>
         <w:t>SpeciesName</w:t>
       </w:r>
       <w:proofErr w:type="spellEnd"/>
@@ -6632,6 +7493,7 @@
         <w:rPr>
           <w:rFonts w:ascii="Times New Roman" w:hAnsi="Times New Roman" w:cs="Times New Roman"/>
         </w:rPr>
+        <w:lastRenderedPageBreak/>
         <w:t>SaveFig</w:t>
       </w:r>
       <w:proofErr w:type="spellEnd"/>
@@ -6883,7 +7745,6 @@
         <w:rPr>
           <w:rFonts w:ascii="Times New Roman" w:hAnsi="Times New Roman" w:cs="Times New Roman"/>
         </w:rPr>
-        <w:lastRenderedPageBreak/>
         <w:t>FileName</w:t>
       </w:r>
       <w:proofErr w:type="spellEnd"/>
@@ -7329,6 +8190,7 @@
         <w:rPr>
           <w:rFonts w:ascii="Times New Roman" w:hAnsi="Times New Roman" w:cs="Times New Roman"/>
         </w:rPr>
+        <w:lastRenderedPageBreak/>
         <w:t xml:space="preserve">Sample: </w:t>
       </w:r>
       <w:proofErr w:type="spellStart"/>
@@ -7596,7 +8458,6 @@
         <w:rPr>
           <w:rFonts w:ascii="Times New Roman" w:hAnsi="Times New Roman" w:cs="Times New Roman"/>
         </w:rPr>
-        <w:lastRenderedPageBreak/>
         <w:t>ShowMean</w:t>
       </w:r>
       <w:proofErr w:type="spellEnd"/>
@@ -7790,12 +8651,14 @@
           <w:rFonts w:ascii="Times New Roman" w:hAnsi="Times New Roman" w:cs="Times New Roman"/>
         </w:rPr>
       </w:pPr>
+      <w:bookmarkStart w:id="10" w:name="_Toc131086229"/>
       <w:r>
         <w:rPr>
           <w:rFonts w:ascii="Times New Roman" w:hAnsi="Times New Roman" w:cs="Times New Roman"/>
         </w:rPr>
         <w:t>Analyzing 'transition_matrix_time.dat' File</w:t>
       </w:r>
+      <w:bookmarkEnd w:id="10"/>
     </w:p>
     <w:p>
       <w:pPr>
@@ -8190,6 +9053,7 @@
         <w:rPr>
           <w:rFonts w:ascii="Times New Roman" w:hAnsi="Times New Roman" w:cs="Times New Roman"/>
         </w:rPr>
+        <w:lastRenderedPageBreak/>
         <w:t>Description: It is the path to the ‘.</w:t>
       </w:r>
       <w:proofErr w:type="spellStart"/>
@@ -8492,7 +9356,6 @@
         <w:rPr>
           <w:rFonts w:ascii="Times New Roman" w:hAnsi="Times New Roman" w:cs="Times New Roman"/>
         </w:rPr>
-        <w:lastRenderedPageBreak/>
         <w:t xml:space="preserve">Sample: </w:t>
       </w:r>
       <w:proofErr w:type="spellStart"/>
@@ -9088,8 +9951,8 @@
         </w:rPr>
         <w:t xml:space="preserve">Description: </w:t>
       </w:r>
-      <w:bookmarkStart w:id="7" w:name="OLE_LINK10"/>
-      <w:bookmarkStart w:id="8" w:name="OLE_LINK11"/>
+      <w:bookmarkStart w:id="11" w:name="OLE_LINK10"/>
+      <w:bookmarkStart w:id="12" w:name="OLE_LINK11"/>
       <w:r>
         <w:rPr>
           <w:lang w:val="en-US"/>
@@ -9118,7 +9981,14 @@
         <w:rPr>
           <w:lang w:val="en-US"/>
         </w:rPr>
-        <w:t xml:space="preserve">-axis is the size of the complex and y-axis is the </w:t>
+        <w:t xml:space="preserve">-axis is the size of the complex and </w:t>
+      </w:r>
+      <w:r>
+        <w:rPr>
+          <w:lang w:val="en-US"/>
+        </w:rPr>
+        <w:lastRenderedPageBreak/>
+        <w:t xml:space="preserve">y-axis is the </w:t>
       </w:r>
       <w:r>
         <w:rPr>
@@ -9295,8 +10165,8 @@
         <w:t xml:space="preserve"> If multiple input files are given, the output plot will be the average value of all files and an error bar will also be included.</w:t>
       </w:r>
     </w:p>
-    <w:bookmarkEnd w:id="7"/>
-    <w:bookmarkEnd w:id="8"/>
+    <w:bookmarkEnd w:id="11"/>
+    <w:bookmarkEnd w:id="12"/>
     <w:p>
       <w:r>
         <w:t>Parameters:</w:t>
@@ -9463,7 +10333,6 @@
         <w:rPr>
           <w:rFonts w:ascii="Times New Roman" w:hAnsi="Times New Roman" w:cs="Times New Roman"/>
         </w:rPr>
-        <w:lastRenderedPageBreak/>
         <w:t>Description: It is the number of the total input file. If multiple files are provided, their names should obey the naming rule listed below.</w:t>
       </w:r>
     </w:p>
@@ -9969,6 +10838,7 @@
         <w:rPr>
           <w:rFonts w:ascii="Times New Roman" w:hAnsi="Times New Roman" w:cs="Times New Roman"/>
         </w:rPr>
+        <w:lastRenderedPageBreak/>
         <w:t>S</w:t>
       </w:r>
       <w:r>
@@ -10309,7 +11179,6 @@
         <w:rPr>
           <w:lang w:val="en-US"/>
         </w:rPr>
-        <w:lastRenderedPageBreak/>
         <w:t xml:space="preserve">Description: This line plot represents the probability of association between complexes of different sizes and other complexes of different sizes. </w:t>
       </w:r>
       <w:r>
@@ -10731,6 +11600,7 @@
         <w:rPr>
           <w:rFonts w:ascii="Times New Roman" w:hAnsi="Times New Roman" w:cs="Times New Roman"/>
         </w:rPr>
+        <w:lastRenderedPageBreak/>
         <w:t xml:space="preserve">Sample: </w:t>
       </w:r>
       <w:proofErr w:type="spellStart"/>
@@ -11029,7 +11899,6 @@
         <w:rPr>
           <w:rFonts w:ascii="Times New Roman" w:hAnsi="Times New Roman" w:cs="Times New Roman"/>
         </w:rPr>
-        <w:lastRenderedPageBreak/>
         <w:t xml:space="preserve">Description: This is the value that distinguishes the size of the associate complex, for example, if </w:t>
       </w:r>
       <w:proofErr w:type="spellStart"/>
@@ -11243,20 +12112,13 @@
     </w:p>
     <w:p>
       <w:pPr>
-        <w:rPr>
-          <w:b/>
-          <w:bCs/>
-          <w:lang w:val="en-US"/>
-        </w:rPr>
-      </w:pPr>
-      <w:r>
-        <w:rPr>
-          <w:b/>
-          <w:bCs/>
-          <w:lang w:val="en-US"/>
-        </w:rPr>
+        <w:pStyle w:val="Heading2"/>
+      </w:pPr>
+      <w:bookmarkStart w:id="13" w:name="_Toc131086230"/>
+      <w:r>
         <w:t>Function for creating line plot of symmetric dissociate probability:</w:t>
       </w:r>
+      <w:bookmarkEnd w:id="13"/>
     </w:p>
     <w:p>
       <w:pPr>
@@ -11592,6 +12454,7 @@
         <w:rPr>
           <w:rFonts w:ascii="Times New Roman" w:hAnsi="Times New Roman" w:cs="Times New Roman"/>
         </w:rPr>
+        <w:lastRenderedPageBreak/>
         <w:t>Description: It is the path to the ‘.</w:t>
       </w:r>
       <w:proofErr w:type="spellStart"/>
@@ -11826,7 +12689,6 @@
         <w:rPr>
           <w:rFonts w:ascii="Times New Roman" w:hAnsi="Times New Roman" w:cs="Times New Roman"/>
         </w:rPr>
-        <w:lastRenderedPageBreak/>
         <w:t>Description: It is the initial time that users desire to examine. The acceptable range should not smaller than the starting time or exceed the ending time of simulation.</w:t>
       </w:r>
     </w:p>
@@ -12622,7 +13484,6 @@
         <w:rPr>
           <w:rFonts w:ascii="Times New Roman" w:hAnsi="Times New Roman" w:cs="Times New Roman"/>
         </w:rPr>
-        <w:lastRenderedPageBreak/>
         <w:t>FileName</w:t>
       </w:r>
       <w:proofErr w:type="spellEnd"/>
@@ -13141,6 +14002,7 @@
         <w:rPr>
           <w:rFonts w:ascii="Times New Roman" w:hAnsi="Times New Roman" w:cs="Times New Roman"/>
         </w:rPr>
+        <w:lastRenderedPageBreak/>
         <w:t>DivideSize</w:t>
       </w:r>
       <w:proofErr w:type="spellEnd"/>
@@ -13396,7 +14258,6 @@
         <w:rPr>
           <w:rFonts w:ascii="Times New Roman" w:hAnsi="Times New Roman" w:cs="Times New Roman"/>
         </w:rPr>
-        <w:lastRenderedPageBreak/>
         <w:t>Description: If True, the plot will be saved as a ‘.</w:t>
       </w:r>
       <w:proofErr w:type="spellStart"/>
@@ -13677,16 +14538,16 @@
         </w:rPr>
         <w:t>’ file, which is usually named as ‘</w:t>
       </w:r>
-      <w:bookmarkStart w:id="9" w:name="OLE_LINK14"/>
-      <w:bookmarkStart w:id="10" w:name="OLE_LINK15"/>
+      <w:bookmarkStart w:id="14" w:name="OLE_LINK14"/>
+      <w:bookmarkStart w:id="15" w:name="OLE_LINK15"/>
       <w:r>
         <w:rPr>
           <w:rFonts w:ascii="Times New Roman" w:hAnsi="Times New Roman" w:cs="Times New Roman"/>
         </w:rPr>
         <w:t>histogram_complexes_time.dat’</w:t>
       </w:r>
-      <w:bookmarkEnd w:id="9"/>
-      <w:bookmarkEnd w:id="10"/>
+      <w:bookmarkEnd w:id="14"/>
+      <w:bookmarkEnd w:id="15"/>
       <w:r>
         <w:rPr>
           <w:rFonts w:ascii="Times New Roman" w:hAnsi="Times New Roman" w:cs="Times New Roman"/>
@@ -13973,6 +14834,7 @@
         <w:rPr>
           <w:rFonts w:ascii="Times New Roman" w:hAnsi="Times New Roman" w:cs="Times New Roman"/>
         </w:rPr>
+        <w:lastRenderedPageBreak/>
         <w:t>Acceptable value: Float (Must provide)</w:t>
       </w:r>
     </w:p>
@@ -14227,7 +15089,6 @@
         <w:rPr>
           <w:rFonts w:ascii="Times New Roman" w:hAnsi="Times New Roman" w:cs="Times New Roman"/>
         </w:rPr>
-        <w:lastRenderedPageBreak/>
         <w:t xml:space="preserve">Description: If True, </w:t>
       </w:r>
       <w:r>
@@ -14808,6 +15669,7 @@
         <w:rPr>
           <w:rFonts w:ascii="Times New Roman" w:hAnsi="Times New Roman" w:cs="Times New Roman"/>
         </w:rPr>
+        <w:lastRenderedPageBreak/>
         <w:t>Unit: s</w:t>
       </w:r>
     </w:p>
@@ -15002,7 +15864,6 @@
         <w:rPr>
           <w:rFonts w:ascii="Times New Roman" w:hAnsi="Times New Roman" w:cs="Times New Roman"/>
         </w:rPr>
-        <w:lastRenderedPageBreak/>
         <w:t xml:space="preserve">Description: It is the name of species that users want to examine, which should also be identical with the name written in the input </w:t>
       </w:r>
       <w:proofErr w:type="gramStart"/>
@@ -15257,12 +16118,14 @@
           <w:rFonts w:ascii="Times New Roman" w:hAnsi="Times New Roman" w:cs="Times New Roman"/>
         </w:rPr>
       </w:pPr>
+      <w:bookmarkStart w:id="16" w:name="_Toc131086231"/>
       <w:r>
         <w:rPr>
           <w:rFonts w:ascii="Times New Roman" w:hAnsi="Times New Roman" w:cs="Times New Roman"/>
         </w:rPr>
         <w:t>Analyzing Multi-component 'histogram_complexes_time.dat' File</w:t>
       </w:r>
+      <w:bookmarkEnd w:id="16"/>
     </w:p>
     <w:p>
       <w:pPr>
@@ -15532,6 +16395,7 @@
         <w:rPr>
           <w:rFonts w:ascii="Times New Roman" w:hAnsi="Times New Roman" w:cs="Times New Roman"/>
         </w:rPr>
+        <w:lastRenderedPageBreak/>
         <w:t>Description: If True, the corresponding .csv file will also be saved as ‘histogram.csv’ under the same directory; if False, the generated .csv file will be deleted.</w:t>
       </w:r>
     </w:p>
@@ -15675,7 +16539,6 @@
         <w:rPr>
           <w:rFonts w:ascii="Times New Roman" w:hAnsi="Times New Roman" w:cs="Times New Roman"/>
         </w:rPr>
-        <w:lastRenderedPageBreak/>
         <w:t>Description: It is the path to the ‘.</w:t>
       </w:r>
       <w:proofErr w:type="spellStart"/>
@@ -16302,6 +17165,7 @@
         <w:rPr>
           <w:rFonts w:ascii="Times New Roman" w:hAnsi="Times New Roman" w:cs="Times New Roman"/>
         </w:rPr>
+        <w:lastRenderedPageBreak/>
         <w:t xml:space="preserve">Sample: </w:t>
       </w:r>
       <w:proofErr w:type="spellStart"/>
@@ -16450,8 +17314,8 @@
           <w:rFonts w:ascii="Times New Roman" w:hAnsi="Times New Roman" w:cs="Times New Roman"/>
         </w:rPr>
       </w:pPr>
-      <w:bookmarkStart w:id="11" w:name="OLE_LINK12"/>
-      <w:bookmarkStart w:id="12" w:name="OLE_LINK13"/>
+      <w:bookmarkStart w:id="17" w:name="OLE_LINK12"/>
+      <w:bookmarkStart w:id="18" w:name="OLE_LINK13"/>
       <w:r>
         <w:rPr>
           <w:rFonts w:ascii="Times New Roman" w:hAnsi="Times New Roman" w:cs="Times New Roman"/>
@@ -16507,8 +17371,8 @@
         <w:t xml:space="preserve"> = [‘A’, ‘B’]</w:t>
       </w:r>
     </w:p>
-    <w:bookmarkEnd w:id="11"/>
-    <w:bookmarkEnd w:id="12"/>
+    <w:bookmarkEnd w:id="17"/>
+    <w:bookmarkEnd w:id="18"/>
     <w:p>
       <w:pPr>
         <w:pStyle w:val="ListParagraph"/>
@@ -16554,7 +17418,6 @@
         <w:rPr>
           <w:rFonts w:ascii="Times New Roman" w:hAnsi="Times New Roman" w:cs="Times New Roman"/>
         </w:rPr>
-        <w:lastRenderedPageBreak/>
         <w:t xml:space="preserve">Description: It indicates the species shown on the x-axis. If </w:t>
       </w:r>
       <w:proofErr w:type="spellStart"/>
@@ -17240,7 +18103,14 @@
         <w:rPr>
           <w:lang w:val="en-US"/>
         </w:rPr>
-        <w:t xml:space="preserve">Each bar is split by three stacked bars which represent the size distribution of another selected species compared to a desired input. </w:t>
+        <w:t xml:space="preserve">Each bar is split by three stacked bars which </w:t>
+      </w:r>
+      <w:r>
+        <w:rPr>
+          <w:lang w:val="en-US"/>
+        </w:rPr>
+        <w:lastRenderedPageBreak/>
+        <w:t xml:space="preserve">represent the size distribution of another selected species compared to a desired input. </w:t>
       </w:r>
       <w:r>
         <w:rPr>
@@ -17435,7 +18305,6 @@
         <w:rPr>
           <w:rFonts w:ascii="Times New Roman" w:hAnsi="Times New Roman" w:cs="Times New Roman"/>
         </w:rPr>
-        <w:lastRenderedPageBreak/>
         <w:t>Description: It is the number of the total input file. If multiple files are provided, their names should obey the naming rule listed below.</w:t>
       </w:r>
     </w:p>
@@ -18008,6 +18877,7 @@
         <w:rPr>
           <w:rFonts w:ascii="Times New Roman" w:hAnsi="Times New Roman" w:cs="Times New Roman"/>
         </w:rPr>
+        <w:lastRenderedPageBreak/>
         <w:t>Acceptable value: Int (Must provide)</w:t>
       </w:r>
     </w:p>
@@ -18218,7 +19088,6 @@
         <w:rPr>
           <w:rFonts w:ascii="Times New Roman" w:hAnsi="Times New Roman" w:cs="Times New Roman"/>
         </w:rPr>
-        <w:lastRenderedPageBreak/>
         <w:t>Acceptable value: Int (Optional)</w:t>
       </w:r>
     </w:p>
@@ -18816,6 +19685,7 @@
         <w:rPr>
           <w:rFonts w:ascii="Times New Roman" w:hAnsi="Times New Roman" w:cs="Times New Roman"/>
         </w:rPr>
+        <w:lastRenderedPageBreak/>
         <w:t>Note (naming rule): If single file is provided, the input file should be named as its original name (‘histogram_complexes_time.dat’); if multiple files are provided, the name of input file should also include serial number as ‘histogram_complexes_time_X.dat’ where X = 1,2,3,4,5…</w:t>
       </w:r>
     </w:p>
@@ -18968,7 +19838,6 @@
         <w:rPr>
           <w:rFonts w:ascii="Times New Roman" w:hAnsi="Times New Roman" w:cs="Times New Roman"/>
         </w:rPr>
-        <w:lastRenderedPageBreak/>
         <w:t xml:space="preserve">Description: It is the final time that users desire to examine. The acceptable range should not smaller than the value of </w:t>
       </w:r>
       <w:proofErr w:type="spellStart"/>
@@ -19654,6 +20523,7 @@
         <w:rPr>
           <w:rFonts w:ascii="Times New Roman" w:hAnsi="Times New Roman" w:cs="Times New Roman"/>
         </w:rPr>
+        <w:lastRenderedPageBreak/>
         <w:t>Acceptable value: String (Must provide)</w:t>
       </w:r>
     </w:p>
@@ -19833,7 +20703,6 @@
         <w:rPr>
           <w:rFonts w:ascii="Times New Roman" w:hAnsi="Times New Roman" w:cs="Times New Roman"/>
         </w:rPr>
-        <w:lastRenderedPageBreak/>
         <w:t>InitialTime</w:t>
       </w:r>
       <w:proofErr w:type="spellEnd"/>
@@ -20373,6 +21242,7 @@
         <w:rPr>
           <w:rFonts w:ascii="Times New Roman" w:hAnsi="Times New Roman" w:cs="Times New Roman"/>
         </w:rPr>
+        <w:lastRenderedPageBreak/>
         <w:t xml:space="preserve">Description: If True, </w:t>
       </w:r>
       <w:r>
@@ -20755,7 +21625,6 @@
         <w:rPr>
           <w:lang w:val="en-US"/>
         </w:rPr>
-        <w:lastRenderedPageBreak/>
         <w:t>Description: This function enables users to generate a heatmap during a certain time period representing the distribution of size of selected species. The x and y axis are both desired individual components and the color of each square represents the relative occurrence probability of complex of corresponding size.</w:t>
       </w:r>
     </w:p>
@@ -21225,6 +22094,7 @@
         <w:rPr>
           <w:rFonts w:ascii="Times New Roman" w:hAnsi="Times New Roman" w:cs="Times New Roman"/>
         </w:rPr>
+        <w:lastRenderedPageBreak/>
         <w:t xml:space="preserve">Sample: </w:t>
       </w:r>
       <w:proofErr w:type="spellStart"/>
@@ -21481,7 +22351,6 @@
         <w:rPr>
           <w:rFonts w:ascii="Times New Roman" w:hAnsi="Times New Roman" w:cs="Times New Roman"/>
         </w:rPr>
-        <w:lastRenderedPageBreak/>
         <w:t>Acceptable value: Int (Optional)</w:t>
       </w:r>
     </w:p>
@@ -21950,6 +22819,7 @@
         <w:rPr>
           <w:lang w:val="en-US"/>
         </w:rPr>
+        <w:lastRenderedPageBreak/>
         <w:t>multi_heatmap</w:t>
       </w:r>
       <w:proofErr w:type="spellEnd"/>
@@ -22272,7 +23142,6 @@
         <w:rPr>
           <w:rFonts w:ascii="Times New Roman" w:hAnsi="Times New Roman" w:cs="Times New Roman"/>
         </w:rPr>
-        <w:lastRenderedPageBreak/>
         <w:t>FileNum</w:t>
       </w:r>
       <w:proofErr w:type="spellEnd"/>
@@ -22808,6 +23677,7 @@
         <w:rPr>
           <w:rFonts w:ascii="Times New Roman" w:hAnsi="Times New Roman" w:cs="Times New Roman"/>
         </w:rPr>
+        <w:lastRenderedPageBreak/>
         <w:t xml:space="preserve">Sample: </w:t>
       </w:r>
       <w:proofErr w:type="spellStart"/>
@@ -22946,7 +23816,6 @@
         <w:rPr>
           <w:rFonts w:ascii="Times New Roman" w:hAnsi="Times New Roman" w:cs="Times New Roman"/>
         </w:rPr>
-        <w:lastRenderedPageBreak/>
         <w:t>Description: It is size of each data bar in y-dimension. The y-axis will be separated evenly according to this number and the count of each size range will be sum up and shown together.</w:t>
       </w:r>
     </w:p>
@@ -23152,16 +24021,18 @@
           <w:rFonts w:ascii="Times New Roman" w:hAnsi="Times New Roman" w:cs="Times New Roman"/>
         </w:rPr>
       </w:pPr>
-      <w:bookmarkStart w:id="13" w:name="OLE_LINK8"/>
-      <w:bookmarkStart w:id="14" w:name="OLE_LINK9"/>
+      <w:bookmarkStart w:id="19" w:name="OLE_LINK8"/>
+      <w:bookmarkStart w:id="20" w:name="OLE_LINK9"/>
+      <w:bookmarkStart w:id="21" w:name="_Toc131086232"/>
       <w:r>
         <w:rPr>
           <w:rFonts w:ascii="Times New Roman" w:hAnsi="Times New Roman" w:cs="Times New Roman"/>
         </w:rPr>
         <w:t>Locating position for certain size of complexes by PDB/restart file</w:t>
       </w:r>
-      <w:bookmarkEnd w:id="13"/>
-      <w:bookmarkEnd w:id="14"/>
+      <w:bookmarkEnd w:id="19"/>
+      <w:bookmarkEnd w:id="20"/>
+      <w:bookmarkEnd w:id="21"/>
     </w:p>
     <w:p>
       <w:pPr>
@@ -23385,6 +24256,7 @@
         <w:rPr>
           <w:rFonts w:ascii="Times New Roman" w:hAnsi="Times New Roman" w:cs="Times New Roman"/>
         </w:rPr>
+        <w:lastRenderedPageBreak/>
         <w:t>Description: It represents the number of individual monomers in the complex that the user needs to locate, and the order of the monomers in the list is determined by the order in which they appear in the PDB file.</w:t>
       </w:r>
     </w:p>
@@ -23593,7 +24465,6 @@
         <w:rPr>
           <w:rFonts w:ascii="Times New Roman" w:hAnsi="Times New Roman" w:cs="Times New Roman"/>
         </w:rPr>
-        <w:lastRenderedPageBreak/>
         <w:t>Description: When the sigma value is within the interval of 1.0 plus or minus the ratio, the two reaction interfaces can be considered as bonded.</w:t>
       </w:r>
     </w:p>
@@ -23915,12 +24786,14 @@
           <w:rFonts w:ascii="Times New Roman" w:hAnsi="Times New Roman" w:cs="Times New Roman"/>
         </w:rPr>
       </w:pPr>
+      <w:bookmarkStart w:id="22" w:name="_Toc131086233"/>
       <w:r>
         <w:rPr>
           <w:rFonts w:ascii="Times New Roman" w:hAnsi="Times New Roman" w:cs="Times New Roman"/>
         </w:rPr>
         <w:t>Platonic Solid Self-assembly Input File Writing</w:t>
       </w:r>
+      <w:bookmarkEnd w:id="22"/>
     </w:p>
     <w:p/>
     <w:p>
@@ -23958,6 +24831,7 @@
           </w:tcPr>
           <w:p>
             <w:r>
+              <w:lastRenderedPageBreak/>
               <w:t>Platonic Solid</w:t>
             </w:r>
           </w:p>
@@ -24509,7 +25383,6 @@
     <w:p/>
     <w:p>
       <w:r>
-        <w:lastRenderedPageBreak/>
         <w:t>Description: This function enable users to generate NERDSS input files (.inp and .mol files) for Platonic solid self-assembly system.</w:t>
       </w:r>
     </w:p>
@@ -24675,12 +25548,14 @@
           <w:rFonts w:ascii="Times New Roman" w:hAnsi="Times New Roman" w:cs="Times New Roman"/>
         </w:rPr>
       </w:pPr>
+      <w:bookmarkStart w:id="23" w:name="_Toc131086234"/>
       <w:r>
         <w:rPr>
           <w:rFonts w:ascii="Times New Roman" w:hAnsi="Times New Roman" w:cs="Times New Roman"/>
         </w:rPr>
         <w:t>Analyzing Single-component 'histogram_complexes_time.dat' File</w:t>
       </w:r>
+      <w:bookmarkEnd w:id="23"/>
     </w:p>
     <w:p>
       <w:pPr>
@@ -25207,6 +26082,7 @@
         <w:rPr>
           <w:lang w:val="en-US"/>
         </w:rPr>
+        <w:lastRenderedPageBreak/>
         <w:t>x</w:t>
       </w:r>
       <w:r>
@@ -25552,7 +26428,6 @@
         <w:rPr>
           <w:rFonts w:ascii="Times New Roman" w:hAnsi="Times New Roman" w:cs="Times New Roman"/>
         </w:rPr>
-        <w:lastRenderedPageBreak/>
         <w:t>Description: It is the</w:t>
       </w:r>
       <w:r>
@@ -26215,6 +27090,7 @@
           <w:rFonts w:ascii="Times New Roman" w:hAnsi="Times New Roman" w:cs="Times New Roman"/>
         </w:rPr>
       </w:pPr>
+      <w:bookmarkStart w:id="24" w:name="_Toc131086235"/>
       <w:r>
         <w:rPr>
           <w:rFonts w:ascii="Times New Roman" w:hAnsi="Times New Roman" w:cs="Times New Roman"/>
@@ -26227,25 +27103,27 @@
         </w:rPr>
         <w:t xml:space="preserve"> (UI version)</w:t>
       </w:r>
-    </w:p>
-    <w:p>
-      <w:pPr>
-        <w:rPr>
-          <w:lang w:val="en-US"/>
-        </w:rPr>
-      </w:pPr>
-    </w:p>
-    <w:p>
-      <w:pPr>
-        <w:rPr>
-          <w:lang w:val="en-US"/>
-        </w:rPr>
-      </w:pPr>
-      <w:proofErr w:type="spellStart"/>
-      <w:r>
-        <w:rPr>
-          <w:lang w:val="en-US"/>
-        </w:rPr>
+      <w:bookmarkEnd w:id="24"/>
+    </w:p>
+    <w:p>
+      <w:pPr>
+        <w:rPr>
+          <w:lang w:val="en-US"/>
+        </w:rPr>
+      </w:pPr>
+    </w:p>
+    <w:p>
+      <w:pPr>
+        <w:rPr>
+          <w:lang w:val="en-US"/>
+        </w:rPr>
+      </w:pPr>
+      <w:proofErr w:type="spellStart"/>
+      <w:r>
+        <w:rPr>
+          <w:lang w:val="en-US"/>
+        </w:rPr>
+        <w:lastRenderedPageBreak/>
         <w:t>real_PDB</w:t>
       </w:r>
       <w:r>
@@ -26425,7 +27303,6 @@
           <w:noProof/>
           <w:lang w:val="en-US"/>
         </w:rPr>
-        <w:lastRenderedPageBreak/>
         <w:drawing>
           <wp:inline distT="0" distB="0" distL="0" distR="0" wp14:anchorId="5E5E4F50" wp14:editId="6A2AB45E">
             <wp:extent cx="1781908" cy="126218"/>
@@ -26442,7 +27319,7 @@
                     <pic:cNvPicPr/>
                   </pic:nvPicPr>
                   <pic:blipFill>
-                    <a:blip r:embed="rId5"/>
+                    <a:blip r:embed="rId8"/>
                     <a:stretch>
                       <a:fillRect/>
                     </a:stretch>
@@ -26522,7 +27399,7 @@
                     <pic:cNvPicPr/>
                   </pic:nvPicPr>
                   <pic:blipFill>
-                    <a:blip r:embed="rId6"/>
+                    <a:blip r:embed="rId9"/>
                     <a:stretch>
                       <a:fillRect/>
                     </a:stretch>
@@ -26578,7 +27455,7 @@
                     <pic:cNvPicPr/>
                   </pic:nvPicPr>
                   <pic:blipFill>
-                    <a:blip r:embed="rId7"/>
+                    <a:blip r:embed="rId10"/>
                     <a:stretch>
                       <a:fillRect/>
                     </a:stretch>
@@ -26660,6 +27537,7 @@
           <w:noProof/>
           <w:lang w:val="en-US"/>
         </w:rPr>
+        <w:lastRenderedPageBreak/>
         <w:drawing>
           <wp:inline distT="0" distB="0" distL="0" distR="0" wp14:anchorId="29F43046" wp14:editId="1764BE2A">
             <wp:extent cx="5943600" cy="2359660"/>
@@ -26676,7 +27554,7 @@
                     <pic:cNvPicPr/>
                   </pic:nvPicPr>
                   <pic:blipFill>
-                    <a:blip r:embed="rId8"/>
+                    <a:blip r:embed="rId11"/>
                     <a:stretch>
                       <a:fillRect/>
                     </a:stretch>
@@ -26714,14 +27592,7 @@
         <w:rPr>
           <w:lang w:val="en-US"/>
         </w:rPr>
-        <w:t xml:space="preserve">At last, users are asked if they want each chain to be centered at COM. If type in ‘yes’, the COM coordinate will be normalized as (0,0,0) and the corresponding coordinates of all interfaced will </w:t>
-      </w:r>
-      <w:r>
-        <w:rPr>
-          <w:lang w:val="en-US"/>
-        </w:rPr>
-        <w:lastRenderedPageBreak/>
-        <w:t>be all changed accordingly in the final output; if type in ‘no’, the coordinate for all COM and interfaces will stay the same as the original ones.</w:t>
+        <w:t>At last, users are asked if they want each chain to be centered at COM. If type in ‘yes’, the COM coordinate will be normalized as (0,0,0) and the corresponding coordinates of all interfaced will be all changed accordingly in the final output; if type in ‘no’, the coordinate for all COM and interfaces will stay the same as the original ones.</w:t>
       </w:r>
     </w:p>
     <w:p>
@@ -26751,7 +27622,7 @@
                     <pic:cNvPicPr/>
                   </pic:nvPicPr>
                   <pic:blipFill>
-                    <a:blip r:embed="rId9"/>
+                    <a:blip r:embed="rId12"/>
                     <a:stretch>
                       <a:fillRect/>
                     </a:stretch>
@@ -26819,6 +27690,7 @@
           <w:rFonts w:ascii="Times New Roman" w:hAnsi="Times New Roman" w:cs="Times New Roman"/>
         </w:rPr>
       </w:pPr>
+      <w:bookmarkStart w:id="25" w:name="_Toc131086236"/>
       <w:r>
         <w:rPr>
           <w:rFonts w:ascii="Times New Roman" w:hAnsi="Times New Roman" w:cs="Times New Roman"/>
@@ -26831,6 +27703,7 @@
         </w:rPr>
         <w:t xml:space="preserve"> functions)</w:t>
       </w:r>
+      <w:bookmarkEnd w:id="25"/>
     </w:p>
     <w:p>
       <w:pPr>
@@ -27101,6 +27974,7 @@
         <w:rPr>
           <w:rFonts w:ascii="Times New Roman" w:hAnsi="Times New Roman" w:cs="Times New Roman"/>
         </w:rPr>
+        <w:lastRenderedPageBreak/>
         <w:t>Acceptable value: Tuple (Must provide)</w:t>
       </w:r>
     </w:p>
@@ -27381,7 +28255,6 @@
         <w:rPr>
           <w:rFonts w:ascii="Times New Roman" w:hAnsi="Times New Roman" w:cs="Times New Roman"/>
         </w:rPr>
-        <w:lastRenderedPageBreak/>
         <w:t>Acceptable value: Tuple (Must provide)</w:t>
       </w:r>
     </w:p>
@@ -27797,7 +28670,14 @@
         <w:rPr>
           <w:lang w:val="en-US"/>
         </w:rPr>
-        <w:t>This function will calculate the 5 associating angles of each pair of interfaces. The default normal vector will be assigned as (0, 0, 1). If the co-linear issue occurs, the system will use (0, 1, 0) instead to resolve co-linear issue. The calculated 5 angles will be shown on the screen automatically. If user intends to manually input the normal vector, please refer to function ‘</w:t>
+        <w:t xml:space="preserve">This function will calculate the 5 associating angles of each pair of interfaces. The default normal vector will be assigned as (0, 0, 1). If the co-linear issue occurs, the system will use (0, 1, 0) instead to resolve co-linear issue. The calculated 5 angles will be shown on the screen </w:t>
+      </w:r>
+      <w:r>
+        <w:rPr>
+          <w:lang w:val="en-US"/>
+        </w:rPr>
+        <w:lastRenderedPageBreak/>
+        <w:t>automatically. If user intends to manually input the normal vector, please refer to function ‘</w:t>
       </w:r>
       <w:proofErr w:type="spellStart"/>
       <w:r>
@@ -28062,7 +28942,6 @@
         <w:rPr>
           <w:lang w:val="en-US"/>
         </w:rPr>
-        <w:lastRenderedPageBreak/>
         <w:t>Parameters:</w:t>
       </w:r>
     </w:p>
@@ -28561,6 +29440,7 @@
         <w:rPr>
           <w:lang w:val="en-US"/>
         </w:rPr>
+        <w:lastRenderedPageBreak/>
         <w:t>Description:</w:t>
       </w:r>
     </w:p>
@@ -28692,6 +29572,8 @@
       </w:pPr>
     </w:p>
     <w:sectPr>
+      <w:footerReference w:type="even" r:id="rId13"/>
+      <w:footerReference w:type="default" r:id="rId14"/>
       <w:pgSz w:w="12240" w:h="15840"/>
       <w:pgMar w:top="1440" w:right="1440" w:bottom="1440" w:left="1440" w:header="708" w:footer="708" w:gutter="0"/>
       <w:cols w:space="708"/>
@@ -28701,8 +29583,163 @@
 </w:document>
 </file>
 
+<file path=word/endnotes.xml><?xml version="1.0" encoding="utf-8"?>
+<w:endnotes xmlns:wpc="http://schemas.microsoft.com/office/word/2010/wordprocessingCanvas" xmlns:cx="http://schemas.microsoft.com/office/drawing/2014/chartex" xmlns:cx1="http://schemas.microsoft.com/office/drawing/2015/9/8/chartex" xmlns:cx2="http://schemas.microsoft.com/office/drawing/2015/10/21/chartex" xmlns:cx3="http://schemas.microsoft.com/office/drawing/2016/5/9/chartex" xmlns:cx4="http://schemas.microsoft.com/office/drawing/2016/5/10/chartex" xmlns:cx5="http://schemas.microsoft.com/office/drawing/2016/5/11/chartex" xmlns:cx6="http://schemas.microsoft.com/office/drawing/2016/5/12/chartex" xmlns:cx7="http://schemas.microsoft.com/office/drawing/2016/5/13/chartex" xmlns:cx8="http://schemas.microsoft.com/office/drawing/2016/5/14/chartex" xmlns:mc="http://schemas.openxmlformats.org/markup-compatibility/2006" xmlns:aink="http://schemas.microsoft.com/office/drawing/2016/ink" xmlns:am3d="http://schemas.microsoft.com/office/drawing/2017/model3d" xmlns:o="urn:schemas-microsoft-com:office:office" xmlns:r="http://schemas.openxmlformats.org/officeDocument/2006/relationships" xmlns:m="http://schemas.openxmlformats.org/officeDocument/2006/math" xmlns:v="urn:schemas-microsoft-com:vml" xmlns:wp14="http://schemas.microsoft.com/office/word/2010/wordprocessingDrawing" xmlns:wp="http://schemas.openxmlformats.org/drawingml/2006/wordprocessingDrawing" xmlns:w10="urn:schemas-microsoft-com:office:word" xmlns:w="http://schemas.openxmlformats.org/wordprocessingml/2006/main" xmlns:w14="http://schemas.microsoft.com/office/word/2010/wordml" xmlns:w15="http://schemas.microsoft.com/office/word/2012/wordml" xmlns:w16cex="http://schemas.microsoft.com/office/word/2018/wordml/cex" xmlns:w16cid="http://schemas.microsoft.com/office/word/2016/wordml/cid" xmlns:w16="http://schemas.microsoft.com/office/word/2018/wordml" xmlns:w16sdtdh="http://schemas.microsoft.com/office/word/2020/wordml/sdtdatahash" xmlns:w16se="http://schemas.microsoft.com/office/word/2015/wordml/symex" xmlns:wpg="http://schemas.microsoft.com/office/word/2010/wordprocessingGroup" xmlns:wpi="http://schemas.microsoft.com/office/word/2010/wordprocessingInk" xmlns:wne="http://schemas.microsoft.com/office/word/2006/wordml" xmlns:wps="http://schemas.microsoft.com/office/word/2010/wordprocessingShape" mc:Ignorable="w14 w15 w16se w16cid w16 w16cex w16sdtdh wp14">
+  <w:endnote w:type="separator" w:id="-1">
+    <w:p>
+      <w:r>
+        <w:separator/>
+      </w:r>
+    </w:p>
+  </w:endnote>
+  <w:endnote w:type="continuationSeparator" w:id="0">
+    <w:p>
+      <w:r>
+        <w:continuationSeparator/>
+      </w:r>
+    </w:p>
+  </w:endnote>
+</w:endnotes>
+</file>
+
+<file path=word/footer1.xml><?xml version="1.0" encoding="utf-8"?>
+<w:ftr xmlns:wpc="http://schemas.microsoft.com/office/word/2010/wordprocessingCanvas" xmlns:cx="http://schemas.microsoft.com/office/drawing/2014/chartex" xmlns:cx1="http://schemas.microsoft.com/office/drawing/2015/9/8/chartex" xmlns:cx2="http://schemas.microsoft.com/office/drawing/2015/10/21/chartex" xmlns:cx3="http://schemas.microsoft.com/office/drawing/2016/5/9/chartex" xmlns:cx4="http://schemas.microsoft.com/office/drawing/2016/5/10/chartex" xmlns:cx5="http://schemas.microsoft.com/office/drawing/2016/5/11/chartex" xmlns:cx6="http://schemas.microsoft.com/office/drawing/2016/5/12/chartex" xmlns:cx7="http://schemas.microsoft.com/office/drawing/2016/5/13/chartex" xmlns:cx8="http://schemas.microsoft.com/office/drawing/2016/5/14/chartex" xmlns:mc="http://schemas.openxmlformats.org/markup-compatibility/2006" xmlns:aink="http://schemas.microsoft.com/office/drawing/2016/ink" xmlns:am3d="http://schemas.microsoft.com/office/drawing/2017/model3d" xmlns:o="urn:schemas-microsoft-com:office:office" xmlns:r="http://schemas.openxmlformats.org/officeDocument/2006/relationships" xmlns:m="http://schemas.openxmlformats.org/officeDocument/2006/math" xmlns:v="urn:schemas-microsoft-com:vml" xmlns:wp14="http://schemas.microsoft.com/office/word/2010/wordprocessingDrawing" xmlns:wp="http://schemas.openxmlformats.org/drawingml/2006/wordprocessingDrawing" xmlns:w10="urn:schemas-microsoft-com:office:word" xmlns:w="http://schemas.openxmlformats.org/wordprocessingml/2006/main" xmlns:w14="http://schemas.microsoft.com/office/word/2010/wordml" xmlns:w15="http://schemas.microsoft.com/office/word/2012/wordml" xmlns:w16cex="http://schemas.microsoft.com/office/word/2018/wordml/cex" xmlns:w16cid="http://schemas.microsoft.com/office/word/2016/wordml/cid" xmlns:w16="http://schemas.microsoft.com/office/word/2018/wordml" xmlns:w16sdtdh="http://schemas.microsoft.com/office/word/2020/wordml/sdtdatahash" xmlns:w16se="http://schemas.microsoft.com/office/word/2015/wordml/symex" xmlns:wpg="http://schemas.microsoft.com/office/word/2010/wordprocessingGroup" xmlns:wpi="http://schemas.microsoft.com/office/word/2010/wordprocessingInk" xmlns:wne="http://schemas.microsoft.com/office/word/2006/wordml" xmlns:wps="http://schemas.microsoft.com/office/word/2010/wordprocessingShape" mc:Ignorable="w14 w15 w16se w16cid w16 w16cex w16sdtdh wp14">
+  <w:sdt>
+    <w:sdtPr>
+      <w:rPr>
+        <w:rStyle w:val="PageNumber"/>
+      </w:rPr>
+      <w:id w:val="-1081670452"/>
+      <w:docPartObj>
+        <w:docPartGallery w:val="Page Numbers (Bottom of Page)"/>
+        <w:docPartUnique/>
+      </w:docPartObj>
+    </w:sdtPr>
+    <w:sdtContent>
+      <w:p>
+        <w:pPr>
+          <w:pStyle w:val="Footer"/>
+          <w:framePr w:wrap="none" w:vAnchor="text" w:hAnchor="margin" w:xAlign="right" w:y="1"/>
+          <w:rPr>
+            <w:rStyle w:val="PageNumber"/>
+          </w:rPr>
+        </w:pPr>
+        <w:r>
+          <w:rPr>
+            <w:rStyle w:val="PageNumber"/>
+          </w:rPr>
+          <w:fldChar w:fldCharType="begin"/>
+        </w:r>
+        <w:r>
+          <w:rPr>
+            <w:rStyle w:val="PageNumber"/>
+          </w:rPr>
+          <w:instrText xml:space="preserve"> PAGE </w:instrText>
+        </w:r>
+        <w:r>
+          <w:rPr>
+            <w:rStyle w:val="PageNumber"/>
+          </w:rPr>
+          <w:fldChar w:fldCharType="end"/>
+        </w:r>
+      </w:p>
+    </w:sdtContent>
+  </w:sdt>
+  <w:p>
+    <w:pPr>
+      <w:pStyle w:val="Footer"/>
+      <w:ind w:right="360"/>
+    </w:pPr>
+  </w:p>
+</w:ftr>
+</file>
+
+<file path=word/footer2.xml><?xml version="1.0" encoding="utf-8"?>
+<w:ftr xmlns:wpc="http://schemas.microsoft.com/office/word/2010/wordprocessingCanvas" xmlns:cx="http://schemas.microsoft.com/office/drawing/2014/chartex" xmlns:cx1="http://schemas.microsoft.com/office/drawing/2015/9/8/chartex" xmlns:cx2="http://schemas.microsoft.com/office/drawing/2015/10/21/chartex" xmlns:cx3="http://schemas.microsoft.com/office/drawing/2016/5/9/chartex" xmlns:cx4="http://schemas.microsoft.com/office/drawing/2016/5/10/chartex" xmlns:cx5="http://schemas.microsoft.com/office/drawing/2016/5/11/chartex" xmlns:cx6="http://schemas.microsoft.com/office/drawing/2016/5/12/chartex" xmlns:cx7="http://schemas.microsoft.com/office/drawing/2016/5/13/chartex" xmlns:cx8="http://schemas.microsoft.com/office/drawing/2016/5/14/chartex" xmlns:mc="http://schemas.openxmlformats.org/markup-compatibility/2006" xmlns:aink="http://schemas.microsoft.com/office/drawing/2016/ink" xmlns:am3d="http://schemas.microsoft.com/office/drawing/2017/model3d" xmlns:o="urn:schemas-microsoft-com:office:office" xmlns:r="http://schemas.openxmlformats.org/officeDocument/2006/relationships" xmlns:m="http://schemas.openxmlformats.org/officeDocument/2006/math" xmlns:v="urn:schemas-microsoft-com:vml" xmlns:wp14="http://schemas.microsoft.com/office/word/2010/wordprocessingDrawing" xmlns:wp="http://schemas.openxmlformats.org/drawingml/2006/wordprocessingDrawing" xmlns:w10="urn:schemas-microsoft-com:office:word" xmlns:w="http://schemas.openxmlformats.org/wordprocessingml/2006/main" xmlns:w14="http://schemas.microsoft.com/office/word/2010/wordml" xmlns:w15="http://schemas.microsoft.com/office/word/2012/wordml" xmlns:w16cex="http://schemas.microsoft.com/office/word/2018/wordml/cex" xmlns:w16cid="http://schemas.microsoft.com/office/word/2016/wordml/cid" xmlns:w16="http://schemas.microsoft.com/office/word/2018/wordml" xmlns:w16sdtdh="http://schemas.microsoft.com/office/word/2020/wordml/sdtdatahash" xmlns:w16se="http://schemas.microsoft.com/office/word/2015/wordml/symex" xmlns:wpg="http://schemas.microsoft.com/office/word/2010/wordprocessingGroup" xmlns:wpi="http://schemas.microsoft.com/office/word/2010/wordprocessingInk" xmlns:wne="http://schemas.microsoft.com/office/word/2006/wordml" xmlns:wps="http://schemas.microsoft.com/office/word/2010/wordprocessingShape" mc:Ignorable="w14 w15 w16se w16cid w16 w16cex w16sdtdh wp14">
+  <w:sdt>
+    <w:sdtPr>
+      <w:rPr>
+        <w:rStyle w:val="PageNumber"/>
+      </w:rPr>
+      <w:id w:val="-1693215368"/>
+      <w:docPartObj>
+        <w:docPartGallery w:val="Page Numbers (Bottom of Page)"/>
+        <w:docPartUnique/>
+      </w:docPartObj>
+    </w:sdtPr>
+    <w:sdtContent>
+      <w:p>
+        <w:pPr>
+          <w:pStyle w:val="Footer"/>
+          <w:framePr w:wrap="none" w:vAnchor="text" w:hAnchor="margin" w:xAlign="right" w:y="1"/>
+          <w:rPr>
+            <w:rStyle w:val="PageNumber"/>
+          </w:rPr>
+        </w:pPr>
+        <w:r>
+          <w:rPr>
+            <w:rStyle w:val="PageNumber"/>
+          </w:rPr>
+          <w:fldChar w:fldCharType="begin"/>
+        </w:r>
+        <w:r>
+          <w:rPr>
+            <w:rStyle w:val="PageNumber"/>
+          </w:rPr>
+          <w:instrText xml:space="preserve"> PAGE </w:instrText>
+        </w:r>
+        <w:r>
+          <w:rPr>
+            <w:rStyle w:val="PageNumber"/>
+          </w:rPr>
+          <w:fldChar w:fldCharType="separate"/>
+        </w:r>
+        <w:r>
+          <w:rPr>
+            <w:rStyle w:val="PageNumber"/>
+            <w:noProof/>
+          </w:rPr>
+          <w:t>1</w:t>
+        </w:r>
+        <w:r>
+          <w:rPr>
+            <w:rStyle w:val="PageNumber"/>
+          </w:rPr>
+          <w:fldChar w:fldCharType="end"/>
+        </w:r>
+      </w:p>
+    </w:sdtContent>
+  </w:sdt>
+  <w:p>
+    <w:pPr>
+      <w:pStyle w:val="Footer"/>
+      <w:ind w:right="360"/>
+    </w:pPr>
+  </w:p>
+</w:ftr>
+</file>
+
+<file path=word/footnotes.xml><?xml version="1.0" encoding="utf-8"?>
+<w:footnotes xmlns:wpc="http://schemas.microsoft.com/office/word/2010/wordprocessingCanvas" xmlns:cx="http://schemas.microsoft.com/office/drawing/2014/chartex" xmlns:cx1="http://schemas.microsoft.com/office/drawing/2015/9/8/chartex" xmlns:cx2="http://schemas.microsoft.com/office/drawing/2015/10/21/chartex" xmlns:cx3="http://schemas.microsoft.com/office/drawing/2016/5/9/chartex" xmlns:cx4="http://schemas.microsoft.com/office/drawing/2016/5/10/chartex" xmlns:cx5="http://schemas.microsoft.com/office/drawing/2016/5/11/chartex" xmlns:cx6="http://schemas.microsoft.com/office/drawing/2016/5/12/chartex" xmlns:cx7="http://schemas.microsoft.com/office/drawing/2016/5/13/chartex" xmlns:cx8="http://schemas.microsoft.com/office/drawing/2016/5/14/chartex" xmlns:mc="http://schemas.openxmlformats.org/markup-compatibility/2006" xmlns:aink="http://schemas.microsoft.com/office/drawing/2016/ink" xmlns:am3d="http://schemas.microsoft.com/office/drawing/2017/model3d" xmlns:o="urn:schemas-microsoft-com:office:office" xmlns:r="http://schemas.openxmlformats.org/officeDocument/2006/relationships" xmlns:m="http://schemas.openxmlformats.org/officeDocument/2006/math" xmlns:v="urn:schemas-microsoft-com:vml" xmlns:wp14="http://schemas.microsoft.com/office/word/2010/wordprocessingDrawing" xmlns:wp="http://schemas.openxmlformats.org/drawingml/2006/wordprocessingDrawing" xmlns:w10="urn:schemas-microsoft-com:office:word" xmlns:w="http://schemas.openxmlformats.org/wordprocessingml/2006/main" xmlns:w14="http://schemas.microsoft.com/office/word/2010/wordml" xmlns:w15="http://schemas.microsoft.com/office/word/2012/wordml" xmlns:w16cex="http://schemas.microsoft.com/office/word/2018/wordml/cex" xmlns:w16cid="http://schemas.microsoft.com/office/word/2016/wordml/cid" xmlns:w16="http://schemas.microsoft.com/office/word/2018/wordml" xmlns:w16sdtdh="http://schemas.microsoft.com/office/word/2020/wordml/sdtdatahash" xmlns:w16se="http://schemas.microsoft.com/office/word/2015/wordml/symex" xmlns:wpg="http://schemas.microsoft.com/office/word/2010/wordprocessingGroup" xmlns:wpi="http://schemas.microsoft.com/office/word/2010/wordprocessingInk" xmlns:wne="http://schemas.microsoft.com/office/word/2006/wordml" xmlns:wps="http://schemas.microsoft.com/office/word/2010/wordprocessingShape" mc:Ignorable="w14 w15 w16se w16cid w16 w16cex w16sdtdh wp14">
+  <w:footnote w:type="separator" w:id="-1">
+    <w:p>
+      <w:r>
+        <w:separator/>
+      </w:r>
+    </w:p>
+  </w:footnote>
+  <w:footnote w:type="continuationSeparator" w:id="0">
+    <w:p>
+      <w:r>
+        <w:continuationSeparator/>
+      </w:r>
+    </w:p>
+  </w:footnote>
+</w:footnotes>
+</file>
+
 <file path=word/numbering.xml><?xml version="1.0" encoding="utf-8"?>
-<w:numbering xmlns:wpc="http://schemas.microsoft.com/office/word/2010/wordprocessingCanvas" xmlns:cx="http://schemas.microsoft.com/office/drawing/2014/chartex" xmlns:cx1="http://schemas.microsoft.com/office/drawing/2015/9/8/chartex" xmlns:cx2="http://schemas.microsoft.com/office/drawing/2015/10/21/chartex" xmlns:cx3="http://schemas.microsoft.com/office/drawing/2016/5/9/chartex" xmlns:cx4="http://schemas.microsoft.com/office/drawing/2016/5/10/chartex" xmlns:cx5="http://schemas.microsoft.com/office/drawing/2016/5/11/chartex" xmlns:cx6="http://schemas.microsoft.com/office/drawing/2016/5/12/chartex" xmlns:cx7="http://schemas.microsoft.com/office/drawing/2016/5/13/chartex" xmlns:cx8="http://schemas.microsoft.com/office/drawing/2016/5/14/chartex" xmlns:mc="http://schemas.openxmlformats.org/markup-compatibility/2006" xmlns:aink="http://schemas.microsoft.com/office/drawing/2016/ink" xmlns:am3d="http://schemas.microsoft.com/office/drawing/2017/model3d" xmlns:o="urn:schemas-microsoft-com:office:office" xmlns:oel="http://schemas.microsoft.com/office/2019/extlst" xmlns:r="http://schemas.openxmlformats.org/officeDocument/2006/relationships" xmlns:m="http://schemas.openxmlformats.org/officeDocument/2006/math" xmlns:v="urn:schemas-microsoft-com:vml" xmlns:wp14="http://schemas.microsoft.com/office/word/2010/wordprocessingDrawing" xmlns:wp="http://schemas.openxmlformats.org/drawingml/2006/wordprocessingDrawing" xmlns:w10="urn:schemas-microsoft-com:office:word" xmlns:w="http://schemas.openxmlformats.org/wordprocessingml/2006/main" xmlns:w14="http://schemas.microsoft.com/office/word/2010/wordml" xmlns:w15="http://schemas.microsoft.com/office/word/2012/wordml" xmlns:w16cex="http://schemas.microsoft.com/office/word/2018/wordml/cex" xmlns:w16cid="http://schemas.microsoft.com/office/word/2016/wordml/cid" xmlns:w16="http://schemas.microsoft.com/office/word/2018/wordml" xmlns:w16sdtdh="http://schemas.microsoft.com/office/word/2020/wordml/sdtdatahash" xmlns:w16se="http://schemas.microsoft.com/office/word/2015/wordml/symex" xmlns:wpg="http://schemas.microsoft.com/office/word/2010/wordprocessingGroup" xmlns:wpi="http://schemas.microsoft.com/office/word/2010/wordprocessingInk" xmlns:wne="http://schemas.microsoft.com/office/word/2006/wordml" xmlns:wps="http://schemas.microsoft.com/office/word/2010/wordprocessingShape" mc:Ignorable="w14 w15 w16se w16cid w16 w16cex w16sdtdh wp14">
+<w:numbering xmlns:wpc="http://schemas.microsoft.com/office/word/2010/wordprocessingCanvas" xmlns:cx="http://schemas.microsoft.com/office/drawing/2014/chartex" xmlns:cx1="http://schemas.microsoft.com/office/drawing/2015/9/8/chartex" xmlns:cx2="http://schemas.microsoft.com/office/drawing/2015/10/21/chartex" xmlns:cx3="http://schemas.microsoft.com/office/drawing/2016/5/9/chartex" xmlns:cx4="http://schemas.microsoft.com/office/drawing/2016/5/10/chartex" xmlns:cx5="http://schemas.microsoft.com/office/drawing/2016/5/11/chartex" xmlns:cx6="http://schemas.microsoft.com/office/drawing/2016/5/12/chartex" xmlns:cx7="http://schemas.microsoft.com/office/drawing/2016/5/13/chartex" xmlns:cx8="http://schemas.microsoft.com/office/drawing/2016/5/14/chartex" xmlns:mc="http://schemas.openxmlformats.org/markup-compatibility/2006" xmlns:aink="http://schemas.microsoft.com/office/drawing/2016/ink" xmlns:am3d="http://schemas.microsoft.com/office/drawing/2017/model3d" xmlns:o="urn:schemas-microsoft-com:office:office" xmlns:r="http://schemas.openxmlformats.org/officeDocument/2006/relationships" xmlns:m="http://schemas.openxmlformats.org/officeDocument/2006/math" xmlns:v="urn:schemas-microsoft-com:vml" xmlns:wp14="http://schemas.microsoft.com/office/word/2010/wordprocessingDrawing" xmlns:wp="http://schemas.openxmlformats.org/drawingml/2006/wordprocessingDrawing" xmlns:w10="urn:schemas-microsoft-com:office:word" xmlns:w="http://schemas.openxmlformats.org/wordprocessingml/2006/main" xmlns:w14="http://schemas.microsoft.com/office/word/2010/wordml" xmlns:w15="http://schemas.microsoft.com/office/word/2012/wordml" xmlns:w16cex="http://schemas.microsoft.com/office/word/2018/wordml/cex" xmlns:w16cid="http://schemas.microsoft.com/office/word/2016/wordml/cid" xmlns:w16="http://schemas.microsoft.com/office/word/2018/wordml" xmlns:w16sdtdh="http://schemas.microsoft.com/office/word/2020/wordml/sdtdatahash" xmlns:w16se="http://schemas.microsoft.com/office/word/2015/wordml/symex" xmlns:wpg="http://schemas.microsoft.com/office/word/2010/wordprocessingGroup" xmlns:wpi="http://schemas.microsoft.com/office/word/2010/wordprocessingInk" xmlns:wne="http://schemas.microsoft.com/office/word/2006/wordml" xmlns:wps="http://schemas.microsoft.com/office/word/2010/wordprocessingShape" mc:Ignorable="w14 w15 w16se w16cid w16 w16cex w16sdtdh wp14">
   <w:abstractNum w:abstractNumId="0" w15:restartNumberingAfterBreak="0">
     <w:nsid w:val="1AE74A4A"/>
     <w:multiLevelType w:val="hybridMultilevel"/>
@@ -28929,10 +29966,10 @@
       </w:rPr>
     </w:lvl>
   </w:abstractNum>
-  <w:num w:numId="1" w16cid:durableId="1744330859">
+  <w:num w:numId="1">
     <w:abstractNumId w:val="0"/>
   </w:num>
-  <w:num w:numId="2" w16cid:durableId="557859428">
+  <w:num w:numId="2">
     <w:abstractNumId w:val="1"/>
   </w:num>
 </w:numbering>
@@ -28946,7 +29983,7 @@
         <w:rFonts w:asciiTheme="minorHAnsi" w:eastAsiaTheme="minorEastAsia" w:hAnsiTheme="minorHAnsi" w:cstheme="minorBidi"/>
         <w:sz w:val="24"/>
         <w:szCs w:val="24"/>
-        <w:lang w:val="en-CN" w:eastAsia="zh-CN" w:bidi="ar-SA"/>
+        <w:lang w:eastAsia="zh-CN" w:bidi="ar-SA"/>
       </w:rPr>
     </w:rPrDefault>
     <w:pPrDefault/>
@@ -29511,6 +30548,233 @@
       <w:color w:val="808080"/>
     </w:rPr>
   </w:style>
+  <w:style w:type="paragraph" w:styleId="TOCHeading">
+    <w:name w:val="TOC Heading"/>
+    <w:basedOn w:val="Heading1"/>
+    <w:next w:val="Normal"/>
+    <w:uiPriority w:val="39"/>
+    <w:unhideWhenUsed/>
+    <w:qFormat/>
+    <w:rsid w:val="00CA612C"/>
+    <w:pPr>
+      <w:spacing w:before="480" w:line="276" w:lineRule="auto"/>
+      <w:outlineLvl w:val="9"/>
+    </w:pPr>
+    <w:rPr>
+      <w:b/>
+      <w:bCs/>
+      <w:sz w:val="28"/>
+      <w:szCs w:val="28"/>
+      <w:lang w:eastAsia="en-US"/>
+    </w:rPr>
+  </w:style>
+  <w:style w:type="paragraph" w:styleId="TOC1">
+    <w:name w:val="toc 1"/>
+    <w:basedOn w:val="Normal"/>
+    <w:next w:val="Normal"/>
+    <w:autoRedefine/>
+    <w:uiPriority w:val="39"/>
+    <w:unhideWhenUsed/>
+    <w:rsid w:val="00CA612C"/>
+    <w:pPr>
+      <w:spacing w:before="120"/>
+    </w:pPr>
+    <w:rPr>
+      <w:rFonts w:asciiTheme="minorHAnsi" w:hAnsiTheme="minorHAnsi" w:cstheme="minorHAnsi"/>
+      <w:b/>
+      <w:bCs/>
+      <w:i/>
+      <w:iCs/>
+    </w:rPr>
+  </w:style>
+  <w:style w:type="paragraph" w:styleId="TOC2">
+    <w:name w:val="toc 2"/>
+    <w:basedOn w:val="Normal"/>
+    <w:next w:val="Normal"/>
+    <w:autoRedefine/>
+    <w:uiPriority w:val="39"/>
+    <w:unhideWhenUsed/>
+    <w:rsid w:val="00CA612C"/>
+    <w:pPr>
+      <w:spacing w:before="120"/>
+      <w:ind w:left="240"/>
+    </w:pPr>
+    <w:rPr>
+      <w:rFonts w:asciiTheme="minorHAnsi" w:hAnsiTheme="minorHAnsi" w:cstheme="minorHAnsi"/>
+      <w:b/>
+      <w:bCs/>
+      <w:sz w:val="22"/>
+      <w:szCs w:val="22"/>
+    </w:rPr>
+  </w:style>
+  <w:style w:type="character" w:styleId="Hyperlink">
+    <w:name w:val="Hyperlink"/>
+    <w:basedOn w:val="DefaultParagraphFont"/>
+    <w:uiPriority w:val="99"/>
+    <w:unhideWhenUsed/>
+    <w:rsid w:val="00CA612C"/>
+    <w:rPr>
+      <w:color w:val="0563C1" w:themeColor="hyperlink"/>
+      <w:u w:val="single"/>
+    </w:rPr>
+  </w:style>
+  <w:style w:type="paragraph" w:styleId="TOC3">
+    <w:name w:val="toc 3"/>
+    <w:basedOn w:val="Normal"/>
+    <w:next w:val="Normal"/>
+    <w:autoRedefine/>
+    <w:uiPriority w:val="39"/>
+    <w:unhideWhenUsed/>
+    <w:rsid w:val="00CA612C"/>
+    <w:pPr>
+      <w:ind w:left="480"/>
+    </w:pPr>
+    <w:rPr>
+      <w:rFonts w:asciiTheme="minorHAnsi" w:hAnsiTheme="minorHAnsi" w:cstheme="minorHAnsi"/>
+      <w:sz w:val="20"/>
+      <w:szCs w:val="20"/>
+    </w:rPr>
+  </w:style>
+  <w:style w:type="paragraph" w:styleId="TOC4">
+    <w:name w:val="toc 4"/>
+    <w:basedOn w:val="Normal"/>
+    <w:next w:val="Normal"/>
+    <w:autoRedefine/>
+    <w:uiPriority w:val="39"/>
+    <w:semiHidden/>
+    <w:unhideWhenUsed/>
+    <w:rsid w:val="00CA612C"/>
+    <w:pPr>
+      <w:ind w:left="720"/>
+    </w:pPr>
+    <w:rPr>
+      <w:rFonts w:asciiTheme="minorHAnsi" w:hAnsiTheme="minorHAnsi" w:cstheme="minorHAnsi"/>
+      <w:sz w:val="20"/>
+      <w:szCs w:val="20"/>
+    </w:rPr>
+  </w:style>
+  <w:style w:type="paragraph" w:styleId="TOC5">
+    <w:name w:val="toc 5"/>
+    <w:basedOn w:val="Normal"/>
+    <w:next w:val="Normal"/>
+    <w:autoRedefine/>
+    <w:uiPriority w:val="39"/>
+    <w:semiHidden/>
+    <w:unhideWhenUsed/>
+    <w:rsid w:val="00CA612C"/>
+    <w:pPr>
+      <w:ind w:left="960"/>
+    </w:pPr>
+    <w:rPr>
+      <w:rFonts w:asciiTheme="minorHAnsi" w:hAnsiTheme="minorHAnsi" w:cstheme="minorHAnsi"/>
+      <w:sz w:val="20"/>
+      <w:szCs w:val="20"/>
+    </w:rPr>
+  </w:style>
+  <w:style w:type="paragraph" w:styleId="TOC6">
+    <w:name w:val="toc 6"/>
+    <w:basedOn w:val="Normal"/>
+    <w:next w:val="Normal"/>
+    <w:autoRedefine/>
+    <w:uiPriority w:val="39"/>
+    <w:semiHidden/>
+    <w:unhideWhenUsed/>
+    <w:rsid w:val="00CA612C"/>
+    <w:pPr>
+      <w:ind w:left="1200"/>
+    </w:pPr>
+    <w:rPr>
+      <w:rFonts w:asciiTheme="minorHAnsi" w:hAnsiTheme="minorHAnsi" w:cstheme="minorHAnsi"/>
+      <w:sz w:val="20"/>
+      <w:szCs w:val="20"/>
+    </w:rPr>
+  </w:style>
+  <w:style w:type="paragraph" w:styleId="TOC7">
+    <w:name w:val="toc 7"/>
+    <w:basedOn w:val="Normal"/>
+    <w:next w:val="Normal"/>
+    <w:autoRedefine/>
+    <w:uiPriority w:val="39"/>
+    <w:semiHidden/>
+    <w:unhideWhenUsed/>
+    <w:rsid w:val="00CA612C"/>
+    <w:pPr>
+      <w:ind w:left="1440"/>
+    </w:pPr>
+    <w:rPr>
+      <w:rFonts w:asciiTheme="minorHAnsi" w:hAnsiTheme="minorHAnsi" w:cstheme="minorHAnsi"/>
+      <w:sz w:val="20"/>
+      <w:szCs w:val="20"/>
+    </w:rPr>
+  </w:style>
+  <w:style w:type="paragraph" w:styleId="TOC8">
+    <w:name w:val="toc 8"/>
+    <w:basedOn w:val="Normal"/>
+    <w:next w:val="Normal"/>
+    <w:autoRedefine/>
+    <w:uiPriority w:val="39"/>
+    <w:semiHidden/>
+    <w:unhideWhenUsed/>
+    <w:rsid w:val="00CA612C"/>
+    <w:pPr>
+      <w:ind w:left="1680"/>
+    </w:pPr>
+    <w:rPr>
+      <w:rFonts w:asciiTheme="minorHAnsi" w:hAnsiTheme="minorHAnsi" w:cstheme="minorHAnsi"/>
+      <w:sz w:val="20"/>
+      <w:szCs w:val="20"/>
+    </w:rPr>
+  </w:style>
+  <w:style w:type="paragraph" w:styleId="TOC9">
+    <w:name w:val="toc 9"/>
+    <w:basedOn w:val="Normal"/>
+    <w:next w:val="Normal"/>
+    <w:autoRedefine/>
+    <w:uiPriority w:val="39"/>
+    <w:semiHidden/>
+    <w:unhideWhenUsed/>
+    <w:rsid w:val="00CA612C"/>
+    <w:pPr>
+      <w:ind w:left="1920"/>
+    </w:pPr>
+    <w:rPr>
+      <w:rFonts w:asciiTheme="minorHAnsi" w:hAnsiTheme="minorHAnsi" w:cstheme="minorHAnsi"/>
+      <w:sz w:val="20"/>
+      <w:szCs w:val="20"/>
+    </w:rPr>
+  </w:style>
+  <w:style w:type="paragraph" w:styleId="Footer">
+    <w:name w:val="footer"/>
+    <w:basedOn w:val="Normal"/>
+    <w:link w:val="FooterChar"/>
+    <w:uiPriority w:val="99"/>
+    <w:unhideWhenUsed/>
+    <w:rsid w:val="00CA612C"/>
+    <w:pPr>
+      <w:tabs>
+        <w:tab w:val="center" w:pos="4680"/>
+        <w:tab w:val="right" w:pos="9360"/>
+      </w:tabs>
+    </w:pPr>
+  </w:style>
+  <w:style w:type="character" w:customStyle="1" w:styleId="FooterChar">
+    <w:name w:val="Footer Char"/>
+    <w:basedOn w:val="DefaultParagraphFont"/>
+    <w:link w:val="Footer"/>
+    <w:uiPriority w:val="99"/>
+    <w:rsid w:val="00CA612C"/>
+    <w:rPr>
+      <w:rFonts w:ascii="Times New Roman" w:eastAsia="Times New Roman" w:hAnsi="Times New Roman" w:cs="Times New Roman"/>
+    </w:rPr>
+  </w:style>
+  <w:style w:type="character" w:styleId="PageNumber">
+    <w:name w:val="page number"/>
+    <w:basedOn w:val="DefaultParagraphFont"/>
+    <w:uiPriority w:val="99"/>
+    <w:semiHidden/>
+    <w:unhideWhenUsed/>
+    <w:rsid w:val="00CA612C"/>
+  </w:style>
 </w:styles>
 </file>
 
@@ -29807,4 +31071,16 @@
     </a:ext>
   </a:extLst>
 </a:theme>
+</file>
+
+<file path=customXml/item1.xml><?xml version="1.0" encoding="utf-8"?>
+<b:Sources xmlns:b="http://schemas.openxmlformats.org/officeDocument/2006/bibliography" xmlns="http://schemas.openxmlformats.org/officeDocument/2006/bibliography" SelectedStyle="/APASixthEditionOfficeOnline.xsl" StyleName="APA" Version="6"/>
+</file>
+
+<file path=customXml/itemProps1.xml><?xml version="1.0" encoding="utf-8"?>
+<ds:datastoreItem xmlns:ds="http://schemas.openxmlformats.org/officeDocument/2006/customXml" ds:itemID="{E4FB0BAB-4D28-BB4D-8FD2-43A3A900F800}">
+  <ds:schemaRefs>
+    <ds:schemaRef ds:uri="http://schemas.openxmlformats.org/officeDocument/2006/bibliography"/>
+  </ds:schemaRefs>
+</ds:datastoreItem>
 </file>
</xml_diff>

<commit_message>
added return to traj track
</commit_message>
<xml_diff>
--- a/ioNERDSSUserGuide.docx
+++ b/ioNERDSSUserGuide.docx
@@ -4,7 +4,7 @@
   <w:body>
     <w:sdt>
       <w:sdtPr>
-        <w:id w:val="885121704"/>
+        <w:id w:val="1787052532"/>
         <w:docPartObj>
           <w:docPartGallery w:val="Table of Contents"/>
           <w:docPartUnique/>
@@ -15,10 +15,12 @@
           <w:pPr>
             <w:pStyle w:val="TOCHeading"/>
           </w:pPr>
+          <w:bookmarkStart w:name="_Int_nua2XtpM" w:id="957166829"/>
           <w:r>
             <w:rPr/>
             <w:t>Table of Contents</w:t>
           </w:r>
+          <w:bookmarkEnd w:id="957166829"/>
         </w:p>
         <w:p>
           <w:pPr>
@@ -42,7 +44,7 @@
           <w:r>
             <w:fldChar w:fldCharType="separate"/>
           </w:r>
-          <w:hyperlink w:anchor="_Toc1249406738">
+          <w:hyperlink w:anchor="_Toc617790743">
             <w:r>
               <w:rPr>
                 <w:rStyle w:val="Hyperlink"/>
@@ -65,7 +67,7 @@
               <w:fldChar w:fldCharType="begin"/>
             </w:r>
             <w:r>
-              <w:instrText xml:space="preserve">PAGEREF _Toc1249406738 \h</w:instrText>
+              <w:instrText xml:space="preserve">PAGEREF _Toc617790743 \h</w:instrText>
             </w:r>
             <w:r>
               <w:fldChar w:fldCharType="separate"/>
@@ -93,7 +95,7 @@
               <w:lang w:eastAsia="en-US"/>
             </w:rPr>
           </w:pPr>
-          <w:hyperlink w:anchor="_Toc1879444868">
+          <w:hyperlink w:anchor="_Toc1486087089">
             <w:r>
               <w:rPr>
                 <w:rStyle w:val="Hyperlink"/>
@@ -107,7 +109,7 @@
               <w:fldChar w:fldCharType="begin"/>
             </w:r>
             <w:r>
-              <w:instrText xml:space="preserve">PAGEREF _Toc1879444868 \h</w:instrText>
+              <w:instrText xml:space="preserve">PAGEREF _Toc1486087089 \h</w:instrText>
             </w:r>
             <w:r>
               <w:fldChar w:fldCharType="separate"/>
@@ -135,7 +137,7 @@
               <w:lang w:eastAsia="en-US"/>
             </w:rPr>
           </w:pPr>
-          <w:hyperlink w:anchor="_Toc548609647">
+          <w:hyperlink w:anchor="_Toc963080850">
             <w:r>
               <w:rPr>
                 <w:rStyle w:val="Hyperlink"/>
@@ -149,7 +151,7 @@
               <w:fldChar w:fldCharType="begin"/>
             </w:r>
             <w:r>
-              <w:instrText xml:space="preserve">PAGEREF _Toc548609647 \h</w:instrText>
+              <w:instrText xml:space="preserve">PAGEREF _Toc963080850 \h</w:instrText>
             </w:r>
             <w:r>
               <w:fldChar w:fldCharType="separate"/>
@@ -177,7 +179,7 @@
               <w:lang w:eastAsia="en-US"/>
             </w:rPr>
           </w:pPr>
-          <w:hyperlink w:anchor="_Toc533166238">
+          <w:hyperlink w:anchor="_Toc1317732649">
             <w:r>
               <w:rPr>
                 <w:rStyle w:val="Hyperlink"/>
@@ -191,7 +193,7 @@
               <w:fldChar w:fldCharType="begin"/>
             </w:r>
             <w:r>
-              <w:instrText xml:space="preserve">PAGEREF _Toc533166238 \h</w:instrText>
+              <w:instrText xml:space="preserve">PAGEREF _Toc1317732649 \h</w:instrText>
             </w:r>
             <w:r>
               <w:fldChar w:fldCharType="separate"/>
@@ -219,7 +221,7 @@
               <w:lang w:eastAsia="en-US"/>
             </w:rPr>
           </w:pPr>
-          <w:hyperlink w:anchor="_Toc667241860">
+          <w:hyperlink w:anchor="_Toc864009394">
             <w:r>
               <w:rPr>
                 <w:rStyle w:val="Hyperlink"/>
@@ -233,7 +235,7 @@
               <w:fldChar w:fldCharType="begin"/>
             </w:r>
             <w:r>
-              <w:instrText xml:space="preserve">PAGEREF _Toc667241860 \h</w:instrText>
+              <w:instrText xml:space="preserve">PAGEREF _Toc864009394 \h</w:instrText>
             </w:r>
             <w:r>
               <w:fldChar w:fldCharType="separate"/>
@@ -262,7 +264,7 @@
               <w:lang w:eastAsia="en-US"/>
             </w:rPr>
           </w:pPr>
-          <w:hyperlink w:anchor="_Toc214755995">
+          <w:hyperlink w:anchor="_Toc2123764830">
             <w:r>
               <w:rPr>
                 <w:rStyle w:val="Hyperlink"/>
@@ -285,7 +287,7 @@
               <w:fldChar w:fldCharType="begin"/>
             </w:r>
             <w:r>
-              <w:instrText xml:space="preserve">PAGEREF _Toc214755995 \h</w:instrText>
+              <w:instrText xml:space="preserve">PAGEREF _Toc2123764830 \h</w:instrText>
             </w:r>
             <w:r>
               <w:fldChar w:fldCharType="separate"/>
@@ -313,7 +315,7 @@
               <w:lang w:eastAsia="en-US"/>
             </w:rPr>
           </w:pPr>
-          <w:hyperlink w:anchor="_Toc1116099887">
+          <w:hyperlink w:anchor="_Toc995883482">
             <w:r>
               <w:rPr>
                 <w:rStyle w:val="Hyperlink"/>
@@ -327,7 +329,7 @@
               <w:fldChar w:fldCharType="begin"/>
             </w:r>
             <w:r>
-              <w:instrText xml:space="preserve">PAGEREF _Toc1116099887 \h</w:instrText>
+              <w:instrText xml:space="preserve">PAGEREF _Toc995883482 \h</w:instrText>
             </w:r>
             <w:r>
               <w:fldChar w:fldCharType="separate"/>
@@ -355,7 +357,7 @@
               <w:lang w:eastAsia="en-US"/>
             </w:rPr>
           </w:pPr>
-          <w:hyperlink w:anchor="_Toc452182179">
+          <w:hyperlink w:anchor="_Toc1181374327">
             <w:r>
               <w:rPr>
                 <w:rStyle w:val="Hyperlink"/>
@@ -369,7 +371,7 @@
               <w:fldChar w:fldCharType="begin"/>
             </w:r>
             <w:r>
-              <w:instrText xml:space="preserve">PAGEREF _Toc452182179 \h</w:instrText>
+              <w:instrText xml:space="preserve">PAGEREF _Toc1181374327 \h</w:instrText>
             </w:r>
             <w:r>
               <w:fldChar w:fldCharType="separate"/>
@@ -397,7 +399,7 @@
               <w:lang w:eastAsia="en-US"/>
             </w:rPr>
           </w:pPr>
-          <w:hyperlink w:anchor="_Toc1076264781">
+          <w:hyperlink w:anchor="_Toc426164276">
             <w:r>
               <w:rPr>
                 <w:rStyle w:val="Hyperlink"/>
@@ -411,7 +413,7 @@
               <w:fldChar w:fldCharType="begin"/>
             </w:r>
             <w:r>
-              <w:instrText xml:space="preserve">PAGEREF _Toc1076264781 \h</w:instrText>
+              <w:instrText xml:space="preserve">PAGEREF _Toc426164276 \h</w:instrText>
             </w:r>
             <w:r>
               <w:fldChar w:fldCharType="separate"/>
@@ -439,7 +441,7 @@
               <w:lang w:eastAsia="en-US"/>
             </w:rPr>
           </w:pPr>
-          <w:hyperlink w:anchor="_Toc1913964435">
+          <w:hyperlink w:anchor="_Toc1763766506">
             <w:r>
               <w:rPr>
                 <w:rStyle w:val="Hyperlink"/>
@@ -453,7 +455,7 @@
               <w:fldChar w:fldCharType="begin"/>
             </w:r>
             <w:r>
-              <w:instrText xml:space="preserve">PAGEREF _Toc1913964435 \h</w:instrText>
+              <w:instrText xml:space="preserve">PAGEREF _Toc1763766506 \h</w:instrText>
             </w:r>
             <w:r>
               <w:fldChar w:fldCharType="separate"/>
@@ -481,7 +483,7 @@
               <w:lang w:eastAsia="en-US"/>
             </w:rPr>
           </w:pPr>
-          <w:hyperlink w:anchor="_Toc2010942200">
+          <w:hyperlink w:anchor="_Toc1906713636">
             <w:r>
               <w:rPr>
                 <w:rStyle w:val="Hyperlink"/>
@@ -495,7 +497,7 @@
               <w:fldChar w:fldCharType="begin"/>
             </w:r>
             <w:r>
-              <w:instrText xml:space="preserve">PAGEREF _Toc2010942200 \h</w:instrText>
+              <w:instrText xml:space="preserve">PAGEREF _Toc1906713636 \h</w:instrText>
             </w:r>
             <w:r>
               <w:fldChar w:fldCharType="separate"/>
@@ -523,7 +525,7 @@
               <w:lang w:eastAsia="en-US"/>
             </w:rPr>
           </w:pPr>
-          <w:hyperlink w:anchor="_Toc452816900">
+          <w:hyperlink w:anchor="_Toc155110930">
             <w:r>
               <w:rPr>
                 <w:rStyle w:val="Hyperlink"/>
@@ -537,7 +539,7 @@
               <w:fldChar w:fldCharType="begin"/>
             </w:r>
             <w:r>
-              <w:instrText xml:space="preserve">PAGEREF _Toc452816900 \h</w:instrText>
+              <w:instrText xml:space="preserve">PAGEREF _Toc155110930 \h</w:instrText>
             </w:r>
             <w:r>
               <w:fldChar w:fldCharType="separate"/>
@@ -565,7 +567,7 @@
               <w:lang w:eastAsia="en-US"/>
             </w:rPr>
           </w:pPr>
-          <w:hyperlink w:anchor="_Toc739624403">
+          <w:hyperlink w:anchor="_Toc37421582">
             <w:r>
               <w:rPr>
                 <w:rStyle w:val="Hyperlink"/>
@@ -579,7 +581,7 @@
               <w:fldChar w:fldCharType="begin"/>
             </w:r>
             <w:r>
-              <w:instrText xml:space="preserve">PAGEREF _Toc739624403 \h</w:instrText>
+              <w:instrText xml:space="preserve">PAGEREF _Toc37421582 \h</w:instrText>
             </w:r>
             <w:r>
               <w:fldChar w:fldCharType="separate"/>
@@ -607,7 +609,7 @@
               <w:lang w:eastAsia="en-US"/>
             </w:rPr>
           </w:pPr>
-          <w:hyperlink w:anchor="_Toc233422323">
+          <w:hyperlink w:anchor="_Toc257838646">
             <w:r>
               <w:rPr>
                 <w:rStyle w:val="Hyperlink"/>
@@ -621,7 +623,7 @@
               <w:fldChar w:fldCharType="begin"/>
             </w:r>
             <w:r>
-              <w:instrText xml:space="preserve">PAGEREF _Toc233422323 \h</w:instrText>
+              <w:instrText xml:space="preserve">PAGEREF _Toc257838646 \h</w:instrText>
             </w:r>
             <w:r>
               <w:fldChar w:fldCharType="separate"/>
@@ -649,7 +651,7 @@
               <w:lang w:eastAsia="en-US"/>
             </w:rPr>
           </w:pPr>
-          <w:hyperlink w:anchor="_Toc33202346">
+          <w:hyperlink w:anchor="_Toc1953452331">
             <w:r>
               <w:rPr>
                 <w:rStyle w:val="Hyperlink"/>
@@ -663,7 +665,7 @@
               <w:fldChar w:fldCharType="begin"/>
             </w:r>
             <w:r>
-              <w:instrText xml:space="preserve">PAGEREF _Toc33202346 \h</w:instrText>
+              <w:instrText xml:space="preserve">PAGEREF _Toc1953452331 \h</w:instrText>
             </w:r>
             <w:r>
               <w:fldChar w:fldCharType="separate"/>
@@ -691,7 +693,7 @@
               <w:lang w:eastAsia="en-US"/>
             </w:rPr>
           </w:pPr>
-          <w:hyperlink w:anchor="_Toc2081987512">
+          <w:hyperlink w:anchor="_Toc312059953">
             <w:r>
               <w:rPr>
                 <w:rStyle w:val="Hyperlink"/>
@@ -705,7 +707,7 @@
               <w:fldChar w:fldCharType="begin"/>
             </w:r>
             <w:r>
-              <w:instrText xml:space="preserve">PAGEREF _Toc2081987512 \h</w:instrText>
+              <w:instrText xml:space="preserve">PAGEREF _Toc312059953 \h</w:instrText>
             </w:r>
             <w:r>
               <w:fldChar w:fldCharType="separate"/>
@@ -733,7 +735,7 @@
               <w:lang w:eastAsia="en-US"/>
             </w:rPr>
           </w:pPr>
-          <w:hyperlink w:anchor="_Toc1110726293">
+          <w:hyperlink w:anchor="_Toc1132159849">
             <w:r>
               <w:rPr>
                 <w:rStyle w:val="Hyperlink"/>
@@ -747,7 +749,7 @@
               <w:fldChar w:fldCharType="begin"/>
             </w:r>
             <w:r>
-              <w:instrText xml:space="preserve">PAGEREF _Toc1110726293 \h</w:instrText>
+              <w:instrText xml:space="preserve">PAGEREF _Toc1132159849 \h</w:instrText>
             </w:r>
             <w:r>
               <w:fldChar w:fldCharType="separate"/>
@@ -756,7 +758,7 @@
               <w:rPr>
                 <w:rStyle w:val="Hyperlink"/>
               </w:rPr>
-              <w:t>8</w:t>
+              <w:t>7</w:t>
             </w:r>
             <w:r>
               <w:fldChar w:fldCharType="end"/>
@@ -775,7 +777,7 @@
               <w:lang w:eastAsia="en-US"/>
             </w:rPr>
           </w:pPr>
-          <w:hyperlink w:anchor="_Toc497046215">
+          <w:hyperlink w:anchor="_Toc469759302">
             <w:r>
               <w:rPr>
                 <w:rStyle w:val="Hyperlink"/>
@@ -789,7 +791,7 @@
               <w:fldChar w:fldCharType="begin"/>
             </w:r>
             <w:r>
-              <w:instrText xml:space="preserve">PAGEREF _Toc497046215 \h</w:instrText>
+              <w:instrText xml:space="preserve">PAGEREF _Toc469759302 \h</w:instrText>
             </w:r>
             <w:r>
               <w:fldChar w:fldCharType="separate"/>
@@ -817,7 +819,7 @@
               <w:lang w:eastAsia="en-US"/>
             </w:rPr>
           </w:pPr>
-          <w:hyperlink w:anchor="_Toc2147322526">
+          <w:hyperlink w:anchor="_Toc376042309">
             <w:r>
               <w:rPr>
                 <w:rStyle w:val="Hyperlink"/>
@@ -831,7 +833,7 @@
               <w:fldChar w:fldCharType="begin"/>
             </w:r>
             <w:r>
-              <w:instrText xml:space="preserve">PAGEREF _Toc2147322526 \h</w:instrText>
+              <w:instrText xml:space="preserve">PAGEREF _Toc376042309 \h</w:instrText>
             </w:r>
             <w:r>
               <w:fldChar w:fldCharType="separate"/>
@@ -840,7 +842,7 @@
               <w:rPr>
                 <w:rStyle w:val="Hyperlink"/>
               </w:rPr>
-              <w:t>10</w:t>
+              <w:t>9</w:t>
             </w:r>
             <w:r>
               <w:fldChar w:fldCharType="end"/>
@@ -859,7 +861,7 @@
               <w:lang w:eastAsia="en-US"/>
             </w:rPr>
           </w:pPr>
-          <w:hyperlink w:anchor="_Toc332321818">
+          <w:hyperlink w:anchor="_Toc381657508">
             <w:r>
               <w:rPr>
                 <w:rStyle w:val="Hyperlink"/>
@@ -873,7 +875,7 @@
               <w:fldChar w:fldCharType="begin"/>
             </w:r>
             <w:r>
-              <w:instrText xml:space="preserve">PAGEREF _Toc332321818 \h</w:instrText>
+              <w:instrText xml:space="preserve">PAGEREF _Toc381657508 \h</w:instrText>
             </w:r>
             <w:r>
               <w:fldChar w:fldCharType="separate"/>
@@ -882,7 +884,7 @@
               <w:rPr>
                 <w:rStyle w:val="Hyperlink"/>
               </w:rPr>
-              <w:t>10</w:t>
+              <w:t>9</w:t>
             </w:r>
             <w:r>
               <w:fldChar w:fldCharType="end"/>
@@ -901,7 +903,7 @@
               <w:lang w:eastAsia="en-US"/>
             </w:rPr>
           </w:pPr>
-          <w:hyperlink w:anchor="_Toc259876581">
+          <w:hyperlink w:anchor="_Toc422051565">
             <w:r>
               <w:rPr>
                 <w:rStyle w:val="Hyperlink"/>
@@ -915,7 +917,7 @@
               <w:fldChar w:fldCharType="begin"/>
             </w:r>
             <w:r>
-              <w:instrText xml:space="preserve">PAGEREF _Toc259876581 \h</w:instrText>
+              <w:instrText xml:space="preserve">PAGEREF _Toc422051565 \h</w:instrText>
             </w:r>
             <w:r>
               <w:fldChar w:fldCharType="separate"/>
@@ -924,7 +926,7 @@
               <w:rPr>
                 <w:rStyle w:val="Hyperlink"/>
               </w:rPr>
-              <w:t>10</w:t>
+              <w:t>9</w:t>
             </w:r>
             <w:r>
               <w:fldChar w:fldCharType="end"/>
@@ -943,7 +945,7 @@
               <w:lang w:eastAsia="en-US"/>
             </w:rPr>
           </w:pPr>
-          <w:hyperlink w:anchor="_Toc1805742659">
+          <w:hyperlink w:anchor="_Toc153083331">
             <w:r>
               <w:rPr>
                 <w:rStyle w:val="Hyperlink"/>
@@ -957,7 +959,7 @@
               <w:fldChar w:fldCharType="begin"/>
             </w:r>
             <w:r>
-              <w:instrText xml:space="preserve">PAGEREF _Toc1805742659 \h</w:instrText>
+              <w:instrText xml:space="preserve">PAGEREF _Toc153083331 \h</w:instrText>
             </w:r>
             <w:r>
               <w:fldChar w:fldCharType="separate"/>
@@ -966,7 +968,7 @@
               <w:rPr>
                 <w:rStyle w:val="Hyperlink"/>
               </w:rPr>
-              <w:t>10</w:t>
+              <w:t>9</w:t>
             </w:r>
             <w:r>
               <w:fldChar w:fldCharType="end"/>
@@ -985,7 +987,7 @@
               <w:lang w:eastAsia="en-US"/>
             </w:rPr>
           </w:pPr>
-          <w:hyperlink w:anchor="_Toc1553903957">
+          <w:hyperlink w:anchor="_Toc1676120816">
             <w:r>
               <w:rPr>
                 <w:rStyle w:val="Hyperlink"/>
@@ -999,7 +1001,7 @@
               <w:fldChar w:fldCharType="begin"/>
             </w:r>
             <w:r>
-              <w:instrText xml:space="preserve">PAGEREF _Toc1553903957 \h</w:instrText>
+              <w:instrText xml:space="preserve">PAGEREF _Toc1676120816 \h</w:instrText>
             </w:r>
             <w:r>
               <w:fldChar w:fldCharType="separate"/>
@@ -1008,7 +1010,7 @@
               <w:rPr>
                 <w:rStyle w:val="Hyperlink"/>
               </w:rPr>
-              <w:t>11</w:t>
+              <w:t>10</w:t>
             </w:r>
             <w:r>
               <w:fldChar w:fldCharType="end"/>
@@ -1027,7 +1029,7 @@
               <w:lang w:eastAsia="en-US"/>
             </w:rPr>
           </w:pPr>
-          <w:hyperlink w:anchor="_Toc1043578993">
+          <w:hyperlink w:anchor="_Toc1172574587">
             <w:r>
               <w:rPr>
                 <w:rStyle w:val="Hyperlink"/>
@@ -1041,7 +1043,7 @@
               <w:fldChar w:fldCharType="begin"/>
             </w:r>
             <w:r>
-              <w:instrText xml:space="preserve">PAGEREF _Toc1043578993 \h</w:instrText>
+              <w:instrText xml:space="preserve">PAGEREF _Toc1172574587 \h</w:instrText>
             </w:r>
             <w:r>
               <w:fldChar w:fldCharType="separate"/>
@@ -1050,7 +1052,7 @@
               <w:rPr>
                 <w:rStyle w:val="Hyperlink"/>
               </w:rPr>
-              <w:t>12</w:t>
+              <w:t>11</w:t>
             </w:r>
             <w:r>
               <w:fldChar w:fldCharType="end"/>
@@ -1069,7 +1071,7 @@
               <w:lang w:eastAsia="en-US"/>
             </w:rPr>
           </w:pPr>
-          <w:hyperlink w:anchor="_Toc843608048">
+          <w:hyperlink w:anchor="_Toc552119623">
             <w:r>
               <w:rPr>
                 <w:rStyle w:val="Hyperlink"/>
@@ -1083,7 +1085,7 @@
               <w:fldChar w:fldCharType="begin"/>
             </w:r>
             <w:r>
-              <w:instrText xml:space="preserve">PAGEREF _Toc843608048 \h</w:instrText>
+              <w:instrText xml:space="preserve">PAGEREF _Toc552119623 \h</w:instrText>
             </w:r>
             <w:r>
               <w:fldChar w:fldCharType="separate"/>
@@ -1092,7 +1094,7 @@
               <w:rPr>
                 <w:rStyle w:val="Hyperlink"/>
               </w:rPr>
-              <w:t>12</w:t>
+              <w:t>11</w:t>
             </w:r>
             <w:r>
               <w:fldChar w:fldCharType="end"/>
@@ -1111,7 +1113,7 @@
               <w:lang w:eastAsia="en-US"/>
             </w:rPr>
           </w:pPr>
-          <w:hyperlink w:anchor="_Toc1791390313">
+          <w:hyperlink w:anchor="_Toc1190805566">
             <w:r>
               <w:rPr>
                 <w:rStyle w:val="Hyperlink"/>
@@ -1125,7 +1127,7 @@
               <w:fldChar w:fldCharType="begin"/>
             </w:r>
             <w:r>
-              <w:instrText xml:space="preserve">PAGEREF _Toc1791390313 \h</w:instrText>
+              <w:instrText xml:space="preserve">PAGEREF _Toc1190805566 \h</w:instrText>
             </w:r>
             <w:r>
               <w:fldChar w:fldCharType="separate"/>
@@ -1134,7 +1136,7 @@
               <w:rPr>
                 <w:rStyle w:val="Hyperlink"/>
               </w:rPr>
-              <w:t>13</w:t>
+              <w:t>12</w:t>
             </w:r>
             <w:r>
               <w:fldChar w:fldCharType="end"/>
@@ -1153,7 +1155,7 @@
               <w:lang w:eastAsia="en-US"/>
             </w:rPr>
           </w:pPr>
-          <w:hyperlink w:anchor="_Toc1086698933">
+          <w:hyperlink w:anchor="_Toc827493595">
             <w:r>
               <w:rPr>
                 <w:rStyle w:val="Hyperlink"/>
@@ -1167,7 +1169,7 @@
               <w:fldChar w:fldCharType="begin"/>
             </w:r>
             <w:r>
-              <w:instrText xml:space="preserve">PAGEREF _Toc1086698933 \h</w:instrText>
+              <w:instrText xml:space="preserve">PAGEREF _Toc827493595 \h</w:instrText>
             </w:r>
             <w:r>
               <w:fldChar w:fldCharType="separate"/>
@@ -1176,7 +1178,7 @@
               <w:rPr>
                 <w:rStyle w:val="Hyperlink"/>
               </w:rPr>
-              <w:t>14</w:t>
+              <w:t>13</w:t>
             </w:r>
             <w:r>
               <w:fldChar w:fldCharType="end"/>
@@ -1195,7 +1197,7 @@
               <w:lang w:eastAsia="en-US"/>
             </w:rPr>
           </w:pPr>
-          <w:hyperlink w:anchor="_Toc211743646">
+          <w:hyperlink w:anchor="_Toc1381318498">
             <w:r>
               <w:rPr>
                 <w:rStyle w:val="Hyperlink"/>
@@ -1209,7 +1211,7 @@
               <w:fldChar w:fldCharType="begin"/>
             </w:r>
             <w:r>
-              <w:instrText xml:space="preserve">PAGEREF _Toc211743646 \h</w:instrText>
+              <w:instrText xml:space="preserve">PAGEREF _Toc1381318498 \h</w:instrText>
             </w:r>
             <w:r>
               <w:fldChar w:fldCharType="separate"/>
@@ -1218,7 +1220,7 @@
               <w:rPr>
                 <w:rStyle w:val="Hyperlink"/>
               </w:rPr>
-              <w:t>14</w:t>
+              <w:t>13</w:t>
             </w:r>
             <w:r>
               <w:fldChar w:fldCharType="end"/>
@@ -1237,7 +1239,7 @@
               <w:lang w:eastAsia="en-US"/>
             </w:rPr>
           </w:pPr>
-          <w:hyperlink w:anchor="_Toc228361305">
+          <w:hyperlink w:anchor="_Toc409200795">
             <w:r>
               <w:rPr>
                 <w:rStyle w:val="Hyperlink"/>
@@ -1251,7 +1253,7 @@
               <w:fldChar w:fldCharType="begin"/>
             </w:r>
             <w:r>
-              <w:instrText xml:space="preserve">PAGEREF _Toc228361305 \h</w:instrText>
+              <w:instrText xml:space="preserve">PAGEREF _Toc409200795 \h</w:instrText>
             </w:r>
             <w:r>
               <w:fldChar w:fldCharType="separate"/>
@@ -1260,7 +1262,7 @@
               <w:rPr>
                 <w:rStyle w:val="Hyperlink"/>
               </w:rPr>
-              <w:t>15</w:t>
+              <w:t>14</w:t>
             </w:r>
             <w:r>
               <w:fldChar w:fldCharType="end"/>
@@ -1279,7 +1281,7 @@
               <w:lang w:eastAsia="en-US"/>
             </w:rPr>
           </w:pPr>
-          <w:hyperlink w:anchor="_Toc1356086795">
+          <w:hyperlink w:anchor="_Toc297989595">
             <w:r>
               <w:rPr>
                 <w:rStyle w:val="Hyperlink"/>
@@ -1293,7 +1295,7 @@
               <w:fldChar w:fldCharType="begin"/>
             </w:r>
             <w:r>
-              <w:instrText xml:space="preserve">PAGEREF _Toc1356086795 \h</w:instrText>
+              <w:instrText xml:space="preserve">PAGEREF _Toc297989595 \h</w:instrText>
             </w:r>
             <w:r>
               <w:fldChar w:fldCharType="separate"/>
@@ -1302,7 +1304,7 @@
               <w:rPr>
                 <w:rStyle w:val="Hyperlink"/>
               </w:rPr>
-              <w:t>16</w:t>
+              <w:t>15</w:t>
             </w:r>
             <w:r>
               <w:fldChar w:fldCharType="end"/>
@@ -1321,7 +1323,7 @@
               <w:lang w:eastAsia="en-US"/>
             </w:rPr>
           </w:pPr>
-          <w:hyperlink w:anchor="_Toc204762253">
+          <w:hyperlink w:anchor="_Toc1709565194">
             <w:r>
               <w:rPr>
                 <w:rStyle w:val="Hyperlink"/>
@@ -1335,7 +1337,7 @@
               <w:fldChar w:fldCharType="begin"/>
             </w:r>
             <w:r>
-              <w:instrText xml:space="preserve">PAGEREF _Toc204762253 \h</w:instrText>
+              <w:instrText xml:space="preserve">PAGEREF _Toc1709565194 \h</w:instrText>
             </w:r>
             <w:r>
               <w:fldChar w:fldCharType="separate"/>
@@ -1344,7 +1346,7 @@
               <w:rPr>
                 <w:rStyle w:val="Hyperlink"/>
               </w:rPr>
-              <w:t>17</w:t>
+              <w:t>16</w:t>
             </w:r>
             <w:r>
               <w:fldChar w:fldCharType="end"/>
@@ -1363,7 +1365,7 @@
               <w:lang w:eastAsia="en-US"/>
             </w:rPr>
           </w:pPr>
-          <w:hyperlink w:anchor="_Toc689786671">
+          <w:hyperlink w:anchor="_Toc187517781">
             <w:r>
               <w:rPr>
                 <w:rStyle w:val="Hyperlink"/>
@@ -1377,7 +1379,49 @@
               <w:fldChar w:fldCharType="begin"/>
             </w:r>
             <w:r>
-              <w:instrText xml:space="preserve">PAGEREF _Toc689786671 \h</w:instrText>
+              <w:instrText xml:space="preserve">PAGEREF _Toc187517781 \h</w:instrText>
+            </w:r>
+            <w:r>
+              <w:fldChar w:fldCharType="separate"/>
+            </w:r>
+            <w:r>
+              <w:rPr>
+                <w:rStyle w:val="Hyperlink"/>
+              </w:rPr>
+              <w:t>17</w:t>
+            </w:r>
+            <w:r>
+              <w:fldChar w:fldCharType="end"/>
+            </w:r>
+          </w:hyperlink>
+        </w:p>
+        <w:p>
+          <w:pPr>
+            <w:pStyle w:val="TOC3"/>
+            <w:tabs>
+              <w:tab w:val="right" w:leader="dot" w:pos="9360"/>
+            </w:tabs>
+            <w:rPr>
+              <w:rStyle w:val="Hyperlink"/>
+              <w:noProof/>
+              <w:lang w:eastAsia="en-US"/>
+            </w:rPr>
+          </w:pPr>
+          <w:hyperlink w:anchor="_Toc1186880515">
+            <w:r>
+              <w:rPr>
+                <w:rStyle w:val="Hyperlink"/>
+              </w:rPr>
+              <w:t>2.2.6 LINE GRAPH – Fraction of monomers assembled over time:</w:t>
+            </w:r>
+            <w:r>
+              <w:tab/>
+            </w:r>
+            <w:r>
+              <w:fldChar w:fldCharType="begin"/>
+            </w:r>
+            <w:r>
+              <w:instrText xml:space="preserve">PAGEREF _Toc1186880515 \h</w:instrText>
             </w:r>
             <w:r>
               <w:fldChar w:fldCharType="separate"/>
@@ -1405,7 +1449,7 @@
               <w:lang w:eastAsia="en-US"/>
             </w:rPr>
           </w:pPr>
-          <w:hyperlink w:anchor="_Toc1321378400">
+          <w:hyperlink w:anchor="_Toc291376717">
             <w:r>
               <w:rPr>
                 <w:rStyle w:val="Hyperlink"/>
@@ -1419,7 +1463,7 @@
               <w:fldChar w:fldCharType="begin"/>
             </w:r>
             <w:r>
-              <w:instrText xml:space="preserve">PAGEREF _Toc1321378400 \h</w:instrText>
+              <w:instrText xml:space="preserve">PAGEREF _Toc291376717 \h</w:instrText>
             </w:r>
             <w:r>
               <w:fldChar w:fldCharType="separate"/>
@@ -1447,7 +1491,7 @@
               <w:lang w:eastAsia="en-US"/>
             </w:rPr>
           </w:pPr>
-          <w:hyperlink w:anchor="_Toc1824014443">
+          <w:hyperlink w:anchor="_Toc655755371">
             <w:r>
               <w:rPr>
                 <w:rStyle w:val="Hyperlink"/>
@@ -1461,7 +1505,7 @@
               <w:fldChar w:fldCharType="begin"/>
             </w:r>
             <w:r>
-              <w:instrText xml:space="preserve">PAGEREF _Toc1824014443 \h</w:instrText>
+              <w:instrText xml:space="preserve">PAGEREF _Toc655755371 \h</w:instrText>
             </w:r>
             <w:r>
               <w:fldChar w:fldCharType="separate"/>
@@ -1489,7 +1533,7 @@
               <w:lang w:eastAsia="en-US"/>
             </w:rPr>
           </w:pPr>
-          <w:hyperlink w:anchor="_Toc1437027504">
+          <w:hyperlink w:anchor="_Toc261563182">
             <w:r>
               <w:rPr>
                 <w:rStyle w:val="Hyperlink"/>
@@ -1503,7 +1547,7 @@
               <w:fldChar w:fldCharType="begin"/>
             </w:r>
             <w:r>
-              <w:instrText xml:space="preserve">PAGEREF _Toc1437027504 \h</w:instrText>
+              <w:instrText xml:space="preserve">PAGEREF _Toc261563182 \h</w:instrText>
             </w:r>
             <w:r>
               <w:fldChar w:fldCharType="separate"/>
@@ -1531,7 +1575,7 @@
               <w:lang w:eastAsia="en-US"/>
             </w:rPr>
           </w:pPr>
-          <w:hyperlink w:anchor="_Toc1428510611">
+          <w:hyperlink w:anchor="_Toc823723997">
             <w:r>
               <w:rPr>
                 <w:rStyle w:val="Hyperlink"/>
@@ -1545,7 +1589,7 @@
               <w:fldChar w:fldCharType="begin"/>
             </w:r>
             <w:r>
-              <w:instrText xml:space="preserve">PAGEREF _Toc1428510611 \h</w:instrText>
+              <w:instrText xml:space="preserve">PAGEREF _Toc823723997 \h</w:instrText>
             </w:r>
             <w:r>
               <w:fldChar w:fldCharType="separate"/>
@@ -1573,7 +1617,7 @@
               <w:lang w:eastAsia="en-US"/>
             </w:rPr>
           </w:pPr>
-          <w:hyperlink w:anchor="_Toc149907738">
+          <w:hyperlink w:anchor="_Toc1156625106">
             <w:r>
               <w:rPr>
                 <w:rStyle w:val="Hyperlink"/>
@@ -1587,7 +1631,7 @@
               <w:fldChar w:fldCharType="begin"/>
             </w:r>
             <w:r>
-              <w:instrText xml:space="preserve">PAGEREF _Toc149907738 \h</w:instrText>
+              <w:instrText xml:space="preserve">PAGEREF _Toc1156625106 \h</w:instrText>
             </w:r>
             <w:r>
               <w:fldChar w:fldCharType="separate"/>
@@ -1596,7 +1640,7 @@
               <w:rPr>
                 <w:rStyle w:val="Hyperlink"/>
               </w:rPr>
-              <w:t>22</w:t>
+              <w:t>23</w:t>
             </w:r>
             <w:r>
               <w:fldChar w:fldCharType="end"/>
@@ -1615,7 +1659,7 @@
               <w:lang w:eastAsia="en-US"/>
             </w:rPr>
           </w:pPr>
-          <w:hyperlink w:anchor="_Toc879480105">
+          <w:hyperlink w:anchor="_Toc329508663">
             <w:r>
               <w:rPr>
                 <w:rStyle w:val="Hyperlink"/>
@@ -1629,7 +1673,7 @@
               <w:fldChar w:fldCharType="begin"/>
             </w:r>
             <w:r>
-              <w:instrText xml:space="preserve">PAGEREF _Toc879480105 \h</w:instrText>
+              <w:instrText xml:space="preserve">PAGEREF _Toc329508663 \h</w:instrText>
             </w:r>
             <w:r>
               <w:fldChar w:fldCharType="separate"/>
@@ -1638,7 +1682,7 @@
               <w:rPr>
                 <w:rStyle w:val="Hyperlink"/>
               </w:rPr>
-              <w:t>23</w:t>
+              <w:t>24</w:t>
             </w:r>
             <w:r>
               <w:fldChar w:fldCharType="end"/>
@@ -1657,7 +1701,7 @@
               <w:lang w:eastAsia="en-US"/>
             </w:rPr>
           </w:pPr>
-          <w:hyperlink w:anchor="_Toc331103357">
+          <w:hyperlink w:anchor="_Toc1011340190">
             <w:r>
               <w:rPr>
                 <w:rStyle w:val="Hyperlink"/>
@@ -1671,7 +1715,7 @@
               <w:fldChar w:fldCharType="begin"/>
             </w:r>
             <w:r>
-              <w:instrText xml:space="preserve">PAGEREF _Toc331103357 \h</w:instrText>
+              <w:instrText xml:space="preserve">PAGEREF _Toc1011340190 \h</w:instrText>
             </w:r>
             <w:r>
               <w:fldChar w:fldCharType="separate"/>
@@ -1699,7 +1743,7 @@
               <w:lang w:eastAsia="en-US"/>
             </w:rPr>
           </w:pPr>
-          <w:hyperlink w:anchor="_Toc259961040">
+          <w:hyperlink w:anchor="_Toc898462487">
             <w:r>
               <w:rPr>
                 <w:rStyle w:val="Hyperlink"/>
@@ -1713,7 +1757,7 @@
               <w:fldChar w:fldCharType="begin"/>
             </w:r>
             <w:r>
-              <w:instrText xml:space="preserve">PAGEREF _Toc259961040 \h</w:instrText>
+              <w:instrText xml:space="preserve">PAGEREF _Toc898462487 \h</w:instrText>
             </w:r>
             <w:r>
               <w:fldChar w:fldCharType="separate"/>
@@ -1722,7 +1766,7 @@
               <w:rPr>
                 <w:rStyle w:val="Hyperlink"/>
               </w:rPr>
-              <w:t>24</w:t>
+              <w:t>25</w:t>
             </w:r>
             <w:r>
               <w:fldChar w:fldCharType="end"/>
@@ -1741,7 +1785,7 @@
               <w:lang w:eastAsia="en-US"/>
             </w:rPr>
           </w:pPr>
-          <w:hyperlink w:anchor="_Toc1117456341">
+          <w:hyperlink w:anchor="_Toc665294495">
             <w:r>
               <w:rPr>
                 <w:rStyle w:val="Hyperlink"/>
@@ -1755,7 +1799,7 @@
               <w:fldChar w:fldCharType="begin"/>
             </w:r>
             <w:r>
-              <w:instrText xml:space="preserve">PAGEREF _Toc1117456341 \h</w:instrText>
+              <w:instrText xml:space="preserve">PAGEREF _Toc665294495 \h</w:instrText>
             </w:r>
             <w:r>
               <w:fldChar w:fldCharType="separate"/>
@@ -1764,7 +1808,7 @@
               <w:rPr>
                 <w:rStyle w:val="Hyperlink"/>
               </w:rPr>
-              <w:t>25</w:t>
+              <w:t>26</w:t>
             </w:r>
             <w:r>
               <w:fldChar w:fldCharType="end"/>
@@ -1783,7 +1827,7 @@
               <w:lang w:eastAsia="en-US"/>
             </w:rPr>
           </w:pPr>
-          <w:hyperlink w:anchor="_Toc920750781">
+          <w:hyperlink w:anchor="_Toc776669419">
             <w:r>
               <w:rPr>
                 <w:rStyle w:val="Hyperlink"/>
@@ -1797,7 +1841,7 @@
               <w:fldChar w:fldCharType="begin"/>
             </w:r>
             <w:r>
-              <w:instrText xml:space="preserve">PAGEREF _Toc920750781 \h</w:instrText>
+              <w:instrText xml:space="preserve">PAGEREF _Toc776669419 \h</w:instrText>
             </w:r>
             <w:r>
               <w:fldChar w:fldCharType="separate"/>
@@ -1806,7 +1850,7 @@
               <w:rPr>
                 <w:rStyle w:val="Hyperlink"/>
               </w:rPr>
-              <w:t>25</w:t>
+              <w:t>26</w:t>
             </w:r>
             <w:r>
               <w:fldChar w:fldCharType="end"/>
@@ -1825,7 +1869,7 @@
               <w:lang w:eastAsia="en-US"/>
             </w:rPr>
           </w:pPr>
-          <w:hyperlink w:anchor="_Toc598044763">
+          <w:hyperlink w:anchor="_Toc6737606">
             <w:r>
               <w:rPr>
                 <w:rStyle w:val="Hyperlink"/>
@@ -1839,7 +1883,7 @@
               <w:fldChar w:fldCharType="begin"/>
             </w:r>
             <w:r>
-              <w:instrText xml:space="preserve">PAGEREF _Toc598044763 \h</w:instrText>
+              <w:instrText xml:space="preserve">PAGEREF _Toc6737606 \h</w:instrText>
             </w:r>
             <w:r>
               <w:fldChar w:fldCharType="separate"/>
@@ -1848,7 +1892,7 @@
               <w:rPr>
                 <w:rStyle w:val="Hyperlink"/>
               </w:rPr>
-              <w:t>26</w:t>
+              <w:t>27</w:t>
             </w:r>
             <w:r>
               <w:fldChar w:fldCharType="end"/>
@@ -1867,7 +1911,7 @@
               <w:lang w:eastAsia="en-US"/>
             </w:rPr>
           </w:pPr>
-          <w:hyperlink w:anchor="_Toc595850552">
+          <w:hyperlink w:anchor="_Toc651910101">
             <w:r>
               <w:rPr>
                 <w:rStyle w:val="Hyperlink"/>
@@ -1881,7 +1925,7 @@
               <w:fldChar w:fldCharType="begin"/>
             </w:r>
             <w:r>
-              <w:instrText xml:space="preserve">PAGEREF _Toc595850552 \h</w:instrText>
+              <w:instrText xml:space="preserve">PAGEREF _Toc651910101 \h</w:instrText>
             </w:r>
             <w:r>
               <w:fldChar w:fldCharType="separate"/>
@@ -1890,7 +1934,7 @@
               <w:rPr>
                 <w:rStyle w:val="Hyperlink"/>
               </w:rPr>
-              <w:t>27</w:t>
+              <w:t>28</w:t>
             </w:r>
             <w:r>
               <w:fldChar w:fldCharType="end"/>
@@ -1909,7 +1953,7 @@
               <w:lang w:eastAsia="en-US"/>
             </w:rPr>
           </w:pPr>
-          <w:hyperlink w:anchor="_Toc75973524">
+          <w:hyperlink w:anchor="_Toc183036093">
             <w:r>
               <w:rPr>
                 <w:rStyle w:val="Hyperlink"/>
@@ -1923,7 +1967,7 @@
               <w:fldChar w:fldCharType="begin"/>
             </w:r>
             <w:r>
-              <w:instrText xml:space="preserve">PAGEREF _Toc75973524 \h</w:instrText>
+              <w:instrText xml:space="preserve">PAGEREF _Toc183036093 \h</w:instrText>
             </w:r>
             <w:r>
               <w:fldChar w:fldCharType="separate"/>
@@ -1932,7 +1976,7 @@
               <w:rPr>
                 <w:rStyle w:val="Hyperlink"/>
               </w:rPr>
-              <w:t>27</w:t>
+              <w:t>28</w:t>
             </w:r>
             <w:r>
               <w:fldChar w:fldCharType="end"/>
@@ -1951,7 +1995,7 @@
               <w:lang w:eastAsia="en-US"/>
             </w:rPr>
           </w:pPr>
-          <w:hyperlink w:anchor="_Toc566434910">
+          <w:hyperlink w:anchor="_Toc648450023">
             <w:r>
               <w:rPr>
                 <w:rStyle w:val="Hyperlink"/>
@@ -1965,7 +2009,7 @@
               <w:fldChar w:fldCharType="begin"/>
             </w:r>
             <w:r>
-              <w:instrText xml:space="preserve">PAGEREF _Toc566434910 \h</w:instrText>
+              <w:instrText xml:space="preserve">PAGEREF _Toc648450023 \h</w:instrText>
             </w:r>
             <w:r>
               <w:fldChar w:fldCharType="separate"/>
@@ -1974,7 +2018,7 @@
               <w:rPr>
                 <w:rStyle w:val="Hyperlink"/>
               </w:rPr>
-              <w:t>28</w:t>
+              <w:t>29</w:t>
             </w:r>
             <w:r>
               <w:fldChar w:fldCharType="end"/>
@@ -1993,7 +2037,7 @@
               <w:lang w:eastAsia="en-US"/>
             </w:rPr>
           </w:pPr>
-          <w:hyperlink w:anchor="_Toc845917001">
+          <w:hyperlink w:anchor="_Toc610766450">
             <w:r>
               <w:rPr>
                 <w:rStyle w:val="Hyperlink"/>
@@ -2007,7 +2051,7 @@
               <w:fldChar w:fldCharType="begin"/>
             </w:r>
             <w:r>
-              <w:instrText xml:space="preserve">PAGEREF _Toc845917001 \h</w:instrText>
+              <w:instrText xml:space="preserve">PAGEREF _Toc610766450 \h</w:instrText>
             </w:r>
             <w:r>
               <w:fldChar w:fldCharType="separate"/>
@@ -2035,7 +2079,7 @@
               <w:lang w:eastAsia="en-US"/>
             </w:rPr>
           </w:pPr>
-          <w:hyperlink w:anchor="_Toc1024559843">
+          <w:hyperlink w:anchor="_Toc2085843735">
             <w:r>
               <w:rPr>
                 <w:rStyle w:val="Hyperlink"/>
@@ -2049,7 +2093,7 @@
               <w:fldChar w:fldCharType="begin"/>
             </w:r>
             <w:r>
-              <w:instrText xml:space="preserve">PAGEREF _Toc1024559843 \h</w:instrText>
+              <w:instrText xml:space="preserve">PAGEREF _Toc2085843735 \h</w:instrText>
             </w:r>
             <w:r>
               <w:fldChar w:fldCharType="separate"/>
@@ -2058,7 +2102,7 @@
               <w:rPr>
                 <w:rStyle w:val="Hyperlink"/>
               </w:rPr>
-              <w:t>29</w:t>
+              <w:t>30</w:t>
             </w:r>
             <w:r>
               <w:fldChar w:fldCharType="end"/>
@@ -2077,7 +2121,7 @@
               <w:lang w:eastAsia="en-US"/>
             </w:rPr>
           </w:pPr>
-          <w:hyperlink w:anchor="_Toc1652415928">
+          <w:hyperlink w:anchor="_Toc896629112">
             <w:r>
               <w:rPr>
                 <w:rStyle w:val="Hyperlink"/>
@@ -2091,7 +2135,7 @@
               <w:fldChar w:fldCharType="begin"/>
             </w:r>
             <w:r>
-              <w:instrText xml:space="preserve">PAGEREF _Toc1652415928 \h</w:instrText>
+              <w:instrText xml:space="preserve">PAGEREF _Toc896629112 \h</w:instrText>
             </w:r>
             <w:r>
               <w:fldChar w:fldCharType="separate"/>
@@ -2119,7 +2163,7 @@
               <w:lang w:eastAsia="en-US"/>
             </w:rPr>
           </w:pPr>
-          <w:hyperlink w:anchor="_Toc175624332">
+          <w:hyperlink w:anchor="_Toc13824363">
             <w:r>
               <w:rPr>
                 <w:rStyle w:val="Hyperlink"/>
@@ -2133,49 +2177,7 @@
               <w:fldChar w:fldCharType="begin"/>
             </w:r>
             <w:r>
-              <w:instrText xml:space="preserve">PAGEREF _Toc175624332 \h</w:instrText>
-            </w:r>
-            <w:r>
-              <w:fldChar w:fldCharType="separate"/>
-            </w:r>
-            <w:r>
-              <w:rPr>
-                <w:rStyle w:val="Hyperlink"/>
-              </w:rPr>
-              <w:t>30</w:t>
-            </w:r>
-            <w:r>
-              <w:fldChar w:fldCharType="end"/>
-            </w:r>
-          </w:hyperlink>
-        </w:p>
-        <w:p>
-          <w:pPr>
-            <w:pStyle w:val="TOC3"/>
-            <w:tabs>
-              <w:tab w:val="right" w:leader="dot" w:pos="9360"/>
-            </w:tabs>
-            <w:rPr>
-              <w:rStyle w:val="Hyperlink"/>
-              <w:noProof/>
-              <w:lang w:eastAsia="en-US"/>
-            </w:rPr>
-          </w:pPr>
-          <w:hyperlink w:anchor="_Toc178583981">
-            <w:r>
-              <w:rPr>
-                <w:rStyle w:val="Hyperlink"/>
-              </w:rPr>
-              <w:t>2.6.2 DATAFRAME – creates dataframe of protein locations</w:t>
-            </w:r>
-            <w:r>
-              <w:tab/>
-            </w:r>
-            <w:r>
-              <w:fldChar w:fldCharType="begin"/>
-            </w:r>
-            <w:r>
-              <w:instrText xml:space="preserve">PAGEREF _Toc178583981 \h</w:instrText>
+              <w:instrText xml:space="preserve">PAGEREF _Toc13824363 \h</w:instrText>
             </w:r>
             <w:r>
               <w:fldChar w:fldCharType="separate"/>
@@ -2201,7 +2203,47 @@
               <w:rStyle w:val="Hyperlink"/>
             </w:rPr>
           </w:pPr>
-          <w:hyperlink w:anchor="_Toc1488311766">
+          <w:hyperlink w:anchor="_Toc1343860783">
+            <w:r>
+              <w:rPr>
+                <w:rStyle w:val="Hyperlink"/>
+              </w:rPr>
+              <w:t>2.6.2 DATAFRAME – creates dataframe of protein locations</w:t>
+            </w:r>
+            <w:r>
+              <w:tab/>
+            </w:r>
+            <w:r>
+              <w:fldChar w:fldCharType="begin"/>
+            </w:r>
+            <w:r>
+              <w:instrText xml:space="preserve">PAGEREF _Toc1343860783 \h</w:instrText>
+            </w:r>
+            <w:r>
+              <w:fldChar w:fldCharType="separate"/>
+            </w:r>
+            <w:r>
+              <w:rPr>
+                <w:rStyle w:val="Hyperlink"/>
+              </w:rPr>
+              <w:t>31</w:t>
+            </w:r>
+            <w:r>
+              <w:fldChar w:fldCharType="end"/>
+            </w:r>
+          </w:hyperlink>
+        </w:p>
+        <w:p>
+          <w:pPr>
+            <w:pStyle w:val="TOC3"/>
+            <w:tabs>
+              <w:tab w:val="right" w:leader="dot" w:pos="9360"/>
+            </w:tabs>
+            <w:rPr>
+              <w:rStyle w:val="Hyperlink"/>
+            </w:rPr>
+          </w:pPr>
+          <w:hyperlink w:anchor="_Toc568242569">
             <w:r>
               <w:rPr>
                 <w:rStyle w:val="Hyperlink"/>
@@ -2215,7 +2257,7 @@
               <w:fldChar w:fldCharType="begin"/>
             </w:r>
             <w:r>
-              <w:instrText xml:space="preserve">PAGEREF _Toc1488311766 \h</w:instrText>
+              <w:instrText xml:space="preserve">PAGEREF _Toc568242569 \h</w:instrText>
             </w:r>
             <w:r>
               <w:fldChar w:fldCharType="separate"/>
@@ -2224,7 +2266,7 @@
               <w:rPr>
                 <w:rStyle w:val="Hyperlink"/>
               </w:rPr>
-              <w:t>31</w:t>
+              <w:t>32</w:t>
             </w:r>
             <w:r>
               <w:fldChar w:fldCharType="end"/>
@@ -2259,7 +2301,7 @@
         <w:rPr/>
       </w:pPr>
       <w:commentRangeStart w:id="1"/>
-      <w:bookmarkStart w:name="_Toc1249406738" w:id="2018221336"/>
+      <w:bookmarkStart w:name="_Toc617790743" w:id="616703734"/>
       <w:r>
         <w:rPr/>
         <w:t>Introdu</w:t>
@@ -2279,18 +2321,18 @@
         <w:rPr/>
         <w:t>ioNERDSS</w:t>
       </w:r>
-      <w:bookmarkEnd w:id="2018221336"/>
+      <w:bookmarkEnd w:id="616703734"/>
     </w:p>
     <w:p w14:noSpellErr="1">
       <w:pPr>
         <w:pStyle w:val="Heading3"/>
       </w:pPr>
-      <w:bookmarkStart w:name="_Toc1879444868" w:id="1742746335"/>
+      <w:bookmarkStart w:name="_Toc1486087089" w:id="686031530"/>
       <w:r>
         <w:rPr/>
         <w:t>Description</w:t>
       </w:r>
-      <w:bookmarkEnd w:id="1742746335"/>
+      <w:bookmarkEnd w:id="686031530"/>
     </w:p>
     <w:p>
       <w:proofErr w:type="spellStart"/>
@@ -2351,12 +2393,12 @@
       <w:pPr>
         <w:pStyle w:val="Heading3"/>
       </w:pPr>
-      <w:bookmarkStart w:name="_Toc548609647" w:id="1905542253"/>
+      <w:bookmarkStart w:name="_Toc963080850" w:id="1668266470"/>
       <w:r>
         <w:rPr/>
         <w:t>Section Descriptions</w:t>
       </w:r>
-      <w:bookmarkEnd w:id="1905542253"/>
+      <w:bookmarkEnd w:id="1668266470"/>
     </w:p>
     <w:p>
       <w:pPr>
@@ -2712,12 +2754,12 @@
         <w:ind w:left="0" w:right="0"/>
         <w:jc w:val="left"/>
       </w:pPr>
-      <w:bookmarkStart w:name="_Toc533166238" w:id="2041713199"/>
+      <w:bookmarkStart w:name="_Toc1317732649" w:id="620946194"/>
       <w:r>
         <w:rPr/>
         <w:t>Methods VS Functions</w:t>
       </w:r>
-      <w:bookmarkEnd w:id="2041713199"/>
+      <w:bookmarkEnd w:id="620946194"/>
     </w:p>
     <w:p>
       <w:pPr>
@@ -2894,12 +2936,12 @@
       <w:pPr>
         <w:pStyle w:val="Heading3"/>
       </w:pPr>
-      <w:bookmarkStart w:name="_Toc667241860" w:id="1719235440"/>
+      <w:bookmarkStart w:name="_Toc864009394" w:id="1656865257"/>
       <w:r>
         <w:rPr/>
         <w:t>Function Formatting</w:t>
       </w:r>
-      <w:bookmarkEnd w:id="1719235440"/>
+      <w:bookmarkEnd w:id="1656865257"/>
     </w:p>
     <w:p>
       <w:r>
@@ -3071,12 +3113,12 @@
         </w:numPr>
         <w:rPr/>
       </w:pPr>
-      <w:bookmarkStart w:name="_Toc214755995" w:id="1509657190"/>
+      <w:bookmarkStart w:name="_Toc2123764830" w:id="688262507"/>
       <w:r>
         <w:rPr/>
         <w:t>Creating NERDSS Inputs</w:t>
       </w:r>
-      <w:bookmarkEnd w:id="1509657190"/>
+      <w:bookmarkEnd w:id="688262507"/>
     </w:p>
     <w:p>
       <w:r>
@@ -3112,7 +3154,7 @@
       <w:pPr>
         <w:pStyle w:val="Heading2"/>
       </w:pPr>
-      <w:bookmarkStart w:name="_Toc1116099887" w:id="153245733"/>
+      <w:bookmarkStart w:name="_Toc995883482" w:id="1186208682"/>
       <w:r>
         <w:rPr/>
         <w:t xml:space="preserve">1.1 </w:t>
@@ -3125,7 +3167,7 @@
         <w:rPr/>
         <w:t xml:space="preserve"> NERDSS input files</w:t>
       </w:r>
-      <w:bookmarkEnd w:id="153245733"/>
+      <w:bookmarkEnd w:id="1186208682"/>
       <w:r>
         <w:rPr/>
         <w:t xml:space="preserve"> </w:t>
@@ -3314,12 +3356,12 @@
         <w:pStyle w:val="Heading2"/>
         <w:spacing w:line="259" w:lineRule="auto"/>
       </w:pPr>
-      <w:bookmarkStart w:name="_Toc452182179" w:id="2085278175"/>
+      <w:bookmarkStart w:name="_Toc1181374327" w:id="1191101324"/>
       <w:r>
         <w:rPr/>
         <w:t>1.2 Database PDB</w:t>
       </w:r>
-      <w:bookmarkEnd w:id="2085278175"/>
+      <w:bookmarkEnd w:id="1191101324"/>
     </w:p>
     <w:p>
       <w:r>
@@ -3348,7 +3390,7 @@
       <w:pPr>
         <w:pStyle w:val="Heading3"/>
       </w:pPr>
-      <w:bookmarkStart w:name="_Toc1076264781" w:id="2073513872"/>
+      <w:bookmarkStart w:name="_Toc426164276" w:id="78377655"/>
       <w:r>
         <w:rPr/>
         <w:t xml:space="preserve">1.2.1 </w:t>
@@ -3361,7 +3403,7 @@
         <w:rPr/>
         <w:t xml:space="preserve"> ()</w:t>
       </w:r>
-      <w:bookmarkEnd w:id="2073513872"/>
+      <w:bookmarkEnd w:id="78377655"/>
     </w:p>
     <w:p>
       <w:r>
@@ -3814,7 +3856,7 @@
         <w:pStyle w:val="Heading3"/>
       </w:pPr>
       <w:commentRangeStart w:id="15"/>
-      <w:bookmarkStart w:name="_Toc1913964435" w:id="2038968800"/>
+      <w:bookmarkStart w:name="_Toc1763766506" w:id="182081743"/>
       <w:r>
         <w:rPr/>
         <w:t xml:space="preserve">1.2.2 MAIN OBJECT - </w:t>
@@ -3830,7 +3872,7 @@
         <w:rPr/>
         <w:t>Read in PDB File to create protein complex object (PLEASE READ!!)</w:t>
       </w:r>
-      <w:bookmarkEnd w:id="2038968800"/>
+      <w:bookmarkEnd w:id="182081743"/>
     </w:p>
     <w:p>
       <w:r>
@@ -4232,12 +4274,12 @@
         <w:pStyle w:val="Heading3"/>
         <w:spacing w:line="259" w:lineRule="auto"/>
       </w:pPr>
-      <w:bookmarkStart w:name="_Toc2010942200" w:id="1820558021"/>
+      <w:bookmarkStart w:name="_Toc1906713636" w:id="1275191392"/>
       <w:r>
         <w:rPr/>
         <w:t>1.2.3 MODIFY - Filter the protein complex object, so it only includes the chains you want</w:t>
       </w:r>
-      <w:bookmarkEnd w:id="1820558021"/>
+      <w:bookmarkEnd w:id="1275191392"/>
     </w:p>
     <w:p>
       <w:r>
@@ -4424,7 +4466,7 @@
           <w:highlight w:val="red"/>
         </w:rPr>
       </w:pPr>
-      <w:bookmarkStart w:name="_Toc452816900" w:id="1608053587"/>
+      <w:bookmarkStart w:name="_Toc155110930" w:id="233707154"/>
       <w:r>
         <w:rPr/>
         <w:t xml:space="preserve">1.2.4 MODIFY - </w:t>
@@ -4433,7 +4475,7 @@
         <w:rPr/>
         <w:t>Change the distance between 2 binding sites</w:t>
       </w:r>
-      <w:bookmarkEnd w:id="1608053587"/>
+      <w:bookmarkEnd w:id="233707154"/>
     </w:p>
     <w:p>
       <w:pPr>
@@ -4738,7 +4780,7 @@
           <w:highlight w:val="red"/>
         </w:rPr>
       </w:pPr>
-      <w:bookmarkStart w:name="_Toc739624403" w:id="1491767894"/>
+      <w:bookmarkStart w:name="_Toc37421582" w:id="397249585"/>
       <w:r>
         <w:rPr/>
         <w:t xml:space="preserve">1.2.5 MODIFY - </w:t>
@@ -4747,7 +4789,7 @@
         <w:rPr/>
         <w:t>Calculate the angles between pairs of interfaces</w:t>
       </w:r>
-      <w:bookmarkEnd w:id="1491767894"/>
+      <w:bookmarkEnd w:id="397249585"/>
     </w:p>
     <w:p>
       <w:pPr>
@@ -4946,12 +4988,12 @@
       <w:pPr>
         <w:pStyle w:val="Heading3"/>
       </w:pPr>
-      <w:bookmarkStart w:name="_Toc233422323" w:id="1486329371"/>
+      <w:bookmarkStart w:name="_Toc257838646" w:id="1850527213"/>
       <w:r>
         <w:rPr/>
         <w:t>1.2.6 MODIFY - Normalize the COM of each chain</w:t>
       </w:r>
-      <w:bookmarkEnd w:id="1486329371"/>
+      <w:bookmarkEnd w:id="1850527213"/>
     </w:p>
     <w:p>
       <w:pPr>
@@ -5115,12 +5157,12 @@
       <w:pPr>
         <w:pStyle w:val="Heading3"/>
       </w:pPr>
-      <w:bookmarkStart w:name="_Toc33202346" w:id="564166130"/>
+      <w:bookmarkStart w:name="_Toc1953452331" w:id="2122410185"/>
       <w:r>
         <w:rPr/>
         <w:t>1.2.7 OUTPUT - Writes new NERDSS input files based on chain info</w:t>
       </w:r>
-      <w:bookmarkEnd w:id="564166130"/>
+      <w:bookmarkEnd w:id="2122410185"/>
     </w:p>
     <w:p>
       <w:pPr>
@@ -5356,12 +5398,12 @@
       <w:pPr>
         <w:pStyle w:val="Heading3"/>
       </w:pPr>
-      <w:bookmarkStart w:name="_Toc2081987512" w:id="1957095506"/>
+      <w:bookmarkStart w:name="_Toc312059953" w:id="1705693715"/>
       <w:r>
         <w:rPr/>
         <w:t>1.2.8 OUTPUT - Writes a new PDB file based on chain info</w:t>
       </w:r>
-      <w:bookmarkEnd w:id="1957095506"/>
+      <w:bookmarkEnd w:id="1705693715"/>
     </w:p>
     <w:p>
       <w:pPr>
@@ -5570,7 +5612,7 @@
           <w:highlight w:val="red"/>
         </w:rPr>
       </w:pPr>
-      <w:bookmarkStart w:name="_Toc1110726293" w:id="1018980628"/>
+      <w:bookmarkStart w:name="_Toc1132159849" w:id="2050918585"/>
       <w:r>
         <w:rPr/>
         <w:t xml:space="preserve">1.2.9 OUTPUT - </w:t>
@@ -5579,7 +5621,7 @@
         <w:rPr/>
         <w:t>Create a 3D plot of each inputted chain</w:t>
       </w:r>
-      <w:bookmarkEnd w:id="1018980628"/>
+      <w:bookmarkEnd w:id="2050918585"/>
     </w:p>
     <w:p>
       <w:pPr>
@@ -5786,14 +5828,14 @@
           <w:rFonts w:ascii="Times New Roman" w:hAnsi="Times New Roman" w:cs="Times New Roman"/>
         </w:rPr>
       </w:pPr>
-      <w:bookmarkStart w:name="_Toc497046215" w:id="228575577"/>
+      <w:bookmarkStart w:name="_Toc469759302" w:id="801013149"/>
       <w:r>
         <w:rPr>
           <w:rFonts w:ascii="Times New Roman" w:hAnsi="Times New Roman" w:cs="Times New Roman"/>
         </w:rPr>
         <w:t>1.3 Platonic Solid Self-assembly Input File Writing</w:t>
       </w:r>
-      <w:bookmarkEnd w:id="228575577"/>
+      <w:bookmarkEnd w:id="801013149"/>
     </w:p>
     <w:p/>
     <w:p>
@@ -6641,7 +6683,7 @@
       <w:pPr>
         <w:pStyle w:val="Heading1"/>
       </w:pPr>
-      <w:bookmarkStart w:name="_Toc2147322526" w:id="1620833978"/>
+      <w:bookmarkStart w:name="_Toc376042309" w:id="1361858770"/>
       <w:r>
         <w:rPr/>
         <w:t xml:space="preserve">2. </w:t>
@@ -6666,7 +6708,7 @@
         <w:rPr/>
         <w:t>s</w:t>
       </w:r>
-      <w:bookmarkEnd w:id="1620833978"/>
+      <w:bookmarkEnd w:id="1361858770"/>
     </w:p>
     <w:p>
       <w:r>
@@ -6698,14 +6740,14 @@
           <w:rFonts w:ascii="Times New Roman" w:hAnsi="Times New Roman" w:eastAsia="Times New Roman" w:cs="Times New Roman"/>
         </w:rPr>
       </w:pPr>
-      <w:bookmarkStart w:name="_Toc332321818" w:id="1854582843"/>
+      <w:bookmarkStart w:name="_Toc381657508" w:id="2043226748"/>
       <w:r>
         <w:rPr>
           <w:rFonts w:ascii="Times New Roman" w:hAnsi="Times New Roman" w:eastAsia="Times New Roman" w:cs="Times New Roman"/>
         </w:rPr>
         <w:t>2.1 Analyzing Histogram Files (General Functions)</w:t>
       </w:r>
-      <w:bookmarkEnd w:id="1854582843"/>
+      <w:bookmarkEnd w:id="2043226748"/>
     </w:p>
     <w:p>
       <w:pPr>
@@ -6861,12 +6903,12 @@
       <w:pPr>
         <w:pStyle w:val="Heading3"/>
       </w:pPr>
-      <w:bookmarkStart w:name="_Toc259876581" w:id="1162744905"/>
+      <w:bookmarkStart w:name="_Toc422051565" w:id="1899116835"/>
       <w:r>
         <w:rPr/>
         <w:t>2.1.1 MAIN OBJECT – The Main Single-component Histogram Object (PLEASE READ!!)</w:t>
       </w:r>
-      <w:bookmarkEnd w:id="1162744905"/>
+      <w:bookmarkEnd w:id="1899116835"/>
     </w:p>
     <w:p>
       <w:proofErr w:type="spellStart"/>
@@ -7459,7 +7501,7 @@
       <w:pPr>
         <w:pStyle w:val="Heading3"/>
       </w:pPr>
-      <w:bookmarkStart w:name="_Toc1805742659" w:id="496046439"/>
+      <w:bookmarkStart w:name="_Toc153083331" w:id="315968982"/>
       <w:r>
         <w:rPr/>
         <w:t>2.1.2 MAIN OBJECT – The Main Multi-</w:t>
@@ -7472,7 +7514,7 @@
         <w:rPr/>
         <w:t xml:space="preserve"> Histogram Object (PLEASE READ!!)</w:t>
       </w:r>
-      <w:bookmarkEnd w:id="496046439"/>
+      <w:bookmarkEnd w:id="315968982"/>
     </w:p>
     <w:p>
       <w:proofErr w:type="spellStart"/>
@@ -8072,7 +8114,7 @@
       <w:pPr>
         <w:pStyle w:val="Heading3"/>
       </w:pPr>
-      <w:bookmarkStart w:name="_Toc1553903957" w:id="1514116918"/>
+      <w:bookmarkStart w:name="_Toc1676120816" w:id="459163349"/>
       <w:r>
         <w:rPr/>
         <w:t xml:space="preserve">2.1.3 DATAFRAME – </w:t>
@@ -8083,7 +8125,7 @@
         </w:rPr>
         <w:t>stores count of each complex type for each timestep</w:t>
       </w:r>
-      <w:bookmarkEnd w:id="1514116918"/>
+      <w:bookmarkEnd w:id="459163349"/>
       <w:r>
         <w:rPr/>
         <w:t xml:space="preserve"> </w:t>
@@ -8361,7 +8403,7 @@
           <w:color w:val="auto"/>
         </w:rPr>
       </w:pPr>
-      <w:bookmarkStart w:name="_Toc1043578993" w:id="2072280127"/>
+      <w:bookmarkStart w:name="_Toc1172574587" w:id="1183529520"/>
       <w:r>
         <w:rPr/>
         <w:t xml:space="preserve">2.1.4 CSV – </w:t>
@@ -8372,7 +8414,7 @@
         </w:rPr>
         <w:t>stores count of each complex type for each timestep</w:t>
       </w:r>
-      <w:bookmarkEnd w:id="2072280127"/>
+      <w:bookmarkEnd w:id="1183529520"/>
     </w:p>
     <w:p>
       <w:pPr>
@@ -8604,12 +8646,12 @@
       <w:pPr>
         <w:pStyle w:val="Heading3"/>
       </w:pPr>
-      <w:bookmarkStart w:name="_Toc843608048" w:id="1817041995"/>
+      <w:bookmarkStart w:name="_Toc552119623" w:id="2033387326"/>
       <w:r>
         <w:rPr/>
         <w:t>2.1.5 LINE GRAPH – max count of protein species in a single complex at a time</w:t>
       </w:r>
-      <w:bookmarkEnd w:id="1817041995"/>
+      <w:bookmarkEnd w:id="2033387326"/>
       <w:r>
         <w:rPr/>
         <w:t xml:space="preserve"> </w:t>
@@ -9261,12 +9303,12 @@
       <w:pPr>
         <w:pStyle w:val="Heading3"/>
       </w:pPr>
-      <w:bookmarkStart w:name="_Toc1791390313" w:id="1885788653"/>
+      <w:bookmarkStart w:name="_Toc1190805566" w:id="452069451"/>
       <w:r>
         <w:rPr/>
         <w:t>2.1.6 LINE GRAPH – mean count of protein species in a single complex at a time</w:t>
       </w:r>
-      <w:bookmarkEnd w:id="1885788653"/>
+      <w:bookmarkEnd w:id="452069451"/>
     </w:p>
     <w:p>
       <w:pPr>
@@ -9845,14 +9887,14 @@
           <w:rFonts w:ascii="Times New Roman" w:hAnsi="Times New Roman" w:cs="Times New Roman"/>
         </w:rPr>
       </w:pPr>
-      <w:bookmarkStart w:name="_Toc1086698933" w:id="44417893"/>
+      <w:bookmarkStart w:name="_Toc827493595" w:id="1380887028"/>
       <w:r>
         <w:rPr>
           <w:rFonts w:ascii="Times New Roman" w:hAnsi="Times New Roman" w:cs="Times New Roman"/>
         </w:rPr>
         <w:t>2.2 Analyzing Single-component Histogram Files</w:t>
       </w:r>
-      <w:bookmarkEnd w:id="44417893"/>
+      <w:bookmarkEnd w:id="1380887028"/>
     </w:p>
     <w:p>
       <w:pPr>
@@ -9893,7 +9935,7 @@
           <w:bCs w:val="1"/>
         </w:rPr>
       </w:pPr>
-      <w:bookmarkStart w:name="_Toc211743646" w:id="760791879"/>
+      <w:bookmarkStart w:name="_Toc1381318498" w:id="118456335"/>
       <w:r>
         <w:rPr/>
         <w:t>2.</w:t>
@@ -9906,7 +9948,7 @@
         <w:rPr/>
         <w:t>AM – average number of each complex species size:</w:t>
       </w:r>
-      <w:bookmarkEnd w:id="760791879"/>
+      <w:bookmarkEnd w:id="118456335"/>
       <w:r>
         <w:rPr/>
         <w:t xml:space="preserve"> </w:t>
@@ -10387,12 +10429,12 @@
           <w:bCs w:val="1"/>
         </w:rPr>
       </w:pPr>
-      <w:bookmarkStart w:name="_Toc228361305" w:id="1479985394"/>
+      <w:bookmarkStart w:name="_Toc409200795" w:id="1694021879"/>
       <w:r>
         <w:rPr/>
         <w:t>2.2.2 3D HISTOGRAM – relative occurrence of each species over time:</w:t>
       </w:r>
-      <w:bookmarkEnd w:id="1479985394"/>
+      <w:bookmarkEnd w:id="1694021879"/>
       <w:r>
         <w:rPr/>
         <w:t xml:space="preserve"> </w:t>
@@ -10846,7 +10888,7 @@
     <w:p>
       <w:r>
         <w:drawing>
-          <wp:inline wp14:editId="3D8E9DE0" wp14:anchorId="61C90325">
+          <wp:inline wp14:editId="71523095" wp14:anchorId="61C90325">
             <wp:extent cx="2164842" cy="1861741"/>
             <wp:effectExtent l="0" t="0" r="0" b="0"/>
             <wp:docPr id="1033357967" name="Picture 1033357967" title=""/>
@@ -10861,7 +10903,7 @@
                     <pic:cNvPicPr/>
                   </pic:nvPicPr>
                   <pic:blipFill>
-                    <a:blip r:embed="Rd0c4f2ad643f41b0">
+                    <a:blip r:embed="R3a5418ea75274dd8">
                       <a:extLst xmlns:a="http://schemas.openxmlformats.org/drawingml/2006/main">
                         <a:ext uri="{28A0092B-C50C-407E-A947-70E740481C1C}">
                           <a14:useLocalDpi xmlns:a14="http://schemas.microsoft.com/office/drawing/2010/main" val="0"/>
@@ -10905,12 +10947,12 @@
           <w:bCs w:val="1"/>
         </w:rPr>
       </w:pPr>
-      <w:bookmarkStart w:name="_Toc1356086795" w:id="452629796"/>
+      <w:bookmarkStart w:name="_Toc297989595" w:id="1893261323"/>
       <w:r>
         <w:rPr/>
         <w:t>2.2.3 HEATMAP – average number of complexes at each time interval:</w:t>
       </w:r>
-      <w:bookmarkEnd w:id="452629796"/>
+      <w:bookmarkEnd w:id="1893261323"/>
     </w:p>
     <w:p>
       <w:pPr>
@@ -11587,12 +11629,12 @@
           <w:bCs w:val="1"/>
         </w:rPr>
       </w:pPr>
-      <w:bookmarkStart w:name="_Toc204762253" w:id="849963337"/>
+      <w:bookmarkStart w:name="_Toc1709565194" w:id="1151239587"/>
       <w:r>
         <w:rPr/>
         <w:t>2.2.4 HEATMAP - total count of monomers in each complex size vs. time:</w:t>
       </w:r>
-      <w:bookmarkEnd w:id="849963337"/>
+      <w:bookmarkEnd w:id="1151239587"/>
     </w:p>
     <w:p>
       <w:pPr>
@@ -12257,12 +12299,12 @@
           <w:bCs w:val="1"/>
         </w:rPr>
       </w:pPr>
-      <w:bookmarkStart w:name="_Toc689786671" w:id="1469686168"/>
+      <w:bookmarkStart w:name="_Toc187517781" w:id="1275304455"/>
       <w:r>
         <w:rPr/>
         <w:t>2.2.5 HEATMAP - fractions of original monomers in each complex species vs. time:</w:t>
       </w:r>
-      <w:bookmarkEnd w:id="1469686168"/>
+      <w:bookmarkEnd w:id="1275304455"/>
     </w:p>
     <w:p>
       <w:pPr>
@@ -12891,10 +12933,12 @@
           <w:bCs w:val="1"/>
         </w:rPr>
       </w:pPr>
-      <w:r>
-        <w:rPr/>
-        <w:t>2.2.6 LINE – Fraction of monomers assembled over time:</w:t>
-      </w:r>
+      <w:bookmarkStart w:name="_Toc1186880515" w:id="1902716919"/>
+      <w:r>
+        <w:rPr/>
+        <w:t>2.2.6 LINE GRAPH – Fraction of monomers assembled over time:</w:t>
+      </w:r>
+      <w:bookmarkEnd w:id="1902716919"/>
     </w:p>
     <w:p>
       <w:pPr>
@@ -13274,7 +13318,7 @@
       </w:pPr>
       <w:r>
         <w:drawing>
-          <wp:inline wp14:editId="3A1DE74D" wp14:anchorId="78E7FC7B">
+          <wp:inline wp14:editId="41ECDC5E" wp14:anchorId="78E7FC7B">
             <wp:extent cx="3441700" cy="2581275"/>
             <wp:effectExtent l="0" t="0" r="0" b="0"/>
             <wp:docPr id="271698461" name="" title=""/>
@@ -13289,7 +13333,7 @@
                     <pic:cNvPicPr/>
                   </pic:nvPicPr>
                   <pic:blipFill>
-                    <a:blip r:embed="Reeb444c485c140f0">
+                    <a:blip r:embed="Rdd9539d1e7ec41df">
                       <a:extLst>
                         <a:ext xmlns:a="http://schemas.openxmlformats.org/drawingml/2006/main" uri="{28A0092B-C50C-407E-A947-70E740481C1C}">
                           <a14:useLocalDpi val="0"/>
@@ -13350,7 +13394,7 @@
           <w:rFonts w:ascii="Times New Roman" w:hAnsi="Times New Roman" w:cs="Times New Roman"/>
         </w:rPr>
       </w:pPr>
-      <w:bookmarkStart w:name="_Toc1321378400" w:id="401822494"/>
+      <w:bookmarkStart w:name="_Toc291376717" w:id="53853126"/>
       <w:r>
         <w:rPr>
           <w:rFonts w:ascii="Times New Roman" w:hAnsi="Times New Roman" w:cs="Times New Roman"/>
@@ -13369,7 +13413,7 @@
         </w:rPr>
         <w:t xml:space="preserve"> Histogram Files</w:t>
       </w:r>
-      <w:bookmarkEnd w:id="401822494"/>
+      <w:bookmarkEnd w:id="53853126"/>
     </w:p>
     <w:p>
       <w:pPr>
@@ -13407,12 +13451,12 @@
         <w:pStyle w:val="Heading3"/>
         <w:spacing w:line="259" w:lineRule="auto"/>
       </w:pPr>
-      <w:bookmarkStart w:name="_Toc1824014443" w:id="1861162283"/>
+      <w:bookmarkStart w:name="_Toc655755371" w:id="1046117173"/>
       <w:r>
         <w:rPr/>
         <w:t>2.3.1 HISTOGRAM – Frequency of each complex size</w:t>
       </w:r>
-      <w:bookmarkEnd w:id="1861162283"/>
+      <w:bookmarkEnd w:id="1046117173"/>
     </w:p>
     <w:p>
       <w:r>
@@ -13923,12 +13967,12 @@
         <w:pStyle w:val="Heading3"/>
         <w:spacing w:line="259" w:lineRule="auto"/>
       </w:pPr>
-      <w:bookmarkStart w:name="_Toc1437027504" w:id="1228563429"/>
+      <w:bookmarkStart w:name="_Toc261563182" w:id="1342627267"/>
       <w:r>
         <w:rPr/>
         <w:t>2.3.2 STACKED HISTOGRAM – Counts of complex species with certain protein compositions</w:t>
       </w:r>
-      <w:bookmarkEnd w:id="1228563429"/>
+      <w:bookmarkEnd w:id="1342627267"/>
     </w:p>
     <w:p>
       <w:pPr>
@@ -14630,12 +14674,12 @@
         <w:pStyle w:val="Heading3"/>
         <w:spacing w:line="259" w:lineRule="auto"/>
       </w:pPr>
-      <w:bookmarkStart w:name="_Toc1428510611" w:id="1363597979"/>
+      <w:bookmarkStart w:name="_Toc823723997" w:id="482371324"/>
       <w:r>
         <w:rPr/>
         <w:t>2.3.3 HEATMAP – Average count of each complex composition over simulation time</w:t>
       </w:r>
-      <w:bookmarkEnd w:id="1363597979"/>
+      <w:bookmarkEnd w:id="482371324"/>
     </w:p>
     <w:p>
       <w:pPr>
@@ -15436,12 +15480,12 @@
         <w:pStyle w:val="Heading3"/>
         <w:spacing w:line="259" w:lineRule="auto"/>
       </w:pPr>
-      <w:bookmarkStart w:name="_Toc149907738" w:id="671572452"/>
+      <w:bookmarkStart w:name="_Toc1156625106" w:id="1277718312"/>
       <w:r>
         <w:rPr/>
         <w:t>2.3.4 3D HISTOGRAM - Average count of each complex composition over simulation time</w:t>
       </w:r>
-      <w:bookmarkEnd w:id="671572452"/>
+      <w:bookmarkEnd w:id="1277718312"/>
       <w:r>
         <w:rPr/>
         <w:t xml:space="preserve"> </w:t>
@@ -16071,14 +16115,14 @@
           <w:rFonts w:ascii="Times New Roman" w:hAnsi="Times New Roman" w:cs="Times New Roman"/>
         </w:rPr>
       </w:pPr>
-      <w:bookmarkStart w:name="_Toc879480105" w:id="434719755"/>
+      <w:bookmarkStart w:name="_Toc329508663" w:id="1629848957"/>
       <w:r>
         <w:rPr>
           <w:rFonts w:ascii="Times New Roman" w:hAnsi="Times New Roman" w:cs="Times New Roman"/>
         </w:rPr>
         <w:t>2.4 Analyzing Transition Matrix Files</w:t>
       </w:r>
-      <w:bookmarkEnd w:id="434719755"/>
+      <w:bookmarkEnd w:id="1629848957"/>
     </w:p>
     <w:p>
       <w:pPr>
@@ -16088,7 +16132,7 @@
           <w:bCs w:val="1"/>
         </w:rPr>
       </w:pPr>
-      <w:bookmarkStart w:name="_Toc331103357" w:id="1959477757"/>
+      <w:bookmarkStart w:name="_Toc1011340190" w:id="40116159"/>
       <w:r>
         <w:rPr/>
         <w:t xml:space="preserve">*Incomplete 2.4.1 LINE PLOT - free energy among </w:t>
@@ -16101,7 +16145,7 @@
         <w:rPr/>
         <w:t xml:space="preserve"> of complexes:</w:t>
       </w:r>
-      <w:bookmarkEnd w:id="1959477757"/>
+      <w:bookmarkEnd w:id="40116159"/>
     </w:p>
     <w:p>
       <w:proofErr w:type="spellStart"/>
@@ -16588,12 +16632,12 @@
           <w:bCs w:val="1"/>
         </w:rPr>
       </w:pPr>
-      <w:bookmarkStart w:name="_Toc259961040" w:id="664513977"/>
+      <w:bookmarkStart w:name="_Toc898462487" w:id="1566132949"/>
       <w:r>
         <w:rPr/>
         <w:t>* Incomplete 2.4.2 LINE PLOT - symmetric associate probability:</w:t>
       </w:r>
-      <w:bookmarkEnd w:id="664513977"/>
+      <w:bookmarkEnd w:id="1566132949"/>
     </w:p>
     <w:p>
       <w:proofErr w:type="spellStart"/>
@@ -17092,12 +17136,12 @@
           <w:bCs w:val="1"/>
         </w:rPr>
       </w:pPr>
-      <w:bookmarkStart w:name="_Toc1117456341" w:id="720079008"/>
+      <w:bookmarkStart w:name="_Toc665294495" w:id="2087229965"/>
       <w:r>
         <w:rPr/>
         <w:t>* Incomplete 2.4.3 LINE PLOT - asymmetric associate probability:</w:t>
       </w:r>
-      <w:bookmarkEnd w:id="720079008"/>
+      <w:bookmarkEnd w:id="2087229965"/>
     </w:p>
     <w:p>
       <w:proofErr w:type="spellStart"/>
@@ -17540,7 +17584,7 @@
       <w:pPr>
         <w:pStyle w:val="Heading3"/>
       </w:pPr>
-      <w:bookmarkStart w:name="_Toc920750781" w:id="939660872"/>
+      <w:bookmarkStart w:name="_Toc776669419" w:id="1489445477"/>
       <w:r>
         <w:rPr/>
         <w:t xml:space="preserve">* Incomplete 2.4.4 LINE PLOT </w:t>
@@ -17553,7 +17597,7 @@
         <w:rPr/>
         <w:t xml:space="preserve"> dissociate probability:</w:t>
       </w:r>
-      <w:bookmarkEnd w:id="939660872"/>
+      <w:bookmarkEnd w:id="1489445477"/>
     </w:p>
     <w:p>
       <w:proofErr w:type="spellStart"/>
@@ -18010,7 +18054,7 @@
           <w:bCs w:val="1"/>
         </w:rPr>
       </w:pPr>
-      <w:bookmarkStart w:name="_Toc598044763" w:id="466617857"/>
+      <w:bookmarkStart w:name="_Toc6737606" w:id="1277226025"/>
       <w:r>
         <w:rPr/>
         <w:t xml:space="preserve">* Incomplete 2.4.5 LINE PLOT </w:t>
@@ -18023,7 +18067,7 @@
         <w:rPr/>
         <w:t xml:space="preserve"> dissociate probability:</w:t>
       </w:r>
-      <w:bookmarkEnd w:id="466617857"/>
+      <w:bookmarkEnd w:id="1277226025"/>
     </w:p>
     <w:p>
       <w:proofErr w:type="spellStart"/>
@@ -18420,12 +18464,12 @@
           <w:bCs w:val="1"/>
         </w:rPr>
       </w:pPr>
-      <w:bookmarkStart w:name="_Toc595850552" w:id="1858422445"/>
+      <w:bookmarkStart w:name="_Toc651910101" w:id="1914116145"/>
       <w:r>
         <w:rPr/>
         <w:t>* Incomplete 2.4.6 LINE PLOT – Growth probability for each complex size:</w:t>
       </w:r>
-      <w:bookmarkEnd w:id="1858422445"/>
+      <w:bookmarkEnd w:id="1914116145"/>
     </w:p>
     <w:p>
       <w:proofErr w:type="spellStart"/>
@@ -18780,12 +18824,12 @@
           <w:bCs w:val="1"/>
         </w:rPr>
       </w:pPr>
-      <w:bookmarkStart w:name="_Toc75973524" w:id="194330820"/>
+      <w:bookmarkStart w:name="_Toc183036093" w:id="1595225680"/>
       <w:r>
         <w:rPr/>
         <w:t>2.4.7 LINE PLOT – Average lifetime for each complex type:</w:t>
       </w:r>
-      <w:bookmarkEnd w:id="194330820"/>
+      <w:bookmarkEnd w:id="1595225680"/>
     </w:p>
     <w:p>
       <w:proofErr w:type="spellStart"/>
@@ -19434,7 +19478,7 @@
       </w:pPr>
       <w:bookmarkStart w:name="OLE_LINK8" w:id="61"/>
       <w:bookmarkStart w:name="OLE_LINK9" w:id="62"/>
-      <w:bookmarkStart w:name="_Toc566434910" w:id="932310332"/>
+      <w:bookmarkStart w:name="_Toc648450023" w:id="1004088197"/>
       <w:r>
         <w:rPr>
           <w:rFonts w:ascii="Times New Roman" w:hAnsi="Times New Roman" w:cs="Times New Roman"/>
@@ -19443,7 +19487,7 @@
       </w:r>
       <w:bookmarkEnd w:id="61"/>
       <w:bookmarkEnd w:id="62"/>
-      <w:bookmarkEnd w:id="932310332"/>
+      <w:bookmarkEnd w:id="1004088197"/>
     </w:p>
     <w:p/>
     <w:p>
@@ -19454,12 +19498,12 @@
           <w:bCs w:val="1"/>
         </w:rPr>
       </w:pPr>
-      <w:bookmarkStart w:name="_Toc845917001" w:id="2130658550"/>
+      <w:bookmarkStart w:name="_Toc610766450" w:id="1403222424"/>
       <w:r>
         <w:rPr/>
         <w:t>2.5.1 By PDB file:</w:t>
       </w:r>
-      <w:bookmarkEnd w:id="2130658550"/>
+      <w:bookmarkEnd w:id="1403222424"/>
     </w:p>
     <w:p>
       <w:r>
@@ -19993,12 +20037,12 @@
           <w:bCs w:val="1"/>
         </w:rPr>
       </w:pPr>
-      <w:bookmarkStart w:name="_Toc1024559843" w:id="56010370"/>
+      <w:bookmarkStart w:name="_Toc2085843735" w:id="1926202810"/>
       <w:r>
         <w:rPr/>
         <w:t>2.5.2 By ‘restart.dat’ file:</w:t>
       </w:r>
-      <w:bookmarkEnd w:id="56010370"/>
+      <w:bookmarkEnd w:id="1926202810"/>
     </w:p>
     <w:p>
       <w:r>
@@ -20550,7 +20594,7 @@
       <w:pPr>
         <w:pStyle w:val="Heading2"/>
       </w:pPr>
-      <w:bookmarkStart w:name="_Toc1652415928" w:id="768580250"/>
+      <w:bookmarkStart w:name="_Toc896629112" w:id="15615887"/>
       <w:r>
         <w:rPr/>
         <w:t>2.6 Analyzing .</w:t>
@@ -20563,7 +20607,7 @@
         <w:rPr/>
         <w:t xml:space="preserve"> files</w:t>
       </w:r>
-      <w:bookmarkEnd w:id="768580250"/>
+      <w:bookmarkEnd w:id="15615887"/>
     </w:p>
     <w:p>
       <w:r>
@@ -20589,12 +20633,12 @@
         <w:pStyle w:val="Heading3"/>
         <w:spacing w:line="259" w:lineRule="auto"/>
       </w:pPr>
-      <w:bookmarkStart w:name="_Toc175624332" w:id="2109895092"/>
+      <w:bookmarkStart w:name="_Toc13824363" w:id="1202428815"/>
       <w:r>
         <w:rPr/>
         <w:t>2.6.1 CSV – creates spreadsheet of protein locations</w:t>
       </w:r>
-      <w:bookmarkEnd w:id="2109895092"/>
+      <w:bookmarkEnd w:id="1202428815"/>
     </w:p>
     <w:p>
       <w:proofErr w:type="spellStart"/>
@@ -20901,7 +20945,7 @@
       <w:pPr>
         <w:pStyle w:val="Heading3"/>
       </w:pPr>
-      <w:bookmarkStart w:name="_Toc178583981" w:id="954985111"/>
+      <w:bookmarkStart w:name="_Toc1343860783" w:id="901527876"/>
       <w:r>
         <w:rPr/>
         <w:t xml:space="preserve">2.6.2 DATAFRAME – creates </w:t>
@@ -20914,7 +20958,7 @@
         <w:rPr/>
         <w:t xml:space="preserve"> of protein locations</w:t>
       </w:r>
-      <w:bookmarkEnd w:id="954985111"/>
+      <w:bookmarkEnd w:id="901527876"/>
     </w:p>
     <w:p>
       <w:proofErr w:type="spellStart"/>
@@ -21302,12 +21346,12 @@
       <w:pPr>
         <w:pStyle w:val="Heading3"/>
       </w:pPr>
-      <w:bookmarkStart w:name="_Toc1488311766" w:id="66705608"/>
+      <w:bookmarkStart w:name="_Toc568242569" w:id="1193540262"/>
       <w:r>
         <w:rPr/>
         <w:t>2.6.3 MATRIX - tracks the trajectory of specific protein(s)</w:t>
       </w:r>
-      <w:bookmarkEnd w:id="66705608"/>
+      <w:bookmarkEnd w:id="1193540262"/>
     </w:p>
     <w:p>
       <w:proofErr w:type="spellStart"/>
@@ -21345,7 +21389,8 @@
     </w:p>
     <w:p>
       <w:r>
-        <w:t>Description: racks the COM coordinate changing of one or more molecule.</w:t>
+        <w:rPr/>
+        <w:t>Description: racks the COM coordinate changing of one or more proteins.</w:t>
       </w:r>
     </w:p>
     <w:p>
@@ -21459,10 +21504,86 @@
         <w:rPr>
           <w:rFonts w:ascii="Times New Roman" w:hAnsi="Times New Roman" w:cs="Times New Roman"/>
         </w:rPr>
-        <w:t xml:space="preserve"> (List with Int elements): This is the index of molecule users desired to track. The number in the list should be no smaller than 1.</w:t>
+        <w:t xml:space="preserve"> (List with Int elements): This is the index of molecule users </w:t>
+      </w:r>
+      <w:r>
+        <w:rPr>
+          <w:rFonts w:ascii="Times New Roman" w:hAnsi="Times New Roman" w:cs="Times New Roman"/>
+        </w:rPr>
+        <w:t>desired</w:t>
+      </w:r>
+      <w:r>
+        <w:rPr>
+          <w:rFonts w:ascii="Times New Roman" w:hAnsi="Times New Roman" w:cs="Times New Roman"/>
+        </w:rPr>
+        <w:t xml:space="preserve"> to track. The number in the list should be no smaller than 1.</w:t>
+      </w:r>
+    </w:p>
+    <w:p>
+      <w:pPr>
+        <w:pStyle w:val="ListParagraph"/>
+        <w:numPr>
+          <w:ilvl w:val="0"/>
+          <w:numId w:val="21"/>
+        </w:numPr>
+        <w:rPr>
+          <w:rFonts w:ascii="Times New Roman" w:hAnsi="Times New Roman" w:cs="Times New Roman"/>
+        </w:rPr>
+      </w:pPr>
+      <w:r>
+        <w:rPr>
+          <w:rFonts w:ascii="Times New Roman" w:hAnsi="Times New Roman" w:cs="Times New Roman"/>
+        </w:rPr>
+        <w:t>SaveVars</w:t>
+      </w:r>
+      <w:r>
+        <w:rPr>
+          <w:rFonts w:ascii="Times New Roman" w:hAnsi="Times New Roman" w:cs="Times New Roman"/>
+        </w:rPr>
+        <w:t xml:space="preserve"> (bool, optional = False): </w:t>
+      </w:r>
+      <w:r>
+        <w:rPr>
+          <w:rFonts w:ascii="Times New Roman" w:hAnsi="Times New Roman" w:cs="Times New Roman"/>
+        </w:rPr>
+        <w:t>Whether</w:t>
+      </w:r>
+      <w:r>
+        <w:rPr>
+          <w:rFonts w:ascii="Times New Roman" w:hAnsi="Times New Roman" w:cs="Times New Roman"/>
+        </w:rPr>
+        <w:t xml:space="preserve"> the outputs are saved in a file</w:t>
       </w:r>
     </w:p>
     <w:p/>
+    <w:p>
+      <w:pPr>
+        <w:pStyle w:val="Normal"/>
+      </w:pPr>
+      <w:r>
+        <w:rPr/>
+        <w:t>Returns:</w:t>
+      </w:r>
+    </w:p>
+    <w:p>
+      <w:pPr>
+        <w:pStyle w:val="ListParagraph"/>
+        <w:numPr>
+          <w:ilvl w:val="0"/>
+          <w:numId w:val="33"/>
+        </w:numPr>
+        <w:rPr/>
+      </w:pPr>
+      <w:r>
+        <w:rPr/>
+        <w:t>Trajectory: holds the COM coordinates of 1+ proteins at different time stamps</w:t>
+      </w:r>
+    </w:p>
+    <w:p>
+      <w:pPr>
+        <w:pStyle w:val="Normal"/>
+      </w:pPr>
+    </w:p>
     <w:p>
       <w:r>
         <w:t>Example:</w:t>
@@ -22284,170 +22405,173 @@
 <int2:intelligence xmlns:int2="http://schemas.microsoft.com/office/intelligence/2020/intelligence" xmlns:oel="http://schemas.microsoft.com/office/2019/extlst">
   <int2:observations>
     <int2:textHash int2:hashCode="YW41u/JMMgnS+D" int2:id="hGnTSj43">
-      <int2:state int2:value="Rejected" int2:type="AugLoop_Text_Critique"/>
+      <int2:state int2:type="AugLoop_Text_Critique" int2:value="Rejected"/>
     </int2:textHash>
     <int2:textHash int2:hashCode="QfaGY4leFjjvNe" int2:id="kvt3oQcH">
-      <int2:state int2:value="Rejected" int2:type="AugLoop_Text_Critique"/>
+      <int2:state int2:type="AugLoop_Text_Critique" int2:value="Rejected"/>
     </int2:textHash>
     <int2:textHash int2:hashCode="QTbMjYym3gHrki" int2:id="7Xhfykml">
-      <int2:state int2:value="Rejected" int2:type="AugLoop_Text_Critique"/>
+      <int2:state int2:type="AugLoop_Text_Critique" int2:value="Rejected"/>
     </int2:textHash>
     <int2:textHash int2:hashCode="ICJRPeIEqV+WUH" int2:id="YkC5avW8">
-      <int2:state int2:value="Rejected" int2:type="AugLoop_Text_Critique"/>
+      <int2:state int2:type="AugLoop_Text_Critique" int2:value="Rejected"/>
     </int2:textHash>
     <int2:textHash int2:hashCode="UtdyCzOEnThW45" int2:id="F37FbiV6">
-      <int2:state int2:value="Rejected" int2:type="AugLoop_Text_Critique"/>
+      <int2:state int2:type="AugLoop_Text_Critique" int2:value="Rejected"/>
     </int2:textHash>
     <int2:textHash int2:hashCode="2cj4jluzVhLxrf" int2:id="MmfnE1Id">
-      <int2:state int2:value="Rejected" int2:type="AugLoop_Text_Critique"/>
+      <int2:state int2:type="AugLoop_Text_Critique" int2:value="Rejected"/>
     </int2:textHash>
     <int2:textHash int2:hashCode="c9iLiMsji+teQZ" int2:id="1Nw4Iool">
-      <int2:state int2:value="Rejected" int2:type="AugLoop_Text_Critique"/>
+      <int2:state int2:type="AugLoop_Text_Critique" int2:value="Rejected"/>
     </int2:textHash>
     <int2:textHash int2:hashCode="6850WbtTdTF9cS" int2:id="iuqItJoZ">
-      <int2:state int2:value="Rejected" int2:type="AugLoop_Text_Critique"/>
+      <int2:state int2:type="AugLoop_Text_Critique" int2:value="Rejected"/>
     </int2:textHash>
     <int2:textHash int2:hashCode="I1Hiy7xsKi0Hni" int2:id="u5fMheHm">
-      <int2:state int2:value="Rejected" int2:type="AugLoop_Text_Critique"/>
+      <int2:state int2:type="AugLoop_Text_Critique" int2:value="Rejected"/>
     </int2:textHash>
     <int2:textHash int2:hashCode="vmAcKERNR2vHG7" int2:id="HZFEi8tq">
-      <int2:state int2:value="Rejected" int2:type="AugLoop_Text_Critique"/>
+      <int2:state int2:type="AugLoop_Text_Critique" int2:value="Rejected"/>
     </int2:textHash>
     <int2:textHash int2:hashCode="RaFSoTDc6lbnVE" int2:id="a0ikEXYU">
-      <int2:state int2:value="Rejected" int2:type="AugLoop_Text_Critique"/>
+      <int2:state int2:type="AugLoop_Text_Critique" int2:value="Rejected"/>
     </int2:textHash>
     <int2:textHash int2:hashCode="fxsptab+JkYMgo" int2:id="igMjEHGe">
-      <int2:state int2:value="Rejected" int2:type="AugLoop_Text_Critique"/>
+      <int2:state int2:type="AugLoop_Text_Critique" int2:value="Rejected"/>
     </int2:textHash>
     <int2:textHash int2:hashCode="qK5P/nnwErIDrd" int2:id="omvp6wok">
-      <int2:state int2:value="Rejected" int2:type="AugLoop_Text_Critique"/>
+      <int2:state int2:type="AugLoop_Text_Critique" int2:value="Rejected"/>
     </int2:textHash>
     <int2:textHash int2:hashCode="xR4y/ppVMWY4uB" int2:id="MKonSpGH">
-      <int2:state int2:value="Rejected" int2:type="AugLoop_Text_Critique"/>
+      <int2:state int2:type="AugLoop_Text_Critique" int2:value="Rejected"/>
     </int2:textHash>
     <int2:textHash int2:hashCode="IaMnO6b5EYRkAO" int2:id="KgH5PAuo">
-      <int2:state int2:value="Rejected" int2:type="AugLoop_Text_Critique"/>
+      <int2:state int2:type="AugLoop_Text_Critique" int2:value="Rejected"/>
     </int2:textHash>
     <int2:textHash int2:hashCode="wasbavb0nfXHWe" int2:id="yYShboiB">
-      <int2:state int2:value="Rejected" int2:type="AugLoop_Text_Critique"/>
+      <int2:state int2:type="AugLoop_Text_Critique" int2:value="Rejected"/>
     </int2:textHash>
     <int2:textHash int2:hashCode="DfxBrKLYkhoJyO" int2:id="4o8bhxCv">
-      <int2:state int2:value="Rejected" int2:type="AugLoop_Text_Critique"/>
+      <int2:state int2:type="AugLoop_Text_Critique" int2:value="Rejected"/>
     </int2:textHash>
     <int2:textHash int2:hashCode="+9C5w2dyQYmbrX" int2:id="71wCo3qZ">
-      <int2:state int2:value="Rejected" int2:type="AugLoop_Text_Critique"/>
+      <int2:state int2:type="AugLoop_Text_Critique" int2:value="Rejected"/>
     </int2:textHash>
     <int2:textHash int2:hashCode="8ZMNVBYNnnUxV9" int2:id="aWdL5uip">
-      <int2:state int2:value="Rejected" int2:type="AugLoop_Text_Critique"/>
+      <int2:state int2:type="AugLoop_Text_Critique" int2:value="Rejected"/>
     </int2:textHash>
     <int2:textHash int2:hashCode="ymcF/m4K07ZvYr" int2:id="1gWyaI9A">
-      <int2:state int2:value="Rejected" int2:type="AugLoop_Text_Critique"/>
+      <int2:state int2:type="AugLoop_Text_Critique" int2:value="Rejected"/>
     </int2:textHash>
     <int2:textHash int2:hashCode="RziQGWfEJBJipu" int2:id="6W2jsr0Z">
-      <int2:state int2:value="Rejected" int2:type="AugLoop_Text_Critique"/>
+      <int2:state int2:type="AugLoop_Text_Critique" int2:value="Rejected"/>
     </int2:textHash>
     <int2:textHash int2:hashCode="EqW3MxDEdCR+g7" int2:id="i4J3MuFG">
-      <int2:state int2:value="Rejected" int2:type="AugLoop_Text_Critique"/>
+      <int2:state int2:type="AugLoop_Text_Critique" int2:value="Rejected"/>
     </int2:textHash>
     <int2:textHash int2:hashCode="wf7iw3t+brvEOi" int2:id="lwLOZneP">
-      <int2:state int2:value="Rejected" int2:type="AugLoop_Text_Critique"/>
+      <int2:state int2:type="AugLoop_Text_Critique" int2:value="Rejected"/>
     </int2:textHash>
     <int2:textHash int2:hashCode="S9EiYrboJwdxIx" int2:id="GgYVcTSw">
-      <int2:state int2:value="Rejected" int2:type="AugLoop_Text_Critique"/>
+      <int2:state int2:type="AugLoop_Text_Critique" int2:value="Rejected"/>
     </int2:textHash>
     <int2:textHash int2:hashCode="nhDKJZXWBim7s7" int2:id="JybqtKHA">
-      <int2:state int2:value="Rejected" int2:type="AugLoop_Text_Critique"/>
+      <int2:state int2:type="AugLoop_Text_Critique" int2:value="Rejected"/>
     </int2:textHash>
     <int2:textHash int2:hashCode="MgDvL1a/u+XW9L" int2:id="xxyT5HOy">
-      <int2:state int2:value="Rejected" int2:type="AugLoop_Text_Critique"/>
+      <int2:state int2:type="AugLoop_Text_Critique" int2:value="Rejected"/>
     </int2:textHash>
     <int2:textHash int2:hashCode="4SzmLvFwAF+zU2" int2:id="1SUL6jzg">
-      <int2:state int2:value="Rejected" int2:type="AugLoop_Text_Critique"/>
+      <int2:state int2:type="AugLoop_Text_Critique" int2:value="Rejected"/>
     </int2:textHash>
     <int2:textHash int2:hashCode="in6sgKTKDvbkCD" int2:id="LRoJqm5s">
-      <int2:state int2:value="Rejected" int2:type="AugLoop_Text_Critique"/>
+      <int2:state int2:type="AugLoop_Text_Critique" int2:value="Rejected"/>
     </int2:textHash>
     <int2:textHash int2:hashCode="X1ZtsRQfiuXJGs" int2:id="1HJWv6oH">
-      <int2:state int2:value="Rejected" int2:type="AugLoop_Text_Critique"/>
+      <int2:state int2:type="AugLoop_Text_Critique" int2:value="Rejected"/>
     </int2:textHash>
     <int2:textHash int2:hashCode="g6DsTFkVTxFrmg" int2:id="RavtkTEE">
-      <int2:state int2:value="Rejected" int2:type="AugLoop_Text_Critique"/>
+      <int2:state int2:type="AugLoop_Text_Critique" int2:value="Rejected"/>
     </int2:textHash>
     <int2:textHash int2:hashCode="XSXQ2a0EgP6NVY" int2:id="XQYBJ2aZ">
-      <int2:state int2:value="Rejected" int2:type="AugLoop_Text_Critique"/>
+      <int2:state int2:type="AugLoop_Text_Critique" int2:value="Rejected"/>
     </int2:textHash>
     <int2:textHash int2:hashCode="OOiNyRugZXhDHv" int2:id="3Pb67XHe">
-      <int2:state int2:value="Rejected" int2:type="AugLoop_Text_Critique"/>
+      <int2:state int2:type="AugLoop_Text_Critique" int2:value="Rejected"/>
     </int2:textHash>
     <int2:textHash int2:hashCode="/HwNY1ulszKuv7" int2:id="KbW2NTnN">
-      <int2:state int2:value="Rejected" int2:type="AugLoop_Text_Critique"/>
+      <int2:state int2:type="AugLoop_Text_Critique" int2:value="Rejected"/>
     </int2:textHash>
     <int2:textHash int2:hashCode="oLJVNN6yoslbJn" int2:id="mVuy4kXx">
-      <int2:state int2:value="Rejected" int2:type="AugLoop_Text_Critique"/>
+      <int2:state int2:type="AugLoop_Text_Critique" int2:value="Rejected"/>
     </int2:textHash>
     <int2:textHash int2:hashCode="FydyvbQgkhLKjF" int2:id="3ckxjsEC">
-      <int2:state int2:value="Rejected" int2:type="AugLoop_Text_Critique"/>
+      <int2:state int2:type="AugLoop_Text_Critique" int2:value="Rejected"/>
     </int2:textHash>
     <int2:textHash int2:hashCode="TJppFdsZxSUchS" int2:id="fXmlyktn">
-      <int2:state int2:value="Rejected" int2:type="AugLoop_Text_Critique"/>
+      <int2:state int2:type="AugLoop_Text_Critique" int2:value="Rejected"/>
     </int2:textHash>
     <int2:textHash int2:hashCode="m99SnDSNFruZKm" int2:id="E9mgJZpF">
-      <int2:state int2:value="Rejected" int2:type="AugLoop_Text_Critique"/>
+      <int2:state int2:type="AugLoop_Text_Critique" int2:value="Rejected"/>
     </int2:textHash>
     <int2:textHash int2:hashCode="P1Owvjesp4KlwB" int2:id="ZbqcevMx">
-      <int2:state int2:value="Rejected" int2:type="AugLoop_Text_Critique"/>
+      <int2:state int2:type="AugLoop_Text_Critique" int2:value="Rejected"/>
     </int2:textHash>
     <int2:textHash int2:hashCode="8YOblVq7S+Yurd" int2:id="1odEVqaO">
-      <int2:state int2:value="Rejected" int2:type="AugLoop_Text_Critique"/>
+      <int2:state int2:type="AugLoop_Text_Critique" int2:value="Rejected"/>
     </int2:textHash>
     <int2:textHash int2:hashCode="WVODZZbgmIpN0C" int2:id="dYusGBvu">
-      <int2:state int2:value="Rejected" int2:type="AugLoop_Text_Critique"/>
+      <int2:state int2:type="AugLoop_Text_Critique" int2:value="Rejected"/>
     </int2:textHash>
     <int2:textHash int2:hashCode="FW6s4IQxTVbVGb" int2:id="KMRAX7MG">
-      <int2:state int2:value="Rejected" int2:type="AugLoop_Text_Critique"/>
+      <int2:state int2:type="AugLoop_Text_Critique" int2:value="Rejected"/>
     </int2:textHash>
     <int2:textHash int2:hashCode="TlAjk3Wod+p8yt" int2:id="98tykDTG">
-      <int2:state int2:value="Rejected" int2:type="AugLoop_Text_Critique"/>
+      <int2:state int2:type="AugLoop_Text_Critique" int2:value="Rejected"/>
     </int2:textHash>
     <int2:textHash int2:hashCode="UoVYPPPNh6gU/z" int2:id="fOYd8oOl">
-      <int2:state int2:value="Rejected" int2:type="AugLoop_Text_Critique"/>
+      <int2:state int2:type="AugLoop_Text_Critique" int2:value="Rejected"/>
     </int2:textHash>
     <int2:textHash int2:hashCode="v7H28czqPeozZb" int2:id="Eusi40L1">
-      <int2:state int2:value="Rejected" int2:type="AugLoop_Text_Critique"/>
+      <int2:state int2:type="AugLoop_Text_Critique" int2:value="Rejected"/>
     </int2:textHash>
     <int2:textHash int2:hashCode="9vMAPICwwpxdxR" int2:id="OzmqI28B">
-      <int2:state int2:value="Rejected" int2:type="AugLoop_Text_Critique"/>
+      <int2:state int2:type="AugLoop_Text_Critique" int2:value="Rejected"/>
     </int2:textHash>
     <int2:textHash int2:hashCode="De3dQXw0ct7EEP" int2:id="5rJpSNNC">
-      <int2:state int2:value="Rejected" int2:type="AugLoop_Text_Critique"/>
+      <int2:state int2:type="AugLoop_Text_Critique" int2:value="Rejected"/>
     </int2:textHash>
     <int2:textHash int2:hashCode="CN6ujZ6pvAuE+U" int2:id="YezxoaOc">
-      <int2:state int2:value="Rejected" int2:type="AugLoop_Text_Critique"/>
+      <int2:state int2:type="AugLoop_Text_Critique" int2:value="Rejected"/>
     </int2:textHash>
     <int2:textHash int2:hashCode="ENCQ1uh3GQ7WQ0" int2:id="vfp66Fb9">
-      <int2:state int2:value="Rejected" int2:type="AugLoop_Text_Critique"/>
+      <int2:state int2:type="AugLoop_Text_Critique" int2:value="Rejected"/>
     </int2:textHash>
     <int2:textHash int2:hashCode="INtQq79djZ7cgt" int2:id="4S3LXHE4">
-      <int2:state int2:value="Rejected" int2:type="AugLoop_Text_Critique"/>
+      <int2:state int2:type="AugLoop_Text_Critique" int2:value="Rejected"/>
     </int2:textHash>
     <int2:textHash int2:hashCode="tH8QO737r3gpqH" int2:id="s2pOrUuF">
-      <int2:state int2:value="Rejected" int2:type="AugLoop_Text_Critique"/>
+      <int2:state int2:type="AugLoop_Text_Critique" int2:value="Rejected"/>
     </int2:textHash>
     <int2:textHash int2:hashCode="PhCurObMFRCNlq" int2:id="P1bZKoig">
-      <int2:state int2:value="Rejected" int2:type="AugLoop_Text_Critique"/>
+      <int2:state int2:type="AugLoop_Text_Critique" int2:value="Rejected"/>
     </int2:textHash>
     <int2:textHash int2:hashCode="fZNQDIauWHs9n0" int2:id="mkTyEU8d">
-      <int2:state int2:value="Rejected" int2:type="AugLoop_Text_Critique"/>
+      <int2:state int2:type="AugLoop_Text_Critique" int2:value="Rejected"/>
     </int2:textHash>
     <int2:textHash int2:hashCode="TemccfTWcMhimB" int2:id="66f5cyWE">
-      <int2:state int2:value="Rejected" int2:type="AugLoop_Text_Critique"/>
+      <int2:state int2:type="AugLoop_Text_Critique" int2:value="Rejected"/>
     </int2:textHash>
     <int2:textHash int2:hashCode="rf7rLuAY2KvTPc" int2:id="CGySowC2">
-      <int2:state int2:value="Rejected" int2:type="AugLoop_Text_Critique"/>
+      <int2:state int2:type="AugLoop_Text_Critique" int2:value="Rejected"/>
     </int2:textHash>
     <int2:textHash int2:hashCode="iHN0SczHLuN2IA" int2:id="3auev6xs">
-      <int2:state int2:value="Rejected" int2:type="AugLoop_Text_Critique"/>
+      <int2:state int2:type="AugLoop_Text_Critique" int2:value="Rejected"/>
     </int2:textHash>
+    <int2:bookmark int2:bookmarkName="_Int_nua2XtpM" int2:invalidationBookmarkName="" int2:hashCode="lzDUMmp7ig0Twr" int2:id="ZBsnJVvp">
+      <int2:state int2:type="WordDesignerSuggestedImageAnnotation" int2:value="Reviewed"/>
+    </int2:bookmark>
   </int2:observations>
   <int2:intelligenceSettings/>
   <int2:onDemandWorkflows/>
@@ -22456,6 +22580,118 @@
 
 <file path=word/numbering.xml><?xml version="1.0" encoding="utf-8"?>
 <w:numbering xmlns:wpc="http://schemas.microsoft.com/office/word/2010/wordprocessingCanvas" xmlns:cx="http://schemas.microsoft.com/office/drawing/2014/chartex" xmlns:cx1="http://schemas.microsoft.com/office/drawing/2015/9/8/chartex" xmlns:cx2="http://schemas.microsoft.com/office/drawing/2015/10/21/chartex" xmlns:cx3="http://schemas.microsoft.com/office/drawing/2016/5/9/chartex" xmlns:cx4="http://schemas.microsoft.com/office/drawing/2016/5/10/chartex" xmlns:cx5="http://schemas.microsoft.com/office/drawing/2016/5/11/chartex" xmlns:cx6="http://schemas.microsoft.com/office/drawing/2016/5/12/chartex" xmlns:cx7="http://schemas.microsoft.com/office/drawing/2016/5/13/chartex" xmlns:cx8="http://schemas.microsoft.com/office/drawing/2016/5/14/chartex" xmlns:mc="http://schemas.openxmlformats.org/markup-compatibility/2006" xmlns:aink="http://schemas.microsoft.com/office/drawing/2016/ink" xmlns:am3d="http://schemas.microsoft.com/office/drawing/2017/model3d" xmlns:o="urn:schemas-microsoft-com:office:office" xmlns:r="http://schemas.openxmlformats.org/officeDocument/2006/relationships" xmlns:m="http://schemas.openxmlformats.org/officeDocument/2006/math" xmlns:v="urn:schemas-microsoft-com:vml" xmlns:wp14="http://schemas.microsoft.com/office/word/2010/wordprocessingDrawing" xmlns:wp="http://schemas.openxmlformats.org/drawingml/2006/wordprocessingDrawing" xmlns:w10="urn:schemas-microsoft-com:office:word" xmlns:w="http://schemas.openxmlformats.org/wordprocessingml/2006/main" xmlns:w14="http://schemas.microsoft.com/office/word/2010/wordml" xmlns:w15="http://schemas.microsoft.com/office/word/2012/wordml" xmlns:w16cex="http://schemas.microsoft.com/office/word/2018/wordml/cex" xmlns:w16cid="http://schemas.microsoft.com/office/word/2016/wordml/cid" xmlns:w16="http://schemas.microsoft.com/office/word/2018/wordml" xmlns:w16sdtdh="http://schemas.microsoft.com/office/word/2020/wordml/sdtdatahash" xmlns:w16se="http://schemas.microsoft.com/office/word/2015/wordml/symex" xmlns:wpg="http://schemas.microsoft.com/office/word/2010/wordprocessingGroup" xmlns:wpi="http://schemas.microsoft.com/office/word/2010/wordprocessingInk" xmlns:wne="http://schemas.microsoft.com/office/word/2006/wordml" xmlns:wps="http://schemas.microsoft.com/office/word/2010/wordprocessingShape" mc:Ignorable="w14 w15 w16se w16cid w16 w16cex w16sdtdh wp14">
+  <w:abstractNum xmlns:w="http://schemas.openxmlformats.org/wordprocessingml/2006/main" w:abstractNumId="32">
+    <w:nsid w:val="5289b19d"/>
+    <w:multiLevelType xmlns:w="http://schemas.openxmlformats.org/wordprocessingml/2006/main" w:val="hybridMultilevel"/>
+    <w:lvl xmlns:w="http://schemas.openxmlformats.org/wordprocessingml/2006/main" w:ilvl="0">
+      <w:start w:val="1"/>
+      <w:numFmt w:val="bullet"/>
+      <w:lvlText w:val=""/>
+      <w:lvlJc w:val="left"/>
+      <w:pPr>
+        <w:ind w:left="720" w:hanging="360"/>
+      </w:pPr>
+      <w:rPr>
+        <w:rFonts w:hint="default" w:ascii="Symbol" w:hAnsi="Symbol"/>
+      </w:rPr>
+    </w:lvl>
+    <w:lvl xmlns:w="http://schemas.openxmlformats.org/wordprocessingml/2006/main" w:ilvl="1">
+      <w:start w:val="1"/>
+      <w:numFmt w:val="bullet"/>
+      <w:lvlText w:val="o"/>
+      <w:lvlJc w:val="left"/>
+      <w:pPr>
+        <w:ind w:left="1440" w:hanging="360"/>
+      </w:pPr>
+      <w:rPr>
+        <w:rFonts w:hint="default" w:ascii="Courier New" w:hAnsi="Courier New"/>
+      </w:rPr>
+    </w:lvl>
+    <w:lvl xmlns:w="http://schemas.openxmlformats.org/wordprocessingml/2006/main" w:ilvl="2">
+      <w:start w:val="1"/>
+      <w:numFmt w:val="bullet"/>
+      <w:lvlText w:val=""/>
+      <w:lvlJc w:val="left"/>
+      <w:pPr>
+        <w:ind w:left="2160" w:hanging="360"/>
+      </w:pPr>
+      <w:rPr>
+        <w:rFonts w:hint="default" w:ascii="Wingdings" w:hAnsi="Wingdings"/>
+      </w:rPr>
+    </w:lvl>
+    <w:lvl xmlns:w="http://schemas.openxmlformats.org/wordprocessingml/2006/main" w:ilvl="3">
+      <w:start w:val="1"/>
+      <w:numFmt w:val="bullet"/>
+      <w:lvlText w:val=""/>
+      <w:lvlJc w:val="left"/>
+      <w:pPr>
+        <w:ind w:left="2880" w:hanging="360"/>
+      </w:pPr>
+      <w:rPr>
+        <w:rFonts w:hint="default" w:ascii="Symbol" w:hAnsi="Symbol"/>
+      </w:rPr>
+    </w:lvl>
+    <w:lvl xmlns:w="http://schemas.openxmlformats.org/wordprocessingml/2006/main" w:ilvl="4">
+      <w:start w:val="1"/>
+      <w:numFmt w:val="bullet"/>
+      <w:lvlText w:val="o"/>
+      <w:lvlJc w:val="left"/>
+      <w:pPr>
+        <w:ind w:left="3600" w:hanging="360"/>
+      </w:pPr>
+      <w:rPr>
+        <w:rFonts w:hint="default" w:ascii="Courier New" w:hAnsi="Courier New"/>
+      </w:rPr>
+    </w:lvl>
+    <w:lvl xmlns:w="http://schemas.openxmlformats.org/wordprocessingml/2006/main" w:ilvl="5">
+      <w:start w:val="1"/>
+      <w:numFmt w:val="bullet"/>
+      <w:lvlText w:val=""/>
+      <w:lvlJc w:val="left"/>
+      <w:pPr>
+        <w:ind w:left="4320" w:hanging="360"/>
+      </w:pPr>
+      <w:rPr>
+        <w:rFonts w:hint="default" w:ascii="Wingdings" w:hAnsi="Wingdings"/>
+      </w:rPr>
+    </w:lvl>
+    <w:lvl xmlns:w="http://schemas.openxmlformats.org/wordprocessingml/2006/main" w:ilvl="6">
+      <w:start w:val="1"/>
+      <w:numFmt w:val="bullet"/>
+      <w:lvlText w:val=""/>
+      <w:lvlJc w:val="left"/>
+      <w:pPr>
+        <w:ind w:left="5040" w:hanging="360"/>
+      </w:pPr>
+      <w:rPr>
+        <w:rFonts w:hint="default" w:ascii="Symbol" w:hAnsi="Symbol"/>
+      </w:rPr>
+    </w:lvl>
+    <w:lvl xmlns:w="http://schemas.openxmlformats.org/wordprocessingml/2006/main" w:ilvl="7">
+      <w:start w:val="1"/>
+      <w:numFmt w:val="bullet"/>
+      <w:lvlText w:val="o"/>
+      <w:lvlJc w:val="left"/>
+      <w:pPr>
+        <w:ind w:left="5760" w:hanging="360"/>
+      </w:pPr>
+      <w:rPr>
+        <w:rFonts w:hint="default" w:ascii="Courier New" w:hAnsi="Courier New"/>
+      </w:rPr>
+    </w:lvl>
+    <w:lvl xmlns:w="http://schemas.openxmlformats.org/wordprocessingml/2006/main" w:ilvl="8">
+      <w:start w:val="1"/>
+      <w:numFmt w:val="bullet"/>
+      <w:lvlText w:val=""/>
+      <w:lvlJc w:val="left"/>
+      <w:pPr>
+        <w:ind w:left="6480" w:hanging="360"/>
+      </w:pPr>
+      <w:rPr>
+        <w:rFonts w:hint="default" w:ascii="Wingdings" w:hAnsi="Wingdings"/>
+      </w:rPr>
+    </w:lvl>
+  </w:abstractNum>
   <w:abstractNum xmlns:w="http://schemas.openxmlformats.org/wordprocessingml/2006/main" w:abstractNumId="31">
     <w:nsid w:val="51416d21"/>
     <w:multiLevelType xmlns:w="http://schemas.openxmlformats.org/wordprocessingml/2006/main" w:val="hybridMultilevel"/>
@@ -26015,6 +26251,9 @@
       </w:rPr>
     </w:lvl>
   </w:abstractNum>
+  <w:num w:numId="33">
+    <w:abstractNumId w:val="32"/>
+  </w:num>
   <w:num w:numId="32">
     <w:abstractNumId w:val="31"/>
   </w:num>

</xml_diff>

<commit_message>
update readme, and userguide
</commit_message>
<xml_diff>
--- a/ioNERDSSUserGuide.docx
+++ b/ioNERDSSUserGuide.docx
@@ -3623,27 +3623,24 @@
     </w:p>
     <w:p>
       <w:r>
-        <w:rPr>
-          <w:noProof/>
-        </w:rPr>
         <w:drawing>
-          <wp:inline distT="0" distB="0" distL="0" distR="0" wp14:anchorId="64575B4E" wp14:editId="37B5204E">
+          <wp:inline wp14:editId="45ABD6B7" wp14:anchorId="64575B4E">
             <wp:extent cx="5943600" cy="1283970"/>
             <wp:effectExtent l="0" t="0" r="0" b="0"/>
-            <wp:docPr id="1032446338" name="Picture 4" descr="Graphical user interface, text&#10;&#10;Description automatically generated with medium confidence"/>
+            <wp:docPr id="1032446338" name="Picture 4" descr="Graphical user interface, text&#10;&#10;Description automatically generated with medium confidence" title=""/>
             <wp:cNvGraphicFramePr>
-              <a:graphicFrameLocks xmlns:a="http://schemas.openxmlformats.org/drawingml/2006/main" noChangeAspect="1"/>
+              <a:graphicFrameLocks noChangeAspect="1"/>
             </wp:cNvGraphicFramePr>
-            <a:graphic xmlns:a="http://schemas.openxmlformats.org/drawingml/2006/main">
+            <a:graphic>
               <a:graphicData uri="http://schemas.openxmlformats.org/drawingml/2006/picture">
-                <pic:pic xmlns:pic="http://schemas.openxmlformats.org/drawingml/2006/picture">
+                <pic:pic>
                   <pic:nvPicPr>
                     <pic:cNvPr id="0" name="Picture 4"/>
                     <pic:cNvPicPr/>
                   </pic:nvPicPr>
                   <pic:blipFill>
-                    <a:blip r:embed="rId16" cstate="print">
-                      <a:extLst>
+                    <a:blip r:embed="Ra8fdead993a945d8">
+                      <a:extLst xmlns:a="http://schemas.openxmlformats.org/drawingml/2006/main">
                         <a:ext uri="{28A0092B-C50C-407E-A947-70E740481C1C}">
                           <a14:useLocalDpi xmlns:a14="http://schemas.microsoft.com/office/drawing/2010/main" val="0"/>
                         </a:ext>
@@ -3654,88 +3651,9 @@
                     </a:stretch>
                   </pic:blipFill>
                   <pic:spPr>
-                    <a:xfrm>
+                    <a:xfrm rot="0" flipH="0" flipV="0">
                       <a:off x="0" y="0"/>
                       <a:ext cx="5943600" cy="1283970"/>
-                    </a:xfrm>
-                    <a:prstGeom prst="rect">
-                      <a:avLst/>
-                    </a:prstGeom>
-                  </pic:spPr>
-                </pic:pic>
-              </a:graphicData>
-            </a:graphic>
-          </wp:inline>
-        </w:drawing>
-      </w:r>
-    </w:p>
-    <w:p/>
-    <w:p w14:noSpellErr="1">
-      <w:r>
-        <w:rPr/>
-        <w:t>Then, you are asked if you want to use the default vector (0,0,1) as the normal vector</w:t>
-      </w:r>
-      <w:r>
-        <w:rPr/>
-        <w:t>. If you type in ‘yes</w:t>
-      </w:r>
-      <w:r>
-        <w:rPr/>
-        <w:t>’,</w:t>
-      </w:r>
-      <w:r>
-        <w:rPr/>
-        <w:t xml:space="preserve"> normal vectors for all interfaces will be set as (0,0,1); If you type in ‘no’, users are able to manually input desired normal vectors in a format of ‘1,1,1’ (without parentheses). </w:t>
-      </w:r>
-      <w:r>
-        <w:rPr/>
-        <w:t xml:space="preserve">If a colinear issue takes place, the algorithm will automatically detect it. If the default vector was used, it will </w:t>
-      </w:r>
-      <w:r>
-        <w:rPr/>
-        <w:t>use</w:t>
-      </w:r>
-      <w:r>
-        <w:rPr/>
-        <w:t xml:space="preserve"> (0,1,0) instead, and for manually input vector, you will need to input a new vector.</w:t>
-      </w:r>
-    </w:p>
-    <w:p>
-      <w:r>
-        <w:rPr>
-          <w:noProof/>
-        </w:rPr>
-        <w:drawing>
-          <wp:inline distT="0" distB="0" distL="0" distR="0" wp14:anchorId="3EA9BF4E" wp14:editId="4C4BC364">
-            <wp:extent cx="5943600" cy="2359660"/>
-            <wp:effectExtent l="0" t="0" r="0" b="2540"/>
-            <wp:docPr id="679694091" name="Picture 6" descr="Text&#10;&#10;Description automatically generated"/>
-            <wp:cNvGraphicFramePr>
-              <a:graphicFrameLocks xmlns:a="http://schemas.openxmlformats.org/drawingml/2006/main" noChangeAspect="1"/>
-            </wp:cNvGraphicFramePr>
-            <a:graphic xmlns:a="http://schemas.openxmlformats.org/drawingml/2006/main">
-              <a:graphicData uri="http://schemas.openxmlformats.org/drawingml/2006/picture">
-                <pic:pic xmlns:pic="http://schemas.openxmlformats.org/drawingml/2006/picture">
-                  <pic:nvPicPr>
-                    <pic:cNvPr id="0" name="Picture 6"/>
-                    <pic:cNvPicPr/>
-                  </pic:nvPicPr>
-                  <pic:blipFill>
-                    <a:blip r:embed="rId17" cstate="print">
-                      <a:extLst>
-                        <a:ext uri="{28A0092B-C50C-407E-A947-70E740481C1C}">
-                          <a14:useLocalDpi xmlns:a14="http://schemas.microsoft.com/office/drawing/2010/main" val="0"/>
-                        </a:ext>
-                      </a:extLst>
-                    </a:blip>
-                    <a:stretch>
-                      <a:fillRect/>
-                    </a:stretch>
-                  </pic:blipFill>
-                  <pic:spPr>
-                    <a:xfrm>
-                      <a:off x="0" y="0"/>
-                      <a:ext cx="5943600" cy="2359660"/>
                     </a:xfrm>
                     <a:prstGeom prst="rect">
                       <a:avLst/>
@@ -6976,33 +6894,113 @@
           <w:rFonts w:ascii="Times New Roman" w:hAnsi="Times New Roman" w:cs="Times New Roman"/>
         </w:rPr>
       </w:pPr>
-      <w:proofErr w:type="spellStart"/>
       <w:r>
         <w:rPr>
           <w:rFonts w:ascii="Times New Roman" w:hAnsi="Times New Roman" w:cs="Times New Roman"/>
         </w:rPr>
         <w:t>FileName</w:t>
       </w:r>
-      <w:proofErr w:type="spellEnd"/>
       <w:r>
         <w:rPr>
           <w:rFonts w:ascii="Times New Roman" w:hAnsi="Times New Roman" w:cs="Times New Roman"/>
         </w:rPr>
         <w:t xml:space="preserve"> (String)It is the path to the ‘.</w:t>
       </w:r>
-      <w:proofErr w:type="spellStart"/>
       <w:r>
         <w:rPr>
           <w:rFonts w:ascii="Times New Roman" w:hAnsi="Times New Roman" w:cs="Times New Roman"/>
         </w:rPr>
         <w:t>dat</w:t>
       </w:r>
-      <w:proofErr w:type="spellEnd"/>
-      <w:r>
-        <w:rPr>
-          <w:rFonts w:ascii="Times New Roman" w:hAnsi="Times New Roman" w:cs="Times New Roman"/>
-        </w:rPr>
-        <w:t>’ file, which is usually named as ‘histogram_complexes_time.dat’, representing the histogram data to be analyzed.</w:t>
+      <w:r>
+        <w:rPr>
+          <w:rFonts w:ascii="Times New Roman" w:hAnsi="Times New Roman" w:cs="Times New Roman"/>
+        </w:rPr>
+        <w:t>’ file, which is usually named as ‘histogram_complexes_time.dat</w:t>
+      </w:r>
+      <w:r>
+        <w:rPr>
+          <w:rFonts w:ascii="Times New Roman" w:hAnsi="Times New Roman" w:cs="Times New Roman"/>
+        </w:rPr>
+        <w:t>’,</w:t>
+      </w:r>
+      <w:r>
+        <w:rPr>
+          <w:rFonts w:ascii="Times New Roman" w:hAnsi="Times New Roman" w:cs="Times New Roman"/>
+        </w:rPr>
+        <w:t xml:space="preserve"> </w:t>
+      </w:r>
+      <w:r>
+        <w:rPr>
+          <w:rFonts w:ascii="Times New Roman" w:hAnsi="Times New Roman" w:cs="Times New Roman"/>
+        </w:rPr>
+        <w:t>representing</w:t>
+      </w:r>
+      <w:r>
+        <w:rPr>
+          <w:rFonts w:ascii="Times New Roman" w:hAnsi="Times New Roman" w:cs="Times New Roman"/>
+        </w:rPr>
+        <w:t xml:space="preserve"> the histogram data to be analyzed.</w:t>
+      </w:r>
+    </w:p>
+    <w:p>
+      <w:pPr>
+        <w:pStyle w:val="ListParagraph"/>
+        <w:numPr>
+          <w:ilvl w:val="1"/>
+          <w:numId w:val="2"/>
+        </w:numPr>
+        <w:rPr>
+          <w:rFonts w:ascii="Times New Roman" w:hAnsi="Times New Roman" w:cs="Times New Roman"/>
+        </w:rPr>
+      </w:pPr>
+      <w:r>
+        <w:rPr>
+          <w:rFonts w:ascii="Times New Roman" w:hAnsi="Times New Roman" w:cs="Times New Roman"/>
+        </w:rPr>
+        <w:t xml:space="preserve">If there are multiple, the files should be named [name]_1.dat, [name]_2.dat, </w:t>
+      </w:r>
+      <w:r>
+        <w:rPr>
+          <w:rFonts w:ascii="Times New Roman" w:hAnsi="Times New Roman" w:cs="Times New Roman"/>
+        </w:rPr>
+        <w:t>ect.</w:t>
+      </w:r>
+      <w:r>
+        <w:rPr>
+          <w:rFonts w:ascii="Times New Roman" w:hAnsi="Times New Roman" w:cs="Times New Roman"/>
+        </w:rPr>
+        <w:t xml:space="preserve"> And the </w:t>
+      </w:r>
+      <w:r>
+        <w:rPr>
+          <w:rFonts w:ascii="Times New Roman" w:hAnsi="Times New Roman" w:cs="Times New Roman"/>
+        </w:rPr>
+        <w:t>FileName</w:t>
+      </w:r>
+      <w:r>
+        <w:rPr>
+          <w:rFonts w:ascii="Times New Roman" w:hAnsi="Times New Roman" w:cs="Times New Roman"/>
+        </w:rPr>
+        <w:t xml:space="preserve"> should be just [name].dat</w:t>
+      </w:r>
+    </w:p>
+    <w:p>
+      <w:pPr>
+        <w:pStyle w:val="ListParagraph"/>
+        <w:numPr>
+          <w:ilvl w:val="1"/>
+          <w:numId w:val="2"/>
+        </w:numPr>
+        <w:rPr>
+          <w:rFonts w:ascii="Times New Roman" w:hAnsi="Times New Roman" w:cs="Times New Roman"/>
+        </w:rPr>
+      </w:pPr>
+      <w:r>
+        <w:rPr>
+          <w:rFonts w:ascii="Times New Roman" w:hAnsi="Times New Roman" w:cs="Times New Roman"/>
+        </w:rPr>
+        <w:t>Example: histogram_1.dat, histogram_2.dat …. FileName = histogram.dat</w:t>
       </w:r>
     </w:p>
     <w:p>
@@ -7611,33 +7609,101 @@
           <w:rFonts w:ascii="Times New Roman" w:hAnsi="Times New Roman" w:cs="Times New Roman"/>
         </w:rPr>
       </w:pPr>
-      <w:proofErr w:type="spellStart"/>
       <w:r>
         <w:rPr>
           <w:rFonts w:ascii="Times New Roman" w:hAnsi="Times New Roman" w:cs="Times New Roman"/>
         </w:rPr>
         <w:t>FileName</w:t>
       </w:r>
-      <w:proofErr w:type="spellEnd"/>
       <w:r>
         <w:rPr>
           <w:rFonts w:ascii="Times New Roman" w:hAnsi="Times New Roman" w:cs="Times New Roman"/>
         </w:rPr>
         <w:t xml:space="preserve"> (String)It is the path to the ‘.</w:t>
       </w:r>
-      <w:proofErr w:type="spellStart"/>
       <w:r>
         <w:rPr>
           <w:rFonts w:ascii="Times New Roman" w:hAnsi="Times New Roman" w:cs="Times New Roman"/>
         </w:rPr>
         <w:t>dat</w:t>
       </w:r>
-      <w:proofErr w:type="spellEnd"/>
-      <w:r>
-        <w:rPr>
-          <w:rFonts w:ascii="Times New Roman" w:hAnsi="Times New Roman" w:cs="Times New Roman"/>
-        </w:rPr>
-        <w:t>’ file, which is usually named as ‘histogram_complexes_time.dat’, representing the histogram data to be analyzed.</w:t>
+      <w:r>
+        <w:rPr>
+          <w:rFonts w:ascii="Times New Roman" w:hAnsi="Times New Roman" w:cs="Times New Roman"/>
+        </w:rPr>
+        <w:t>’ file, which is usually named as ‘histogram_complexes_time.dat</w:t>
+      </w:r>
+      <w:r>
+        <w:rPr>
+          <w:rFonts w:ascii="Times New Roman" w:hAnsi="Times New Roman" w:cs="Times New Roman"/>
+        </w:rPr>
+        <w:t>’,</w:t>
+      </w:r>
+      <w:r>
+        <w:rPr>
+          <w:rFonts w:ascii="Times New Roman" w:hAnsi="Times New Roman" w:cs="Times New Roman"/>
+        </w:rPr>
+        <w:t xml:space="preserve"> </w:t>
+      </w:r>
+      <w:r>
+        <w:rPr>
+          <w:rFonts w:ascii="Times New Roman" w:hAnsi="Times New Roman" w:cs="Times New Roman"/>
+        </w:rPr>
+        <w:t>representing</w:t>
+      </w:r>
+      <w:r>
+        <w:rPr>
+          <w:rFonts w:ascii="Times New Roman" w:hAnsi="Times New Roman" w:cs="Times New Roman"/>
+        </w:rPr>
+        <w:t xml:space="preserve"> the histogram data to be analyzed.</w:t>
+      </w:r>
+    </w:p>
+    <w:p>
+      <w:pPr>
+        <w:pStyle w:val="ListParagraph"/>
+        <w:numPr>
+          <w:ilvl w:val="1"/>
+          <w:numId w:val="2"/>
+        </w:numPr>
+        <w:rPr>
+          <w:rFonts w:ascii="Times New Roman" w:hAnsi="Times New Roman" w:cs="Times New Roman"/>
+        </w:rPr>
+      </w:pPr>
+      <w:r>
+        <w:rPr>
+          <w:rFonts w:ascii="Times New Roman" w:hAnsi="Times New Roman" w:cs="Times New Roman"/>
+        </w:rPr>
+        <w:t>If there are multiple, the files should be named [name]_1.dat, [name]_2.dat, ect. And the FileName should be just [name].dat</w:t>
+      </w:r>
+    </w:p>
+    <w:p>
+      <w:pPr>
+        <w:pStyle w:val="ListParagraph"/>
+        <w:numPr>
+          <w:ilvl w:val="1"/>
+          <w:numId w:val="2"/>
+        </w:numPr>
+        <w:rPr>
+          <w:rFonts w:ascii="Times New Roman" w:hAnsi="Times New Roman" w:eastAsia="Times New Roman" w:cs="Times New Roman"/>
+        </w:rPr>
+      </w:pPr>
+      <w:r>
+        <w:rPr>
+          <w:rFonts w:ascii="Times New Roman" w:hAnsi="Times New Roman" w:cs="Times New Roman"/>
+        </w:rPr>
+        <w:t xml:space="preserve">Example: histogram_1.dat, histogram_2.dat …. </w:t>
+      </w:r>
+      <w:r>
+        <w:rPr>
+          <w:rFonts w:ascii="Times New Roman" w:hAnsi="Times New Roman" w:cs="Times New Roman"/>
+        </w:rPr>
+        <w:t>FileName</w:t>
+      </w:r>
+      <w:r>
+        <w:rPr>
+          <w:rFonts w:ascii="Times New Roman" w:hAnsi="Times New Roman" w:cs="Times New Roman"/>
+        </w:rPr>
+        <w:t xml:space="preserve"> = histogram.dat</w:t>
       </w:r>
     </w:p>
     <w:p>
@@ -8254,13 +8320,13 @@
         <w:rPr>
           <w:rFonts w:ascii="Times New Roman" w:hAnsi="Times New Roman" w:cs="Times New Roman"/>
         </w:rPr>
-        <w:t>FileNum</w:t>
-      </w:r>
-      <w:r>
-        <w:rPr>
-          <w:rFonts w:ascii="Times New Roman" w:hAnsi="Times New Roman" w:cs="Times New Roman"/>
-        </w:rPr>
-        <w:t xml:space="preserve"> (int, optional): If there are multiple input files, the number here will specify which one will be turned into a csv. -1 = output for all files</w:t>
+        <w:t>OpName</w:t>
+      </w:r>
+      <w:r>
+        <w:rPr>
+          <w:rFonts w:ascii="Times New Roman" w:hAnsi="Times New Roman" w:cs="Times New Roman"/>
+        </w:rPr>
+        <w:t xml:space="preserve"> (str, optional = “histogram”): The name of the output .csv file. If SaveCsv is false, this parameter is irrelelvent, however it will not break if you input a name.</w:t>
       </w:r>
     </w:p>
     <w:p>
@@ -8278,30 +8344,6 @@
         <w:rPr>
           <w:rFonts w:ascii="Times New Roman" w:hAnsi="Times New Roman" w:cs="Times New Roman"/>
         </w:rPr>
-        <w:t>OpName</w:t>
-      </w:r>
-      <w:r>
-        <w:rPr>
-          <w:rFonts w:ascii="Times New Roman" w:hAnsi="Times New Roman" w:cs="Times New Roman"/>
-        </w:rPr>
-        <w:t xml:space="preserve"> (str, optional = “histogram”): The name of the output .csv file</w:t>
-      </w:r>
-    </w:p>
-    <w:p>
-      <w:pPr>
-        <w:pStyle w:val="ListParagraph"/>
-        <w:numPr>
-          <w:ilvl w:val="0"/>
-          <w:numId w:val="21"/>
-        </w:numPr>
-        <w:rPr>
-          <w:rFonts w:ascii="Times New Roman" w:hAnsi="Times New Roman" w:cs="Times New Roman"/>
-        </w:rPr>
-      </w:pPr>
-      <w:r>
-        <w:rPr>
-          <w:rFonts w:ascii="Times New Roman" w:hAnsi="Times New Roman" w:cs="Times New Roman"/>
-        </w:rPr>
         <w:t>SaveCsv</w:t>
       </w:r>
       <w:r>
@@ -8649,7 +8691,15 @@
     <w:p>
       <w:r>
         <w:rPr/>
-        <w:t>Description: This function enables users to convert the raw .dat file to a .csv file.</w:t>
+        <w:t>Description: This function enables users to convert the raw .</w:t>
+      </w:r>
+      <w:r>
+        <w:rPr/>
+        <w:t>dat</w:t>
+      </w:r>
+      <w:r>
+        <w:rPr/>
+        <w:t xml:space="preserve"> file to a .csv file. If given multiple histograms, it will calculate the average between them.</w:t>
       </w:r>
     </w:p>
     <w:p>
@@ -8775,42 +8825,7 @@
           <w:color w:val="FFFFFF" w:themeColor="background1" w:themeTint="FF" w:themeShade="FF"/>
           <w:highlight w:val="black"/>
         </w:rPr>
-        <w:t>test_</w:t>
-      </w:r>
-      <w:r>
-        <w:rPr>
-          <w:color w:val="FFFFFF" w:themeColor="background1" w:themeTint="FF" w:themeShade="FF"/>
-          <w:highlight w:val="black"/>
-        </w:rPr>
-        <w:t>histogram.</w:t>
-      </w:r>
-      <w:r>
-        <w:rPr>
-          <w:color w:val="FFFFFF" w:themeColor="background1" w:themeTint="FF" w:themeShade="FF"/>
-          <w:highlight w:val="black"/>
-        </w:rPr>
-        <w:t>hist_to_csv</w:t>
-      </w:r>
-      <w:r>
-        <w:rPr>
-          <w:color w:val="FFFFFF" w:themeColor="background1" w:themeTint="FF" w:themeShade="FF"/>
-          <w:highlight w:val="black"/>
-        </w:rPr>
-        <w:t>(</w:t>
-      </w:r>
-      <w:r>
-        <w:rPr>
-          <w:color w:val="FFFFFF" w:themeColor="background1" w:themeTint="FF" w:themeShade="FF"/>
-          <w:highlight w:val="black"/>
-        </w:rPr>
-        <w:t>FileNum</w:t>
-      </w:r>
-      <w:r>
-        <w:rPr>
-          <w:color w:val="FFFFFF" w:themeColor="background1" w:themeTint="FF" w:themeShade="FF"/>
-          <w:highlight w:val="black"/>
-        </w:rPr>
-        <w:t xml:space="preserve"> = -1)</w:t>
+        <w:t>test_histogram.hist_to_csv(OpName=”histogram”)</w:t>
       </w:r>
     </w:p>
     <w:p>
@@ -9016,6 +9031,25 @@
         <w:rPr>
           <w:rFonts w:ascii="Times New Roman" w:hAnsi="Times New Roman" w:cs="Times New Roman"/>
         </w:rPr>
+        <w:t>ExcludeSize (int, optional): Monomers in a complex that is smaller or equal to this number will not be included.</w:t>
+      </w:r>
+    </w:p>
+    <w:p>
+      <w:pPr>
+        <w:pStyle w:val="ListParagraph"/>
+        <w:numPr>
+          <w:ilvl w:val="0"/>
+          <w:numId w:val="21"/>
+        </w:numPr>
+        <w:spacing w:line="259" w:lineRule="auto"/>
+        <w:rPr>
+          <w:rFonts w:ascii="Times New Roman" w:hAnsi="Times New Roman" w:cs="Times New Roman"/>
+        </w:rPr>
+      </w:pPr>
+      <w:r>
+        <w:rPr>
+          <w:rFonts w:ascii="Times New Roman" w:hAnsi="Times New Roman" w:cs="Times New Roman"/>
+        </w:rPr>
         <w:t>ShowFig</w:t>
       </w:r>
       <w:r>
@@ -9726,7 +9760,44 @@
         <w:rPr>
           <w:rFonts w:ascii="Times New Roman" w:hAnsi="Times New Roman" w:cs="Times New Roman"/>
         </w:rPr>
-        <w:t>): Required if a multi-histogram file is input. It is the protein species that will be tracked.</w:t>
+        <w:t xml:space="preserve">): </w:t>
+      </w:r>
+      <w:r>
+        <w:rPr>
+          <w:rFonts w:ascii="Times New Roman" w:hAnsi="Times New Roman" w:cs="Times New Roman"/>
+        </w:rPr>
+        <w:t>Required</w:t>
+      </w:r>
+      <w:r>
+        <w:rPr>
+          <w:rFonts w:ascii="Times New Roman" w:hAnsi="Times New Roman" w:cs="Times New Roman"/>
+        </w:rPr>
+        <w:t xml:space="preserve"> if a multi-histogram file is input. It is the protein species that will be tracked.</w:t>
+      </w:r>
+    </w:p>
+    <w:p>
+      <w:pPr>
+        <w:pStyle w:val="ListParagraph"/>
+        <w:numPr>
+          <w:ilvl w:val="0"/>
+          <w:numId w:val="21"/>
+        </w:numPr>
+        <w:spacing w:line="259" w:lineRule="auto"/>
+        <w:rPr>
+          <w:rFonts w:ascii="Times New Roman" w:hAnsi="Times New Roman" w:cs="Times New Roman"/>
+        </w:rPr>
+      </w:pPr>
+      <w:r>
+        <w:rPr>
+          <w:rFonts w:ascii="Times New Roman" w:hAnsi="Times New Roman" w:cs="Times New Roman"/>
+        </w:rPr>
+        <w:t>ExcludeSize</w:t>
+      </w:r>
+      <w:r>
+        <w:rPr>
+          <w:rFonts w:ascii="Times New Roman" w:hAnsi="Times New Roman" w:cs="Times New Roman"/>
+        </w:rPr>
+        <w:t xml:space="preserve"> (int, optional): Monomers in a complex that is smaller or equal to this number will not be included.</w:t>
       </w:r>
     </w:p>
     <w:p>
@@ -11373,7 +11444,7 @@
     <w:p>
       <w:r>
         <w:drawing>
-          <wp:inline wp14:editId="76EF2B11" wp14:anchorId="61C90325">
+          <wp:inline wp14:editId="09EB503F" wp14:anchorId="61C90325">
             <wp:extent cx="2164842" cy="1861741"/>
             <wp:effectExtent l="0" t="0" r="0" b="0"/>
             <wp:docPr id="1033357967" name="Picture 1033357967" title=""/>
@@ -11388,7 +11459,7 @@
                     <pic:cNvPicPr/>
                   </pic:nvPicPr>
                   <pic:blipFill>
-                    <a:blip r:embed="R0a2f5e109bcd42e4">
+                    <a:blip r:embed="R494fbf451b0142d1">
                       <a:extLst xmlns:a="http://schemas.openxmlformats.org/drawingml/2006/main">
                         <a:ext uri="{28A0092B-C50C-407E-A947-70E740481C1C}">
                           <a14:useLocalDpi xmlns:a14="http://schemas.microsoft.com/office/drawing/2010/main" val="0"/>
@@ -17069,7 +17140,76 @@
         <w:rPr>
           <w:rFonts w:ascii="Times New Roman" w:hAnsi="Times New Roman" w:cs="Times New Roman"/>
         </w:rPr>
-        <w:t>’ file, which is usually named as ‘transition_matrix_time.dat’, representing the histogram data to be analyzed.</w:t>
+        <w:t>’ file, which is usually named as ‘transition_matrix_time.dat</w:t>
+      </w:r>
+      <w:r>
+        <w:rPr>
+          <w:rFonts w:ascii="Times New Roman" w:hAnsi="Times New Roman" w:cs="Times New Roman"/>
+        </w:rPr>
+        <w:t>’,</w:t>
+      </w:r>
+      <w:r>
+        <w:rPr>
+          <w:rFonts w:ascii="Times New Roman" w:hAnsi="Times New Roman" w:cs="Times New Roman"/>
+        </w:rPr>
+        <w:t xml:space="preserve"> </w:t>
+      </w:r>
+      <w:r>
+        <w:rPr>
+          <w:rFonts w:ascii="Times New Roman" w:hAnsi="Times New Roman" w:cs="Times New Roman"/>
+        </w:rPr>
+        <w:t>representing</w:t>
+      </w:r>
+      <w:r>
+        <w:rPr>
+          <w:rFonts w:ascii="Times New Roman" w:hAnsi="Times New Roman" w:cs="Times New Roman"/>
+        </w:rPr>
+        <w:t xml:space="preserve"> the histogram data to be analyzed.</w:t>
+      </w:r>
+    </w:p>
+    <w:p>
+      <w:pPr>
+        <w:pStyle w:val="ListParagraph"/>
+        <w:numPr>
+          <w:ilvl w:val="1"/>
+          <w:numId w:val="21"/>
+        </w:numPr>
+        <w:spacing w:line="259" w:lineRule="auto"/>
+        <w:rPr>
+          <w:rFonts w:ascii="Times New Roman" w:hAnsi="Times New Roman" w:cs="Times New Roman"/>
+          <w:sz w:val="16"/>
+          <w:szCs w:val="16"/>
+        </w:rPr>
+      </w:pPr>
+      <w:r>
+        <w:rPr>
+          <w:rFonts w:ascii="Times New Roman" w:hAnsi="Times New Roman" w:cs="Times New Roman"/>
+          <w:sz w:val="16"/>
+          <w:szCs w:val="16"/>
+        </w:rPr>
+        <w:t>If there are multiple, the files should be named [name]_1.dat, [name]_2.dat, ect. And the FileName should be just [name].dat</w:t>
+      </w:r>
+    </w:p>
+    <w:p>
+      <w:pPr>
+        <w:pStyle w:val="ListParagraph"/>
+        <w:numPr>
+          <w:ilvl w:val="1"/>
+          <w:numId w:val="21"/>
+        </w:numPr>
+        <w:rPr>
+          <w:rFonts w:ascii="Times New Roman" w:hAnsi="Times New Roman" w:eastAsia="Times New Roman" w:cs="Times New Roman"/>
+          <w:sz w:val="16"/>
+          <w:szCs w:val="16"/>
+        </w:rPr>
+      </w:pPr>
+      <w:r>
+        <w:rPr>
+          <w:rFonts w:ascii="Times New Roman" w:hAnsi="Times New Roman" w:cs="Times New Roman"/>
+          <w:sz w:val="16"/>
+          <w:szCs w:val="16"/>
+        </w:rPr>
+        <w:t>Example: transition_1.dat, transition_2.dat …. FileName = transition.dat</w:t>
       </w:r>
     </w:p>
     <w:p>
@@ -17225,7 +17365,38 @@
         <w:rPr>
           <w:rFonts w:ascii="Times New Roman" w:hAnsi="Times New Roman" w:cs="Times New Roman"/>
         </w:rPr>
-        <w:t xml:space="preserve"> and .mol) files.</w:t>
+        <w:t xml:space="preserve"> </w:t>
+      </w:r>
+      <w:r>
+        <w:rPr>
+          <w:rFonts w:ascii="Times New Roman" w:hAnsi="Times New Roman" w:cs="Times New Roman"/>
+        </w:rPr>
+        <w:t>and .mol</w:t>
+      </w:r>
+      <w:r>
+        <w:rPr>
+          <w:rFonts w:ascii="Times New Roman" w:hAnsi="Times New Roman" w:cs="Times New Roman"/>
+        </w:rPr>
+        <w:t>) files.</w:t>
+      </w:r>
+    </w:p>
+    <w:p>
+      <w:pPr>
+        <w:pStyle w:val="ListParagraph"/>
+        <w:numPr>
+          <w:ilvl w:val="0"/>
+          <w:numId w:val="21"/>
+        </w:numPr>
+        <w:spacing w:line="259" w:lineRule="auto"/>
+        <w:rPr>
+          <w:rFonts w:ascii="Times New Roman" w:hAnsi="Times New Roman" w:cs="Times New Roman"/>
+        </w:rPr>
+      </w:pPr>
+      <w:r>
+        <w:rPr>
+          <w:rFonts w:ascii="Times New Roman" w:hAnsi="Times New Roman" w:cs="Times New Roman"/>
+        </w:rPr>
+        <w:t>DivideSize (int, optional = 2): Value that distinguishes the size of the associate complex.</w:t>
       </w:r>
     </w:p>
     <w:p>
@@ -17942,7 +18113,76 @@
         <w:rPr>
           <w:rFonts w:ascii="Times New Roman" w:hAnsi="Times New Roman" w:cs="Times New Roman"/>
         </w:rPr>
-        <w:t>’ file, which is usually named as ‘histogram_complexes_time.dat’, representing the histogram data to be analyzed.</w:t>
+        <w:t>’ file, which is usually named as ‘histogram_complexes_time.dat</w:t>
+      </w:r>
+      <w:r>
+        <w:rPr>
+          <w:rFonts w:ascii="Times New Roman" w:hAnsi="Times New Roman" w:cs="Times New Roman"/>
+        </w:rPr>
+        <w:t>’,</w:t>
+      </w:r>
+      <w:r>
+        <w:rPr>
+          <w:rFonts w:ascii="Times New Roman" w:hAnsi="Times New Roman" w:cs="Times New Roman"/>
+        </w:rPr>
+        <w:t xml:space="preserve"> </w:t>
+      </w:r>
+      <w:r>
+        <w:rPr>
+          <w:rFonts w:ascii="Times New Roman" w:hAnsi="Times New Roman" w:cs="Times New Roman"/>
+        </w:rPr>
+        <w:t>representing</w:t>
+      </w:r>
+      <w:r>
+        <w:rPr>
+          <w:rFonts w:ascii="Times New Roman" w:hAnsi="Times New Roman" w:cs="Times New Roman"/>
+        </w:rPr>
+        <w:t xml:space="preserve"> the histogram data to be analyzed.</w:t>
+      </w:r>
+    </w:p>
+    <w:p>
+      <w:pPr>
+        <w:pStyle w:val="ListParagraph"/>
+        <w:numPr>
+          <w:ilvl w:val="1"/>
+          <w:numId w:val="21"/>
+        </w:numPr>
+        <w:spacing w:line="259" w:lineRule="auto"/>
+        <w:rPr>
+          <w:rFonts w:ascii="Times New Roman" w:hAnsi="Times New Roman" w:cs="Times New Roman"/>
+          <w:sz w:val="16"/>
+          <w:szCs w:val="16"/>
+        </w:rPr>
+      </w:pPr>
+      <w:r>
+        <w:rPr>
+          <w:rFonts w:ascii="Times New Roman" w:hAnsi="Times New Roman" w:cs="Times New Roman"/>
+          <w:sz w:val="16"/>
+          <w:szCs w:val="16"/>
+        </w:rPr>
+        <w:t>If there are multiple, the files should be named [name]_1.dat, [name]_2.dat, ect. And the FileName should be just [name].dat</w:t>
+      </w:r>
+    </w:p>
+    <w:p>
+      <w:pPr>
+        <w:pStyle w:val="ListParagraph"/>
+        <w:numPr>
+          <w:ilvl w:val="1"/>
+          <w:numId w:val="21"/>
+        </w:numPr>
+        <w:rPr>
+          <w:rFonts w:ascii="Times New Roman" w:hAnsi="Times New Roman" w:eastAsia="Times New Roman" w:cs="Times New Roman"/>
+          <w:sz w:val="16"/>
+          <w:szCs w:val="16"/>
+        </w:rPr>
+      </w:pPr>
+      <w:r>
+        <w:rPr>
+          <w:rFonts w:ascii="Times New Roman" w:hAnsi="Times New Roman" w:cs="Times New Roman"/>
+          <w:sz w:val="16"/>
+          <w:szCs w:val="16"/>
+        </w:rPr>
+        <w:t>Example: transition_1.dat, transition_2.dat …. FileName = transition.dat</w:t>
       </w:r>
     </w:p>
     <w:p>
@@ -18828,7 +19068,76 @@
         <w:rPr>
           <w:rFonts w:ascii="Times New Roman" w:hAnsi="Times New Roman" w:cs="Times New Roman"/>
         </w:rPr>
-        <w:t>’ file, which is usually named as ‘histogram_complexes_time.dat’, representing the histogram data to be analyzed.</w:t>
+        <w:t>’ file, which is usually named as ‘histogram_complexes_time.dat</w:t>
+      </w:r>
+      <w:r>
+        <w:rPr>
+          <w:rFonts w:ascii="Times New Roman" w:hAnsi="Times New Roman" w:cs="Times New Roman"/>
+        </w:rPr>
+        <w:t>’,</w:t>
+      </w:r>
+      <w:r>
+        <w:rPr>
+          <w:rFonts w:ascii="Times New Roman" w:hAnsi="Times New Roman" w:cs="Times New Roman"/>
+        </w:rPr>
+        <w:t xml:space="preserve"> </w:t>
+      </w:r>
+      <w:r>
+        <w:rPr>
+          <w:rFonts w:ascii="Times New Roman" w:hAnsi="Times New Roman" w:cs="Times New Roman"/>
+        </w:rPr>
+        <w:t>representing</w:t>
+      </w:r>
+      <w:r>
+        <w:rPr>
+          <w:rFonts w:ascii="Times New Roman" w:hAnsi="Times New Roman" w:cs="Times New Roman"/>
+        </w:rPr>
+        <w:t xml:space="preserve"> the histogram data to be analyzed.</w:t>
+      </w:r>
+    </w:p>
+    <w:p>
+      <w:pPr>
+        <w:pStyle w:val="ListParagraph"/>
+        <w:numPr>
+          <w:ilvl w:val="1"/>
+          <w:numId w:val="21"/>
+        </w:numPr>
+        <w:spacing w:line="259" w:lineRule="auto"/>
+        <w:rPr>
+          <w:rFonts w:ascii="Times New Roman" w:hAnsi="Times New Roman" w:cs="Times New Roman"/>
+          <w:sz w:val="16"/>
+          <w:szCs w:val="16"/>
+        </w:rPr>
+      </w:pPr>
+      <w:r>
+        <w:rPr>
+          <w:rFonts w:ascii="Times New Roman" w:hAnsi="Times New Roman" w:cs="Times New Roman"/>
+          <w:sz w:val="16"/>
+          <w:szCs w:val="16"/>
+        </w:rPr>
+        <w:t>If there are multiple, the files should be named [name]_1.dat, [name]_2.dat, ect. And the FileName should be just [name].dat</w:t>
+      </w:r>
+    </w:p>
+    <w:p>
+      <w:pPr>
+        <w:pStyle w:val="ListParagraph"/>
+        <w:numPr>
+          <w:ilvl w:val="1"/>
+          <w:numId w:val="21"/>
+        </w:numPr>
+        <w:rPr>
+          <w:rFonts w:ascii="Times New Roman" w:hAnsi="Times New Roman" w:eastAsia="Times New Roman" w:cs="Times New Roman"/>
+          <w:sz w:val="16"/>
+          <w:szCs w:val="16"/>
+        </w:rPr>
+      </w:pPr>
+      <w:r>
+        <w:rPr>
+          <w:rFonts w:ascii="Times New Roman" w:hAnsi="Times New Roman" w:cs="Times New Roman"/>
+          <w:sz w:val="16"/>
+          <w:szCs w:val="16"/>
+        </w:rPr>
+        <w:t>Example: transition_1.dat, transition_2.dat …. FileName = transition.dat</w:t>
       </w:r>
     </w:p>
     <w:p>
@@ -19711,7 +20020,76 @@
         <w:rPr>
           <w:rFonts w:ascii="Times New Roman" w:hAnsi="Times New Roman" w:cs="Times New Roman"/>
         </w:rPr>
-        <w:t>’ file, which is usually named as ‘histogram_complexes_time.dat’, representing the histogram data to be analyzed.</w:t>
+        <w:t>’ file, which is usually named as ‘histogram_complexes_time.dat</w:t>
+      </w:r>
+      <w:r>
+        <w:rPr>
+          <w:rFonts w:ascii="Times New Roman" w:hAnsi="Times New Roman" w:cs="Times New Roman"/>
+        </w:rPr>
+        <w:t>’,</w:t>
+      </w:r>
+      <w:r>
+        <w:rPr>
+          <w:rFonts w:ascii="Times New Roman" w:hAnsi="Times New Roman" w:cs="Times New Roman"/>
+        </w:rPr>
+        <w:t xml:space="preserve"> </w:t>
+      </w:r>
+      <w:r>
+        <w:rPr>
+          <w:rFonts w:ascii="Times New Roman" w:hAnsi="Times New Roman" w:cs="Times New Roman"/>
+        </w:rPr>
+        <w:t>representing</w:t>
+      </w:r>
+      <w:r>
+        <w:rPr>
+          <w:rFonts w:ascii="Times New Roman" w:hAnsi="Times New Roman" w:cs="Times New Roman"/>
+        </w:rPr>
+        <w:t xml:space="preserve"> the histogram data to be analyzed.</w:t>
+      </w:r>
+    </w:p>
+    <w:p>
+      <w:pPr>
+        <w:pStyle w:val="ListParagraph"/>
+        <w:numPr>
+          <w:ilvl w:val="1"/>
+          <w:numId w:val="21"/>
+        </w:numPr>
+        <w:spacing w:line="259" w:lineRule="auto"/>
+        <w:rPr>
+          <w:rFonts w:ascii="Times New Roman" w:hAnsi="Times New Roman" w:cs="Times New Roman"/>
+          <w:sz w:val="16"/>
+          <w:szCs w:val="16"/>
+        </w:rPr>
+      </w:pPr>
+      <w:r>
+        <w:rPr>
+          <w:rFonts w:ascii="Times New Roman" w:hAnsi="Times New Roman" w:cs="Times New Roman"/>
+          <w:sz w:val="16"/>
+          <w:szCs w:val="16"/>
+        </w:rPr>
+        <w:t>If there are multiple, the files should be named [name]_1.dat, [name]_2.dat, ect. And the FileName should be just [name].dat</w:t>
+      </w:r>
+    </w:p>
+    <w:p>
+      <w:pPr>
+        <w:pStyle w:val="ListParagraph"/>
+        <w:numPr>
+          <w:ilvl w:val="1"/>
+          <w:numId w:val="21"/>
+        </w:numPr>
+        <w:rPr>
+          <w:rFonts w:ascii="Times New Roman" w:hAnsi="Times New Roman" w:eastAsia="Times New Roman" w:cs="Times New Roman"/>
+          <w:sz w:val="16"/>
+          <w:szCs w:val="16"/>
+        </w:rPr>
+      </w:pPr>
+      <w:r>
+        <w:rPr>
+          <w:rFonts w:ascii="Times New Roman" w:hAnsi="Times New Roman" w:cs="Times New Roman"/>
+          <w:sz w:val="16"/>
+          <w:szCs w:val="16"/>
+        </w:rPr>
+        <w:t>Example: transition_1.dat, transition_2.dat …. FileName = transition.dat</w:t>
       </w:r>
     </w:p>
     <w:p>
@@ -20609,7 +20987,76 @@
         <w:rPr>
           <w:rFonts w:ascii="Times New Roman" w:hAnsi="Times New Roman" w:cs="Times New Roman"/>
         </w:rPr>
-        <w:t>’ file, which is usually named as ‘histogram_complexes_time.dat’, representing the histogram data to be analyzed.</w:t>
+        <w:t>’ file, which is usually named as ‘histogram_complexes_time.dat</w:t>
+      </w:r>
+      <w:r>
+        <w:rPr>
+          <w:rFonts w:ascii="Times New Roman" w:hAnsi="Times New Roman" w:cs="Times New Roman"/>
+        </w:rPr>
+        <w:t>’,</w:t>
+      </w:r>
+      <w:r>
+        <w:rPr>
+          <w:rFonts w:ascii="Times New Roman" w:hAnsi="Times New Roman" w:cs="Times New Roman"/>
+        </w:rPr>
+        <w:t xml:space="preserve"> </w:t>
+      </w:r>
+      <w:r>
+        <w:rPr>
+          <w:rFonts w:ascii="Times New Roman" w:hAnsi="Times New Roman" w:cs="Times New Roman"/>
+        </w:rPr>
+        <w:t>representing</w:t>
+      </w:r>
+      <w:r>
+        <w:rPr>
+          <w:rFonts w:ascii="Times New Roman" w:hAnsi="Times New Roman" w:cs="Times New Roman"/>
+        </w:rPr>
+        <w:t xml:space="preserve"> the histogram data to be analyzed.</w:t>
+      </w:r>
+    </w:p>
+    <w:p>
+      <w:pPr>
+        <w:pStyle w:val="ListParagraph"/>
+        <w:numPr>
+          <w:ilvl w:val="1"/>
+          <w:numId w:val="21"/>
+        </w:numPr>
+        <w:spacing w:line="259" w:lineRule="auto"/>
+        <w:rPr>
+          <w:rFonts w:ascii="Times New Roman" w:hAnsi="Times New Roman" w:cs="Times New Roman"/>
+          <w:sz w:val="16"/>
+          <w:szCs w:val="16"/>
+        </w:rPr>
+      </w:pPr>
+      <w:r>
+        <w:rPr>
+          <w:rFonts w:ascii="Times New Roman" w:hAnsi="Times New Roman" w:cs="Times New Roman"/>
+          <w:sz w:val="16"/>
+          <w:szCs w:val="16"/>
+        </w:rPr>
+        <w:t>If there are multiple, the files should be named [name]_1.dat, [name]_2.dat, ect. And the FileName should be just [name].dat</w:t>
+      </w:r>
+    </w:p>
+    <w:p>
+      <w:pPr>
+        <w:pStyle w:val="ListParagraph"/>
+        <w:numPr>
+          <w:ilvl w:val="1"/>
+          <w:numId w:val="21"/>
+        </w:numPr>
+        <w:rPr>
+          <w:rFonts w:ascii="Times New Roman" w:hAnsi="Times New Roman" w:eastAsia="Times New Roman" w:cs="Times New Roman"/>
+          <w:sz w:val="16"/>
+          <w:szCs w:val="16"/>
+        </w:rPr>
+      </w:pPr>
+      <w:r>
+        <w:rPr>
+          <w:rFonts w:ascii="Times New Roman" w:hAnsi="Times New Roman" w:cs="Times New Roman"/>
+          <w:sz w:val="16"/>
+          <w:szCs w:val="16"/>
+        </w:rPr>
+        <w:t>Example: transition_1.dat, transition_2.dat …. FileName = transition.dat</w:t>
       </w:r>
     </w:p>
     <w:p>
@@ -21491,7 +21938,76 @@
         <w:rPr>
           <w:rFonts w:ascii="Times New Roman" w:hAnsi="Times New Roman" w:cs="Times New Roman"/>
         </w:rPr>
-        <w:t>’ file, which is usually named as ‘histogram_complexes_time.dat’, representing the histogram data to be analyzed.</w:t>
+        <w:t>’ file, which is usually named as ‘histogram_complexes_time.dat</w:t>
+      </w:r>
+      <w:r>
+        <w:rPr>
+          <w:rFonts w:ascii="Times New Roman" w:hAnsi="Times New Roman" w:cs="Times New Roman"/>
+        </w:rPr>
+        <w:t>’,</w:t>
+      </w:r>
+      <w:r>
+        <w:rPr>
+          <w:rFonts w:ascii="Times New Roman" w:hAnsi="Times New Roman" w:cs="Times New Roman"/>
+        </w:rPr>
+        <w:t xml:space="preserve"> </w:t>
+      </w:r>
+      <w:r>
+        <w:rPr>
+          <w:rFonts w:ascii="Times New Roman" w:hAnsi="Times New Roman" w:cs="Times New Roman"/>
+        </w:rPr>
+        <w:t>representing</w:t>
+      </w:r>
+      <w:r>
+        <w:rPr>
+          <w:rFonts w:ascii="Times New Roman" w:hAnsi="Times New Roman" w:cs="Times New Roman"/>
+        </w:rPr>
+        <w:t xml:space="preserve"> the histogram data to be analyzed.</w:t>
+      </w:r>
+    </w:p>
+    <w:p>
+      <w:pPr>
+        <w:pStyle w:val="ListParagraph"/>
+        <w:numPr>
+          <w:ilvl w:val="1"/>
+          <w:numId w:val="21"/>
+        </w:numPr>
+        <w:spacing w:line="259" w:lineRule="auto"/>
+        <w:rPr>
+          <w:rFonts w:ascii="Times New Roman" w:hAnsi="Times New Roman" w:cs="Times New Roman"/>
+          <w:sz w:val="16"/>
+          <w:szCs w:val="16"/>
+        </w:rPr>
+      </w:pPr>
+      <w:r>
+        <w:rPr>
+          <w:rFonts w:ascii="Times New Roman" w:hAnsi="Times New Roman" w:cs="Times New Roman"/>
+          <w:sz w:val="16"/>
+          <w:szCs w:val="16"/>
+        </w:rPr>
+        <w:t>If there are multiple, the files should be named [name]_1.dat, [name]_2.dat, ect. And the FileName should be just [name].dat</w:t>
+      </w:r>
+    </w:p>
+    <w:p>
+      <w:pPr>
+        <w:pStyle w:val="ListParagraph"/>
+        <w:numPr>
+          <w:ilvl w:val="1"/>
+          <w:numId w:val="21"/>
+        </w:numPr>
+        <w:rPr>
+          <w:rFonts w:ascii="Times New Roman" w:hAnsi="Times New Roman" w:eastAsia="Times New Roman" w:cs="Times New Roman"/>
+          <w:sz w:val="16"/>
+          <w:szCs w:val="16"/>
+        </w:rPr>
+      </w:pPr>
+      <w:r>
+        <w:rPr>
+          <w:rFonts w:ascii="Times New Roman" w:hAnsi="Times New Roman" w:cs="Times New Roman"/>
+          <w:sz w:val="16"/>
+          <w:szCs w:val="16"/>
+        </w:rPr>
+        <w:t>Example: transition_1.dat, transition_2.dat …. FileName = transition.dat</w:t>
       </w:r>
     </w:p>
     <w:p>
@@ -22340,7 +22856,76 @@
         <w:rPr>
           <w:rFonts w:ascii="Times New Roman" w:hAnsi="Times New Roman" w:cs="Times New Roman"/>
         </w:rPr>
-        <w:t>’ file, which is usually named as ‘histogram_complexes_time.dat’, representing the histogram data to be analyzed.</w:t>
+        <w:t>’ file, which is usually named as ‘histogram_complexes_time.dat</w:t>
+      </w:r>
+      <w:r>
+        <w:rPr>
+          <w:rFonts w:ascii="Times New Roman" w:hAnsi="Times New Roman" w:cs="Times New Roman"/>
+        </w:rPr>
+        <w:t>’,</w:t>
+      </w:r>
+      <w:r>
+        <w:rPr>
+          <w:rFonts w:ascii="Times New Roman" w:hAnsi="Times New Roman" w:cs="Times New Roman"/>
+        </w:rPr>
+        <w:t xml:space="preserve"> </w:t>
+      </w:r>
+      <w:r>
+        <w:rPr>
+          <w:rFonts w:ascii="Times New Roman" w:hAnsi="Times New Roman" w:cs="Times New Roman"/>
+        </w:rPr>
+        <w:t>representing</w:t>
+      </w:r>
+      <w:r>
+        <w:rPr>
+          <w:rFonts w:ascii="Times New Roman" w:hAnsi="Times New Roman" w:cs="Times New Roman"/>
+        </w:rPr>
+        <w:t xml:space="preserve"> the histogram data to be analyzed.</w:t>
+      </w:r>
+    </w:p>
+    <w:p>
+      <w:pPr>
+        <w:pStyle w:val="ListParagraph"/>
+        <w:numPr>
+          <w:ilvl w:val="1"/>
+          <w:numId w:val="21"/>
+        </w:numPr>
+        <w:spacing w:line="259" w:lineRule="auto"/>
+        <w:rPr>
+          <w:rFonts w:ascii="Times New Roman" w:hAnsi="Times New Roman" w:cs="Times New Roman"/>
+          <w:sz w:val="16"/>
+          <w:szCs w:val="16"/>
+        </w:rPr>
+      </w:pPr>
+      <w:r>
+        <w:rPr>
+          <w:rFonts w:ascii="Times New Roman" w:hAnsi="Times New Roman" w:cs="Times New Roman"/>
+          <w:sz w:val="16"/>
+          <w:szCs w:val="16"/>
+        </w:rPr>
+        <w:t>If there are multiple, the files should be named [name]_1.dat, [name]_2.dat, ect. And the FileName should be just [name].dat</w:t>
+      </w:r>
+    </w:p>
+    <w:p>
+      <w:pPr>
+        <w:pStyle w:val="ListParagraph"/>
+        <w:numPr>
+          <w:ilvl w:val="1"/>
+          <w:numId w:val="21"/>
+        </w:numPr>
+        <w:rPr>
+          <w:rFonts w:ascii="Times New Roman" w:hAnsi="Times New Roman" w:eastAsia="Times New Roman" w:cs="Times New Roman"/>
+          <w:sz w:val="16"/>
+          <w:szCs w:val="16"/>
+        </w:rPr>
+      </w:pPr>
+      <w:r>
+        <w:rPr>
+          <w:rFonts w:ascii="Times New Roman" w:hAnsi="Times New Roman" w:cs="Times New Roman"/>
+          <w:sz w:val="16"/>
+          <w:szCs w:val="16"/>
+        </w:rPr>
+        <w:t>Example: transition_1.dat, transition_2.dat …. FileName = transition.dat</w:t>
       </w:r>
     </w:p>
     <w:p>
@@ -23097,6 +23682,54 @@
     </w:p>
     <w:p>
       <w:pPr>
+        <w:pStyle w:val="ListParagraph"/>
+        <w:numPr>
+          <w:ilvl w:val="0"/>
+          <w:numId w:val="5"/>
+        </w:numPr>
+        <w:rPr>
+          <w:rFonts w:ascii="Times New Roman" w:hAnsi="Times New Roman" w:cs="Times New Roman"/>
+        </w:rPr>
+      </w:pPr>
+      <w:r>
+        <w:rPr>
+          <w:rFonts w:ascii="Times New Roman" w:hAnsi="Times New Roman" w:cs="Times New Roman"/>
+        </w:rPr>
+        <w:t>OpName</w:t>
+      </w:r>
+      <w:r>
+        <w:rPr>
+          <w:rFonts w:ascii="Times New Roman" w:hAnsi="Times New Roman" w:cs="Times New Roman"/>
+        </w:rPr>
+        <w:t xml:space="preserve"> (str, optional = “</w:t>
+      </w:r>
+      <w:r>
+        <w:rPr>
+          <w:rFonts w:ascii="Times New Roman" w:hAnsi="Times New Roman" w:cs="Times New Roman"/>
+        </w:rPr>
+        <w:t>output_file</w:t>
+      </w:r>
+      <w:r>
+        <w:rPr>
+          <w:rFonts w:ascii="Times New Roman" w:hAnsi="Times New Roman" w:cs="Times New Roman"/>
+        </w:rPr>
+        <w:t xml:space="preserve">”): The name of the </w:t>
+      </w:r>
+      <w:r>
+        <w:rPr>
+          <w:rFonts w:ascii="Times New Roman" w:hAnsi="Times New Roman" w:cs="Times New Roman"/>
+        </w:rPr>
+        <w:t>outputted</w:t>
+      </w:r>
+      <w:r>
+        <w:rPr>
+          <w:rFonts w:ascii="Times New Roman" w:hAnsi="Times New Roman" w:cs="Times New Roman"/>
+        </w:rPr>
+        <w:t xml:space="preserve"> file.</w:t>
+      </w:r>
+    </w:p>
+    <w:p>
+      <w:pPr>
         <w:pStyle w:val="Normal"/>
         <w:ind w:left="0"/>
         <w:rPr>
@@ -23130,6 +23763,12 @@
           <w:rFonts w:ascii="Times New Roman" w:hAnsi="Times New Roman" w:eastAsia="Times New Roman" w:cs="Times New Roman"/>
         </w:rPr>
       </w:pPr>
+      <w:r>
+        <w:rPr>
+          <w:rFonts w:ascii="Times New Roman" w:hAnsi="Times New Roman" w:eastAsia="Times New Roman" w:cs="Times New Roman"/>
+        </w:rPr>
+        <w:t>.pdb file with only the selected complexes</w:t>
+      </w:r>
     </w:p>
     <w:p/>
     <w:p>
@@ -25558,7 +26197,11 @@
       <w:bookmarkStart w:name="_Toc1441880778" w:id="1754456871"/>
       <w:r>
         <w:rPr/>
-        <w:t>2.7 Needs to be addedT</w:t>
+        <w:t xml:space="preserve">2.7 Needs to be </w:t>
+      </w:r>
+      <w:r>
+        <w:rPr/>
+        <w:t>added</w:t>
       </w:r>
       <w:bookmarkEnd w:id="1754456871"/>
     </w:p>

</xml_diff>